<commit_message>
1.1 part of report is ready
</commit_message>
<xml_diff>
--- a/report/Курсова_робота.docx
+++ b/report/Курсова_робота.docx
@@ -425,23 +425,13 @@
                 <w:lang w:val="uk-UA"/>
               </w:rPr>
             </w:pPr>
-            <w:proofErr w:type="spellStart"/>
             <w:r>
               <w:rPr>
                 <w:rFonts w:cs="Times New Roman"/>
                 <w:color w:val="auto"/>
                 <w:lang w:val="uk-UA"/>
               </w:rPr>
-              <w:t>Дифучин</w:t>
-            </w:r>
-            <w:proofErr w:type="spellEnd"/>
-            <w:r>
-              <w:rPr>
-                <w:rFonts w:cs="Times New Roman"/>
-                <w:color w:val="auto"/>
-                <w:lang w:val="uk-UA"/>
-              </w:rPr>
-              <w:t xml:space="preserve"> Антон Юрійович</w:t>
+              <w:t>Дифучин Антон Юрійович</w:t>
             </w:r>
           </w:p>
           <w:p>
@@ -1295,39 +1285,7 @@
           <w:rFonts w:cs="Times New Roman"/>
           <w:lang w:val="uk-UA"/>
         </w:rPr>
-        <w:t xml:space="preserve">Дослідити вплив параметрів паралельного алгоритму на отримуване прискорення. Один з таких параметрів – це кількість </w:t>
-      </w:r>
-      <w:proofErr w:type="spellStart"/>
-      <w:r>
-        <w:rPr>
-          <w:rFonts w:cs="Times New Roman"/>
-          <w:lang w:val="uk-UA"/>
-        </w:rPr>
-        <w:t>підзадач</w:t>
-      </w:r>
-      <w:proofErr w:type="spellEnd"/>
-      <w:r>
-        <w:rPr>
-          <w:rFonts w:cs="Times New Roman"/>
-          <w:lang w:val="uk-UA"/>
-        </w:rPr>
-        <w:t xml:space="preserve">, на які поділена задача при </w:t>
-      </w:r>
-      <w:proofErr w:type="spellStart"/>
-      <w:r>
-        <w:rPr>
-          <w:rFonts w:cs="Times New Roman"/>
-          <w:lang w:val="uk-UA"/>
-        </w:rPr>
-        <w:t>розпаралелюванні</w:t>
-      </w:r>
-      <w:proofErr w:type="spellEnd"/>
-      <w:r>
-        <w:rPr>
-          <w:rFonts w:cs="Times New Roman"/>
-          <w:lang w:val="uk-UA"/>
-        </w:rPr>
-        <w:t xml:space="preserve"> її виконання.</w:t>
+        <w:t>Дослідити вплив параметрів паралельного алгоритму на отримуване прискорення. Один з таких параметрів – це кількість підзадач, на які поділена задача при розпаралелюванні її виконання.</w:t>
       </w:r>
     </w:p>
     <w:p>
@@ -1392,7 +1350,6 @@
         <w:ind w:firstLine="709"/>
         <w:jc w:val="both"/>
       </w:pPr>
-      <w:proofErr w:type="spellStart"/>
       <w:r>
         <w:rPr>
           <w:b/>
@@ -1400,140 +1357,36 @@
           <w:sz w:val="28"/>
           <w:szCs w:val="28"/>
         </w:rPr>
-        <w:t>Структура</w:t>
-      </w:r>
-      <w:proofErr w:type="spellEnd"/>
-      <w:r>
-        <w:rPr>
-          <w:b/>
-          <w:bCs/>
+        <w:t xml:space="preserve">Структура та обсяг роботи. </w:t>
+      </w:r>
+      <w:r>
+        <w:rPr>
           <w:sz w:val="28"/>
           <w:szCs w:val="28"/>
         </w:rPr>
+        <w:t xml:space="preserve">Пояснювальна записка </w:t>
+      </w:r>
+      <w:r>
+        <w:rPr>
+          <w:sz w:val="28"/>
+          <w:szCs w:val="28"/>
+          <w:lang w:val="uk-UA"/>
+        </w:rPr>
+        <w:t>курсової роботи</w:t>
+      </w:r>
+      <w:r>
+        <w:rPr>
+          <w:sz w:val="28"/>
+          <w:szCs w:val="28"/>
+        </w:rPr>
         <w:t xml:space="preserve"> </w:t>
       </w:r>
-      <w:proofErr w:type="spellStart"/>
-      <w:r>
-        <w:rPr>
-          <w:b/>
-          <w:bCs/>
+      <w:r>
+        <w:rPr>
           <w:sz w:val="28"/>
           <w:szCs w:val="28"/>
         </w:rPr>
-        <w:t>та</w:t>
-      </w:r>
-      <w:proofErr w:type="spellEnd"/>
-      <w:r>
-        <w:rPr>
-          <w:b/>
-          <w:bCs/>
-          <w:sz w:val="28"/>
-          <w:szCs w:val="28"/>
-        </w:rPr>
-        <w:t xml:space="preserve"> </w:t>
-      </w:r>
-      <w:proofErr w:type="spellStart"/>
-      <w:r>
-        <w:rPr>
-          <w:b/>
-          <w:bCs/>
-          <w:sz w:val="28"/>
-          <w:szCs w:val="28"/>
-        </w:rPr>
-        <w:t>обсяг</w:t>
-      </w:r>
-      <w:proofErr w:type="spellEnd"/>
-      <w:r>
-        <w:rPr>
-          <w:b/>
-          <w:bCs/>
-          <w:sz w:val="28"/>
-          <w:szCs w:val="28"/>
-        </w:rPr>
-        <w:t xml:space="preserve"> </w:t>
-      </w:r>
-      <w:proofErr w:type="spellStart"/>
-      <w:r>
-        <w:rPr>
-          <w:b/>
-          <w:bCs/>
-          <w:sz w:val="28"/>
-          <w:szCs w:val="28"/>
-        </w:rPr>
-        <w:t>роботи</w:t>
-      </w:r>
-      <w:proofErr w:type="spellEnd"/>
-      <w:r>
-        <w:rPr>
-          <w:b/>
-          <w:bCs/>
-          <w:sz w:val="28"/>
-          <w:szCs w:val="28"/>
-        </w:rPr>
-        <w:t xml:space="preserve">. </w:t>
-      </w:r>
-      <w:proofErr w:type="spellStart"/>
-      <w:r>
-        <w:rPr>
-          <w:sz w:val="28"/>
-          <w:szCs w:val="28"/>
-        </w:rPr>
-        <w:t>Пояснювальна</w:t>
-      </w:r>
-      <w:proofErr w:type="spellEnd"/>
-      <w:r>
-        <w:rPr>
-          <w:sz w:val="28"/>
-          <w:szCs w:val="28"/>
-        </w:rPr>
-        <w:t xml:space="preserve"> </w:t>
-      </w:r>
-      <w:proofErr w:type="spellStart"/>
-      <w:r>
-        <w:rPr>
-          <w:sz w:val="28"/>
-          <w:szCs w:val="28"/>
-        </w:rPr>
-        <w:t>записка</w:t>
-      </w:r>
-      <w:proofErr w:type="spellEnd"/>
-      <w:r>
-        <w:rPr>
-          <w:sz w:val="28"/>
-          <w:szCs w:val="28"/>
-        </w:rPr>
-        <w:t xml:space="preserve"> </w:t>
-      </w:r>
-      <w:r>
-        <w:rPr>
-          <w:sz w:val="28"/>
-          <w:szCs w:val="28"/>
-          <w:lang w:val="uk-UA"/>
-        </w:rPr>
-        <w:t>курсової роботи</w:t>
-      </w:r>
-      <w:r>
-        <w:rPr>
-          <w:sz w:val="28"/>
-          <w:szCs w:val="28"/>
-        </w:rPr>
-        <w:t xml:space="preserve"> </w:t>
-      </w:r>
-      <w:proofErr w:type="spellStart"/>
-      <w:r>
-        <w:rPr>
-          <w:sz w:val="28"/>
-          <w:szCs w:val="28"/>
-        </w:rPr>
-        <w:t>складається</w:t>
-      </w:r>
-      <w:proofErr w:type="spellEnd"/>
-      <w:r>
-        <w:rPr>
-          <w:sz w:val="28"/>
-          <w:szCs w:val="28"/>
-        </w:rPr>
-        <w:t xml:space="preserve"> з</w:t>
+        <w:t>складається з</w:t>
       </w:r>
       <w:r>
         <w:rPr>
@@ -1581,39 +1434,7 @@
           <w:sz w:val="28"/>
           <w:szCs w:val="28"/>
         </w:rPr>
-        <w:t xml:space="preserve"> </w:t>
-      </w:r>
-      <w:proofErr w:type="spellStart"/>
-      <w:r>
-        <w:rPr>
-          <w:sz w:val="28"/>
-          <w:szCs w:val="28"/>
-        </w:rPr>
-        <w:t>розділів</w:t>
-      </w:r>
-      <w:proofErr w:type="spellEnd"/>
-      <w:r>
-        <w:rPr>
-          <w:sz w:val="28"/>
-          <w:szCs w:val="28"/>
-        </w:rPr>
-        <w:t xml:space="preserve">, </w:t>
-      </w:r>
-      <w:proofErr w:type="spellStart"/>
-      <w:r>
-        <w:rPr>
-          <w:sz w:val="28"/>
-          <w:szCs w:val="28"/>
-        </w:rPr>
-        <w:t>містить</w:t>
-      </w:r>
-      <w:proofErr w:type="spellEnd"/>
-      <w:r>
-        <w:rPr>
-          <w:sz w:val="28"/>
-          <w:szCs w:val="28"/>
-        </w:rPr>
-        <w:t xml:space="preserve"> </w:t>
+        <w:t xml:space="preserve"> розділів, містить </w:t>
       </w:r>
       <w:r>
         <w:rPr>
@@ -1629,25 +1450,16 @@
           <w:sz w:val="28"/>
           <w:szCs w:val="28"/>
         </w:rPr>
-        <w:t xml:space="preserve"> </w:t>
-      </w:r>
-      <w:proofErr w:type="spellStart"/>
+        <w:t xml:space="preserve"> рисунк</w:t>
+      </w:r>
       <w:r>
         <w:rPr>
           <w:sz w:val="28"/>
           <w:szCs w:val="28"/>
-        </w:rPr>
-        <w:t>рисунк</w:t>
-      </w:r>
-      <w:r>
-        <w:rPr>
-          <w:sz w:val="28"/>
-          <w:szCs w:val="28"/>
           <w:lang w:val="uk-UA"/>
         </w:rPr>
         <w:t>ів</w:t>
       </w:r>
-      <w:proofErr w:type="spellEnd"/>
       <w:r>
         <w:rPr>
           <w:sz w:val="28"/>
@@ -1671,21 +1483,12 @@
         </w:rPr>
         <w:t xml:space="preserve"> </w:t>
       </w:r>
-      <w:proofErr w:type="spellStart"/>
       <w:r>
         <w:rPr>
           <w:sz w:val="28"/>
           <w:szCs w:val="28"/>
         </w:rPr>
-        <w:t>таблиць</w:t>
-      </w:r>
-      <w:proofErr w:type="spellEnd"/>
-      <w:r>
-        <w:rPr>
-          <w:sz w:val="28"/>
-          <w:szCs w:val="28"/>
-        </w:rPr>
-        <w:t xml:space="preserve">, </w:t>
+        <w:t xml:space="preserve">таблиць, </w:t>
       </w:r>
       <w:r>
         <w:rPr>
@@ -1725,23 +1528,7 @@
           <w:sz w:val="28"/>
           <w:szCs w:val="28"/>
         </w:rPr>
-        <w:t xml:space="preserve"> </w:t>
-      </w:r>
-      <w:proofErr w:type="spellStart"/>
-      <w:r>
-        <w:rPr>
-          <w:sz w:val="28"/>
-          <w:szCs w:val="28"/>
-        </w:rPr>
-        <w:t>джерел</w:t>
-      </w:r>
-      <w:proofErr w:type="spellEnd"/>
-      <w:r>
-        <w:rPr>
-          <w:sz w:val="28"/>
-          <w:szCs w:val="28"/>
-        </w:rPr>
-        <w:t>.</w:t>
+        <w:t xml:space="preserve"> джерел.</w:t>
       </w:r>
       <w:r>
         <w:rPr>
@@ -1764,7 +1551,6 @@
           <w:lang w:val="uk-UA"/>
         </w:rPr>
       </w:pPr>
-      <w:proofErr w:type="spellStart"/>
       <w:r>
         <w:rPr>
           <w:b/>
@@ -1772,185 +1558,39 @@
           <w:sz w:val="28"/>
           <w:szCs w:val="28"/>
         </w:rPr>
-        <w:t>Мета</w:t>
-      </w:r>
-      <w:proofErr w:type="spellEnd"/>
-      <w:r>
-        <w:rPr>
-          <w:b/>
-          <w:bCs/>
+        <w:t>Мета.</w:t>
+      </w:r>
+      <w:r>
+        <w:rPr>
           <w:sz w:val="28"/>
           <w:szCs w:val="28"/>
-        </w:rPr>
-        <w:t>.</w:t>
+          <w:lang w:val="ru-RU"/>
+        </w:rPr>
+        <w:t xml:space="preserve"> Реалізувати та проаналізувати паралельну реалізацію алгоритму сортування злиттям на мові </w:t>
       </w:r>
       <w:r>
         <w:rPr>
           <w:sz w:val="28"/>
           <w:szCs w:val="28"/>
-          <w:lang w:val="ru-RU"/>
-        </w:rPr>
-        <w:t xml:space="preserve"> </w:t>
-      </w:r>
-      <w:proofErr w:type="spellStart"/>
+          <w:lang w:val="en-US"/>
+        </w:rPr>
+        <w:t xml:space="preserve">Java </w:t>
+      </w:r>
       <w:r>
         <w:rPr>
           <w:sz w:val="28"/>
           <w:szCs w:val="28"/>
-          <w:lang w:val="ru-RU"/>
-        </w:rPr>
-        <w:t>Реалізувати</w:t>
-      </w:r>
-      <w:proofErr w:type="spellEnd"/>
+          <w:lang w:val="uk-UA"/>
+        </w:rPr>
+        <w:t xml:space="preserve">з використанням </w:t>
+      </w:r>
       <w:r>
         <w:rPr>
           <w:sz w:val="28"/>
           <w:szCs w:val="28"/>
-          <w:lang w:val="ru-RU"/>
-        </w:rPr>
-        <w:t xml:space="preserve"> та </w:t>
-      </w:r>
-      <w:proofErr w:type="spellStart"/>
-      <w:r>
-        <w:rPr>
-          <w:sz w:val="28"/>
-          <w:szCs w:val="28"/>
-          <w:lang w:val="ru-RU"/>
-        </w:rPr>
-        <w:t>проаналізувати</w:t>
-      </w:r>
-      <w:proofErr w:type="spellEnd"/>
-      <w:r>
-        <w:rPr>
-          <w:sz w:val="28"/>
-          <w:szCs w:val="28"/>
-          <w:lang w:val="ru-RU"/>
-        </w:rPr>
-        <w:t xml:space="preserve"> </w:t>
-      </w:r>
-      <w:proofErr w:type="spellStart"/>
-      <w:r>
-        <w:rPr>
-          <w:sz w:val="28"/>
-          <w:szCs w:val="28"/>
-          <w:lang w:val="ru-RU"/>
-        </w:rPr>
-        <w:t>паралельну</w:t>
-      </w:r>
-      <w:proofErr w:type="spellEnd"/>
-      <w:r>
-        <w:rPr>
-          <w:sz w:val="28"/>
-          <w:szCs w:val="28"/>
-          <w:lang w:val="ru-RU"/>
-        </w:rPr>
-        <w:t xml:space="preserve"> </w:t>
-      </w:r>
-      <w:proofErr w:type="spellStart"/>
-      <w:r>
-        <w:rPr>
-          <w:sz w:val="28"/>
-          <w:szCs w:val="28"/>
-          <w:lang w:val="ru-RU"/>
-        </w:rPr>
-        <w:t>реалізацію</w:t>
-      </w:r>
-      <w:proofErr w:type="spellEnd"/>
-      <w:r>
-        <w:rPr>
-          <w:sz w:val="28"/>
-          <w:szCs w:val="28"/>
-          <w:lang w:val="ru-RU"/>
-        </w:rPr>
-        <w:t xml:space="preserve"> алгоритму </w:t>
-      </w:r>
-      <w:proofErr w:type="spellStart"/>
-      <w:r>
-        <w:rPr>
-          <w:sz w:val="28"/>
-          <w:szCs w:val="28"/>
-          <w:lang w:val="ru-RU"/>
-        </w:rPr>
-        <w:t>сортування</w:t>
-      </w:r>
-      <w:proofErr w:type="spellEnd"/>
-      <w:r>
-        <w:rPr>
-          <w:sz w:val="28"/>
-          <w:szCs w:val="28"/>
-          <w:lang w:val="ru-RU"/>
-        </w:rPr>
-        <w:t xml:space="preserve"> </w:t>
-      </w:r>
-      <w:proofErr w:type="spellStart"/>
-      <w:r>
-        <w:rPr>
-          <w:sz w:val="28"/>
-          <w:szCs w:val="28"/>
-          <w:lang w:val="ru-RU"/>
-        </w:rPr>
-        <w:t>злиттям</w:t>
-      </w:r>
-      <w:proofErr w:type="spellEnd"/>
-      <w:r>
-        <w:rPr>
-          <w:sz w:val="28"/>
-          <w:szCs w:val="28"/>
-          <w:lang w:val="ru-RU"/>
-        </w:rPr>
-        <w:t xml:space="preserve"> на </w:t>
-      </w:r>
-      <w:proofErr w:type="spellStart"/>
-      <w:r>
-        <w:rPr>
-          <w:sz w:val="28"/>
-          <w:szCs w:val="28"/>
-          <w:lang w:val="ru-RU"/>
-        </w:rPr>
-        <w:t>мові</w:t>
-      </w:r>
-      <w:proofErr w:type="spellEnd"/>
-      <w:r>
-        <w:rPr>
-          <w:sz w:val="28"/>
-          <w:szCs w:val="28"/>
-          <w:lang w:val="ru-RU"/>
-        </w:rPr>
-        <w:t xml:space="preserve"> </w:t>
-      </w:r>
-      <w:r>
-        <w:rPr>
-          <w:sz w:val="28"/>
-          <w:szCs w:val="28"/>
           <w:lang w:val="en-US"/>
         </w:rPr>
-        <w:t xml:space="preserve">Java </w:t>
-      </w:r>
-      <w:r>
-        <w:rPr>
-          <w:sz w:val="28"/>
-          <w:szCs w:val="28"/>
-          <w:lang w:val="uk-UA"/>
-        </w:rPr>
-        <w:t xml:space="preserve">з використанням </w:t>
-      </w:r>
-      <w:proofErr w:type="spellStart"/>
-      <w:r>
-        <w:rPr>
-          <w:sz w:val="28"/>
-          <w:szCs w:val="28"/>
-          <w:lang w:val="en-US"/>
-        </w:rPr>
-        <w:t>ForkJoin</w:t>
-      </w:r>
-      <w:proofErr w:type="spellEnd"/>
-      <w:r>
-        <w:rPr>
-          <w:sz w:val="28"/>
-          <w:szCs w:val="28"/>
-          <w:lang w:val="en-US"/>
-        </w:rPr>
-        <w:t xml:space="preserve"> Framework</w:t>
+        <w:t>ForkJoin Framework</w:t>
       </w:r>
       <w:r>
         <w:rPr>
@@ -3190,21 +2830,8 @@
           <w:bdr w:val="nil"/>
           <w:lang w:val="uk-UA" w:eastAsia="ru-RU"/>
         </w:rPr>
-        <w:t xml:space="preserve">Алгоритми сортування лежать в основі багатьох операцій з обробки даних. Одним із найпоширеніших алгоритмів є сортування злиттям, який характеризується своєю стабільністю та ефективністю. Даний алгоритм базується на концепції «розділяй і володарюй», бо він розділяє масиви на менші </w:t>
-      </w:r>
-      <w:proofErr w:type="spellStart"/>
-      <w:r>
-        <w:rPr>
-          <w:rFonts w:eastAsia="Arial Unicode MS" w:cs="Times New Roman"/>
-          <w:bCs/>
-          <w:szCs w:val="28"/>
-          <w:u w:color="000000"/>
-          <w:bdr w:val="nil"/>
-          <w:lang w:val="uk-UA" w:eastAsia="ru-RU"/>
-        </w:rPr>
-        <w:t>підмасиви</w:t>
-      </w:r>
-      <w:proofErr w:type="spellEnd"/>
+        <w:t>Алгоритми сортування лежать в основі багатьох операцій з обробки даних. Одним із найпоширеніших алгоритмів є сортування злиттям, який характеризується своєю стабільністю та ефективністю. Даний алгоритм базується на концепції «розділяй і володарюй», бо він розділяє масиви на менші підмасиви</w:t>
+      </w:r>
       <w:r>
         <w:rPr>
           <w:rFonts w:eastAsia="Arial Unicode MS" w:cs="Times New Roman"/>
@@ -3240,7 +2867,6 @@
         </w:rPr>
         <w:t>(</w:t>
       </w:r>
-      <w:proofErr w:type="spellStart"/>
       <w:r>
         <w:rPr>
           <w:rFonts w:eastAsia="Arial Unicode MS" w:cs="Times New Roman"/>
@@ -3278,7 +2904,6 @@
         </w:rPr>
         <w:t>n</w:t>
       </w:r>
-      <w:proofErr w:type="spellEnd"/>
       <w:r>
         <w:rPr>
           <w:rFonts w:eastAsia="Arial Unicode MS" w:cs="Times New Roman"/>
@@ -3344,142 +2969,31 @@
           <w:bdr w:val="nil"/>
           <w:lang w:val="uk-UA" w:eastAsia="ru-RU"/>
         </w:rPr>
-        <w:t xml:space="preserve">Однак, навіть ефективні алгоритми потребують оптимізації, коли мова йде про серйозне збільшення розмірів даних та суворі вимоги до продуктивності. Ефективним рішенням даної проблеми є </w:t>
-      </w:r>
-      <w:proofErr w:type="spellStart"/>
-      <w:r>
-        <w:rPr>
-          <w:rFonts w:eastAsia="Arial Unicode MS" w:cs="Times New Roman"/>
-          <w:bCs/>
-          <w:szCs w:val="28"/>
-          <w:u w:color="000000"/>
-          <w:bdr w:val="nil"/>
-          <w:lang w:val="uk-UA" w:eastAsia="ru-RU"/>
-        </w:rPr>
-        <w:t>розпаралелення</w:t>
-      </w:r>
-      <w:proofErr w:type="spellEnd"/>
-      <w:r>
-        <w:rPr>
-          <w:rFonts w:eastAsia="Arial Unicode MS" w:cs="Times New Roman"/>
-          <w:bCs/>
-          <w:szCs w:val="28"/>
-          <w:u w:color="000000"/>
-          <w:bdr w:val="nil"/>
-          <w:lang w:val="uk-UA" w:eastAsia="ru-RU"/>
-        </w:rPr>
-        <w:t xml:space="preserve"> алгоритмів. Паралельні обчислення дозволяють розподіляти навантаження між кількома потоками, які виконують задачу одночасно, що сильно зменшує загальний час виконання задачі. У контексті нашої задачі </w:t>
-      </w:r>
-      <w:proofErr w:type="spellStart"/>
-      <w:r>
-        <w:rPr>
-          <w:rFonts w:eastAsia="Arial Unicode MS" w:cs="Times New Roman"/>
-          <w:bCs/>
-          <w:szCs w:val="28"/>
-          <w:u w:color="000000"/>
-          <w:bdr w:val="nil"/>
-          <w:lang w:val="uk-UA" w:eastAsia="ru-RU"/>
-        </w:rPr>
-        <w:t>розпаралелення</w:t>
-      </w:r>
-      <w:proofErr w:type="spellEnd"/>
-      <w:r>
-        <w:rPr>
-          <w:rFonts w:eastAsia="Arial Unicode MS" w:cs="Times New Roman"/>
-          <w:bCs/>
-          <w:szCs w:val="28"/>
-          <w:u w:color="000000"/>
-          <w:bdr w:val="nil"/>
-          <w:lang w:val="uk-UA" w:eastAsia="ru-RU"/>
-        </w:rPr>
-        <w:t xml:space="preserve"> може значно прискорити процес виконання, оскільки різні частини масиву можуть сортуватись одночасно.</w:t>
-      </w:r>
-    </w:p>
-    <w:p>
-      <w:pPr>
-        <w:rPr>
-          <w:rFonts w:eastAsia="Arial Unicode MS" w:cs="Times New Roman"/>
-          <w:bCs/>
-          <w:szCs w:val="28"/>
-          <w:u w:color="000000"/>
-          <w:bdr w:val="nil"/>
-          <w:lang w:val="uk-UA" w:eastAsia="ru-RU"/>
-        </w:rPr>
-      </w:pPr>
-      <w:r>
-        <w:rPr>
-          <w:rFonts w:eastAsia="Arial Unicode MS" w:cs="Times New Roman"/>
-          <w:bCs/>
-          <w:szCs w:val="28"/>
-          <w:u w:color="000000"/>
-          <w:bdr w:val="nil"/>
-          <w:lang w:val="uk-UA" w:eastAsia="ru-RU"/>
-        </w:rPr>
-        <w:t xml:space="preserve">У сучасному світі все більше комп’ютерів мають багатоядерні процесори, які здатні виконувати багато задач одночасно. Також великі обсяги даних стають дедалі частішою реальністю в сучасних додатках. Усім цим обумовлена доцільність </w:t>
-      </w:r>
-      <w:proofErr w:type="spellStart"/>
-      <w:r>
-        <w:rPr>
-          <w:rFonts w:eastAsia="Arial Unicode MS" w:cs="Times New Roman"/>
-          <w:bCs/>
-          <w:szCs w:val="28"/>
-          <w:u w:color="000000"/>
-          <w:bdr w:val="nil"/>
-          <w:lang w:val="uk-UA" w:eastAsia="ru-RU"/>
-        </w:rPr>
-        <w:t>розпаралелення</w:t>
-      </w:r>
-      <w:proofErr w:type="spellEnd"/>
-      <w:r>
-        <w:rPr>
-          <w:rFonts w:eastAsia="Arial Unicode MS" w:cs="Times New Roman"/>
-          <w:bCs/>
-          <w:szCs w:val="28"/>
-          <w:u w:color="000000"/>
-          <w:bdr w:val="nil"/>
-          <w:lang w:val="uk-UA" w:eastAsia="ru-RU"/>
-        </w:rPr>
-        <w:t xml:space="preserve"> алгоритму сортування злиттям, оскільки це допоможе використовувати ресурси більш ефективно, зменшуючи при цьому час виконання.</w:t>
-      </w:r>
-    </w:p>
-    <w:p>
-      <w:pPr>
-        <w:ind w:firstLine="708"/>
-        <w:rPr>
-          <w:rFonts w:eastAsia="Arial Unicode MS" w:cs="Times New Roman"/>
-          <w:bCs/>
-          <w:szCs w:val="28"/>
-          <w:u w:color="000000"/>
-          <w:bdr w:val="nil"/>
-          <w:lang w:val="uk-UA" w:eastAsia="ru-RU"/>
-        </w:rPr>
-      </w:pPr>
-    </w:p>
-    <w:p>
-      <w:pPr>
-        <w:ind w:firstLine="708"/>
-        <w:rPr>
-          <w:rFonts w:eastAsia="Arial Unicode MS" w:cs="Times New Roman"/>
-          <w:bCs/>
-          <w:szCs w:val="28"/>
-          <w:u w:color="000000"/>
-          <w:bdr w:val="nil"/>
-          <w:lang w:val="uk-UA" w:eastAsia="ru-RU"/>
-        </w:rPr>
-      </w:pPr>
-    </w:p>
-    <w:p>
-      <w:pPr>
-        <w:ind w:firstLine="708"/>
-        <w:rPr>
-          <w:rFonts w:eastAsia="Arial Unicode MS" w:cs="Times New Roman"/>
-          <w:bCs/>
-          <w:szCs w:val="28"/>
-          <w:u w:color="000000"/>
-          <w:bdr w:val="nil"/>
-          <w:lang w:val="uk-UA" w:eastAsia="ru-RU"/>
-        </w:rPr>
-      </w:pPr>
+        <w:t>Однак, навіть ефективні алгоритми потребують оптимізації, коли мова йде про серйозне збільшення розмірів даних та суворі вимоги до продуктивності. Ефективним рішенням даної проблеми є розпаралелення алгоритмів. Паралельні обчислення дозволяють розподіляти навантаження між кількома потоками, які виконують задачу одночасно, що сильно зменшує загальний час виконання задачі. У контексті нашої задачі розпаралелення може значно прискорити процес виконання, оскільки різні частини масиву можуть сортуватись одночасно.</w:t>
+      </w:r>
+    </w:p>
+    <w:p>
+      <w:pPr>
+        <w:rPr>
+          <w:rFonts w:eastAsia="Arial Unicode MS" w:cs="Times New Roman"/>
+          <w:bCs/>
+          <w:szCs w:val="28"/>
+          <w:u w:color="000000"/>
+          <w:bdr w:val="nil"/>
+          <w:lang w:val="en-US" w:eastAsia="ru-RU"/>
+        </w:rPr>
+      </w:pPr>
+      <w:r>
+        <w:rPr>
+          <w:rFonts w:eastAsia="Arial Unicode MS" w:cs="Times New Roman"/>
+          <w:bCs/>
+          <w:szCs w:val="28"/>
+          <w:u w:color="000000"/>
+          <w:bdr w:val="nil"/>
+          <w:lang w:val="uk-UA" w:eastAsia="ru-RU"/>
+        </w:rPr>
+        <w:t>У сучасному світі все більше комп’ютерів мають багатоядерні процесори, які здатні виконувати багато задач одночасно. Також великі обсяги даних стають дедалі частішою реальністю в сучасних додатках. Усім цим обумовлена доцільність розпаралелення алгоритму сортування злиттям, оскільки це допоможе використовувати ресурси більш ефективно, зменшуючи при цьому час виконання.</w:t>
+      </w:r>
     </w:p>
     <w:p>
       <w:pPr>
@@ -3519,7 +3033,7 @@
           <w:szCs w:val="28"/>
           <w:u w:color="000000"/>
           <w:bdr w:val="nil"/>
-          <w:lang w:val="uk-UA" w:eastAsia="ru-RU"/>
+          <w:lang w:val="en-US" w:eastAsia="ru-RU"/>
         </w:rPr>
       </w:pPr>
       <w:bookmarkStart w:id="1" w:name="_Toc158713963"/>
@@ -3552,64 +3066,6 @@
     </w:p>
     <w:p>
       <w:pPr>
-        <w:rPr>
-          <w:rFonts w:cs="Times New Roman"/>
-          <w:lang w:val="uk-UA" w:eastAsia="ru-RU"/>
-        </w:rPr>
-      </w:pPr>
-    </w:p>
-    <w:p>
-      <w:pPr>
-        <w:rPr>
-          <w:rFonts w:eastAsia="Arial Unicode MS" w:cs="Times New Roman"/>
-          <w:bCs/>
-          <w:color w:val="000000"/>
-          <w:szCs w:val="28"/>
-          <w:u w:color="000000"/>
-          <w:bdr w:val="nil"/>
-          <w:lang w:val="uk-UA" w:eastAsia="ru-RU"/>
-        </w:rPr>
-      </w:pPr>
-      <w:r>
-        <w:rPr>
-          <w:rFonts w:eastAsia="Arial Unicode MS" w:cs="Times New Roman"/>
-          <w:bCs/>
-          <w:color w:val="000000"/>
-          <w:szCs w:val="28"/>
-          <w:u w:color="000000"/>
-          <w:bdr w:val="nil"/>
-          <w:lang w:val="uk-UA" w:eastAsia="ru-RU"/>
-        </w:rPr>
-        <w:t>Текст….</w:t>
-      </w:r>
-      <w:r>
-        <w:rPr>
-          <w:rFonts w:eastAsia="Arial Unicode MS" w:cs="Times New Roman"/>
-          <w:bCs/>
-          <w:color w:val="000000"/>
-          <w:szCs w:val="28"/>
-          <w:u w:color="000000"/>
-          <w:bdr w:val="nil"/>
-          <w:lang w:val="uk-UA" w:eastAsia="ru-RU"/>
-        </w:rPr>
-        <w:t>.</w:t>
-      </w:r>
-    </w:p>
-    <w:p>
-      <w:pPr>
-        <w:rPr>
-          <w:rFonts w:eastAsia="Arial Unicode MS" w:cs="Times New Roman"/>
-          <w:bCs/>
-          <w:color w:val="000000"/>
-          <w:szCs w:val="28"/>
-          <w:u w:color="000000"/>
-          <w:bdr w:val="nil"/>
-          <w:lang w:val="uk-UA" w:eastAsia="ru-RU"/>
-        </w:rPr>
-      </w:pPr>
-    </w:p>
-    <w:p>
-      <w:pPr>
         <w:pStyle w:val="2"/>
         <w:rPr>
           <w:rFonts w:eastAsia="Arial Unicode MS"/>
@@ -3635,58 +3091,2293 @@
       <w:r>
         <w:t xml:space="preserve"> </w:t>
       </w:r>
-      <w:proofErr w:type="spellStart"/>
-      <w:r>
-        <w:t>Назва</w:t>
-      </w:r>
-      <w:proofErr w:type="spellEnd"/>
-      <w:r>
+      <w:bookmarkEnd w:id="2"/>
+      <w:r>
+        <w:rPr>
+          <w:lang w:val="uk-UA"/>
+        </w:rPr>
+        <w:t>Опис алгоритму</w:t>
+      </w:r>
+    </w:p>
+    <w:p>
+      <w:pPr>
+        <w:rPr>
+          <w:rFonts w:eastAsia="Arial Unicode MS" w:cs="Times New Roman"/>
+          <w:bCs/>
+          <w:color w:val="000000"/>
+          <w:szCs w:val="28"/>
+          <w:u w:color="000000"/>
+          <w:bdr w:val="nil"/>
+          <w:lang w:val="en-US" w:eastAsia="ru-RU"/>
+        </w:rPr>
+      </w:pPr>
+      <w:r>
+        <w:rPr>
+          <w:rFonts w:eastAsia="Arial Unicode MS" w:cs="Times New Roman"/>
+          <w:bCs/>
+          <w:color w:val="000000"/>
+          <w:szCs w:val="28"/>
+          <w:u w:color="000000"/>
+          <w:bdr w:val="nil"/>
+          <w:lang w:val="uk-UA" w:eastAsia="ru-RU"/>
+        </w:rPr>
+        <w:t>Алгоритм сортування злиттям (</w:t>
+      </w:r>
+      <w:r>
+        <w:rPr>
+          <w:rFonts w:eastAsia="Arial Unicode MS" w:cs="Times New Roman"/>
+          <w:bCs/>
+          <w:color w:val="000000"/>
+          <w:szCs w:val="28"/>
+          <w:u w:color="000000"/>
+          <w:bdr w:val="nil"/>
+          <w:lang w:val="en-US" w:eastAsia="ru-RU"/>
+        </w:rPr>
+        <w:t>merge sort</w:t>
+      </w:r>
+      <w:r>
+        <w:rPr>
+          <w:rFonts w:eastAsia="Arial Unicode MS" w:cs="Times New Roman"/>
+          <w:bCs/>
+          <w:color w:val="000000"/>
+          <w:szCs w:val="28"/>
+          <w:u w:color="000000"/>
+          <w:bdr w:val="nil"/>
+          <w:lang w:val="uk-UA" w:eastAsia="ru-RU"/>
+        </w:rPr>
+        <w:t xml:space="preserve">) є класичним алгоритм, що працює за принципом «розділяй і володарюй». Основна ідея полягає в рекурсивному поділі масиву на менші підмасиви до тих пір, поки кожен з них не буде уявляти з себе </w:t>
+      </w:r>
+      <w:r>
+        <w:rPr>
+          <w:rFonts w:eastAsia="Arial Unicode MS" w:cs="Times New Roman"/>
+          <w:bCs/>
+          <w:color w:val="000000"/>
+          <w:szCs w:val="28"/>
+          <w:u w:color="000000"/>
+          <w:bdr w:val="nil"/>
+          <w:lang w:val="uk-UA" w:eastAsia="ru-RU"/>
+        </w:rPr>
+        <w:t>масив довжиною 1</w:t>
+      </w:r>
+      <w:r>
+        <w:rPr>
+          <w:rFonts w:eastAsia="Arial Unicode MS" w:cs="Times New Roman"/>
+          <w:bCs/>
+          <w:color w:val="000000"/>
+          <w:szCs w:val="28"/>
+          <w:u w:color="000000"/>
+          <w:bdr w:val="nil"/>
+          <w:lang w:val="uk-UA" w:eastAsia="ru-RU"/>
+        </w:rPr>
+        <w:t>, після ці підмасиви зливаються назад в один відсортований масив.</w:t>
+      </w:r>
+    </w:p>
+    <w:p>
+      <w:pPr>
+        <w:rPr>
+          <w:rFonts w:eastAsia="Arial Unicode MS" w:cs="Times New Roman"/>
+          <w:bCs/>
+          <w:color w:val="000000"/>
+          <w:szCs w:val="28"/>
+          <w:u w:color="000000"/>
+          <w:bdr w:val="nil"/>
+          <w:lang w:val="uk-UA" w:eastAsia="ru-RU"/>
+        </w:rPr>
+      </w:pPr>
+      <w:r>
+        <w:rPr>
+          <w:rFonts w:eastAsia="Arial Unicode MS" w:cs="Times New Roman"/>
+          <w:bCs/>
+          <w:color w:val="000000"/>
+          <w:szCs w:val="28"/>
+          <w:u w:color="000000"/>
+          <w:bdr w:val="nil"/>
+          <w:lang w:val="uk-UA" w:eastAsia="ru-RU"/>
+        </w:rPr>
+        <w:t>Алгоритм сортування складається з трьох основних етапів:</w:t>
+      </w:r>
+    </w:p>
+    <w:p>
+      <w:pPr>
+        <w:pStyle w:val="ad"/>
+        <w:numPr>
+          <w:ilvl w:val="0"/>
+          <w:numId w:val="9"/>
+        </w:numPr>
+        <w:rPr>
+          <w:rFonts w:eastAsia="Arial Unicode MS" w:cs="Times New Roman"/>
+          <w:bCs/>
+          <w:color w:val="000000"/>
+          <w:szCs w:val="28"/>
+          <w:u w:color="000000"/>
+          <w:bdr w:val="nil"/>
+          <w:lang w:val="uk-UA" w:eastAsia="ru-RU"/>
+        </w:rPr>
+      </w:pPr>
+      <w:r>
+        <w:rPr>
+          <w:rFonts w:eastAsia="Arial Unicode MS" w:cs="Times New Roman"/>
+          <w:bCs/>
+          <w:color w:val="000000"/>
+          <w:szCs w:val="28"/>
+          <w:u w:color="000000"/>
+          <w:bdr w:val="nil"/>
+          <w:lang w:val="uk-UA" w:eastAsia="ru-RU"/>
+        </w:rPr>
+        <w:t>Розділення. Розбиття масиву на дві частини.</w:t>
+      </w:r>
+    </w:p>
+    <w:p>
+      <w:pPr>
+        <w:pStyle w:val="ad"/>
+        <w:numPr>
+          <w:ilvl w:val="0"/>
+          <w:numId w:val="9"/>
+        </w:numPr>
+        <w:rPr>
+          <w:rFonts w:eastAsia="Arial Unicode MS" w:cs="Times New Roman"/>
+          <w:bCs/>
+          <w:color w:val="000000"/>
+          <w:szCs w:val="28"/>
+          <w:u w:color="000000"/>
+          <w:bdr w:val="nil"/>
+          <w:lang w:val="uk-UA" w:eastAsia="ru-RU"/>
+        </w:rPr>
+      </w:pPr>
+      <w:r>
+        <w:rPr>
+          <w:rFonts w:eastAsia="Arial Unicode MS" w:cs="Times New Roman"/>
+          <w:bCs/>
+          <w:color w:val="000000"/>
+          <w:szCs w:val="28"/>
+          <w:u w:color="000000"/>
+          <w:bdr w:val="nil"/>
+          <w:lang w:val="uk-UA" w:eastAsia="ru-RU"/>
+        </w:rPr>
+        <w:t>Рекурсивне сортування. Рекурсивно застосовуємо алгоритм до розділених частин.</w:t>
+      </w:r>
+    </w:p>
+    <w:p>
+      <w:pPr>
+        <w:pStyle w:val="ad"/>
+        <w:numPr>
+          <w:ilvl w:val="0"/>
+          <w:numId w:val="9"/>
+        </w:numPr>
+        <w:rPr>
+          <w:rFonts w:eastAsia="Arial Unicode MS" w:cs="Times New Roman"/>
+          <w:bCs/>
+          <w:color w:val="000000"/>
+          <w:szCs w:val="28"/>
+          <w:u w:color="000000"/>
+          <w:bdr w:val="nil"/>
+          <w:lang w:val="uk-UA" w:eastAsia="ru-RU"/>
+        </w:rPr>
+      </w:pPr>
+      <w:r>
+        <w:rPr>
+          <w:rFonts w:eastAsia="Arial Unicode MS" w:cs="Times New Roman"/>
+          <w:bCs/>
+          <w:color w:val="000000"/>
+          <w:szCs w:val="28"/>
+          <w:u w:color="000000"/>
+          <w:bdr w:val="nil"/>
+          <w:lang w:val="uk-UA" w:eastAsia="ru-RU"/>
+        </w:rPr>
+        <w:t>Злиття. Зливаємо дві частини в один відсортований масив.</w:t>
+      </w:r>
+    </w:p>
+    <w:p>
+      <w:pPr>
+        <w:ind w:firstLine="0"/>
+        <w:rPr>
+          <w:rFonts w:eastAsia="Arial Unicode MS" w:cs="Times New Roman"/>
+          <w:bCs/>
+          <w:color w:val="000000"/>
+          <w:szCs w:val="28"/>
+          <w:u w:color="000000"/>
+          <w:bdr w:val="nil"/>
+          <w:lang w:val="uk-UA" w:eastAsia="ru-RU"/>
+        </w:rPr>
+      </w:pPr>
+    </w:p>
+    <w:p>
+      <w:pPr>
+        <w:rPr>
+          <w:rFonts w:eastAsia="Arial Unicode MS" w:cs="Times New Roman"/>
+          <w:bCs/>
+          <w:color w:val="000000"/>
+          <w:szCs w:val="28"/>
+          <w:u w:color="000000"/>
+          <w:bdr w:val="nil"/>
+          <w:lang w:val="uk-UA" w:eastAsia="ru-RU"/>
+        </w:rPr>
+      </w:pPr>
+      <w:r>
+        <w:rPr>
+          <w:rFonts w:eastAsia="Arial Unicode MS" w:cs="Times New Roman"/>
+          <w:bCs/>
+          <w:color w:val="000000"/>
+          <w:szCs w:val="28"/>
+          <w:u w:color="000000"/>
+          <w:bdr w:val="nil"/>
+          <w:lang w:val="uk-UA" w:eastAsia="ru-RU"/>
+        </w:rPr>
+        <w:t>Нижче наведено псевдо</w:t>
+      </w:r>
+      <w:r>
+        <w:rPr>
+          <w:rFonts w:eastAsia="Arial Unicode MS" w:cs="Times New Roman"/>
+          <w:bCs/>
+          <w:color w:val="000000"/>
+          <w:szCs w:val="28"/>
+          <w:u w:color="000000"/>
+          <w:bdr w:val="nil"/>
+          <w:lang w:val="uk-UA" w:eastAsia="ru-RU"/>
+        </w:rPr>
+        <w:t xml:space="preserve">код алгоритму сортування злиттям. Функція </w:t>
+      </w:r>
+      <w:r>
+        <w:rPr>
+          <w:rFonts w:eastAsia="Arial Unicode MS" w:cs="Times New Roman"/>
+          <w:bCs/>
+          <w:color w:val="000000"/>
+          <w:szCs w:val="28"/>
+          <w:u w:color="000000"/>
+          <w:bdr w:val="nil"/>
+          <w:lang w:val="en-US" w:eastAsia="ru-RU"/>
+        </w:rPr>
+        <w:t>mergeSort</w:t>
+      </w:r>
+      <w:r>
+        <w:rPr>
+          <w:rFonts w:eastAsia="Arial Unicode MS" w:cs="Times New Roman"/>
+          <w:bCs/>
+          <w:color w:val="000000"/>
+          <w:szCs w:val="28"/>
+          <w:u w:color="000000"/>
+          <w:bdr w:val="nil"/>
+          <w:lang w:val="uk-UA" w:eastAsia="ru-RU"/>
+        </w:rPr>
+        <w:t>(</w:t>
+      </w:r>
+      <w:r>
+        <w:rPr>
+          <w:rFonts w:eastAsia="Arial Unicode MS" w:cs="Times New Roman"/>
+          <w:bCs/>
+          <w:color w:val="000000"/>
+          <w:szCs w:val="28"/>
+          <w:u w:color="000000"/>
+          <w:bdr w:val="nil"/>
+          <w:lang w:val="en-US" w:eastAsia="ru-RU"/>
+        </w:rPr>
+        <w:t>arr</w:t>
+      </w:r>
+      <w:r>
+        <w:rPr>
+          <w:rFonts w:eastAsia="Arial Unicode MS" w:cs="Times New Roman"/>
+          <w:bCs/>
+          <w:color w:val="000000"/>
+          <w:szCs w:val="28"/>
+          <w:u w:color="000000"/>
+          <w:bdr w:val="nil"/>
+          <w:lang w:val="uk-UA" w:eastAsia="ru-RU"/>
+        </w:rPr>
+        <w:t xml:space="preserve">) – головна функція алгоритму, яка виконує всю його логіку. </w:t>
+      </w:r>
+      <w:r>
+        <w:rPr>
+          <w:rFonts w:eastAsia="Arial Unicode MS" w:cs="Times New Roman"/>
+          <w:bCs/>
+          <w:color w:val="000000"/>
+          <w:szCs w:val="28"/>
+          <w:u w:color="000000"/>
+          <w:bdr w:val="nil"/>
+          <w:lang w:val="uk-UA" w:eastAsia="ru-RU"/>
+        </w:rPr>
+        <w:t>В</w:t>
+      </w:r>
+      <w:r>
+        <w:rPr>
+          <w:rFonts w:eastAsia="Arial Unicode MS" w:cs="Times New Roman"/>
+          <w:bCs/>
+          <w:color w:val="000000"/>
+          <w:szCs w:val="28"/>
+          <w:u w:color="000000"/>
+          <w:bdr w:val="nil"/>
+          <w:lang w:val="uk-UA" w:eastAsia="ru-RU"/>
+        </w:rPr>
+        <w:t xml:space="preserve"> якості вхідного параметру вона приймає масив </w:t>
+      </w:r>
+      <w:r>
+        <w:rPr>
+          <w:rFonts w:eastAsia="Arial Unicode MS" w:cs="Times New Roman"/>
+          <w:bCs/>
+          <w:color w:val="000000"/>
+          <w:szCs w:val="28"/>
+          <w:u w:color="000000"/>
+          <w:bdr w:val="nil"/>
+          <w:lang w:val="en-US" w:eastAsia="ru-RU"/>
+        </w:rPr>
+        <w:t>arr</w:t>
+      </w:r>
+      <w:r>
+        <w:rPr>
+          <w:rFonts w:eastAsia="Arial Unicode MS" w:cs="Times New Roman"/>
+          <w:bCs/>
+          <w:color w:val="000000"/>
+          <w:szCs w:val="28"/>
+          <w:u w:color="000000"/>
+          <w:bdr w:val="nil"/>
+          <w:lang w:val="uk-UA" w:eastAsia="ru-RU"/>
+        </w:rPr>
+        <w:t xml:space="preserve">. </w:t>
+      </w:r>
+      <w:r>
+        <w:rPr>
+          <w:rFonts w:eastAsia="Arial Unicode MS" w:cs="Times New Roman"/>
+          <w:bCs/>
+          <w:color w:val="000000"/>
+          <w:szCs w:val="28"/>
+          <w:u w:color="000000"/>
+          <w:bdr w:val="nil"/>
+          <w:lang w:val="uk-UA" w:eastAsia="ru-RU"/>
+        </w:rPr>
+        <w:t>Якщо довжина масиву менша або дорівнює 1, то він повертається без змін, оскільки це є базовим випадком рекурсії</w:t>
+      </w:r>
+      <w:r>
+        <w:rPr>
+          <w:rFonts w:eastAsia="Arial Unicode MS" w:cs="Times New Roman"/>
+          <w:bCs/>
+          <w:color w:val="000000"/>
+          <w:szCs w:val="28"/>
+          <w:u w:color="000000"/>
+          <w:bdr w:val="nil"/>
+          <w:lang w:val="uk-UA" w:eastAsia="ru-RU"/>
+        </w:rPr>
+        <w:t>. В іншому випадку масив розбивається на дві частини за індексом, який визначає середину масиву</w:t>
+      </w:r>
+      <w:r>
+        <w:rPr>
+          <w:rFonts w:eastAsia="Arial Unicode MS" w:cs="Times New Roman"/>
+          <w:bCs/>
+          <w:color w:val="000000"/>
+          <w:szCs w:val="28"/>
+          <w:u w:color="000000"/>
+          <w:bdr w:val="nil"/>
+          <w:lang w:val="uk-UA" w:eastAsia="ru-RU"/>
+        </w:rPr>
+        <w:t>:</w:t>
+      </w:r>
+      <w:r>
+        <w:rPr>
+          <w:rFonts w:eastAsia="Arial Unicode MS" w:cs="Times New Roman"/>
+          <w:bCs/>
+          <w:color w:val="000000"/>
+          <w:szCs w:val="28"/>
+          <w:u w:color="000000"/>
+          <w:bdr w:val="nil"/>
+          <w:lang w:val="uk-UA" w:eastAsia="ru-RU"/>
+        </w:rPr>
         <w:t xml:space="preserve"> </w:t>
       </w:r>
-      <w:proofErr w:type="spellStart"/>
-      <w:r>
-        <w:t>підрозділу</w:t>
-      </w:r>
-      <w:bookmarkEnd w:id="2"/>
-      <w:proofErr w:type="spellEnd"/>
-    </w:p>
-    <w:p>
-      <w:pPr>
-        <w:rPr>
-          <w:rFonts w:eastAsia="Arial Unicode MS" w:cs="Times New Roman"/>
-          <w:bCs/>
-          <w:color w:val="000000"/>
-          <w:szCs w:val="28"/>
-          <w:u w:color="000000"/>
-          <w:bdr w:val="nil"/>
-          <w:lang w:val="uk-UA" w:eastAsia="ru-RU"/>
-        </w:rPr>
-      </w:pPr>
-      <w:r>
-        <w:rPr>
-          <w:rFonts w:eastAsia="Arial Unicode MS" w:cs="Times New Roman"/>
-          <w:bCs/>
-          <w:color w:val="000000"/>
-          <w:szCs w:val="28"/>
-          <w:u w:color="000000"/>
-          <w:bdr w:val="nil"/>
-          <w:lang w:val="uk-UA" w:eastAsia="ru-RU"/>
-        </w:rPr>
-        <w:t>Текст….</w:t>
-      </w:r>
-    </w:p>
-    <w:p>
-      <w:pPr>
-        <w:rPr>
-          <w:rFonts w:eastAsia="Arial Unicode MS" w:cs="Times New Roman"/>
-          <w:bCs/>
-          <w:color w:val="000000"/>
-          <w:szCs w:val="28"/>
-          <w:u w:color="000000"/>
-          <w:bdr w:val="nil"/>
-          <w:lang w:val="uk-UA" w:eastAsia="ru-RU"/>
-        </w:rPr>
-      </w:pPr>
+      <m:oMath>
+        <m:r>
+          <w:rPr>
+            <w:rFonts w:ascii="Cambria Math" w:eastAsia="Arial Unicode MS" w:hAnsi="Cambria Math" w:cs="Times New Roman"/>
+            <w:color w:val="000000"/>
+            <w:szCs w:val="28"/>
+            <w:u w:color="000000"/>
+            <w:bdr w:val="nil"/>
+            <w:lang w:val="uk-UA" w:eastAsia="ru-RU"/>
+          </w:rPr>
+          <m:t>m</m:t>
+        </m:r>
+        <m:r>
+          <w:rPr>
+            <w:rFonts w:ascii="Cambria Math" w:eastAsia="Arial Unicode MS" w:hAnsi="Cambria Math" w:cs="Times New Roman"/>
+            <w:color w:val="000000"/>
+            <w:szCs w:val="28"/>
+            <w:u w:color="000000"/>
+            <w:bdr w:val="nil"/>
+            <w:lang w:val="en-US" w:eastAsia="ru-RU"/>
+          </w:rPr>
+          <m:t>id=</m:t>
+        </m:r>
+        <m:f>
+          <m:fPr>
+            <m:ctrlPr>
+              <w:rPr>
+                <w:rFonts w:ascii="Cambria Math" w:eastAsia="Arial Unicode MS" w:hAnsi="Cambria Math" w:cs="Times New Roman"/>
+                <w:bCs/>
+                <w:i/>
+                <w:color w:val="000000"/>
+                <w:szCs w:val="28"/>
+                <w:u w:color="000000"/>
+                <w:bdr w:val="nil"/>
+                <w:lang w:val="en-US" w:eastAsia="ru-RU"/>
+              </w:rPr>
+            </m:ctrlPr>
+          </m:fPr>
+          <m:num>
+            <m:r>
+              <w:rPr>
+                <w:rFonts w:ascii="Cambria Math" w:eastAsia="Arial Unicode MS" w:hAnsi="Cambria Math" w:cs="Times New Roman"/>
+                <w:color w:val="000000"/>
+                <w:szCs w:val="28"/>
+                <w:u w:color="000000"/>
+                <w:bdr w:val="nil"/>
+                <w:lang w:val="en-US" w:eastAsia="ru-RU"/>
+              </w:rPr>
+              <m:t>len</m:t>
+            </m:r>
+          </m:num>
+          <m:den>
+            <m:r>
+              <w:rPr>
+                <w:rFonts w:ascii="Cambria Math" w:eastAsia="Arial Unicode MS" w:hAnsi="Cambria Math" w:cs="Times New Roman"/>
+                <w:color w:val="000000"/>
+                <w:szCs w:val="28"/>
+                <w:u w:color="000000"/>
+                <w:bdr w:val="nil"/>
+                <w:lang w:val="en-US" w:eastAsia="ru-RU"/>
+              </w:rPr>
+              <m:t>2</m:t>
+            </m:r>
+          </m:den>
+        </m:f>
+      </m:oMath>
+      <w:r>
+        <w:rPr>
+          <w:rFonts w:eastAsia="Arial Unicode MS" w:cs="Times New Roman"/>
+          <w:bCs/>
+          <w:color w:val="000000"/>
+          <w:szCs w:val="28"/>
+          <w:u w:color="000000"/>
+          <w:bdr w:val="nil"/>
+          <w:lang w:val="uk-UA" w:eastAsia="ru-RU"/>
+        </w:rPr>
+        <w:t xml:space="preserve">, де </w:t>
+      </w:r>
+      <w:r>
+        <w:rPr>
+          <w:rFonts w:eastAsia="Arial Unicode MS" w:cs="Times New Roman"/>
+          <w:bCs/>
+          <w:color w:val="000000"/>
+          <w:szCs w:val="28"/>
+          <w:u w:color="000000"/>
+          <w:bdr w:val="nil"/>
+          <w:lang w:val="en-US" w:eastAsia="ru-RU"/>
+        </w:rPr>
+        <w:t xml:space="preserve">mid – </w:t>
+      </w:r>
+      <w:r>
+        <w:rPr>
+          <w:rFonts w:eastAsia="Arial Unicode MS" w:cs="Times New Roman"/>
+          <w:bCs/>
+          <w:color w:val="000000"/>
+          <w:szCs w:val="28"/>
+          <w:u w:color="000000"/>
+          <w:bdr w:val="nil"/>
+          <w:lang w:val="uk-UA" w:eastAsia="ru-RU"/>
+        </w:rPr>
+        <w:t xml:space="preserve">індекс середнього елементу, </w:t>
+      </w:r>
+      <w:r>
+        <w:rPr>
+          <w:rFonts w:eastAsia="Arial Unicode MS" w:cs="Times New Roman"/>
+          <w:bCs/>
+          <w:color w:val="000000"/>
+          <w:szCs w:val="28"/>
+          <w:u w:color="000000"/>
+          <w:bdr w:val="nil"/>
+          <w:lang w:val="en-US" w:eastAsia="ru-RU"/>
+        </w:rPr>
+        <w:t xml:space="preserve">len </w:t>
+      </w:r>
+      <w:r>
+        <w:rPr>
+          <w:rFonts w:eastAsia="Arial Unicode MS" w:cs="Times New Roman"/>
+          <w:bCs/>
+          <w:color w:val="000000"/>
+          <w:szCs w:val="28"/>
+          <w:u w:color="000000"/>
+          <w:bdr w:val="nil"/>
+          <w:lang w:val="uk-UA" w:eastAsia="ru-RU"/>
+        </w:rPr>
+        <w:t>– довжина масиву</w:t>
+      </w:r>
+      <w:r>
+        <w:rPr>
+          <w:rFonts w:eastAsia="Arial Unicode MS" w:cs="Times New Roman"/>
+          <w:bCs/>
+          <w:color w:val="000000"/>
+          <w:szCs w:val="28"/>
+          <w:u w:color="000000"/>
+          <w:bdr w:val="nil"/>
+          <w:lang w:val="uk-UA" w:eastAsia="ru-RU"/>
+        </w:rPr>
+        <w:t xml:space="preserve">. Обидві частини сортуються рекурсивно за допомогою викликів відповідних методів </w:t>
+      </w:r>
+      <w:r>
+        <w:rPr>
+          <w:rFonts w:eastAsia="Arial Unicode MS" w:cs="Times New Roman"/>
+          <w:bCs/>
+          <w:color w:val="000000"/>
+          <w:szCs w:val="28"/>
+          <w:u w:color="000000"/>
+          <w:bdr w:val="nil"/>
+          <w:lang w:val="uk-UA" w:eastAsia="ru-RU"/>
+        </w:rPr>
+        <w:t>mergeSort(arr[0:середина])</w:t>
+      </w:r>
+      <w:r>
+        <w:rPr>
+          <w:rFonts w:eastAsia="Arial Unicode MS" w:cs="Times New Roman"/>
+          <w:bCs/>
+          <w:color w:val="000000"/>
+          <w:szCs w:val="28"/>
+          <w:u w:color="000000"/>
+          <w:bdr w:val="nil"/>
+          <w:lang w:val="en-US" w:eastAsia="ru-RU"/>
+        </w:rPr>
+        <w:t xml:space="preserve"> </w:t>
+      </w:r>
+      <w:r>
+        <w:rPr>
+          <w:rFonts w:eastAsia="Arial Unicode MS" w:cs="Times New Roman"/>
+          <w:bCs/>
+          <w:color w:val="000000"/>
+          <w:szCs w:val="28"/>
+          <w:u w:color="000000"/>
+          <w:bdr w:val="nil"/>
+          <w:lang w:val="uk-UA" w:eastAsia="ru-RU"/>
+        </w:rPr>
+        <w:t xml:space="preserve">та </w:t>
+      </w:r>
+      <w:r>
+        <w:rPr>
+          <w:rFonts w:eastAsia="Arial Unicode MS" w:cs="Times New Roman"/>
+          <w:bCs/>
+          <w:color w:val="000000"/>
+          <w:szCs w:val="28"/>
+          <w:u w:color="000000"/>
+          <w:bdr w:val="nil"/>
+          <w:lang w:val="uk-UA" w:eastAsia="ru-RU"/>
+        </w:rPr>
+        <w:t>mergeSort(arr[середина:довжина arr])</w:t>
+      </w:r>
+      <w:r>
+        <w:rPr>
+          <w:rFonts w:eastAsia="Arial Unicode MS" w:cs="Times New Roman"/>
+          <w:bCs/>
+          <w:color w:val="000000"/>
+          <w:szCs w:val="28"/>
+          <w:u w:color="000000"/>
+          <w:bdr w:val="nil"/>
+          <w:lang w:val="uk-UA" w:eastAsia="ru-RU"/>
+        </w:rPr>
+        <w:t xml:space="preserve">. Після сортування частин вони зливаються в один відсортований масив за допомогою функції </w:t>
+      </w:r>
+      <w:r>
+        <w:rPr>
+          <w:rFonts w:eastAsia="Arial Unicode MS" w:cs="Times New Roman"/>
+          <w:bCs/>
+          <w:color w:val="000000"/>
+          <w:szCs w:val="28"/>
+          <w:u w:color="000000"/>
+          <w:bdr w:val="nil"/>
+          <w:lang w:val="en-US" w:eastAsia="ru-RU"/>
+        </w:rPr>
+        <w:t>merge(left, right)</w:t>
+      </w:r>
+      <w:r>
+        <w:rPr>
+          <w:rFonts w:eastAsia="Arial Unicode MS" w:cs="Times New Roman"/>
+          <w:bCs/>
+          <w:color w:val="000000"/>
+          <w:szCs w:val="28"/>
+          <w:u w:color="000000"/>
+          <w:bdr w:val="nil"/>
+          <w:lang w:val="uk-UA" w:eastAsia="ru-RU"/>
+        </w:rPr>
+        <w:t>, яка приймає обидві частини в якості параметрів.</w:t>
+      </w:r>
+      <w:r>
+        <w:rPr>
+          <w:rFonts w:eastAsia="Arial Unicode MS" w:cs="Times New Roman"/>
+          <w:bCs/>
+          <w:color w:val="000000"/>
+          <w:szCs w:val="28"/>
+          <w:u w:color="000000"/>
+          <w:bdr w:val="nil"/>
+          <w:lang w:val="uk-UA" w:eastAsia="ru-RU"/>
+        </w:rPr>
+        <w:t xml:space="preserve"> Функція </w:t>
+      </w:r>
+      <w:r>
+        <w:rPr>
+          <w:rFonts w:eastAsia="Arial Unicode MS" w:cs="Times New Roman"/>
+          <w:bCs/>
+          <w:color w:val="000000"/>
+          <w:szCs w:val="28"/>
+          <w:u w:color="000000"/>
+          <w:bdr w:val="nil"/>
+          <w:lang w:val="en-US" w:eastAsia="ru-RU"/>
+        </w:rPr>
+        <w:t>merge(left, right)</w:t>
+      </w:r>
+      <w:r>
+        <w:rPr>
+          <w:rFonts w:eastAsia="Arial Unicode MS" w:cs="Times New Roman"/>
+          <w:bCs/>
+          <w:color w:val="000000"/>
+          <w:szCs w:val="28"/>
+          <w:u w:color="000000"/>
+          <w:bdr w:val="nil"/>
+          <w:lang w:val="uk-UA" w:eastAsia="ru-RU"/>
+        </w:rPr>
+        <w:t xml:space="preserve"> – є допоміжною функцією для злиття двох відсортованих масивів в один масив. Вона почергово порівнює елементи обох масивів і додає до результуючого масиву менший елемент. Коли елементи одного масиву закінчуються, до результуючого масиву додаються всі елементи іншого, які залишились нерозподіленими.</w:t>
+      </w:r>
+    </w:p>
+    <w:p>
+      <w:pPr>
+        <w:ind w:firstLine="708"/>
+        <w:rPr>
+          <w:rFonts w:eastAsia="Arial Unicode MS" w:cs="Times New Roman"/>
+          <w:bCs/>
+          <w:color w:val="000000"/>
+          <w:szCs w:val="28"/>
+          <w:u w:color="000000"/>
+          <w:bdr w:val="nil"/>
+          <w:lang w:val="uk-UA" w:eastAsia="ru-RU"/>
+        </w:rPr>
+      </w:pPr>
+      <w:r>
+        <w:rPr>
+          <w:rFonts w:eastAsia="Arial Unicode MS" w:cs="Times New Roman"/>
+          <w:bCs/>
+          <w:color w:val="000000"/>
+          <w:szCs w:val="28"/>
+          <w:u w:color="000000"/>
+          <w:bdr w:val="nil"/>
+          <w:lang w:val="uk-UA" w:eastAsia="ru-RU"/>
+        </w:rPr>
+        <w:lastRenderedPageBreak/>
+        <w:t>Псевдокод алгоритму:</w:t>
+      </w:r>
+    </w:p>
+    <w:p>
+      <w:pPr>
+        <w:rPr>
+          <w:rFonts w:eastAsia="Arial Unicode MS" w:cs="Times New Roman"/>
+          <w:bCs/>
+          <w:color w:val="000000"/>
+          <w:szCs w:val="28"/>
+          <w:u w:color="000000"/>
+          <w:bdr w:val="nil"/>
+          <w:lang w:val="uk-UA" w:eastAsia="ru-RU"/>
+        </w:rPr>
+      </w:pPr>
+      <w:r>
+        <w:rPr>
+          <w:rFonts w:eastAsia="Arial Unicode MS" w:cs="Times New Roman"/>
+          <w:b/>
+          <w:color w:val="000000"/>
+          <w:szCs w:val="28"/>
+          <w:u w:color="000000"/>
+          <w:bdr w:val="nil"/>
+          <w:lang w:val="uk-UA" w:eastAsia="ru-RU"/>
+        </w:rPr>
+        <w:t>функція</w:t>
+      </w:r>
+      <w:r>
+        <w:rPr>
+          <w:rFonts w:eastAsia="Arial Unicode MS" w:cs="Times New Roman"/>
+          <w:bCs/>
+          <w:color w:val="000000"/>
+          <w:szCs w:val="28"/>
+          <w:u w:color="000000"/>
+          <w:bdr w:val="nil"/>
+          <w:lang w:val="uk-UA" w:eastAsia="ru-RU"/>
+        </w:rPr>
+        <w:t xml:space="preserve"> mergeSort(arr):</w:t>
+      </w:r>
+    </w:p>
+    <w:p>
+      <w:pPr>
+        <w:rPr>
+          <w:rFonts w:eastAsia="Arial Unicode MS" w:cs="Times New Roman"/>
+          <w:bCs/>
+          <w:color w:val="000000"/>
+          <w:szCs w:val="28"/>
+          <w:u w:color="000000"/>
+          <w:bdr w:val="nil"/>
+          <w:lang w:val="uk-UA" w:eastAsia="ru-RU"/>
+        </w:rPr>
+      </w:pPr>
+      <w:r>
+        <w:rPr>
+          <w:rFonts w:eastAsia="Arial Unicode MS" w:cs="Times New Roman"/>
+          <w:bCs/>
+          <w:color w:val="000000"/>
+          <w:szCs w:val="28"/>
+          <w:u w:color="000000"/>
+          <w:bdr w:val="nil"/>
+          <w:lang w:val="uk-UA" w:eastAsia="ru-RU"/>
+        </w:rPr>
+        <w:t xml:space="preserve">    </w:t>
+      </w:r>
+      <w:r>
+        <w:rPr>
+          <w:rFonts w:eastAsia="Arial Unicode MS" w:cs="Times New Roman"/>
+          <w:b/>
+          <w:color w:val="000000"/>
+          <w:szCs w:val="28"/>
+          <w:u w:color="000000"/>
+          <w:bdr w:val="nil"/>
+          <w:lang w:val="uk-UA" w:eastAsia="ru-RU"/>
+        </w:rPr>
+        <w:t>якщо</w:t>
+      </w:r>
+      <w:r>
+        <w:rPr>
+          <w:rFonts w:eastAsia="Arial Unicode MS" w:cs="Times New Roman"/>
+          <w:bCs/>
+          <w:color w:val="000000"/>
+          <w:szCs w:val="28"/>
+          <w:u w:color="000000"/>
+          <w:bdr w:val="nil"/>
+          <w:lang w:val="uk-UA" w:eastAsia="ru-RU"/>
+        </w:rPr>
+        <w:t xml:space="preserve"> довжина arr ≤ 1:</w:t>
+      </w:r>
+    </w:p>
+    <w:p>
+      <w:pPr>
+        <w:rPr>
+          <w:rFonts w:eastAsia="Arial Unicode MS" w:cs="Times New Roman"/>
+          <w:bCs/>
+          <w:color w:val="000000"/>
+          <w:szCs w:val="28"/>
+          <w:u w:color="000000"/>
+          <w:bdr w:val="nil"/>
+          <w:lang w:val="uk-UA" w:eastAsia="ru-RU"/>
+        </w:rPr>
+      </w:pPr>
+      <w:r>
+        <w:rPr>
+          <w:rFonts w:eastAsia="Arial Unicode MS" w:cs="Times New Roman"/>
+          <w:bCs/>
+          <w:color w:val="000000"/>
+          <w:szCs w:val="28"/>
+          <w:u w:color="000000"/>
+          <w:bdr w:val="nil"/>
+          <w:lang w:val="uk-UA" w:eastAsia="ru-RU"/>
+        </w:rPr>
+        <w:t xml:space="preserve">        </w:t>
+      </w:r>
+      <w:r>
+        <w:rPr>
+          <w:rFonts w:eastAsia="Arial Unicode MS" w:cs="Times New Roman"/>
+          <w:b/>
+          <w:color w:val="000000"/>
+          <w:szCs w:val="28"/>
+          <w:u w:color="000000"/>
+          <w:bdr w:val="nil"/>
+          <w:lang w:val="uk-UA" w:eastAsia="ru-RU"/>
+        </w:rPr>
+        <w:t>повернути</w:t>
+      </w:r>
+      <w:r>
+        <w:rPr>
+          <w:rFonts w:eastAsia="Arial Unicode MS" w:cs="Times New Roman"/>
+          <w:bCs/>
+          <w:color w:val="000000"/>
+          <w:szCs w:val="28"/>
+          <w:u w:color="000000"/>
+          <w:bdr w:val="nil"/>
+          <w:lang w:val="uk-UA" w:eastAsia="ru-RU"/>
+        </w:rPr>
+        <w:t xml:space="preserve"> arr</w:t>
+      </w:r>
+    </w:p>
+    <w:p>
+      <w:pPr>
+        <w:rPr>
+          <w:rFonts w:eastAsia="Arial Unicode MS" w:cs="Times New Roman"/>
+          <w:bCs/>
+          <w:color w:val="000000"/>
+          <w:szCs w:val="28"/>
+          <w:u w:color="000000"/>
+          <w:bdr w:val="nil"/>
+          <w:lang w:val="uk-UA" w:eastAsia="ru-RU"/>
+        </w:rPr>
+      </w:pPr>
+      <w:r>
+        <w:rPr>
+          <w:rFonts w:eastAsia="Arial Unicode MS" w:cs="Times New Roman"/>
+          <w:bCs/>
+          <w:color w:val="000000"/>
+          <w:szCs w:val="28"/>
+          <w:u w:color="000000"/>
+          <w:bdr w:val="nil"/>
+          <w:lang w:val="uk-UA" w:eastAsia="ru-RU"/>
+        </w:rPr>
+        <w:t xml:space="preserve">    </w:t>
+      </w:r>
+      <w:r>
+        <w:rPr>
+          <w:rFonts w:eastAsia="Arial Unicode MS" w:cs="Times New Roman"/>
+          <w:bCs/>
+          <w:color w:val="000000"/>
+          <w:szCs w:val="28"/>
+          <w:u w:color="000000"/>
+          <w:bdr w:val="nil"/>
+          <w:lang w:val="en-US" w:eastAsia="ru-RU"/>
+        </w:rPr>
+        <w:t>mid</w:t>
+      </w:r>
+      <w:r>
+        <w:rPr>
+          <w:rFonts w:eastAsia="Arial Unicode MS" w:cs="Times New Roman"/>
+          <w:bCs/>
+          <w:color w:val="000000"/>
+          <w:szCs w:val="28"/>
+          <w:u w:color="000000"/>
+          <w:bdr w:val="nil"/>
+          <w:lang w:val="uk-UA" w:eastAsia="ru-RU"/>
+        </w:rPr>
+        <w:t xml:space="preserve"> = довжина arr / 2</w:t>
+      </w:r>
+    </w:p>
+    <w:p>
+      <w:pPr>
+        <w:rPr>
+          <w:rFonts w:eastAsia="Arial Unicode MS" w:cs="Times New Roman"/>
+          <w:bCs/>
+          <w:color w:val="000000"/>
+          <w:szCs w:val="28"/>
+          <w:u w:color="000000"/>
+          <w:bdr w:val="nil"/>
+          <w:lang w:val="uk-UA" w:eastAsia="ru-RU"/>
+        </w:rPr>
+      </w:pPr>
+      <w:r>
+        <w:rPr>
+          <w:rFonts w:eastAsia="Arial Unicode MS" w:cs="Times New Roman"/>
+          <w:bCs/>
+          <w:color w:val="000000"/>
+          <w:szCs w:val="28"/>
+          <w:u w:color="000000"/>
+          <w:bdr w:val="nil"/>
+          <w:lang w:val="uk-UA" w:eastAsia="ru-RU"/>
+        </w:rPr>
+        <w:t xml:space="preserve">    </w:t>
+      </w:r>
+      <w:r>
+        <w:rPr>
+          <w:rFonts w:eastAsia="Arial Unicode MS" w:cs="Times New Roman"/>
+          <w:bCs/>
+          <w:color w:val="000000"/>
+          <w:szCs w:val="28"/>
+          <w:u w:color="000000"/>
+          <w:bdr w:val="nil"/>
+          <w:lang w:val="en-US" w:eastAsia="ru-RU"/>
+        </w:rPr>
+        <w:t xml:space="preserve">left </w:t>
+      </w:r>
+      <w:r>
+        <w:rPr>
+          <w:rFonts w:eastAsia="Arial Unicode MS" w:cs="Times New Roman"/>
+          <w:bCs/>
+          <w:color w:val="000000"/>
+          <w:szCs w:val="28"/>
+          <w:u w:color="000000"/>
+          <w:bdr w:val="nil"/>
+          <w:lang w:val="uk-UA" w:eastAsia="ru-RU"/>
+        </w:rPr>
+        <w:t>= mergeSort(arr[0:середина])</w:t>
+      </w:r>
+    </w:p>
+    <w:p>
+      <w:pPr>
+        <w:rPr>
+          <w:rFonts w:eastAsia="Arial Unicode MS" w:cs="Times New Roman"/>
+          <w:bCs/>
+          <w:color w:val="000000"/>
+          <w:szCs w:val="28"/>
+          <w:u w:color="000000"/>
+          <w:bdr w:val="nil"/>
+          <w:lang w:val="uk-UA" w:eastAsia="ru-RU"/>
+        </w:rPr>
+      </w:pPr>
+      <w:r>
+        <w:rPr>
+          <w:rFonts w:eastAsia="Arial Unicode MS" w:cs="Times New Roman"/>
+          <w:bCs/>
+          <w:color w:val="000000"/>
+          <w:szCs w:val="28"/>
+          <w:u w:color="000000"/>
+          <w:bdr w:val="nil"/>
+          <w:lang w:val="uk-UA" w:eastAsia="ru-RU"/>
+        </w:rPr>
+        <w:t xml:space="preserve">    </w:t>
+      </w:r>
+      <w:r>
+        <w:rPr>
+          <w:rFonts w:eastAsia="Arial Unicode MS" w:cs="Times New Roman"/>
+          <w:bCs/>
+          <w:color w:val="000000"/>
+          <w:szCs w:val="28"/>
+          <w:u w:color="000000"/>
+          <w:bdr w:val="nil"/>
+          <w:lang w:val="en-US" w:eastAsia="ru-RU"/>
+        </w:rPr>
+        <w:t>right</w:t>
+      </w:r>
+      <w:r>
+        <w:rPr>
+          <w:rFonts w:eastAsia="Arial Unicode MS" w:cs="Times New Roman"/>
+          <w:bCs/>
+          <w:color w:val="000000"/>
+          <w:szCs w:val="28"/>
+          <w:u w:color="000000"/>
+          <w:bdr w:val="nil"/>
+          <w:lang w:val="uk-UA" w:eastAsia="ru-RU"/>
+        </w:rPr>
+        <w:t xml:space="preserve"> </w:t>
+      </w:r>
+      <w:r>
+        <w:rPr>
+          <w:rFonts w:eastAsia="Arial Unicode MS" w:cs="Times New Roman"/>
+          <w:bCs/>
+          <w:color w:val="000000"/>
+          <w:szCs w:val="28"/>
+          <w:u w:color="000000"/>
+          <w:bdr w:val="nil"/>
+          <w:lang w:val="uk-UA" w:eastAsia="ru-RU"/>
+        </w:rPr>
+        <w:t>= mergeSort(arr[середина:довжина arr])</w:t>
+      </w:r>
+    </w:p>
+    <w:p>
+      <w:pPr>
+        <w:rPr>
+          <w:rFonts w:eastAsia="Arial Unicode MS" w:cs="Times New Roman"/>
+          <w:bCs/>
+          <w:color w:val="000000"/>
+          <w:szCs w:val="28"/>
+          <w:u w:color="000000"/>
+          <w:bdr w:val="nil"/>
+          <w:lang w:val="uk-UA" w:eastAsia="ru-RU"/>
+        </w:rPr>
+      </w:pPr>
+      <w:r>
+        <w:rPr>
+          <w:rFonts w:eastAsia="Arial Unicode MS" w:cs="Times New Roman"/>
+          <w:bCs/>
+          <w:color w:val="000000"/>
+          <w:szCs w:val="28"/>
+          <w:u w:color="000000"/>
+          <w:bdr w:val="nil"/>
+          <w:lang w:val="uk-UA" w:eastAsia="ru-RU"/>
+        </w:rPr>
+        <w:t xml:space="preserve">    </w:t>
+      </w:r>
+      <w:r>
+        <w:rPr>
+          <w:rFonts w:eastAsia="Arial Unicode MS" w:cs="Times New Roman"/>
+          <w:b/>
+          <w:color w:val="000000"/>
+          <w:szCs w:val="28"/>
+          <w:u w:color="000000"/>
+          <w:bdr w:val="nil"/>
+          <w:lang w:val="uk-UA" w:eastAsia="ru-RU"/>
+        </w:rPr>
+        <w:t>повернути</w:t>
+      </w:r>
+      <w:r>
+        <w:rPr>
+          <w:rFonts w:eastAsia="Arial Unicode MS" w:cs="Times New Roman"/>
+          <w:bCs/>
+          <w:color w:val="000000"/>
+          <w:szCs w:val="28"/>
+          <w:u w:color="000000"/>
+          <w:bdr w:val="nil"/>
+          <w:lang w:val="uk-UA" w:eastAsia="ru-RU"/>
+        </w:rPr>
+        <w:t xml:space="preserve"> </w:t>
+      </w:r>
+      <w:r>
+        <w:rPr>
+          <w:rFonts w:eastAsia="Arial Unicode MS" w:cs="Times New Roman"/>
+          <w:bCs/>
+          <w:color w:val="000000"/>
+          <w:szCs w:val="28"/>
+          <w:u w:color="000000"/>
+          <w:bdr w:val="nil"/>
+          <w:lang w:val="en-US" w:eastAsia="ru-RU"/>
+        </w:rPr>
+        <w:t>merge</w:t>
+      </w:r>
+      <w:r>
+        <w:rPr>
+          <w:rFonts w:eastAsia="Arial Unicode MS" w:cs="Times New Roman"/>
+          <w:bCs/>
+          <w:color w:val="000000"/>
+          <w:szCs w:val="28"/>
+          <w:u w:color="000000"/>
+          <w:bdr w:val="nil"/>
+          <w:lang w:val="uk-UA" w:eastAsia="ru-RU"/>
+        </w:rPr>
+        <w:t>(</w:t>
+      </w:r>
+      <w:r>
+        <w:rPr>
+          <w:rFonts w:eastAsia="Arial Unicode MS" w:cs="Times New Roman"/>
+          <w:bCs/>
+          <w:color w:val="000000"/>
+          <w:szCs w:val="28"/>
+          <w:u w:color="000000"/>
+          <w:bdr w:val="nil"/>
+          <w:lang w:val="en-US" w:eastAsia="ru-RU"/>
+        </w:rPr>
+        <w:t>left</w:t>
+      </w:r>
+      <w:r>
+        <w:rPr>
+          <w:rFonts w:eastAsia="Arial Unicode MS" w:cs="Times New Roman"/>
+          <w:bCs/>
+          <w:color w:val="000000"/>
+          <w:szCs w:val="28"/>
+          <w:u w:color="000000"/>
+          <w:bdr w:val="nil"/>
+          <w:lang w:val="uk-UA" w:eastAsia="ru-RU"/>
+        </w:rPr>
+        <w:t xml:space="preserve">, </w:t>
+      </w:r>
+      <w:r>
+        <w:rPr>
+          <w:rFonts w:eastAsia="Arial Unicode MS" w:cs="Times New Roman"/>
+          <w:bCs/>
+          <w:color w:val="000000"/>
+          <w:szCs w:val="28"/>
+          <w:u w:color="000000"/>
+          <w:bdr w:val="nil"/>
+          <w:lang w:val="en-US" w:eastAsia="ru-RU"/>
+        </w:rPr>
+        <w:t>right</w:t>
+      </w:r>
+      <w:r>
+        <w:rPr>
+          <w:rFonts w:eastAsia="Arial Unicode MS" w:cs="Times New Roman"/>
+          <w:bCs/>
+          <w:color w:val="000000"/>
+          <w:szCs w:val="28"/>
+          <w:u w:color="000000"/>
+          <w:bdr w:val="nil"/>
+          <w:lang w:val="uk-UA" w:eastAsia="ru-RU"/>
+        </w:rPr>
+        <w:t>)</w:t>
+      </w:r>
+    </w:p>
+    <w:p>
+      <w:pPr>
+        <w:rPr>
+          <w:rFonts w:eastAsia="Arial Unicode MS" w:cs="Times New Roman"/>
+          <w:bCs/>
+          <w:color w:val="000000"/>
+          <w:szCs w:val="28"/>
+          <w:u w:color="000000"/>
+          <w:bdr w:val="nil"/>
+          <w:lang w:val="uk-UA" w:eastAsia="ru-RU"/>
+        </w:rPr>
+      </w:pPr>
+    </w:p>
+    <w:p>
+      <w:pPr>
+        <w:rPr>
+          <w:rFonts w:eastAsia="Arial Unicode MS" w:cs="Times New Roman"/>
+          <w:bCs/>
+          <w:color w:val="000000"/>
+          <w:szCs w:val="28"/>
+          <w:u w:color="000000"/>
+          <w:bdr w:val="nil"/>
+          <w:lang w:val="uk-UA" w:eastAsia="ru-RU"/>
+        </w:rPr>
+      </w:pPr>
+      <w:r>
+        <w:rPr>
+          <w:rFonts w:eastAsia="Arial Unicode MS" w:cs="Times New Roman"/>
+          <w:b/>
+          <w:color w:val="000000"/>
+          <w:szCs w:val="28"/>
+          <w:u w:color="000000"/>
+          <w:bdr w:val="nil"/>
+          <w:lang w:val="uk-UA" w:eastAsia="ru-RU"/>
+        </w:rPr>
+        <w:t>функція</w:t>
+      </w:r>
+      <w:r>
+        <w:rPr>
+          <w:rFonts w:eastAsia="Arial Unicode MS" w:cs="Times New Roman"/>
+          <w:bCs/>
+          <w:color w:val="000000"/>
+          <w:szCs w:val="28"/>
+          <w:u w:color="000000"/>
+          <w:bdr w:val="nil"/>
+          <w:lang w:val="uk-UA" w:eastAsia="ru-RU"/>
+        </w:rPr>
+        <w:t xml:space="preserve"> </w:t>
+      </w:r>
+      <w:r>
+        <w:rPr>
+          <w:rFonts w:eastAsia="Arial Unicode MS" w:cs="Times New Roman"/>
+          <w:bCs/>
+          <w:color w:val="000000"/>
+          <w:szCs w:val="28"/>
+          <w:u w:color="000000"/>
+          <w:bdr w:val="nil"/>
+          <w:lang w:val="en-US" w:eastAsia="ru-RU"/>
+        </w:rPr>
+        <w:t>merge</w:t>
+      </w:r>
+      <w:r>
+        <w:rPr>
+          <w:rFonts w:eastAsia="Arial Unicode MS" w:cs="Times New Roman"/>
+          <w:bCs/>
+          <w:color w:val="000000"/>
+          <w:szCs w:val="28"/>
+          <w:u w:color="000000"/>
+          <w:bdr w:val="nil"/>
+          <w:lang w:val="uk-UA" w:eastAsia="ru-RU"/>
+        </w:rPr>
+        <w:t>(</w:t>
+      </w:r>
+      <w:r>
+        <w:rPr>
+          <w:rFonts w:eastAsia="Arial Unicode MS" w:cs="Times New Roman"/>
+          <w:bCs/>
+          <w:color w:val="000000"/>
+          <w:szCs w:val="28"/>
+          <w:u w:color="000000"/>
+          <w:bdr w:val="nil"/>
+          <w:lang w:val="en-US" w:eastAsia="ru-RU"/>
+        </w:rPr>
+        <w:t>left</w:t>
+      </w:r>
+      <w:r>
+        <w:rPr>
+          <w:rFonts w:eastAsia="Arial Unicode MS" w:cs="Times New Roman"/>
+          <w:bCs/>
+          <w:color w:val="000000"/>
+          <w:szCs w:val="28"/>
+          <w:u w:color="000000"/>
+          <w:bdr w:val="nil"/>
+          <w:lang w:val="uk-UA" w:eastAsia="ru-RU"/>
+        </w:rPr>
+        <w:t xml:space="preserve">, </w:t>
+      </w:r>
+      <w:r>
+        <w:rPr>
+          <w:rFonts w:eastAsia="Arial Unicode MS" w:cs="Times New Roman"/>
+          <w:bCs/>
+          <w:color w:val="000000"/>
+          <w:szCs w:val="28"/>
+          <w:u w:color="000000"/>
+          <w:bdr w:val="nil"/>
+          <w:lang w:val="en-US" w:eastAsia="ru-RU"/>
+        </w:rPr>
+        <w:t>right</w:t>
+      </w:r>
+      <w:r>
+        <w:rPr>
+          <w:rFonts w:eastAsia="Arial Unicode MS" w:cs="Times New Roman"/>
+          <w:bCs/>
+          <w:color w:val="000000"/>
+          <w:szCs w:val="28"/>
+          <w:u w:color="000000"/>
+          <w:bdr w:val="nil"/>
+          <w:lang w:val="uk-UA" w:eastAsia="ru-RU"/>
+        </w:rPr>
+        <w:t>):</w:t>
+      </w:r>
+    </w:p>
+    <w:p>
+      <w:pPr>
+        <w:rPr>
+          <w:rFonts w:eastAsia="Arial Unicode MS" w:cs="Times New Roman"/>
+          <w:bCs/>
+          <w:color w:val="000000"/>
+          <w:szCs w:val="28"/>
+          <w:u w:color="000000"/>
+          <w:bdr w:val="nil"/>
+          <w:lang w:val="uk-UA" w:eastAsia="ru-RU"/>
+        </w:rPr>
+      </w:pPr>
+      <w:r>
+        <w:rPr>
+          <w:rFonts w:eastAsia="Arial Unicode MS" w:cs="Times New Roman"/>
+          <w:bCs/>
+          <w:color w:val="000000"/>
+          <w:szCs w:val="28"/>
+          <w:u w:color="000000"/>
+          <w:bdr w:val="nil"/>
+          <w:lang w:val="uk-UA" w:eastAsia="ru-RU"/>
+        </w:rPr>
+        <w:t xml:space="preserve">    </w:t>
+      </w:r>
+      <w:r>
+        <w:rPr>
+          <w:rFonts w:eastAsia="Arial Unicode MS" w:cs="Times New Roman"/>
+          <w:bCs/>
+          <w:color w:val="000000"/>
+          <w:szCs w:val="28"/>
+          <w:u w:color="000000"/>
+          <w:bdr w:val="nil"/>
+          <w:lang w:val="en-US" w:eastAsia="ru-RU"/>
+        </w:rPr>
+        <w:t>result</w:t>
+      </w:r>
+      <w:r>
+        <w:rPr>
+          <w:rFonts w:eastAsia="Arial Unicode MS" w:cs="Times New Roman"/>
+          <w:bCs/>
+          <w:color w:val="000000"/>
+          <w:szCs w:val="28"/>
+          <w:u w:color="000000"/>
+          <w:bdr w:val="nil"/>
+          <w:lang w:val="uk-UA" w:eastAsia="ru-RU"/>
+        </w:rPr>
+        <w:t xml:space="preserve"> = []</w:t>
+      </w:r>
+    </w:p>
+    <w:p>
+      <w:pPr>
+        <w:rPr>
+          <w:rFonts w:eastAsia="Arial Unicode MS" w:cs="Times New Roman"/>
+          <w:bCs/>
+          <w:color w:val="000000"/>
+          <w:szCs w:val="28"/>
+          <w:u w:color="000000"/>
+          <w:bdr w:val="nil"/>
+          <w:lang w:val="uk-UA" w:eastAsia="ru-RU"/>
+        </w:rPr>
+      </w:pPr>
+      <w:r>
+        <w:rPr>
+          <w:rFonts w:eastAsia="Arial Unicode MS" w:cs="Times New Roman"/>
+          <w:bCs/>
+          <w:color w:val="000000"/>
+          <w:szCs w:val="28"/>
+          <w:u w:color="000000"/>
+          <w:bdr w:val="nil"/>
+          <w:lang w:val="uk-UA" w:eastAsia="ru-RU"/>
+        </w:rPr>
+        <w:t xml:space="preserve">    i = 0, j = 0</w:t>
+      </w:r>
+    </w:p>
+    <w:p>
+      <w:pPr>
+        <w:rPr>
+          <w:rFonts w:eastAsia="Arial Unicode MS" w:cs="Times New Roman"/>
+          <w:bCs/>
+          <w:color w:val="000000"/>
+          <w:szCs w:val="28"/>
+          <w:u w:color="000000"/>
+          <w:bdr w:val="nil"/>
+          <w:lang w:val="uk-UA" w:eastAsia="ru-RU"/>
+        </w:rPr>
+      </w:pPr>
+      <w:r>
+        <w:rPr>
+          <w:rFonts w:eastAsia="Arial Unicode MS" w:cs="Times New Roman"/>
+          <w:bCs/>
+          <w:color w:val="000000"/>
+          <w:szCs w:val="28"/>
+          <w:u w:color="000000"/>
+          <w:bdr w:val="nil"/>
+          <w:lang w:val="uk-UA" w:eastAsia="ru-RU"/>
+        </w:rPr>
+        <w:t xml:space="preserve">    </w:t>
+      </w:r>
+      <w:r>
+        <w:rPr>
+          <w:rFonts w:eastAsia="Arial Unicode MS" w:cs="Times New Roman"/>
+          <w:b/>
+          <w:color w:val="000000"/>
+          <w:szCs w:val="28"/>
+          <w:u w:color="000000"/>
+          <w:bdr w:val="nil"/>
+          <w:lang w:val="uk-UA" w:eastAsia="ru-RU"/>
+        </w:rPr>
+        <w:t>поки</w:t>
+      </w:r>
+      <w:r>
+        <w:rPr>
+          <w:rFonts w:eastAsia="Arial Unicode MS" w:cs="Times New Roman"/>
+          <w:bCs/>
+          <w:color w:val="000000"/>
+          <w:szCs w:val="28"/>
+          <w:u w:color="000000"/>
+          <w:bdr w:val="nil"/>
+          <w:lang w:val="uk-UA" w:eastAsia="ru-RU"/>
+        </w:rPr>
+        <w:t xml:space="preserve"> i &lt; довжина </w:t>
+      </w:r>
+      <w:r>
+        <w:rPr>
+          <w:rFonts w:eastAsia="Arial Unicode MS" w:cs="Times New Roman"/>
+          <w:bCs/>
+          <w:color w:val="000000"/>
+          <w:szCs w:val="28"/>
+          <w:u w:color="000000"/>
+          <w:bdr w:val="nil"/>
+          <w:lang w:val="en-US" w:eastAsia="ru-RU"/>
+        </w:rPr>
+        <w:t>left</w:t>
+      </w:r>
+      <w:r>
+        <w:rPr>
+          <w:rFonts w:eastAsia="Arial Unicode MS" w:cs="Times New Roman"/>
+          <w:bCs/>
+          <w:color w:val="000000"/>
+          <w:szCs w:val="28"/>
+          <w:u w:color="000000"/>
+          <w:bdr w:val="nil"/>
+          <w:lang w:val="uk-UA" w:eastAsia="ru-RU"/>
+        </w:rPr>
+        <w:t xml:space="preserve"> і j &lt; довжина </w:t>
+      </w:r>
+      <w:r>
+        <w:rPr>
+          <w:rFonts w:eastAsia="Arial Unicode MS" w:cs="Times New Roman"/>
+          <w:bCs/>
+          <w:color w:val="000000"/>
+          <w:szCs w:val="28"/>
+          <w:u w:color="000000"/>
+          <w:bdr w:val="nil"/>
+          <w:lang w:val="en-US" w:eastAsia="ru-RU"/>
+        </w:rPr>
+        <w:t>right</w:t>
+      </w:r>
+      <w:r>
+        <w:rPr>
+          <w:rFonts w:eastAsia="Arial Unicode MS" w:cs="Times New Roman"/>
+          <w:bCs/>
+          <w:color w:val="000000"/>
+          <w:szCs w:val="28"/>
+          <w:u w:color="000000"/>
+          <w:bdr w:val="nil"/>
+          <w:lang w:val="uk-UA" w:eastAsia="ru-RU"/>
+        </w:rPr>
+        <w:t>:</w:t>
+      </w:r>
+    </w:p>
+    <w:p>
+      <w:pPr>
+        <w:rPr>
+          <w:rFonts w:eastAsia="Arial Unicode MS" w:cs="Times New Roman"/>
+          <w:bCs/>
+          <w:color w:val="000000"/>
+          <w:szCs w:val="28"/>
+          <w:u w:color="000000"/>
+          <w:bdr w:val="nil"/>
+          <w:lang w:val="uk-UA" w:eastAsia="ru-RU"/>
+        </w:rPr>
+      </w:pPr>
+      <w:r>
+        <w:rPr>
+          <w:rFonts w:eastAsia="Arial Unicode MS" w:cs="Times New Roman"/>
+          <w:bCs/>
+          <w:color w:val="000000"/>
+          <w:szCs w:val="28"/>
+          <w:u w:color="000000"/>
+          <w:bdr w:val="nil"/>
+          <w:lang w:val="uk-UA" w:eastAsia="ru-RU"/>
+        </w:rPr>
+        <w:t xml:space="preserve">        </w:t>
+      </w:r>
+      <w:r>
+        <w:rPr>
+          <w:rFonts w:eastAsia="Arial Unicode MS" w:cs="Times New Roman"/>
+          <w:b/>
+          <w:color w:val="000000"/>
+          <w:szCs w:val="28"/>
+          <w:u w:color="000000"/>
+          <w:bdr w:val="nil"/>
+          <w:lang w:val="uk-UA" w:eastAsia="ru-RU"/>
+        </w:rPr>
+        <w:t>якщо</w:t>
+      </w:r>
+      <w:r>
+        <w:rPr>
+          <w:rFonts w:eastAsia="Arial Unicode MS" w:cs="Times New Roman"/>
+          <w:bCs/>
+          <w:color w:val="000000"/>
+          <w:szCs w:val="28"/>
+          <w:u w:color="000000"/>
+          <w:bdr w:val="nil"/>
+          <w:lang w:val="uk-UA" w:eastAsia="ru-RU"/>
+        </w:rPr>
+        <w:t xml:space="preserve"> </w:t>
+      </w:r>
+      <w:r>
+        <w:rPr>
+          <w:rFonts w:eastAsia="Arial Unicode MS" w:cs="Times New Roman"/>
+          <w:bCs/>
+          <w:color w:val="000000"/>
+          <w:szCs w:val="28"/>
+          <w:u w:color="000000"/>
+          <w:bdr w:val="nil"/>
+          <w:lang w:val="en-US" w:eastAsia="ru-RU"/>
+        </w:rPr>
+        <w:t>left</w:t>
+      </w:r>
+      <w:r>
+        <w:rPr>
+          <w:rFonts w:eastAsia="Arial Unicode MS" w:cs="Times New Roman"/>
+          <w:bCs/>
+          <w:color w:val="000000"/>
+          <w:szCs w:val="28"/>
+          <w:u w:color="000000"/>
+          <w:bdr w:val="nil"/>
+          <w:lang w:val="uk-UA" w:eastAsia="ru-RU"/>
+        </w:rPr>
+        <w:t xml:space="preserve">[i] ≤ </w:t>
+      </w:r>
+      <w:r>
+        <w:rPr>
+          <w:rFonts w:eastAsia="Arial Unicode MS" w:cs="Times New Roman"/>
+          <w:bCs/>
+          <w:color w:val="000000"/>
+          <w:szCs w:val="28"/>
+          <w:u w:color="000000"/>
+          <w:bdr w:val="nil"/>
+          <w:lang w:val="en-US" w:eastAsia="ru-RU"/>
+        </w:rPr>
+        <w:t>right</w:t>
+      </w:r>
+      <w:r>
+        <w:rPr>
+          <w:rFonts w:eastAsia="Arial Unicode MS" w:cs="Times New Roman"/>
+          <w:bCs/>
+          <w:color w:val="000000"/>
+          <w:szCs w:val="28"/>
+          <w:u w:color="000000"/>
+          <w:bdr w:val="nil"/>
+          <w:lang w:val="uk-UA" w:eastAsia="ru-RU"/>
+        </w:rPr>
+        <w:t>[j]:</w:t>
+      </w:r>
+    </w:p>
+    <w:p>
+      <w:pPr>
+        <w:rPr>
+          <w:rFonts w:eastAsia="Arial Unicode MS" w:cs="Times New Roman"/>
+          <w:bCs/>
+          <w:color w:val="000000"/>
+          <w:szCs w:val="28"/>
+          <w:u w:color="000000"/>
+          <w:bdr w:val="nil"/>
+          <w:lang w:val="uk-UA" w:eastAsia="ru-RU"/>
+        </w:rPr>
+      </w:pPr>
+      <w:r>
+        <w:rPr>
+          <w:rFonts w:eastAsia="Arial Unicode MS" w:cs="Times New Roman"/>
+          <w:bCs/>
+          <w:color w:val="000000"/>
+          <w:szCs w:val="28"/>
+          <w:u w:color="000000"/>
+          <w:bdr w:val="nil"/>
+          <w:lang w:val="uk-UA" w:eastAsia="ru-RU"/>
+        </w:rPr>
+        <w:t xml:space="preserve">            додати </w:t>
+      </w:r>
+      <w:r>
+        <w:rPr>
+          <w:rFonts w:eastAsia="Arial Unicode MS" w:cs="Times New Roman"/>
+          <w:bCs/>
+          <w:color w:val="000000"/>
+          <w:szCs w:val="28"/>
+          <w:u w:color="000000"/>
+          <w:bdr w:val="nil"/>
+          <w:lang w:val="en-US" w:eastAsia="ru-RU"/>
+        </w:rPr>
+        <w:t>left</w:t>
+      </w:r>
+      <w:r>
+        <w:rPr>
+          <w:rFonts w:eastAsia="Arial Unicode MS" w:cs="Times New Roman"/>
+          <w:bCs/>
+          <w:color w:val="000000"/>
+          <w:szCs w:val="28"/>
+          <w:u w:color="000000"/>
+          <w:bdr w:val="nil"/>
+          <w:lang w:val="uk-UA" w:eastAsia="ru-RU"/>
+        </w:rPr>
+        <w:t xml:space="preserve">[i] до </w:t>
+      </w:r>
+      <w:r>
+        <w:rPr>
+          <w:rFonts w:eastAsia="Arial Unicode MS" w:cs="Times New Roman"/>
+          <w:bCs/>
+          <w:color w:val="000000"/>
+          <w:szCs w:val="28"/>
+          <w:u w:color="000000"/>
+          <w:bdr w:val="nil"/>
+          <w:lang w:val="en-US" w:eastAsia="ru-RU"/>
+        </w:rPr>
+        <w:t>result</w:t>
+      </w:r>
+    </w:p>
+    <w:p>
+      <w:pPr>
+        <w:rPr>
+          <w:rFonts w:eastAsia="Arial Unicode MS" w:cs="Times New Roman"/>
+          <w:bCs/>
+          <w:color w:val="000000"/>
+          <w:szCs w:val="28"/>
+          <w:u w:color="000000"/>
+          <w:bdr w:val="nil"/>
+          <w:lang w:val="uk-UA" w:eastAsia="ru-RU"/>
+        </w:rPr>
+      </w:pPr>
+      <w:r>
+        <w:rPr>
+          <w:rFonts w:eastAsia="Arial Unicode MS" w:cs="Times New Roman"/>
+          <w:bCs/>
+          <w:color w:val="000000"/>
+          <w:szCs w:val="28"/>
+          <w:u w:color="000000"/>
+          <w:bdr w:val="nil"/>
+          <w:lang w:val="uk-UA" w:eastAsia="ru-RU"/>
+        </w:rPr>
+        <w:t xml:space="preserve">            i = i + 1</w:t>
+      </w:r>
+    </w:p>
+    <w:p>
+      <w:pPr>
+        <w:rPr>
+          <w:rFonts w:eastAsia="Arial Unicode MS" w:cs="Times New Roman"/>
+          <w:bCs/>
+          <w:color w:val="000000"/>
+          <w:szCs w:val="28"/>
+          <w:u w:color="000000"/>
+          <w:bdr w:val="nil"/>
+          <w:lang w:val="uk-UA" w:eastAsia="ru-RU"/>
+        </w:rPr>
+      </w:pPr>
+      <w:r>
+        <w:rPr>
+          <w:rFonts w:eastAsia="Arial Unicode MS" w:cs="Times New Roman"/>
+          <w:bCs/>
+          <w:color w:val="000000"/>
+          <w:szCs w:val="28"/>
+          <w:u w:color="000000"/>
+          <w:bdr w:val="nil"/>
+          <w:lang w:val="uk-UA" w:eastAsia="ru-RU"/>
+        </w:rPr>
+        <w:t xml:space="preserve">        </w:t>
+      </w:r>
+      <w:r>
+        <w:rPr>
+          <w:rFonts w:eastAsia="Arial Unicode MS" w:cs="Times New Roman"/>
+          <w:b/>
+          <w:color w:val="000000"/>
+          <w:szCs w:val="28"/>
+          <w:u w:color="000000"/>
+          <w:bdr w:val="nil"/>
+          <w:lang w:val="uk-UA" w:eastAsia="ru-RU"/>
+        </w:rPr>
+        <w:t>інакше</w:t>
+      </w:r>
+      <w:r>
+        <w:rPr>
+          <w:rFonts w:eastAsia="Arial Unicode MS" w:cs="Times New Roman"/>
+          <w:bCs/>
+          <w:color w:val="000000"/>
+          <w:szCs w:val="28"/>
+          <w:u w:color="000000"/>
+          <w:bdr w:val="nil"/>
+          <w:lang w:val="uk-UA" w:eastAsia="ru-RU"/>
+        </w:rPr>
+        <w:t>:</w:t>
+      </w:r>
+    </w:p>
+    <w:p>
+      <w:pPr>
+        <w:rPr>
+          <w:rFonts w:eastAsia="Arial Unicode MS" w:cs="Times New Roman"/>
+          <w:bCs/>
+          <w:color w:val="000000"/>
+          <w:szCs w:val="28"/>
+          <w:u w:color="000000"/>
+          <w:bdr w:val="nil"/>
+          <w:lang w:val="uk-UA" w:eastAsia="ru-RU"/>
+        </w:rPr>
+      </w:pPr>
+      <w:r>
+        <w:rPr>
+          <w:rFonts w:eastAsia="Arial Unicode MS" w:cs="Times New Roman"/>
+          <w:bCs/>
+          <w:color w:val="000000"/>
+          <w:szCs w:val="28"/>
+          <w:u w:color="000000"/>
+          <w:bdr w:val="nil"/>
+          <w:lang w:val="uk-UA" w:eastAsia="ru-RU"/>
+        </w:rPr>
+        <w:t xml:space="preserve">            додати </w:t>
+      </w:r>
+      <w:r>
+        <w:rPr>
+          <w:rFonts w:eastAsia="Arial Unicode MS" w:cs="Times New Roman"/>
+          <w:bCs/>
+          <w:color w:val="000000"/>
+          <w:szCs w:val="28"/>
+          <w:u w:color="000000"/>
+          <w:bdr w:val="nil"/>
+          <w:lang w:val="en-US" w:eastAsia="ru-RU"/>
+        </w:rPr>
+        <w:t>right</w:t>
+      </w:r>
+      <w:r>
+        <w:rPr>
+          <w:rFonts w:eastAsia="Arial Unicode MS" w:cs="Times New Roman"/>
+          <w:bCs/>
+          <w:color w:val="000000"/>
+          <w:szCs w:val="28"/>
+          <w:u w:color="000000"/>
+          <w:bdr w:val="nil"/>
+          <w:lang w:val="uk-UA" w:eastAsia="ru-RU"/>
+        </w:rPr>
+        <w:t xml:space="preserve">[j] до </w:t>
+      </w:r>
+      <w:r>
+        <w:rPr>
+          <w:rFonts w:eastAsia="Arial Unicode MS" w:cs="Times New Roman"/>
+          <w:bCs/>
+          <w:color w:val="000000"/>
+          <w:szCs w:val="28"/>
+          <w:u w:color="000000"/>
+          <w:bdr w:val="nil"/>
+          <w:lang w:val="en-US" w:eastAsia="ru-RU"/>
+        </w:rPr>
+        <w:t>result</w:t>
+      </w:r>
+    </w:p>
+    <w:p>
+      <w:pPr>
+        <w:rPr>
+          <w:rFonts w:eastAsia="Arial Unicode MS" w:cs="Times New Roman"/>
+          <w:bCs/>
+          <w:color w:val="000000"/>
+          <w:szCs w:val="28"/>
+          <w:u w:color="000000"/>
+          <w:bdr w:val="nil"/>
+          <w:lang w:val="uk-UA" w:eastAsia="ru-RU"/>
+        </w:rPr>
+      </w:pPr>
+      <w:r>
+        <w:rPr>
+          <w:rFonts w:eastAsia="Arial Unicode MS" w:cs="Times New Roman"/>
+          <w:bCs/>
+          <w:color w:val="000000"/>
+          <w:szCs w:val="28"/>
+          <w:u w:color="000000"/>
+          <w:bdr w:val="nil"/>
+          <w:lang w:val="uk-UA" w:eastAsia="ru-RU"/>
+        </w:rPr>
+        <w:t xml:space="preserve">            j = j + 1</w:t>
+      </w:r>
+    </w:p>
+    <w:p>
+      <w:pPr>
+        <w:rPr>
+          <w:rFonts w:eastAsia="Arial Unicode MS" w:cs="Times New Roman"/>
+          <w:bCs/>
+          <w:color w:val="000000"/>
+          <w:szCs w:val="28"/>
+          <w:u w:color="000000"/>
+          <w:bdr w:val="nil"/>
+          <w:lang w:val="uk-UA" w:eastAsia="ru-RU"/>
+        </w:rPr>
+      </w:pPr>
+      <w:r>
+        <w:rPr>
+          <w:rFonts w:eastAsia="Arial Unicode MS" w:cs="Times New Roman"/>
+          <w:bCs/>
+          <w:color w:val="000000"/>
+          <w:szCs w:val="28"/>
+          <w:u w:color="000000"/>
+          <w:bdr w:val="nil"/>
+          <w:lang w:val="uk-UA" w:eastAsia="ru-RU"/>
+        </w:rPr>
+        <w:t xml:space="preserve">    </w:t>
+      </w:r>
+      <w:r>
+        <w:rPr>
+          <w:rFonts w:eastAsia="Arial Unicode MS" w:cs="Times New Roman"/>
+          <w:b/>
+          <w:color w:val="000000"/>
+          <w:szCs w:val="28"/>
+          <w:u w:color="000000"/>
+          <w:bdr w:val="nil"/>
+          <w:lang w:val="uk-UA" w:eastAsia="ru-RU"/>
+        </w:rPr>
+        <w:t>поки</w:t>
+      </w:r>
+      <w:r>
+        <w:rPr>
+          <w:rFonts w:eastAsia="Arial Unicode MS" w:cs="Times New Roman"/>
+          <w:bCs/>
+          <w:color w:val="000000"/>
+          <w:szCs w:val="28"/>
+          <w:u w:color="000000"/>
+          <w:bdr w:val="nil"/>
+          <w:lang w:val="uk-UA" w:eastAsia="ru-RU"/>
+        </w:rPr>
+        <w:t xml:space="preserve"> i &lt; довжина </w:t>
+      </w:r>
+      <w:r>
+        <w:rPr>
+          <w:rFonts w:eastAsia="Arial Unicode MS" w:cs="Times New Roman"/>
+          <w:bCs/>
+          <w:color w:val="000000"/>
+          <w:szCs w:val="28"/>
+          <w:u w:color="000000"/>
+          <w:bdr w:val="nil"/>
+          <w:lang w:val="en-US" w:eastAsia="ru-RU"/>
+        </w:rPr>
+        <w:t>left</w:t>
+      </w:r>
+      <w:r>
+        <w:rPr>
+          <w:rFonts w:eastAsia="Arial Unicode MS" w:cs="Times New Roman"/>
+          <w:bCs/>
+          <w:color w:val="000000"/>
+          <w:szCs w:val="28"/>
+          <w:u w:color="000000"/>
+          <w:bdr w:val="nil"/>
+          <w:lang w:val="uk-UA" w:eastAsia="ru-RU"/>
+        </w:rPr>
+        <w:t>:</w:t>
+      </w:r>
+    </w:p>
+    <w:p>
+      <w:pPr>
+        <w:rPr>
+          <w:rFonts w:eastAsia="Arial Unicode MS" w:cs="Times New Roman"/>
+          <w:bCs/>
+          <w:color w:val="000000"/>
+          <w:szCs w:val="28"/>
+          <w:u w:color="000000"/>
+          <w:bdr w:val="nil"/>
+          <w:lang w:val="uk-UA" w:eastAsia="ru-RU"/>
+        </w:rPr>
+      </w:pPr>
+      <w:r>
+        <w:rPr>
+          <w:rFonts w:eastAsia="Arial Unicode MS" w:cs="Times New Roman"/>
+          <w:bCs/>
+          <w:color w:val="000000"/>
+          <w:szCs w:val="28"/>
+          <w:u w:color="000000"/>
+          <w:bdr w:val="nil"/>
+          <w:lang w:val="uk-UA" w:eastAsia="ru-RU"/>
+        </w:rPr>
+        <w:t xml:space="preserve">        додати </w:t>
+      </w:r>
+      <w:r>
+        <w:rPr>
+          <w:rFonts w:eastAsia="Arial Unicode MS" w:cs="Times New Roman"/>
+          <w:bCs/>
+          <w:color w:val="000000"/>
+          <w:szCs w:val="28"/>
+          <w:u w:color="000000"/>
+          <w:bdr w:val="nil"/>
+          <w:lang w:val="en-US" w:eastAsia="ru-RU"/>
+        </w:rPr>
+        <w:t>left</w:t>
+      </w:r>
+      <w:r>
+        <w:rPr>
+          <w:rFonts w:eastAsia="Arial Unicode MS" w:cs="Times New Roman"/>
+          <w:bCs/>
+          <w:color w:val="000000"/>
+          <w:szCs w:val="28"/>
+          <w:u w:color="000000"/>
+          <w:bdr w:val="nil"/>
+          <w:lang w:val="uk-UA" w:eastAsia="ru-RU"/>
+        </w:rPr>
+        <w:t xml:space="preserve"> </w:t>
+      </w:r>
+      <w:r>
+        <w:rPr>
+          <w:rFonts w:eastAsia="Arial Unicode MS" w:cs="Times New Roman"/>
+          <w:bCs/>
+          <w:color w:val="000000"/>
+          <w:szCs w:val="28"/>
+          <w:u w:color="000000"/>
+          <w:bdr w:val="nil"/>
+          <w:lang w:val="uk-UA" w:eastAsia="ru-RU"/>
+        </w:rPr>
+        <w:t xml:space="preserve">[i] до </w:t>
+      </w:r>
+      <w:r>
+        <w:rPr>
+          <w:rFonts w:eastAsia="Arial Unicode MS" w:cs="Times New Roman"/>
+          <w:bCs/>
+          <w:color w:val="000000"/>
+          <w:szCs w:val="28"/>
+          <w:u w:color="000000"/>
+          <w:bdr w:val="nil"/>
+          <w:lang w:val="en-US" w:eastAsia="ru-RU"/>
+        </w:rPr>
+        <w:t>result</w:t>
+      </w:r>
+    </w:p>
+    <w:p>
+      <w:pPr>
+        <w:rPr>
+          <w:rFonts w:eastAsia="Arial Unicode MS" w:cs="Times New Roman"/>
+          <w:bCs/>
+          <w:color w:val="000000"/>
+          <w:szCs w:val="28"/>
+          <w:u w:color="000000"/>
+          <w:bdr w:val="nil"/>
+          <w:lang w:val="uk-UA" w:eastAsia="ru-RU"/>
+        </w:rPr>
+      </w:pPr>
+      <w:r>
+        <w:rPr>
+          <w:rFonts w:eastAsia="Arial Unicode MS" w:cs="Times New Roman"/>
+          <w:bCs/>
+          <w:color w:val="000000"/>
+          <w:szCs w:val="28"/>
+          <w:u w:color="000000"/>
+          <w:bdr w:val="nil"/>
+          <w:lang w:val="uk-UA" w:eastAsia="ru-RU"/>
+        </w:rPr>
+        <w:t xml:space="preserve">        i = i + 1</w:t>
+      </w:r>
+    </w:p>
+    <w:p>
+      <w:pPr>
+        <w:rPr>
+          <w:rFonts w:eastAsia="Arial Unicode MS" w:cs="Times New Roman"/>
+          <w:bCs/>
+          <w:color w:val="000000"/>
+          <w:szCs w:val="28"/>
+          <w:u w:color="000000"/>
+          <w:bdr w:val="nil"/>
+          <w:lang w:val="uk-UA" w:eastAsia="ru-RU"/>
+        </w:rPr>
+      </w:pPr>
+      <w:r>
+        <w:rPr>
+          <w:rFonts w:eastAsia="Arial Unicode MS" w:cs="Times New Roman"/>
+          <w:bCs/>
+          <w:color w:val="000000"/>
+          <w:szCs w:val="28"/>
+          <w:u w:color="000000"/>
+          <w:bdr w:val="nil"/>
+          <w:lang w:val="uk-UA" w:eastAsia="ru-RU"/>
+        </w:rPr>
+        <w:t xml:space="preserve">    </w:t>
+      </w:r>
+      <w:r>
+        <w:rPr>
+          <w:rFonts w:eastAsia="Arial Unicode MS" w:cs="Times New Roman"/>
+          <w:b/>
+          <w:color w:val="000000"/>
+          <w:szCs w:val="28"/>
+          <w:u w:color="000000"/>
+          <w:bdr w:val="nil"/>
+          <w:lang w:val="uk-UA" w:eastAsia="ru-RU"/>
+        </w:rPr>
+        <w:t>поки</w:t>
+      </w:r>
+      <w:r>
+        <w:rPr>
+          <w:rFonts w:eastAsia="Arial Unicode MS" w:cs="Times New Roman"/>
+          <w:bCs/>
+          <w:color w:val="000000"/>
+          <w:szCs w:val="28"/>
+          <w:u w:color="000000"/>
+          <w:bdr w:val="nil"/>
+          <w:lang w:val="uk-UA" w:eastAsia="ru-RU"/>
+        </w:rPr>
+        <w:t xml:space="preserve"> j &lt; довжина </w:t>
+      </w:r>
+      <w:r>
+        <w:rPr>
+          <w:rFonts w:eastAsia="Arial Unicode MS" w:cs="Times New Roman"/>
+          <w:bCs/>
+          <w:color w:val="000000"/>
+          <w:szCs w:val="28"/>
+          <w:u w:color="000000"/>
+          <w:bdr w:val="nil"/>
+          <w:lang w:val="en-US" w:eastAsia="ru-RU"/>
+        </w:rPr>
+        <w:t>right</w:t>
+      </w:r>
+      <w:r>
+        <w:rPr>
+          <w:rFonts w:eastAsia="Arial Unicode MS" w:cs="Times New Roman"/>
+          <w:bCs/>
+          <w:color w:val="000000"/>
+          <w:szCs w:val="28"/>
+          <w:u w:color="000000"/>
+          <w:bdr w:val="nil"/>
+          <w:lang w:val="uk-UA" w:eastAsia="ru-RU"/>
+        </w:rPr>
+        <w:t>:</w:t>
+      </w:r>
+    </w:p>
+    <w:p>
+      <w:pPr>
+        <w:rPr>
+          <w:rFonts w:eastAsia="Arial Unicode MS" w:cs="Times New Roman"/>
+          <w:bCs/>
+          <w:color w:val="000000"/>
+          <w:szCs w:val="28"/>
+          <w:u w:color="000000"/>
+          <w:bdr w:val="nil"/>
+          <w:lang w:val="uk-UA" w:eastAsia="ru-RU"/>
+        </w:rPr>
+      </w:pPr>
+      <w:r>
+        <w:rPr>
+          <w:rFonts w:eastAsia="Arial Unicode MS" w:cs="Times New Roman"/>
+          <w:bCs/>
+          <w:color w:val="000000"/>
+          <w:szCs w:val="28"/>
+          <w:u w:color="000000"/>
+          <w:bdr w:val="nil"/>
+          <w:lang w:val="uk-UA" w:eastAsia="ru-RU"/>
+        </w:rPr>
+        <w:t xml:space="preserve">        додати </w:t>
+      </w:r>
+      <w:r>
+        <w:rPr>
+          <w:rFonts w:eastAsia="Arial Unicode MS" w:cs="Times New Roman"/>
+          <w:bCs/>
+          <w:color w:val="000000"/>
+          <w:szCs w:val="28"/>
+          <w:u w:color="000000"/>
+          <w:bdr w:val="nil"/>
+          <w:lang w:val="en-US" w:eastAsia="ru-RU"/>
+        </w:rPr>
+        <w:t>right</w:t>
+      </w:r>
+      <w:r>
+        <w:rPr>
+          <w:rFonts w:eastAsia="Arial Unicode MS" w:cs="Times New Roman"/>
+          <w:bCs/>
+          <w:color w:val="000000"/>
+          <w:szCs w:val="28"/>
+          <w:u w:color="000000"/>
+          <w:bdr w:val="nil"/>
+          <w:lang w:val="uk-UA" w:eastAsia="ru-RU"/>
+        </w:rPr>
+        <w:t xml:space="preserve">[j] до </w:t>
+      </w:r>
+      <w:r>
+        <w:rPr>
+          <w:rFonts w:eastAsia="Arial Unicode MS" w:cs="Times New Roman"/>
+          <w:bCs/>
+          <w:color w:val="000000"/>
+          <w:szCs w:val="28"/>
+          <w:u w:color="000000"/>
+          <w:bdr w:val="nil"/>
+          <w:lang w:val="en-US" w:eastAsia="ru-RU"/>
+        </w:rPr>
+        <w:t>result</w:t>
+      </w:r>
+    </w:p>
+    <w:p>
+      <w:pPr>
+        <w:rPr>
+          <w:rFonts w:eastAsia="Arial Unicode MS" w:cs="Times New Roman"/>
+          <w:bCs/>
+          <w:color w:val="000000"/>
+          <w:szCs w:val="28"/>
+          <w:u w:color="000000"/>
+          <w:bdr w:val="nil"/>
+          <w:lang w:val="uk-UA" w:eastAsia="ru-RU"/>
+        </w:rPr>
+      </w:pPr>
+      <w:r>
+        <w:rPr>
+          <w:rFonts w:eastAsia="Arial Unicode MS" w:cs="Times New Roman"/>
+          <w:bCs/>
+          <w:color w:val="000000"/>
+          <w:szCs w:val="28"/>
+          <w:u w:color="000000"/>
+          <w:bdr w:val="nil"/>
+          <w:lang w:val="uk-UA" w:eastAsia="ru-RU"/>
+        </w:rPr>
+        <w:t xml:space="preserve">        j = j + 1</w:t>
+      </w:r>
+    </w:p>
+    <w:p>
+      <w:pPr>
+        <w:rPr>
+          <w:rFonts w:eastAsia="Arial Unicode MS" w:cs="Times New Roman"/>
+          <w:bCs/>
+          <w:color w:val="000000"/>
+          <w:szCs w:val="28"/>
+          <w:u w:color="000000"/>
+          <w:bdr w:val="nil"/>
+          <w:lang w:val="en-US" w:eastAsia="ru-RU"/>
+        </w:rPr>
+      </w:pPr>
+      <w:r>
+        <w:rPr>
+          <w:rFonts w:eastAsia="Arial Unicode MS" w:cs="Times New Roman"/>
+          <w:bCs/>
+          <w:color w:val="000000"/>
+          <w:szCs w:val="28"/>
+          <w:u w:color="000000"/>
+          <w:bdr w:val="nil"/>
+          <w:lang w:val="uk-UA" w:eastAsia="ru-RU"/>
+        </w:rPr>
+        <w:t xml:space="preserve">    </w:t>
+      </w:r>
+      <w:r>
+        <w:rPr>
+          <w:rFonts w:eastAsia="Arial Unicode MS" w:cs="Times New Roman"/>
+          <w:b/>
+          <w:color w:val="000000"/>
+          <w:szCs w:val="28"/>
+          <w:u w:color="000000"/>
+          <w:bdr w:val="nil"/>
+          <w:lang w:val="uk-UA" w:eastAsia="ru-RU"/>
+        </w:rPr>
+        <w:t>повернути</w:t>
+      </w:r>
+      <w:r>
+        <w:rPr>
+          <w:rFonts w:eastAsia="Arial Unicode MS" w:cs="Times New Roman"/>
+          <w:bCs/>
+          <w:color w:val="000000"/>
+          <w:szCs w:val="28"/>
+          <w:u w:color="000000"/>
+          <w:bdr w:val="nil"/>
+          <w:lang w:val="uk-UA" w:eastAsia="ru-RU"/>
+        </w:rPr>
+        <w:t xml:space="preserve"> </w:t>
+      </w:r>
+      <w:r>
+        <w:rPr>
+          <w:rFonts w:eastAsia="Arial Unicode MS" w:cs="Times New Roman"/>
+          <w:bCs/>
+          <w:color w:val="000000"/>
+          <w:szCs w:val="28"/>
+          <w:u w:color="000000"/>
+          <w:bdr w:val="nil"/>
+          <w:lang w:val="en-US" w:eastAsia="ru-RU"/>
+        </w:rPr>
+        <w:t>result</w:t>
+      </w:r>
+    </w:p>
+    <w:p>
+      <w:pPr>
+        <w:ind w:firstLine="0"/>
+        <w:rPr>
+          <w:rFonts w:eastAsia="Arial Unicode MS" w:cs="Times New Roman"/>
+          <w:bCs/>
+          <w:color w:val="000000"/>
+          <w:szCs w:val="28"/>
+          <w:u w:color="000000"/>
+          <w:bdr w:val="nil"/>
+          <w:lang w:val="uk-UA" w:eastAsia="ru-RU"/>
+        </w:rPr>
+      </w:pPr>
+    </w:p>
+    <w:p>
+      <w:pPr>
+        <w:ind w:firstLine="0"/>
+        <w:rPr>
+          <w:rFonts w:eastAsia="Arial Unicode MS" w:cs="Times New Roman"/>
+          <w:bCs/>
+          <w:color w:val="000000"/>
+          <w:szCs w:val="28"/>
+          <w:u w:color="000000"/>
+          <w:bdr w:val="nil"/>
+          <w:lang w:val="uk-UA" w:eastAsia="ru-RU"/>
+        </w:rPr>
+      </w:pPr>
+      <w:r>
+        <w:rPr>
+          <w:rFonts w:eastAsia="Arial Unicode MS" w:cs="Times New Roman"/>
+          <w:bCs/>
+          <w:color w:val="000000"/>
+          <w:szCs w:val="28"/>
+          <w:u w:color="000000"/>
+          <w:bdr w:val="nil"/>
+          <w:lang w:val="uk-UA" w:eastAsia="ru-RU"/>
+        </w:rPr>
+        <w:tab/>
+        <w:t xml:space="preserve">Часова складність алгоритму становить </w:t>
+      </w:r>
+      <w:r>
+        <w:rPr>
+          <w:rFonts w:eastAsia="Arial Unicode MS" w:cs="Times New Roman"/>
+          <w:bCs/>
+          <w:i/>
+          <w:iCs/>
+          <w:color w:val="000000"/>
+          <w:szCs w:val="28"/>
+          <w:u w:color="000000"/>
+          <w:bdr w:val="nil"/>
+          <w:lang w:eastAsia="ru-RU"/>
+        </w:rPr>
+        <w:t>O</w:t>
+      </w:r>
+      <w:r>
+        <w:rPr>
+          <w:rFonts w:eastAsia="Arial Unicode MS" w:cs="Times New Roman"/>
+          <w:bCs/>
+          <w:color w:val="000000"/>
+          <w:szCs w:val="28"/>
+          <w:u w:color="000000"/>
+          <w:bdr w:val="nil"/>
+          <w:lang w:eastAsia="ru-RU"/>
+        </w:rPr>
+        <w:t>(</w:t>
+      </w:r>
+      <w:r>
+        <w:rPr>
+          <w:rFonts w:eastAsia="Arial Unicode MS" w:cs="Times New Roman"/>
+          <w:bCs/>
+          <w:i/>
+          <w:iCs/>
+          <w:color w:val="000000"/>
+          <w:szCs w:val="28"/>
+          <w:u w:color="000000"/>
+          <w:bdr w:val="nil"/>
+          <w:lang w:eastAsia="ru-RU"/>
+        </w:rPr>
+        <w:t>n</w:t>
+      </w:r>
+      <w:r>
+        <w:rPr>
+          <w:rFonts w:eastAsia="Arial Unicode MS" w:cs="Times New Roman"/>
+          <w:bCs/>
+          <w:color w:val="000000"/>
+          <w:szCs w:val="28"/>
+          <w:u w:color="000000"/>
+          <w:bdr w:val="nil"/>
+          <w:lang w:eastAsia="ru-RU"/>
+        </w:rPr>
+        <w:t>log</w:t>
+      </w:r>
+      <w:r>
+        <w:rPr>
+          <w:rFonts w:eastAsia="Arial Unicode MS" w:cs="Times New Roman"/>
+          <w:bCs/>
+          <w:i/>
+          <w:iCs/>
+          <w:color w:val="000000"/>
+          <w:szCs w:val="28"/>
+          <w:u w:color="000000"/>
+          <w:bdr w:val="nil"/>
+          <w:lang w:eastAsia="ru-RU"/>
+        </w:rPr>
+        <w:t>n</w:t>
+      </w:r>
+      <w:r>
+        <w:rPr>
+          <w:rFonts w:eastAsia="Arial Unicode MS" w:cs="Times New Roman"/>
+          <w:bCs/>
+          <w:color w:val="000000"/>
+          <w:szCs w:val="28"/>
+          <w:u w:color="000000"/>
+          <w:bdr w:val="nil"/>
+          <w:lang w:eastAsia="ru-RU"/>
+        </w:rPr>
+        <w:t>)</w:t>
+      </w:r>
+      <w:r>
+        <w:rPr>
+          <w:rFonts w:eastAsia="Arial Unicode MS" w:cs="Times New Roman"/>
+          <w:bCs/>
+          <w:color w:val="000000"/>
+          <w:szCs w:val="28"/>
+          <w:u w:color="000000"/>
+          <w:bdr w:val="nil"/>
+          <w:lang w:val="uk-UA" w:eastAsia="ru-RU"/>
+        </w:rPr>
+        <w:t xml:space="preserve">, що робить його достатньо ефективним для великих обсягів даних. Просторова складність становить </w:t>
+      </w:r>
+      <w:r>
+        <w:rPr>
+          <w:rFonts w:eastAsia="Arial Unicode MS" w:cs="Times New Roman"/>
+          <w:bCs/>
+          <w:i/>
+          <w:iCs/>
+          <w:color w:val="000000"/>
+          <w:szCs w:val="28"/>
+          <w:u w:color="000000"/>
+          <w:bdr w:val="nil"/>
+          <w:lang w:eastAsia="ru-RU"/>
+        </w:rPr>
+        <w:t>O</w:t>
+      </w:r>
+      <w:r>
+        <w:rPr>
+          <w:rFonts w:eastAsia="Arial Unicode MS" w:cs="Times New Roman"/>
+          <w:bCs/>
+          <w:color w:val="000000"/>
+          <w:szCs w:val="28"/>
+          <w:u w:color="000000"/>
+          <w:bdr w:val="nil"/>
+          <w:lang w:eastAsia="ru-RU"/>
+        </w:rPr>
+        <w:t>(</w:t>
+      </w:r>
+      <w:r>
+        <w:rPr>
+          <w:rFonts w:eastAsia="Arial Unicode MS" w:cs="Times New Roman"/>
+          <w:bCs/>
+          <w:i/>
+          <w:iCs/>
+          <w:color w:val="000000"/>
+          <w:szCs w:val="28"/>
+          <w:u w:color="000000"/>
+          <w:bdr w:val="nil"/>
+          <w:lang w:eastAsia="ru-RU"/>
+        </w:rPr>
+        <w:t>n</w:t>
+      </w:r>
+      <w:r>
+        <w:rPr>
+          <w:rFonts w:eastAsia="Arial Unicode MS" w:cs="Times New Roman"/>
+          <w:bCs/>
+          <w:color w:val="000000"/>
+          <w:szCs w:val="28"/>
+          <w:u w:color="000000"/>
+          <w:bdr w:val="nil"/>
+          <w:lang w:eastAsia="ru-RU"/>
+        </w:rPr>
+        <w:t>)</w:t>
+      </w:r>
+      <w:r>
+        <w:rPr>
+          <w:rFonts w:eastAsia="Arial Unicode MS" w:cs="Times New Roman"/>
+          <w:bCs/>
+          <w:color w:val="000000"/>
+          <w:szCs w:val="28"/>
+          <w:u w:color="000000"/>
+          <w:bdr w:val="nil"/>
+          <w:lang w:val="uk-UA" w:eastAsia="ru-RU"/>
+        </w:rPr>
+        <w:t>, оскільки потрібен простір для злиття підмасивів.</w:t>
+      </w:r>
     </w:p>
     <w:p>
       <w:pPr>
@@ -3694,22 +5385,13 @@
       </w:pPr>
       <w:bookmarkStart w:id="3" w:name="_Toc158713965"/>
       <w:r>
+        <w:lastRenderedPageBreak/>
         <w:t xml:space="preserve">1.2 </w:t>
       </w:r>
-      <w:proofErr w:type="spellStart"/>
-      <w:r>
-        <w:t>Назва</w:t>
-      </w:r>
-      <w:proofErr w:type="spellEnd"/>
-      <w:r>
-        <w:t xml:space="preserve"> </w:t>
-      </w:r>
-      <w:proofErr w:type="spellStart"/>
-      <w:r>
-        <w:t>підрозділу</w:t>
+      <w:r>
+        <w:t>Назва підрозділу</w:t>
       </w:r>
       <w:bookmarkEnd w:id="3"/>
-      <w:proofErr w:type="spellEnd"/>
     </w:p>
     <w:p>
       <w:pPr>
@@ -4531,22 +6213,8 @@
           <w:bdr w:val="nil"/>
           <w:lang w:val="uk-UA" w:eastAsia="ru-RU"/>
         </w:rPr>
-        <w:t>представлені у таблиці 5.1</w:t>
-      </w:r>
-      <w:proofErr w:type="gramStart"/>
-      <w:r>
-        <w:rPr>
-          <w:rFonts w:eastAsia="Arial Unicode MS" w:cs="Times New Roman"/>
-          <w:bCs/>
-          <w:color w:val="000000"/>
-          <w:szCs w:val="28"/>
-          <w:u w:color="000000"/>
-          <w:bdr w:val="nil"/>
-          <w:lang w:val="uk-UA" w:eastAsia="ru-RU"/>
-        </w:rPr>
-        <w:t>…..</w:t>
-      </w:r>
-      <w:proofErr w:type="gramEnd"/>
+        <w:t>представлені у таблиці 5.1…..</w:t>
+      </w:r>
     </w:p>
     <w:p>
       <w:pPr>
@@ -5177,44 +6845,8 @@
         <w:rPr>
           <w:rStyle w:val="af2"/>
         </w:rPr>
-        <w:t xml:space="preserve">Результат </w:t>
-      </w:r>
-      <w:proofErr w:type="spellStart"/>
-      <w:r>
-        <w:rPr>
-          <w:rStyle w:val="af2"/>
-        </w:rPr>
-        <w:t>виконання</w:t>
-      </w:r>
-      <w:proofErr w:type="spellEnd"/>
-      <w:r>
-        <w:rPr>
-          <w:rStyle w:val="af2"/>
-        </w:rPr>
-        <w:t xml:space="preserve"> </w:t>
-      </w:r>
-      <w:proofErr w:type="spellStart"/>
-      <w:r>
-        <w:rPr>
-          <w:rStyle w:val="af2"/>
-        </w:rPr>
-        <w:t>програми</w:t>
-      </w:r>
-      <w:proofErr w:type="spellEnd"/>
-      <w:r>
-        <w:rPr>
-          <w:rStyle w:val="af2"/>
-        </w:rPr>
-        <w:t xml:space="preserve"> у </w:t>
-      </w:r>
-      <w:proofErr w:type="spellStart"/>
-      <w:r>
-        <w:rPr>
-          <w:rStyle w:val="af2"/>
-        </w:rPr>
-        <w:t>консолі</w:t>
-      </w:r>
-      <w:proofErr w:type="spellEnd"/>
+        <w:t>Результат виконання програми у консолі</w:t>
+      </w:r>
     </w:p>
     <w:p>
       <w:pPr>
@@ -6573,6 +8205,95 @@
     </w:lvl>
   </w:abstractNum>
   <w:abstractNum w:abstractNumId="6" w15:restartNumberingAfterBreak="0">
+    <w:nsid w:val="3ACB39DA"/>
+    <w:multiLevelType w:val="hybridMultilevel"/>
+    <w:tmpl w:val="DE5C14BE"/>
+    <w:lvl w:ilvl="0" w:tplc="880A8208">
+      <w:start w:val="1"/>
+      <w:numFmt w:val="decimal"/>
+      <w:lvlText w:val="%1."/>
+      <w:lvlJc w:val="left"/>
+      <w:pPr>
+        <w:ind w:left="1069" w:hanging="360"/>
+      </w:pPr>
+      <w:rPr>
+        <w:rFonts w:hint="default"/>
+      </w:rPr>
+    </w:lvl>
+    <w:lvl w:ilvl="1" w:tplc="04090019" w:tentative="1">
+      <w:start w:val="1"/>
+      <w:numFmt w:val="lowerLetter"/>
+      <w:lvlText w:val="%2."/>
+      <w:lvlJc w:val="left"/>
+      <w:pPr>
+        <w:ind w:left="1789" w:hanging="360"/>
+      </w:pPr>
+    </w:lvl>
+    <w:lvl w:ilvl="2" w:tplc="0409001B" w:tentative="1">
+      <w:start w:val="1"/>
+      <w:numFmt w:val="lowerRoman"/>
+      <w:lvlText w:val="%3."/>
+      <w:lvlJc w:val="right"/>
+      <w:pPr>
+        <w:ind w:left="2509" w:hanging="180"/>
+      </w:pPr>
+    </w:lvl>
+    <w:lvl w:ilvl="3" w:tplc="0409000F" w:tentative="1">
+      <w:start w:val="1"/>
+      <w:numFmt w:val="decimal"/>
+      <w:lvlText w:val="%4."/>
+      <w:lvlJc w:val="left"/>
+      <w:pPr>
+        <w:ind w:left="3229" w:hanging="360"/>
+      </w:pPr>
+    </w:lvl>
+    <w:lvl w:ilvl="4" w:tplc="04090019" w:tentative="1">
+      <w:start w:val="1"/>
+      <w:numFmt w:val="lowerLetter"/>
+      <w:lvlText w:val="%5."/>
+      <w:lvlJc w:val="left"/>
+      <w:pPr>
+        <w:ind w:left="3949" w:hanging="360"/>
+      </w:pPr>
+    </w:lvl>
+    <w:lvl w:ilvl="5" w:tplc="0409001B" w:tentative="1">
+      <w:start w:val="1"/>
+      <w:numFmt w:val="lowerRoman"/>
+      <w:lvlText w:val="%6."/>
+      <w:lvlJc w:val="right"/>
+      <w:pPr>
+        <w:ind w:left="4669" w:hanging="180"/>
+      </w:pPr>
+    </w:lvl>
+    <w:lvl w:ilvl="6" w:tplc="0409000F" w:tentative="1">
+      <w:start w:val="1"/>
+      <w:numFmt w:val="decimal"/>
+      <w:lvlText w:val="%7."/>
+      <w:lvlJc w:val="left"/>
+      <w:pPr>
+        <w:ind w:left="5389" w:hanging="360"/>
+      </w:pPr>
+    </w:lvl>
+    <w:lvl w:ilvl="7" w:tplc="04090019" w:tentative="1">
+      <w:start w:val="1"/>
+      <w:numFmt w:val="lowerLetter"/>
+      <w:lvlText w:val="%8."/>
+      <w:lvlJc w:val="left"/>
+      <w:pPr>
+        <w:ind w:left="6109" w:hanging="360"/>
+      </w:pPr>
+    </w:lvl>
+    <w:lvl w:ilvl="8" w:tplc="0409001B" w:tentative="1">
+      <w:start w:val="1"/>
+      <w:numFmt w:val="lowerRoman"/>
+      <w:lvlText w:val="%9."/>
+      <w:lvlJc w:val="right"/>
+      <w:pPr>
+        <w:ind w:left="6829" w:hanging="180"/>
+      </w:pPr>
+    </w:lvl>
+  </w:abstractNum>
+  <w:abstractNum w:abstractNumId="7" w15:restartNumberingAfterBreak="0">
     <w:nsid w:val="53582054"/>
     <w:multiLevelType w:val="hybridMultilevel"/>
     <w:tmpl w:val="F2B25E68"/>
@@ -6685,7 +8406,7 @@
       </w:rPr>
     </w:lvl>
   </w:abstractNum>
-  <w:abstractNum w:abstractNumId="7" w15:restartNumberingAfterBreak="0">
+  <w:abstractNum w:abstractNumId="8" w15:restartNumberingAfterBreak="0">
     <w:nsid w:val="62A2257E"/>
     <w:multiLevelType w:val="hybridMultilevel"/>
     <w:tmpl w:val="2AEE7B56"/>
@@ -6778,13 +8499,13 @@
     <w:abstractNumId w:val="3"/>
   </w:num>
   <w:num w:numId="3" w16cid:durableId="253780120">
-    <w:abstractNumId w:val="7"/>
+    <w:abstractNumId w:val="8"/>
   </w:num>
   <w:num w:numId="4" w16cid:durableId="1211384141">
     <w:abstractNumId w:val="0"/>
   </w:num>
   <w:num w:numId="5" w16cid:durableId="490029505">
-    <w:abstractNumId w:val="6"/>
+    <w:abstractNumId w:val="7"/>
   </w:num>
   <w:num w:numId="6" w16cid:durableId="1421178617">
     <w:abstractNumId w:val="4"/>
@@ -6794,6 +8515,9 @@
   </w:num>
   <w:num w:numId="8" w16cid:durableId="489057526">
     <w:abstractNumId w:val="2"/>
+  </w:num>
+  <w:num w:numId="9" w16cid:durableId="549147174">
+    <w:abstractNumId w:val="6"/>
   </w:num>
 </w:numbering>
 </file>

</xml_diff>

<commit_message>
1.2 part of report is ready
</commit_message>
<xml_diff>
--- a/report/Курсова_робота.docx
+++ b/report/Курсова_робота.docx
@@ -3997,7 +3997,33 @@
           <w:bdr w:val="nil"/>
           <w:lang w:val="uk-UA" w:eastAsia="ru-RU"/>
         </w:rPr>
-        <w:t>= mergeSort(arr[0:середина])</w:t>
+        <w:t>= mergeSort(arr[</w:t>
+      </w:r>
+      <w:proofErr w:type="gramStart"/>
+      <w:r>
+        <w:rPr>
+          <w:rFonts w:eastAsia="Arial Unicode MS" w:cs="Times New Roman"/>
+          <w:bCs/>
+          <w:color w:val="000000"/>
+          <w:szCs w:val="28"/>
+          <w:u w:color="000000"/>
+          <w:bdr w:val="nil"/>
+          <w:lang w:val="uk-UA" w:eastAsia="ru-RU"/>
+        </w:rPr>
+        <w:t>0:середина</w:t>
+      </w:r>
+      <w:proofErr w:type="gramEnd"/>
+      <w:r>
+        <w:rPr>
+          <w:rFonts w:eastAsia="Arial Unicode MS" w:cs="Times New Roman"/>
+          <w:bCs/>
+          <w:color w:val="000000"/>
+          <w:szCs w:val="28"/>
+          <w:u w:color="000000"/>
+          <w:bdr w:val="nil"/>
+          <w:lang w:val="uk-UA" w:eastAsia="ru-RU"/>
+        </w:rPr>
+        <w:t>])</w:t>
       </w:r>
     </w:p>
     <w:p>
@@ -4058,7 +4084,33 @@
           <w:bdr w:val="nil"/>
           <w:lang w:val="uk-UA" w:eastAsia="ru-RU"/>
         </w:rPr>
-        <w:t>= mergeSort(arr[середина:довжина arr])</w:t>
+        <w:t xml:space="preserve">= </w:t>
+      </w:r>
+      <w:proofErr w:type="gramStart"/>
+      <w:r>
+        <w:rPr>
+          <w:rFonts w:eastAsia="Arial Unicode MS" w:cs="Times New Roman"/>
+          <w:bCs/>
+          <w:color w:val="000000"/>
+          <w:szCs w:val="28"/>
+          <w:u w:color="000000"/>
+          <w:bdr w:val="nil"/>
+          <w:lang w:val="uk-UA" w:eastAsia="ru-RU"/>
+        </w:rPr>
+        <w:t>mergeSort(</w:t>
+      </w:r>
+      <w:proofErr w:type="gramEnd"/>
+      <w:r>
+        <w:rPr>
+          <w:rFonts w:eastAsia="Arial Unicode MS" w:cs="Times New Roman"/>
+          <w:bCs/>
+          <w:color w:val="000000"/>
+          <w:szCs w:val="28"/>
+          <w:u w:color="000000"/>
+          <w:bdr w:val="nil"/>
+          <w:lang w:val="uk-UA" w:eastAsia="ru-RU"/>
+        </w:rPr>
+        <w:t>arr[середина:довжина arr])</w:t>
       </w:r>
     </w:p>
     <w:p>
@@ -5208,7 +5260,7 @@
           <w:szCs w:val="28"/>
           <w:u w:color="000000"/>
           <w:bdr w:val="nil"/>
-          <w:lang w:val="uk-UA" w:eastAsia="ru-RU"/>
+          <w:lang w:val="en-US" w:eastAsia="ru-RU"/>
         </w:rPr>
       </w:pPr>
       <w:r>
@@ -5382,382 +5434,198 @@
     <w:p>
       <w:pPr>
         <w:pStyle w:val="2"/>
+        <w:rPr>
+          <w:lang w:val="uk-UA"/>
+        </w:rPr>
       </w:pPr>
       <w:bookmarkStart w:id="3" w:name="_Toc158713965"/>
       <w:r>
         <w:lastRenderedPageBreak/>
         <w:t xml:space="preserve">1.2 </w:t>
       </w:r>
-      <w:r>
-        <w:t>Назва підрозділу</w:t>
-      </w:r>
       <w:bookmarkEnd w:id="3"/>
-    </w:p>
-    <w:p>
-      <w:pPr>
-        <w:rPr>
-          <w:rFonts w:eastAsia="Arial Unicode MS" w:cs="Times New Roman"/>
-          <w:bCs/>
-          <w:color w:val="000000"/>
-          <w:szCs w:val="28"/>
-          <w:u w:color="000000"/>
-          <w:bdr w:val="nil"/>
-          <w:lang w:val="uk-UA" w:eastAsia="ru-RU"/>
-        </w:rPr>
-      </w:pPr>
-      <w:r>
-        <w:rPr>
-          <w:rFonts w:eastAsia="Arial Unicode MS" w:cs="Times New Roman"/>
-          <w:bCs/>
-          <w:color w:val="000000"/>
-          <w:szCs w:val="28"/>
-          <w:u w:color="000000"/>
-          <w:bdr w:val="nil"/>
-          <w:lang w:val="uk-UA" w:eastAsia="ru-RU"/>
-        </w:rPr>
-        <w:t>Текст….</w:t>
-      </w:r>
-      <w:r>
-        <w:rPr>
-          <w:rFonts w:eastAsia="Arial Unicode MS" w:cs="Times New Roman"/>
-          <w:bCs/>
-          <w:color w:val="000000"/>
-          <w:szCs w:val="28"/>
-          <w:u w:color="000000"/>
-          <w:bdr w:val="nil"/>
-          <w:lang w:val="uk-UA" w:eastAsia="ru-RU"/>
-        </w:rPr>
-        <w:t>Рисунок завжди ПІСЛЯ посилання на нього в тексті. Поси</w:t>
-      </w:r>
-      <w:r>
-        <w:rPr>
-          <w:rFonts w:eastAsia="Arial Unicode MS" w:cs="Times New Roman"/>
-          <w:bCs/>
-          <w:color w:val="000000"/>
-          <w:szCs w:val="28"/>
-          <w:u w:color="000000"/>
-          <w:bdr w:val="nil"/>
-          <w:lang w:val="uk-UA" w:eastAsia="ru-RU"/>
-        </w:rPr>
-        <w:t>л</w:t>
-      </w:r>
-      <w:r>
-        <w:rPr>
-          <w:rFonts w:eastAsia="Arial Unicode MS" w:cs="Times New Roman"/>
-          <w:bCs/>
-          <w:color w:val="000000"/>
-          <w:szCs w:val="28"/>
-          <w:u w:color="000000"/>
-          <w:bdr w:val="nil"/>
-          <w:lang w:val="uk-UA" w:eastAsia="ru-RU"/>
-        </w:rPr>
-        <w:t>ання оформлюємо в тексті або «…наведено на рисунку 1.1», або «…(рис.1.1)».</w:t>
-      </w:r>
-    </w:p>
-    <w:p>
-      <w:pPr>
-        <w:jc w:val="center"/>
-        <w:rPr>
-          <w:rFonts w:eastAsia="Arial Unicode MS" w:cs="Times New Roman"/>
-          <w:bCs/>
-          <w:color w:val="000000"/>
-          <w:szCs w:val="28"/>
-          <w:u w:color="000000"/>
-          <w:bdr w:val="nil"/>
-          <w:lang w:val="uk-UA" w:eastAsia="ru-RU"/>
-        </w:rPr>
-      </w:pPr>
-    </w:p>
-    <w:p>
-      <w:pPr>
-        <w:jc w:val="center"/>
-        <w:rPr>
-          <w:rFonts w:eastAsia="Arial Unicode MS" w:cs="Times New Roman"/>
-          <w:bCs/>
-          <w:color w:val="000000"/>
-          <w:szCs w:val="28"/>
-          <w:u w:color="000000"/>
-          <w:bdr w:val="nil"/>
-          <w:lang w:val="uk-UA" w:eastAsia="ru-RU"/>
-        </w:rPr>
-      </w:pPr>
-      <w:r>
-        <w:rPr>
-          <w:rFonts w:eastAsia="Arial Unicode MS" w:cs="Times New Roman"/>
-          <w:bCs/>
-          <w:color w:val="000000"/>
-          <w:szCs w:val="28"/>
-          <w:u w:color="000000"/>
-          <w:bdr w:val="nil"/>
-          <w:lang w:val="uk-UA" w:eastAsia="ru-RU"/>
-        </w:rPr>
-        <w:t>Рис</w:t>
-      </w:r>
-      <w:r>
-        <w:rPr>
-          <w:rFonts w:eastAsia="Arial Unicode MS" w:cs="Times New Roman"/>
-          <w:bCs/>
-          <w:color w:val="000000"/>
-          <w:szCs w:val="28"/>
-          <w:u w:color="000000"/>
-          <w:bdr w:val="nil"/>
-          <w:lang w:val="uk-UA" w:eastAsia="ru-RU"/>
-        </w:rPr>
-        <w:t>унок</w:t>
-      </w:r>
-      <w:r>
-        <w:rPr>
-          <w:rFonts w:eastAsia="Arial Unicode MS" w:cs="Times New Roman"/>
-          <w:bCs/>
-          <w:color w:val="000000"/>
-          <w:szCs w:val="28"/>
-          <w:u w:color="000000"/>
-          <w:bdr w:val="nil"/>
-          <w:lang w:val="uk-UA" w:eastAsia="ru-RU"/>
-        </w:rPr>
-        <w:t>. 1.1.</w:t>
-      </w:r>
-      <w:r>
-        <w:rPr>
-          <w:rFonts w:eastAsia="Arial Unicode MS" w:cs="Times New Roman"/>
-          <w:bCs/>
-          <w:color w:val="000000"/>
-          <w:szCs w:val="28"/>
-          <w:u w:color="000000"/>
-          <w:bdr w:val="nil"/>
-          <w:lang w:val="uk-UA" w:eastAsia="ru-RU"/>
-        </w:rPr>
-        <w:t xml:space="preserve"> </w:t>
-      </w:r>
-      <w:r>
-        <w:rPr>
-          <w:rFonts w:eastAsia="Arial Unicode MS" w:cs="Times New Roman"/>
-          <w:bCs/>
-          <w:color w:val="000000"/>
-          <w:szCs w:val="28"/>
-          <w:u w:color="000000"/>
-          <w:bdr w:val="nil"/>
-          <w:lang w:val="uk-UA" w:eastAsia="ru-RU"/>
-        </w:rPr>
-        <w:t>–</w:t>
-      </w:r>
-      <w:r>
-        <w:rPr>
-          <w:rFonts w:eastAsia="Arial Unicode MS" w:cs="Times New Roman"/>
-          <w:bCs/>
-          <w:color w:val="000000"/>
-          <w:szCs w:val="28"/>
-          <w:u w:color="000000"/>
-          <w:bdr w:val="nil"/>
-          <w:lang w:val="uk-UA" w:eastAsia="ru-RU"/>
-        </w:rPr>
-        <w:t xml:space="preserve"> </w:t>
-      </w:r>
-      <w:r>
-        <w:rPr>
-          <w:rFonts w:eastAsia="Arial Unicode MS" w:cs="Times New Roman"/>
-          <w:bCs/>
-          <w:color w:val="000000"/>
-          <w:szCs w:val="28"/>
-          <w:u w:color="000000"/>
-          <w:bdr w:val="nil"/>
-          <w:lang w:val="uk-UA" w:eastAsia="ru-RU"/>
-        </w:rPr>
-        <w:t>Назва рисунку</w:t>
-      </w:r>
-    </w:p>
-    <w:p>
-      <w:pPr>
-        <w:rPr>
-          <w:rFonts w:eastAsia="Arial Unicode MS" w:cs="Times New Roman"/>
-          <w:bCs/>
-          <w:color w:val="000000"/>
-          <w:szCs w:val="28"/>
-          <w:u w:color="000000"/>
-          <w:bdr w:val="nil"/>
-          <w:lang w:val="uk-UA" w:eastAsia="ru-RU"/>
-        </w:rPr>
-      </w:pPr>
-    </w:p>
-    <w:p>
-      <w:pPr>
-        <w:rPr>
-          <w:rFonts w:eastAsia="Arial Unicode MS" w:cs="Times New Roman"/>
-          <w:bCs/>
-          <w:color w:val="000000"/>
-          <w:szCs w:val="28"/>
-          <w:u w:color="000000"/>
-          <w:bdr w:val="nil"/>
-          <w:lang w:val="uk-UA" w:eastAsia="ru-RU"/>
-        </w:rPr>
-      </w:pPr>
-      <w:r>
-        <w:rPr>
-          <w:rFonts w:eastAsia="Arial Unicode MS" w:cs="Times New Roman"/>
-          <w:bCs/>
-          <w:color w:val="000000"/>
-          <w:szCs w:val="28"/>
-          <w:u w:color="000000"/>
-          <w:bdr w:val="nil"/>
-          <w:lang w:val="uk-UA" w:eastAsia="ru-RU"/>
-        </w:rPr>
-        <w:t>Текст….</w:t>
-      </w:r>
-      <w:r>
-        <w:rPr>
-          <w:rFonts w:eastAsia="Arial Unicode MS" w:cs="Times New Roman"/>
-          <w:bCs/>
-          <w:color w:val="000000"/>
-          <w:szCs w:val="28"/>
-          <w:u w:color="000000"/>
-          <w:bdr w:val="nil"/>
-          <w:lang w:val="uk-UA" w:eastAsia="ru-RU"/>
-        </w:rPr>
-        <w:t>у формулі (1.1)</w:t>
-      </w:r>
-    </w:p>
-    <w:p>
-      <w:pPr>
-        <w:pStyle w:val="Formula"/>
-        <w:ind w:left="2832" w:firstLine="708"/>
-      </w:pPr>
-      <m:oMath>
-        <m:r>
-          <w:rPr>
-            <w:rFonts w:ascii="Cambria Math" w:hAnsi="Cambria Math"/>
-            <w:lang w:val="en-US"/>
-          </w:rPr>
-          <m:t>S</m:t>
-        </m:r>
-        <m:r>
-          <w:rPr>
-            <w:rFonts w:ascii="Cambria Math" w:hAnsi="Cambria Math"/>
-            <w:lang w:val="ru-RU"/>
-          </w:rPr>
-          <m:t>=</m:t>
-        </m:r>
-        <m:f>
-          <m:fPr>
-            <m:ctrlPr>
-              <w:rPr>
-                <w:rFonts w:ascii="Cambria Math" w:hAnsi="Cambria Math"/>
-                <w:i/>
-                <w:lang w:val="en-US"/>
-              </w:rPr>
-            </m:ctrlPr>
-          </m:fPr>
-          <m:num>
-            <m:sSub>
-              <m:sSubPr>
-                <m:ctrlPr>
-                  <w:rPr>
-                    <w:rFonts w:ascii="Cambria Math" w:hAnsi="Cambria Math"/>
-                    <w:i/>
-                    <w:lang w:val="en-US"/>
-                  </w:rPr>
-                </m:ctrlPr>
-              </m:sSubPr>
-              <m:e>
-                <m:r>
-                  <w:rPr>
-                    <w:rFonts w:ascii="Cambria Math" w:hAnsi="Cambria Math"/>
-                    <w:lang w:val="en-US"/>
-                  </w:rPr>
-                  <m:t>T</m:t>
-                </m:r>
-              </m:e>
-              <m:sub>
-                <m:r>
-                  <w:rPr>
-                    <w:rFonts w:ascii="Cambria Math" w:hAnsi="Cambria Math"/>
-                    <w:lang w:val="en-US"/>
-                  </w:rPr>
-                  <m:t>seq</m:t>
-                </m:r>
-              </m:sub>
-            </m:sSub>
-          </m:num>
-          <m:den>
-            <m:sSub>
-              <m:sSubPr>
-                <m:ctrlPr>
-                  <w:rPr>
-                    <w:rFonts w:ascii="Cambria Math" w:hAnsi="Cambria Math"/>
-                    <w:i/>
-                    <w:lang w:val="en-US"/>
-                  </w:rPr>
-                </m:ctrlPr>
-              </m:sSubPr>
-              <m:e>
-                <m:r>
-                  <w:rPr>
-                    <w:rFonts w:ascii="Cambria Math" w:hAnsi="Cambria Math"/>
-                    <w:lang w:val="en-US"/>
-                  </w:rPr>
-                  <m:t>T</m:t>
-                </m:r>
-              </m:e>
-              <m:sub>
-                <m:r>
-                  <w:rPr>
-                    <w:rFonts w:ascii="Cambria Math" w:hAnsi="Cambria Math"/>
-                    <w:lang w:val="en-US"/>
-                  </w:rPr>
-                  <m:t>par</m:t>
-                </m:r>
-              </m:sub>
-            </m:sSub>
-          </m:den>
-        </m:f>
-      </m:oMath>
-      <w:r>
-        <w:rPr>
-          <w:lang w:val="ru-RU"/>
+      <w:r>
+        <w:rPr>
+          <w:lang w:val="uk-UA"/>
+        </w:rPr>
+        <w:t>Опис відомих паралельних реалізацій алгоритму</w:t>
+      </w:r>
+    </w:p>
+    <w:p>
+      <w:pPr>
+        <w:rPr>
+          <w:rFonts w:eastAsia="Arial Unicode MS" w:cs="Times New Roman"/>
+          <w:bCs/>
+          <w:color w:val="000000"/>
+          <w:szCs w:val="28"/>
+          <w:u w:color="000000"/>
+          <w:bdr w:val="nil"/>
+          <w:lang w:val="uk-UA" w:eastAsia="ru-RU"/>
+        </w:rPr>
+      </w:pPr>
+      <w:r>
+        <w:rPr>
+          <w:rFonts w:eastAsia="Arial Unicode MS" w:cs="Times New Roman"/>
+          <w:bCs/>
+          <w:color w:val="000000"/>
+          <w:szCs w:val="28"/>
+          <w:u w:color="000000"/>
+          <w:bdr w:val="nil"/>
+          <w:lang w:val="uk-UA" w:eastAsia="ru-RU"/>
         </w:rPr>
         <w:tab/>
-      </w:r>
-      <w:r>
-        <w:rPr>
-          <w:lang w:val="ru-RU"/>
+        <w:t>Паралельні реалізації алгоритму сортування злиттям дозволяють прискорити сортування за рахунок розподілу навантаження між кількома процесорами або ядрами. Для виконання задач розпаралелювання даного алгоритму існує кілька підходів. Розглянемо основні відомі підходи до вирішення цієї задачі.</w:t>
+      </w:r>
+    </w:p>
+    <w:p>
+      <w:pPr>
+        <w:rPr>
+          <w:rFonts w:eastAsia="Arial Unicode MS" w:cs="Times New Roman"/>
+          <w:bCs/>
+          <w:color w:val="000000"/>
+          <w:szCs w:val="28"/>
+          <w:u w:color="000000"/>
+          <w:bdr w:val="nil"/>
+          <w:lang w:val="uk-UA" w:eastAsia="ru-RU"/>
+        </w:rPr>
+      </w:pPr>
+      <w:r>
+        <w:rPr>
+          <w:rFonts w:eastAsia="Arial Unicode MS" w:cs="Times New Roman"/>
+          <w:bCs/>
+          <w:color w:val="000000"/>
+          <w:szCs w:val="28"/>
+          <w:u w:color="000000"/>
+          <w:bdr w:val="nil"/>
+          <w:lang w:val="uk-UA" w:eastAsia="ru-RU"/>
         </w:rPr>
         <w:tab/>
-      </w:r>
-      <w:r>
-        <w:rPr>
-          <w:lang w:val="ru-RU"/>
+        <w:t xml:space="preserve">Бібліотека </w:t>
+      </w:r>
+      <w:r>
+        <w:rPr>
+          <w:rFonts w:eastAsia="Arial Unicode MS" w:cs="Times New Roman"/>
+          <w:bCs/>
+          <w:color w:val="000000"/>
+          <w:szCs w:val="28"/>
+          <w:u w:color="000000"/>
+          <w:bdr w:val="nil"/>
+          <w:lang w:val="en-US" w:eastAsia="ru-RU"/>
+        </w:rPr>
+        <w:t xml:space="preserve">Fork/Join </w:t>
+      </w:r>
+      <w:r>
+        <w:rPr>
+          <w:rFonts w:eastAsia="Arial Unicode MS" w:cs="Times New Roman"/>
+          <w:bCs/>
+          <w:color w:val="000000"/>
+          <w:szCs w:val="28"/>
+          <w:u w:color="000000"/>
+          <w:bdr w:val="nil"/>
+          <w:lang w:val="uk-UA" w:eastAsia="ru-RU"/>
+        </w:rPr>
+        <w:t xml:space="preserve">в </w:t>
+      </w:r>
+      <w:r>
+        <w:rPr>
+          <w:rFonts w:eastAsia="Arial Unicode MS" w:cs="Times New Roman"/>
+          <w:bCs/>
+          <w:color w:val="000000"/>
+          <w:szCs w:val="28"/>
+          <w:u w:color="000000"/>
+          <w:bdr w:val="nil"/>
+          <w:lang w:val="en-US" w:eastAsia="ru-RU"/>
+        </w:rPr>
+        <w:t>Java</w:t>
+      </w:r>
+      <w:r>
+        <w:rPr>
+          <w:rFonts w:eastAsia="Arial Unicode MS" w:cs="Times New Roman"/>
+          <w:bCs/>
+          <w:color w:val="000000"/>
+          <w:szCs w:val="28"/>
+          <w:u w:color="000000"/>
+          <w:bdr w:val="nil"/>
+          <w:lang w:val="uk-UA" w:eastAsia="ru-RU"/>
+        </w:rPr>
+        <w:t xml:space="preserve"> дозволяє реалізовувати паралельні обчислення шляхом рекурсивного розподілу завдань на підзадачі. Кожна задача розбивається на дві підзадачі, які виконуються паралельно, після чого результати зливаються.</w:t>
+      </w:r>
+    </w:p>
+    <w:p>
+      <w:pPr>
+        <w:rPr>
+          <w:rFonts w:eastAsia="Arial Unicode MS" w:cs="Times New Roman"/>
+          <w:bCs/>
+          <w:color w:val="000000"/>
+          <w:szCs w:val="28"/>
+          <w:u w:color="000000"/>
+          <w:bdr w:val="nil"/>
+          <w:lang w:val="uk-UA" w:eastAsia="ru-RU"/>
+        </w:rPr>
+      </w:pPr>
+      <w:r>
+        <w:rPr>
+          <w:rFonts w:eastAsia="Arial Unicode MS" w:cs="Times New Roman"/>
+          <w:bCs/>
+          <w:color w:val="000000"/>
+          <w:szCs w:val="28"/>
+          <w:u w:color="000000"/>
+          <w:bdr w:val="nil"/>
+          <w:lang w:val="uk-UA" w:eastAsia="ru-RU"/>
         </w:rPr>
         <w:tab/>
-      </w:r>
-      <w:r>
-        <w:rPr>
-          <w:lang w:val="ru-RU"/>
+        <w:t>Інший підхід до паралельного сортування полякає у використанні звичайний потоків. У цьому випадку для кожної рекурсивної задачі створюється новий потік, який виконує сортування підмасиву.</w:t>
+      </w:r>
+    </w:p>
+    <w:p>
+      <w:pPr>
+        <w:rPr>
+          <w:rFonts w:eastAsia="Arial Unicode MS" w:cs="Times New Roman"/>
+          <w:bCs/>
+          <w:color w:val="000000"/>
+          <w:szCs w:val="28"/>
+          <w:u w:color="000000"/>
+          <w:bdr w:val="nil"/>
+          <w:lang w:val="uk-UA" w:eastAsia="ru-RU"/>
+        </w:rPr>
+      </w:pPr>
+      <w:r>
+        <w:rPr>
+          <w:rFonts w:eastAsia="Arial Unicode MS" w:cs="Times New Roman"/>
+          <w:bCs/>
+          <w:color w:val="000000"/>
+          <w:szCs w:val="28"/>
+          <w:u w:color="000000"/>
+          <w:bdr w:val="nil"/>
+          <w:lang w:val="uk-UA" w:eastAsia="ru-RU"/>
         </w:rPr>
         <w:tab/>
-      </w:r>
-      <w:r>
-        <w:rPr>
-          <w:lang w:val="ru-RU"/>
-        </w:rPr>
-        <w:tab/>
-        <w:t xml:space="preserve">  </w:t>
-      </w:r>
-      <w:r>
-        <w:t>(1.1)</w:t>
-      </w:r>
-    </w:p>
-    <w:p>
-      <w:pPr>
-        <w:jc w:val="center"/>
-        <w:rPr>
-          <w:rFonts w:eastAsia="Arial Unicode MS" w:cs="Times New Roman"/>
-          <w:bCs/>
-          <w:color w:val="000000"/>
-          <w:szCs w:val="28"/>
-          <w:u w:color="000000"/>
-          <w:bdr w:val="nil"/>
-          <w:lang w:val="uk-UA" w:eastAsia="ru-RU"/>
-        </w:rPr>
-      </w:pPr>
+        <w:t xml:space="preserve">Також існує підхід, який застосовується до розподілених систем з великою кількістю процесорів, з використанням </w:t>
+      </w:r>
+      <w:r>
+        <w:rPr>
+          <w:rFonts w:eastAsia="Arial Unicode MS" w:cs="Times New Roman"/>
+          <w:bCs/>
+          <w:color w:val="000000"/>
+          <w:szCs w:val="28"/>
+          <w:u w:color="000000"/>
+          <w:bdr w:val="nil"/>
+          <w:lang w:val="en-US" w:eastAsia="ru-RU"/>
+        </w:rPr>
+        <w:t>MPI</w:t>
+      </w:r>
+      <w:r>
+        <w:rPr>
+          <w:rFonts w:eastAsia="Arial Unicode MS" w:cs="Times New Roman"/>
+          <w:bCs/>
+          <w:color w:val="000000"/>
+          <w:szCs w:val="28"/>
+          <w:u w:color="000000"/>
+          <w:bdr w:val="nil"/>
+          <w:lang w:val="uk-UA" w:eastAsia="ru-RU"/>
+        </w:rPr>
+        <w:t>. У даному випадку різні процесори виконують сортування окремих частин масиву та обмінюються даними для злиття результатів.</w:t>
+      </w:r>
       <w:r>
         <w:rPr>
           <w:rFonts w:eastAsia="Arial Unicode MS" w:cs="Times New Roman"/>
@@ -6213,8 +6081,22 @@
           <w:bdr w:val="nil"/>
           <w:lang w:val="uk-UA" w:eastAsia="ru-RU"/>
         </w:rPr>
-        <w:t>представлені у таблиці 5.1…..</w:t>
-      </w:r>
+        <w:t>представлені у таблиці 5.1</w:t>
+      </w:r>
+      <w:proofErr w:type="gramStart"/>
+      <w:r>
+        <w:rPr>
+          <w:rFonts w:eastAsia="Arial Unicode MS" w:cs="Times New Roman"/>
+          <w:bCs/>
+          <w:color w:val="000000"/>
+          <w:szCs w:val="28"/>
+          <w:u w:color="000000"/>
+          <w:bdr w:val="nil"/>
+          <w:lang w:val="uk-UA" w:eastAsia="ru-RU"/>
+        </w:rPr>
+        <w:t>…..</w:t>
+      </w:r>
+      <w:proofErr w:type="gramEnd"/>
     </w:p>
     <w:p>
       <w:pPr>

</xml_diff>

<commit_message>
3 part of report is ready
</commit_message>
<xml_diff>
--- a/report/Курсова_робота.docx
+++ b/report/Курсова_робота.docx
@@ -1401,7 +1401,6 @@
           <w:sz w:val="28"/>
           <w:szCs w:val="28"/>
           <w:highlight w:val="green"/>
-          <w:lang w:val="en-US"/>
         </w:rPr>
         <w:t>N</w:t>
       </w:r>
@@ -1409,7 +1408,6 @@
         <w:rPr>
           <w:sz w:val="28"/>
           <w:szCs w:val="28"/>
-          <w:lang w:val="en-US"/>
         </w:rPr>
         <w:t xml:space="preserve"> </w:t>
       </w:r>
@@ -1572,7 +1570,6 @@
         <w:rPr>
           <w:sz w:val="28"/>
           <w:szCs w:val="28"/>
-          <w:lang w:val="en-US"/>
         </w:rPr>
         <w:t xml:space="preserve">Java </w:t>
       </w:r>
@@ -1588,7 +1585,6 @@
         <w:rPr>
           <w:sz w:val="28"/>
           <w:szCs w:val="28"/>
-          <w:lang w:val="en-US"/>
         </w:rPr>
         <w:t>ForkJoin Framework</w:t>
       </w:r>
@@ -1668,7 +1664,6 @@
         <w:rPr>
           <w:sz w:val="28"/>
           <w:szCs w:val="28"/>
-          <w:lang w:val="en-US"/>
         </w:rPr>
         <w:t xml:space="preserve">FORKJOIN FRAMEWORK, JAVA, </w:t>
       </w:r>
@@ -1931,7 +1926,6 @@
               <w:noProof/>
               <w:sz w:val="24"/>
               <w:szCs w:val="24"/>
-              <w:lang/>
             </w:rPr>
           </w:pPr>
           <w:hyperlink w:anchor="_Toc158713964" w:history="1">
@@ -2008,7 +2002,6 @@
               <w:noProof/>
               <w:sz w:val="24"/>
               <w:szCs w:val="24"/>
-              <w:lang/>
             </w:rPr>
           </w:pPr>
           <w:hyperlink w:anchor="_Toc158713965" w:history="1">
@@ -2526,7 +2519,6 @@
               <w:noProof/>
               <w:sz w:val="24"/>
               <w:szCs w:val="24"/>
-              <w:lang/>
             </w:rPr>
           </w:pPr>
           <w:hyperlink w:anchor="_Toc158713973" w:history="1">
@@ -2603,7 +2595,6 @@
               <w:noProof/>
               <w:sz w:val="24"/>
               <w:szCs w:val="24"/>
-              <w:lang/>
             </w:rPr>
           </w:pPr>
           <w:hyperlink w:anchor="_Toc158713974" w:history="1">
@@ -2680,7 +2671,6 @@
               <w:noProof/>
               <w:sz w:val="24"/>
               <w:szCs w:val="24"/>
-              <w:lang/>
             </w:rPr>
           </w:pPr>
           <w:hyperlink w:anchor="_Toc158713975" w:history="1">
@@ -3997,33 +3987,7 @@
           <w:bdr w:val="nil"/>
           <w:lang w:val="uk-UA" w:eastAsia="ru-RU"/>
         </w:rPr>
-        <w:t>= mergeSort(arr[</w:t>
-      </w:r>
-      <w:proofErr w:type="gramStart"/>
-      <w:r>
-        <w:rPr>
-          <w:rFonts w:eastAsia="Arial Unicode MS" w:cs="Times New Roman"/>
-          <w:bCs/>
-          <w:color w:val="000000"/>
-          <w:szCs w:val="28"/>
-          <w:u w:color="000000"/>
-          <w:bdr w:val="nil"/>
-          <w:lang w:val="uk-UA" w:eastAsia="ru-RU"/>
-        </w:rPr>
-        <w:t>0:середина</w:t>
-      </w:r>
-      <w:proofErr w:type="gramEnd"/>
-      <w:r>
-        <w:rPr>
-          <w:rFonts w:eastAsia="Arial Unicode MS" w:cs="Times New Roman"/>
-          <w:bCs/>
-          <w:color w:val="000000"/>
-          <w:szCs w:val="28"/>
-          <w:u w:color="000000"/>
-          <w:bdr w:val="nil"/>
-          <w:lang w:val="uk-UA" w:eastAsia="ru-RU"/>
-        </w:rPr>
-        <w:t>])</w:t>
+        <w:t>= mergeSort(arr[0:середина])</w:t>
       </w:r>
     </w:p>
     <w:p>
@@ -4084,33 +4048,7 @@
           <w:bdr w:val="nil"/>
           <w:lang w:val="uk-UA" w:eastAsia="ru-RU"/>
         </w:rPr>
-        <w:t xml:space="preserve">= </w:t>
-      </w:r>
-      <w:proofErr w:type="gramStart"/>
-      <w:r>
-        <w:rPr>
-          <w:rFonts w:eastAsia="Arial Unicode MS" w:cs="Times New Roman"/>
-          <w:bCs/>
-          <w:color w:val="000000"/>
-          <w:szCs w:val="28"/>
-          <w:u w:color="000000"/>
-          <w:bdr w:val="nil"/>
-          <w:lang w:val="uk-UA" w:eastAsia="ru-RU"/>
-        </w:rPr>
-        <w:t>mergeSort(</w:t>
-      </w:r>
-      <w:proofErr w:type="gramEnd"/>
-      <w:r>
-        <w:rPr>
-          <w:rFonts w:eastAsia="Arial Unicode MS" w:cs="Times New Roman"/>
-          <w:bCs/>
-          <w:color w:val="000000"/>
-          <w:szCs w:val="28"/>
-          <w:u w:color="000000"/>
-          <w:bdr w:val="nil"/>
-          <w:lang w:val="uk-UA" w:eastAsia="ru-RU"/>
-        </w:rPr>
-        <w:t>arr[середина:довжина arr])</w:t>
+        <w:t>= mergeSort(arr[середина:довжина arr])</w:t>
       </w:r>
     </w:p>
     <w:p>
@@ -5574,7 +5512,55 @@
           <w:lang w:val="uk-UA" w:eastAsia="ru-RU"/>
         </w:rPr>
         <w:tab/>
-        <w:t>Інший підхід до паралельного сортування полякає у використанні звичайний потоків. У цьому випадку для кожної рекурсивної задачі створюється новий потік, який виконує сортування підмасиву.</w:t>
+        <w:t>Інший підхід до паралельного сортування поля</w:t>
+      </w:r>
+      <w:r>
+        <w:rPr>
+          <w:rFonts w:eastAsia="Arial Unicode MS" w:cs="Times New Roman"/>
+          <w:bCs/>
+          <w:color w:val="000000"/>
+          <w:szCs w:val="28"/>
+          <w:u w:color="000000"/>
+          <w:bdr w:val="nil"/>
+          <w:lang w:val="uk-UA" w:eastAsia="ru-RU"/>
+        </w:rPr>
+        <w:t>г</w:t>
+      </w:r>
+      <w:r>
+        <w:rPr>
+          <w:rFonts w:eastAsia="Arial Unicode MS" w:cs="Times New Roman"/>
+          <w:bCs/>
+          <w:color w:val="000000"/>
+          <w:szCs w:val="28"/>
+          <w:u w:color="000000"/>
+          <w:bdr w:val="nil"/>
+          <w:lang w:val="uk-UA" w:eastAsia="ru-RU"/>
+        </w:rPr>
+        <w:t>ає у використанні звичайни</w:t>
+      </w:r>
+      <w:r>
+        <w:rPr>
+          <w:rFonts w:eastAsia="Arial Unicode MS" w:cs="Times New Roman"/>
+          <w:bCs/>
+          <w:color w:val="000000"/>
+          <w:szCs w:val="28"/>
+          <w:u w:color="000000"/>
+          <w:bdr w:val="nil"/>
+          <w:lang w:val="uk-UA" w:eastAsia="ru-RU"/>
+        </w:rPr>
+        <w:t>х</w:t>
+      </w:r>
+      <w:r>
+        <w:rPr>
+          <w:rFonts w:eastAsia="Arial Unicode MS" w:cs="Times New Roman"/>
+          <w:bCs/>
+          <w:color w:val="000000"/>
+          <w:szCs w:val="28"/>
+          <w:u w:color="000000"/>
+          <w:bdr w:val="nil"/>
+          <w:lang w:val="uk-UA" w:eastAsia="ru-RU"/>
+        </w:rPr>
+        <w:t xml:space="preserve"> потоків. У цьому випадку для кожної рекурсивної задачі створюється новий потік, який виконує сортування підмасиву.</w:t>
       </w:r>
     </w:p>
     <w:p>
@@ -5789,21 +5775,378 @@
     </w:p>
     <w:p>
       <w:pPr>
-        <w:ind w:firstLine="708"/>
-        <w:rPr>
-          <w:rFonts w:eastAsia="Arial Unicode MS" w:cs="Times New Roman"/>
-          <w:bCs/>
-          <w:color w:val="000000"/>
-          <w:szCs w:val="28"/>
-          <w:u w:color="000000"/>
-          <w:bdr w:val="nil"/>
-          <w:lang w:val="uk-UA" w:eastAsia="ru-RU"/>
-        </w:rPr>
-      </w:pPr>
-    </w:p>
-    <w:p>
-      <w:pPr>
-        <w:ind w:firstLine="708"/>
+        <w:ind w:firstLine="0"/>
+        <w:rPr>
+          <w:rFonts w:eastAsia="Arial Unicode MS" w:cs="Times New Roman"/>
+          <w:bCs/>
+          <w:color w:val="000000"/>
+          <w:szCs w:val="28"/>
+          <w:u w:color="000000"/>
+          <w:bdr w:val="nil"/>
+          <w:lang w:val="uk-UA" w:eastAsia="ru-RU"/>
+        </w:rPr>
+      </w:pPr>
+      <w:r>
+        <w:rPr>
+          <w:rFonts w:eastAsia="Arial Unicode MS" w:cs="Times New Roman"/>
+          <w:bCs/>
+          <w:color w:val="000000"/>
+          <w:szCs w:val="28"/>
+          <w:u w:color="000000"/>
+          <w:bdr w:val="nil"/>
+          <w:lang w:val="uk-UA" w:eastAsia="ru-RU"/>
+        </w:rPr>
+        <w:tab/>
+        <w:t xml:space="preserve">Для реалізації паралельних обчислень у рамках даної курсової роботи було обрано мову програмування </w:t>
+      </w:r>
+      <w:r>
+        <w:rPr>
+          <w:rFonts w:eastAsia="Arial Unicode MS" w:cs="Times New Roman"/>
+          <w:bCs/>
+          <w:color w:val="000000"/>
+          <w:szCs w:val="28"/>
+          <w:u w:color="000000"/>
+          <w:bdr w:val="nil"/>
+          <w:lang w:val="en-US" w:eastAsia="ru-RU"/>
+        </w:rPr>
+        <w:t xml:space="preserve">Java </w:t>
+      </w:r>
+      <w:r>
+        <w:rPr>
+          <w:rFonts w:eastAsia="Arial Unicode MS" w:cs="Times New Roman"/>
+          <w:bCs/>
+          <w:color w:val="000000"/>
+          <w:szCs w:val="28"/>
+          <w:u w:color="000000"/>
+          <w:bdr w:val="nil"/>
+          <w:lang w:val="uk-UA" w:eastAsia="ru-RU"/>
+        </w:rPr>
+        <w:t xml:space="preserve">та її технологію </w:t>
+      </w:r>
+      <w:r>
+        <w:rPr>
+          <w:rFonts w:eastAsia="Arial Unicode MS" w:cs="Times New Roman"/>
+          <w:bCs/>
+          <w:color w:val="000000"/>
+          <w:szCs w:val="28"/>
+          <w:u w:color="000000"/>
+          <w:bdr w:val="nil"/>
+          <w:lang w:val="en-US" w:eastAsia="ru-RU"/>
+        </w:rPr>
+        <w:t>Fork/Join</w:t>
+      </w:r>
+      <w:r>
+        <w:rPr>
+          <w:rFonts w:eastAsia="Arial Unicode MS" w:cs="Times New Roman"/>
+          <w:bCs/>
+          <w:color w:val="000000"/>
+          <w:szCs w:val="28"/>
+          <w:u w:color="000000"/>
+          <w:bdr w:val="nil"/>
+          <w:lang w:val="uk-UA" w:eastAsia="ru-RU"/>
+        </w:rPr>
+        <w:t>, яка надає інструменти для пришвидшення паралельних обчислень шляхом спроби використовувати всі доступні ядра процесора, що досягається за допомогою принципу «розділяй та володарюй», що ідеально підходить до нашого алгоритму.</w:t>
+      </w:r>
+    </w:p>
+    <w:p>
+      <w:pPr>
+        <w:ind w:firstLine="0"/>
+        <w:rPr>
+          <w:rFonts w:eastAsia="Arial Unicode MS" w:cs="Times New Roman"/>
+          <w:bCs/>
+          <w:color w:val="000000"/>
+          <w:szCs w:val="28"/>
+          <w:u w:color="000000"/>
+          <w:bdr w:val="nil"/>
+          <w:lang w:val="uk-UA" w:eastAsia="ru-RU"/>
+        </w:rPr>
+      </w:pPr>
+      <w:r>
+        <w:rPr>
+          <w:rFonts w:eastAsia="Arial Unicode MS" w:cs="Times New Roman"/>
+          <w:bCs/>
+          <w:color w:val="000000"/>
+          <w:szCs w:val="28"/>
+          <w:u w:color="000000"/>
+          <w:bdr w:val="nil"/>
+          <w:lang w:val="uk-UA" w:eastAsia="ru-RU"/>
+        </w:rPr>
+        <w:tab/>
+      </w:r>
+      <w:r>
+        <w:rPr>
+          <w:rFonts w:eastAsia="Arial Unicode MS" w:cs="Times New Roman"/>
+          <w:bCs/>
+          <w:color w:val="000000"/>
+          <w:szCs w:val="28"/>
+          <w:u w:color="000000"/>
+          <w:bdr w:val="nil"/>
+          <w:lang w:val="en-US" w:eastAsia="ru-RU"/>
+        </w:rPr>
+        <w:t xml:space="preserve">Java </w:t>
+      </w:r>
+      <w:r>
+        <w:rPr>
+          <w:rFonts w:eastAsia="Arial Unicode MS" w:cs="Times New Roman"/>
+          <w:bCs/>
+          <w:color w:val="000000"/>
+          <w:szCs w:val="28"/>
+          <w:u w:color="000000"/>
+          <w:bdr w:val="nil"/>
+          <w:lang w:val="uk-UA" w:eastAsia="ru-RU"/>
+        </w:rPr>
+        <w:t>є однією з найпопулярніших мов програмування</w:t>
+      </w:r>
+      <w:r>
+        <w:rPr>
+          <w:rFonts w:eastAsia="Arial Unicode MS" w:cs="Times New Roman"/>
+          <w:bCs/>
+          <w:color w:val="000000"/>
+          <w:szCs w:val="28"/>
+          <w:u w:color="000000"/>
+          <w:bdr w:val="nil"/>
+          <w:lang w:val="uk-UA" w:eastAsia="ru-RU"/>
+        </w:rPr>
+        <w:t xml:space="preserve">, яка вирізняється стабільністю та активною підтримкою розробників з боку спільноти. До основних переваг можна віднести те, що програми можуть виконуватись на будь-якій платформі з встановленою </w:t>
+      </w:r>
+      <w:r>
+        <w:rPr>
+          <w:rFonts w:eastAsia="Arial Unicode MS" w:cs="Times New Roman"/>
+          <w:bCs/>
+          <w:color w:val="000000"/>
+          <w:szCs w:val="28"/>
+          <w:u w:color="000000"/>
+          <w:bdr w:val="nil"/>
+          <w:lang w:val="en-US" w:eastAsia="ru-RU"/>
+        </w:rPr>
+        <w:t>JVM</w:t>
+      </w:r>
+      <w:r>
+        <w:rPr>
+          <w:rFonts w:eastAsia="Arial Unicode MS" w:cs="Times New Roman"/>
+          <w:bCs/>
+          <w:color w:val="000000"/>
+          <w:szCs w:val="28"/>
+          <w:u w:color="000000"/>
+          <w:bdr w:val="nil"/>
+          <w:lang w:val="uk-UA" w:eastAsia="ru-RU"/>
+        </w:rPr>
+        <w:t xml:space="preserve">, </w:t>
+      </w:r>
+      <w:r>
+        <w:rPr>
+          <w:rFonts w:eastAsia="Arial Unicode MS" w:cs="Times New Roman"/>
+          <w:bCs/>
+          <w:color w:val="000000"/>
+          <w:szCs w:val="28"/>
+          <w:u w:color="000000"/>
+          <w:bdr w:val="nil"/>
+          <w:lang w:val="en-US" w:eastAsia="ru-RU"/>
+        </w:rPr>
+        <w:t xml:space="preserve">Java </w:t>
+      </w:r>
+      <w:r>
+        <w:rPr>
+          <w:rFonts w:eastAsia="Arial Unicode MS" w:cs="Times New Roman"/>
+          <w:bCs/>
+          <w:color w:val="000000"/>
+          <w:szCs w:val="28"/>
+          <w:u w:color="000000"/>
+          <w:bdr w:val="nil"/>
+          <w:lang w:val="uk-UA" w:eastAsia="ru-RU"/>
+        </w:rPr>
+        <w:t>забезпечує високий рівень безпеки і стабільності програми, має вбудовану підтримку багатопотоковості, що сильно допомагає в паралельних обчислення, має набір бібліотек, які допомагають у розробці додатків з паралельним обчисленням.</w:t>
+      </w:r>
+    </w:p>
+    <w:p>
+      <w:pPr>
+        <w:ind w:firstLine="0"/>
+        <w:rPr>
+          <w:rFonts w:eastAsia="Arial Unicode MS" w:cs="Times New Roman"/>
+          <w:bCs/>
+          <w:color w:val="000000"/>
+          <w:szCs w:val="28"/>
+          <w:u w:color="000000"/>
+          <w:bdr w:val="nil"/>
+          <w:lang w:val="uk-UA" w:eastAsia="ru-RU"/>
+        </w:rPr>
+      </w:pPr>
+      <w:r>
+        <w:rPr>
+          <w:rFonts w:eastAsia="Arial Unicode MS" w:cs="Times New Roman"/>
+          <w:bCs/>
+          <w:color w:val="000000"/>
+          <w:szCs w:val="28"/>
+          <w:u w:color="000000"/>
+          <w:bdr w:val="nil"/>
+          <w:lang w:val="uk-UA" w:eastAsia="ru-RU"/>
+        </w:rPr>
+        <w:tab/>
+        <w:t xml:space="preserve">Бібліотека </w:t>
+      </w:r>
+      <w:r>
+        <w:rPr>
+          <w:rFonts w:eastAsia="Arial Unicode MS" w:cs="Times New Roman"/>
+          <w:bCs/>
+          <w:color w:val="000000"/>
+          <w:szCs w:val="28"/>
+          <w:u w:color="000000"/>
+          <w:bdr w:val="nil"/>
+          <w:lang w:val="en-US" w:eastAsia="ru-RU"/>
+        </w:rPr>
+        <w:t xml:space="preserve">Fork/Join </w:t>
+      </w:r>
+      <w:r>
+        <w:rPr>
+          <w:rFonts w:eastAsia="Arial Unicode MS" w:cs="Times New Roman"/>
+          <w:bCs/>
+          <w:color w:val="000000"/>
+          <w:szCs w:val="28"/>
+          <w:u w:color="000000"/>
+          <w:bdr w:val="nil"/>
+          <w:lang w:val="uk-UA" w:eastAsia="ru-RU"/>
+        </w:rPr>
+        <w:t xml:space="preserve">є інструментом для реалізації паралельних обчислень за принципом «розділяй і володарюй». Дана бібліотека дозволяє розбивати задачі на менші підзадачі, які виконуються паралельно, що сприяє пришвидшенню виконання алгоритму на багатоядерних процесорах. З основних переваг бібліотеки можна виділити автоматичне управління потоками, оскільки </w:t>
+      </w:r>
+      <w:r>
+        <w:rPr>
+          <w:rFonts w:eastAsia="Arial Unicode MS" w:cs="Times New Roman"/>
+          <w:bCs/>
+          <w:color w:val="000000"/>
+          <w:szCs w:val="28"/>
+          <w:u w:color="000000"/>
+          <w:bdr w:val="nil"/>
+          <w:lang w:val="en-US" w:eastAsia="ru-RU"/>
+        </w:rPr>
+        <w:t xml:space="preserve">Fork/Join </w:t>
+      </w:r>
+      <w:r>
+        <w:rPr>
+          <w:rFonts w:eastAsia="Arial Unicode MS" w:cs="Times New Roman"/>
+          <w:bCs/>
+          <w:color w:val="000000"/>
+          <w:szCs w:val="28"/>
+          <w:u w:color="000000"/>
+          <w:bdr w:val="nil"/>
+          <w:lang w:val="uk-UA" w:eastAsia="ru-RU"/>
+        </w:rPr>
+        <w:t xml:space="preserve">сам керує пулом потоків, ефективне використання ресурсів, що забезпечує високу продуктивність. Алгоритм сортування злиттям ідеально підходить до паралельної реалізації за допомогою </w:t>
+      </w:r>
+      <w:r>
+        <w:rPr>
+          <w:rFonts w:eastAsia="Arial Unicode MS" w:cs="Times New Roman"/>
+          <w:bCs/>
+          <w:color w:val="000000"/>
+          <w:szCs w:val="28"/>
+          <w:u w:color="000000"/>
+          <w:bdr w:val="nil"/>
+          <w:lang w:val="en-US" w:eastAsia="ru-RU"/>
+        </w:rPr>
+        <w:t>Fork/Join</w:t>
+      </w:r>
+      <w:r>
+        <w:rPr>
+          <w:rFonts w:eastAsia="Arial Unicode MS" w:cs="Times New Roman"/>
+          <w:bCs/>
+          <w:color w:val="000000"/>
+          <w:szCs w:val="28"/>
+          <w:u w:color="000000"/>
+          <w:bdr w:val="nil"/>
+          <w:lang w:val="uk-UA" w:eastAsia="ru-RU"/>
+        </w:rPr>
+        <w:t xml:space="preserve"> завдяки рекурсивній природі та принципу «розділяй і володарюй»</w:t>
+      </w:r>
+      <w:r>
+        <w:rPr>
+          <w:rFonts w:eastAsia="Arial Unicode MS" w:cs="Times New Roman"/>
+          <w:bCs/>
+          <w:color w:val="000000"/>
+          <w:szCs w:val="28"/>
+          <w:u w:color="000000"/>
+          <w:bdr w:val="nil"/>
+          <w:lang w:val="uk-UA" w:eastAsia="ru-RU"/>
+        </w:rPr>
+        <w:t>.</w:t>
+      </w:r>
+    </w:p>
+    <w:p>
+      <w:pPr>
+        <w:ind w:firstLine="0"/>
+        <w:rPr>
+          <w:rFonts w:eastAsia="Arial Unicode MS" w:cs="Times New Roman"/>
+          <w:bCs/>
+          <w:color w:val="000000"/>
+          <w:szCs w:val="28"/>
+          <w:u w:color="000000"/>
+          <w:bdr w:val="nil"/>
+          <w:lang w:val="uk-UA" w:eastAsia="ru-RU"/>
+        </w:rPr>
+      </w:pPr>
+      <w:r>
+        <w:rPr>
+          <w:rFonts w:eastAsia="Arial Unicode MS" w:cs="Times New Roman"/>
+          <w:bCs/>
+          <w:color w:val="000000"/>
+          <w:szCs w:val="28"/>
+          <w:u w:color="000000"/>
+          <w:bdr w:val="nil"/>
+          <w:lang w:val="uk-UA" w:eastAsia="ru-RU"/>
+        </w:rPr>
+        <w:tab/>
+        <w:t xml:space="preserve">В якості середовища розробки було обрано </w:t>
+      </w:r>
+      <w:r>
+        <w:rPr>
+          <w:rFonts w:eastAsia="Arial Unicode MS" w:cs="Times New Roman"/>
+          <w:bCs/>
+          <w:color w:val="000000"/>
+          <w:szCs w:val="28"/>
+          <w:u w:color="000000"/>
+          <w:bdr w:val="nil"/>
+          <w:lang w:val="en-US" w:eastAsia="ru-RU"/>
+        </w:rPr>
+        <w:t>IntelliJ IDEA</w:t>
+      </w:r>
+      <w:r>
+        <w:rPr>
+          <w:rFonts w:eastAsia="Arial Unicode MS" w:cs="Times New Roman"/>
+          <w:bCs/>
+          <w:color w:val="000000"/>
+          <w:szCs w:val="28"/>
+          <w:u w:color="000000"/>
+          <w:bdr w:val="nil"/>
+          <w:lang w:val="uk-UA" w:eastAsia="ru-RU"/>
+        </w:rPr>
+        <w:t xml:space="preserve">. Воно широко використовується для розробки програм на </w:t>
+      </w:r>
+      <w:r>
+        <w:rPr>
+          <w:rFonts w:eastAsia="Arial Unicode MS" w:cs="Times New Roman"/>
+          <w:bCs/>
+          <w:color w:val="000000"/>
+          <w:szCs w:val="28"/>
+          <w:u w:color="000000"/>
+          <w:bdr w:val="nil"/>
+          <w:lang w:val="en-US" w:eastAsia="ru-RU"/>
+        </w:rPr>
+        <w:t>Java</w:t>
+      </w:r>
+      <w:r>
+        <w:rPr>
+          <w:rFonts w:eastAsia="Arial Unicode MS" w:cs="Times New Roman"/>
+          <w:bCs/>
+          <w:color w:val="000000"/>
+          <w:szCs w:val="28"/>
+          <w:u w:color="000000"/>
+          <w:bdr w:val="nil"/>
+          <w:lang w:val="uk-UA" w:eastAsia="ru-RU"/>
+        </w:rPr>
+        <w:t xml:space="preserve"> завдяки великій кількості інструментів, зручному інтерфейсу та підтримці великої кількості бібліотек.</w:t>
+      </w:r>
+    </w:p>
+    <w:p>
+      <w:pPr>
+        <w:ind w:firstLine="0"/>
         <w:rPr>
           <w:rFonts w:eastAsia="Arial Unicode MS" w:cs="Times New Roman"/>
           <w:bCs/>
@@ -6081,22 +6424,8 @@
           <w:bdr w:val="nil"/>
           <w:lang w:val="uk-UA" w:eastAsia="ru-RU"/>
         </w:rPr>
-        <w:t>представлені у таблиці 5.1</w:t>
-      </w:r>
-      <w:proofErr w:type="gramStart"/>
-      <w:r>
-        <w:rPr>
-          <w:rFonts w:eastAsia="Arial Unicode MS" w:cs="Times New Roman"/>
-          <w:bCs/>
-          <w:color w:val="000000"/>
-          <w:szCs w:val="28"/>
-          <w:u w:color="000000"/>
-          <w:bdr w:val="nil"/>
-          <w:lang w:val="uk-UA" w:eastAsia="ru-RU"/>
-        </w:rPr>
-        <w:t>…..</w:t>
-      </w:r>
-      <w:proofErr w:type="gramEnd"/>
+        <w:t>представлені у таблиці 5.1…..</w:t>
+      </w:r>
     </w:p>
     <w:p>
       <w:pPr>
@@ -8176,6 +8505,118 @@
     </w:lvl>
   </w:abstractNum>
   <w:abstractNum w:abstractNumId="7" w15:restartNumberingAfterBreak="0">
+    <w:nsid w:val="4BE13D97"/>
+    <w:multiLevelType w:val="hybridMultilevel"/>
+    <w:tmpl w:val="A15498FE"/>
+    <w:lvl w:ilvl="0" w:tplc="16B2FD14">
+      <w:numFmt w:val="bullet"/>
+      <w:lvlText w:val="-"/>
+      <w:lvlJc w:val="left"/>
+      <w:pPr>
+        <w:ind w:left="720" w:hanging="360"/>
+      </w:pPr>
+      <w:rPr>
+        <w:rFonts w:ascii="Times New Roman" w:eastAsia="Arial Unicode MS" w:hAnsi="Times New Roman" w:cs="Times New Roman" w:hint="default"/>
+      </w:rPr>
+    </w:lvl>
+    <w:lvl w:ilvl="1" w:tplc="04090003" w:tentative="1">
+      <w:start w:val="1"/>
+      <w:numFmt w:val="bullet"/>
+      <w:lvlText w:val="o"/>
+      <w:lvlJc w:val="left"/>
+      <w:pPr>
+        <w:ind w:left="1440" w:hanging="360"/>
+      </w:pPr>
+      <w:rPr>
+        <w:rFonts w:ascii="Courier New" w:hAnsi="Courier New" w:cs="Courier New" w:hint="default"/>
+      </w:rPr>
+    </w:lvl>
+    <w:lvl w:ilvl="2" w:tplc="04090005" w:tentative="1">
+      <w:start w:val="1"/>
+      <w:numFmt w:val="bullet"/>
+      <w:lvlText w:val=""/>
+      <w:lvlJc w:val="left"/>
+      <w:pPr>
+        <w:ind w:left="2160" w:hanging="360"/>
+      </w:pPr>
+      <w:rPr>
+        <w:rFonts w:ascii="Wingdings" w:hAnsi="Wingdings" w:hint="default"/>
+      </w:rPr>
+    </w:lvl>
+    <w:lvl w:ilvl="3" w:tplc="04090001" w:tentative="1">
+      <w:start w:val="1"/>
+      <w:numFmt w:val="bullet"/>
+      <w:lvlText w:val=""/>
+      <w:lvlJc w:val="left"/>
+      <w:pPr>
+        <w:ind w:left="2880" w:hanging="360"/>
+      </w:pPr>
+      <w:rPr>
+        <w:rFonts w:ascii="Symbol" w:hAnsi="Symbol" w:hint="default"/>
+      </w:rPr>
+    </w:lvl>
+    <w:lvl w:ilvl="4" w:tplc="04090003" w:tentative="1">
+      <w:start w:val="1"/>
+      <w:numFmt w:val="bullet"/>
+      <w:lvlText w:val="o"/>
+      <w:lvlJc w:val="left"/>
+      <w:pPr>
+        <w:ind w:left="3600" w:hanging="360"/>
+      </w:pPr>
+      <w:rPr>
+        <w:rFonts w:ascii="Courier New" w:hAnsi="Courier New" w:cs="Courier New" w:hint="default"/>
+      </w:rPr>
+    </w:lvl>
+    <w:lvl w:ilvl="5" w:tplc="04090005" w:tentative="1">
+      <w:start w:val="1"/>
+      <w:numFmt w:val="bullet"/>
+      <w:lvlText w:val=""/>
+      <w:lvlJc w:val="left"/>
+      <w:pPr>
+        <w:ind w:left="4320" w:hanging="360"/>
+      </w:pPr>
+      <w:rPr>
+        <w:rFonts w:ascii="Wingdings" w:hAnsi="Wingdings" w:hint="default"/>
+      </w:rPr>
+    </w:lvl>
+    <w:lvl w:ilvl="6" w:tplc="04090001" w:tentative="1">
+      <w:start w:val="1"/>
+      <w:numFmt w:val="bullet"/>
+      <w:lvlText w:val=""/>
+      <w:lvlJc w:val="left"/>
+      <w:pPr>
+        <w:ind w:left="5040" w:hanging="360"/>
+      </w:pPr>
+      <w:rPr>
+        <w:rFonts w:ascii="Symbol" w:hAnsi="Symbol" w:hint="default"/>
+      </w:rPr>
+    </w:lvl>
+    <w:lvl w:ilvl="7" w:tplc="04090003" w:tentative="1">
+      <w:start w:val="1"/>
+      <w:numFmt w:val="bullet"/>
+      <w:lvlText w:val="o"/>
+      <w:lvlJc w:val="left"/>
+      <w:pPr>
+        <w:ind w:left="5760" w:hanging="360"/>
+      </w:pPr>
+      <w:rPr>
+        <w:rFonts w:ascii="Courier New" w:hAnsi="Courier New" w:cs="Courier New" w:hint="default"/>
+      </w:rPr>
+    </w:lvl>
+    <w:lvl w:ilvl="8" w:tplc="04090005" w:tentative="1">
+      <w:start w:val="1"/>
+      <w:numFmt w:val="bullet"/>
+      <w:lvlText w:val=""/>
+      <w:lvlJc w:val="left"/>
+      <w:pPr>
+        <w:ind w:left="6480" w:hanging="360"/>
+      </w:pPr>
+      <w:rPr>
+        <w:rFonts w:ascii="Wingdings" w:hAnsi="Wingdings" w:hint="default"/>
+      </w:rPr>
+    </w:lvl>
+  </w:abstractNum>
+  <w:abstractNum w:abstractNumId="8" w15:restartNumberingAfterBreak="0">
     <w:nsid w:val="53582054"/>
     <w:multiLevelType w:val="hybridMultilevel"/>
     <w:tmpl w:val="F2B25E68"/>
@@ -8288,7 +8729,7 @@
       </w:rPr>
     </w:lvl>
   </w:abstractNum>
-  <w:abstractNum w:abstractNumId="8" w15:restartNumberingAfterBreak="0">
+  <w:abstractNum w:abstractNumId="9" w15:restartNumberingAfterBreak="0">
     <w:nsid w:val="62A2257E"/>
     <w:multiLevelType w:val="hybridMultilevel"/>
     <w:tmpl w:val="2AEE7B56"/>
@@ -8381,13 +8822,13 @@
     <w:abstractNumId w:val="3"/>
   </w:num>
   <w:num w:numId="3" w16cid:durableId="253780120">
-    <w:abstractNumId w:val="8"/>
+    <w:abstractNumId w:val="9"/>
   </w:num>
   <w:num w:numId="4" w16cid:durableId="1211384141">
     <w:abstractNumId w:val="0"/>
   </w:num>
   <w:num w:numId="5" w16cid:durableId="490029505">
-    <w:abstractNumId w:val="7"/>
+    <w:abstractNumId w:val="8"/>
   </w:num>
   <w:num w:numId="6" w16cid:durableId="1421178617">
     <w:abstractNumId w:val="4"/>
@@ -8400,6 +8841,9 @@
   </w:num>
   <w:num w:numId="9" w16cid:durableId="549147174">
     <w:abstractNumId w:val="6"/>
+  </w:num>
+  <w:num w:numId="10" w16cid:durableId="1583102349">
+    <w:abstractNumId w:val="7"/>
   </w:num>
 </w:numbering>
 </file>
@@ -8861,6 +9305,7 @@
   <w:style w:type="character" w:default="1" w:styleId="a0">
     <w:name w:val="Default Paragraph Font"/>
     <w:uiPriority w:val="1"/>
+    <w:semiHidden/>
     <w:unhideWhenUsed/>
   </w:style>
   <w:style w:type="table" w:default="1" w:styleId="a1">

</xml_diff>

<commit_message>
2 part is almost ready
</commit_message>
<xml_diff>
--- a/report/Курсова_робота.docx
+++ b/report/Курсова_робота.docx
@@ -64,7 +64,7 @@
     </w:p>
     <w:p>
       <w:pPr>
-        <w:pStyle w:val="a8"/>
+        <w:pStyle w:val="Caption"/>
         <w:spacing w:line="360" w:lineRule="auto"/>
         <w:rPr>
           <w:rFonts w:cs="Times New Roman"/>
@@ -95,7 +95,7 @@
     </w:p>
     <w:p>
       <w:pPr>
-        <w:pStyle w:val="a8"/>
+        <w:pStyle w:val="Caption"/>
         <w:spacing w:line="360" w:lineRule="auto"/>
         <w:rPr>
           <w:rFonts w:cs="Times New Roman"/>
@@ -112,7 +112,7 @@
     </w:p>
     <w:p>
       <w:pPr>
-        <w:pStyle w:val="a8"/>
+        <w:pStyle w:val="Caption"/>
         <w:spacing w:line="360" w:lineRule="auto"/>
         <w:rPr>
           <w:rFonts w:cs="Times New Roman"/>
@@ -143,7 +143,7 @@
     </w:p>
     <w:p>
       <w:pPr>
-        <w:pStyle w:val="A7"/>
+        <w:pStyle w:val="A"/>
         <w:jc w:val="center"/>
         <w:rPr>
           <w:rFonts w:cs="Times New Roman"/>
@@ -160,7 +160,7 @@
     </w:p>
     <w:p>
       <w:pPr>
-        <w:pStyle w:val="A7"/>
+        <w:pStyle w:val="A"/>
         <w:jc w:val="center"/>
         <w:rPr>
           <w:rFonts w:cs="Times New Roman"/>
@@ -170,7 +170,7 @@
     </w:p>
     <w:p>
       <w:pPr>
-        <w:pStyle w:val="A7"/>
+        <w:pStyle w:val="A"/>
         <w:jc w:val="center"/>
         <w:rPr>
           <w:rFonts w:cs="Times New Roman"/>
@@ -180,7 +180,7 @@
     </w:p>
     <w:p>
       <w:pPr>
-        <w:pStyle w:val="A7"/>
+        <w:pStyle w:val="A"/>
         <w:ind w:firstLine="0"/>
         <w:rPr>
           <w:rFonts w:cs="Times New Roman"/>
@@ -190,7 +190,7 @@
     </w:p>
     <w:p>
       <w:pPr>
-        <w:pStyle w:val="A7"/>
+        <w:pStyle w:val="A"/>
         <w:ind w:firstLine="0"/>
         <w:jc w:val="center"/>
         <w:rPr>
@@ -239,7 +239,7 @@
     </w:p>
     <w:p>
       <w:pPr>
-        <w:pStyle w:val="A7"/>
+        <w:pStyle w:val="A"/>
         <w:ind w:firstLine="0"/>
         <w:jc w:val="center"/>
         <w:rPr>
@@ -279,7 +279,7 @@
     </w:p>
     <w:p>
       <w:pPr>
-        <w:pStyle w:val="A7"/>
+        <w:pStyle w:val="A"/>
         <w:ind w:firstLine="0"/>
         <w:jc w:val="center"/>
         <w:rPr>
@@ -319,7 +319,7 @@
     </w:p>
     <w:p>
       <w:pPr>
-        <w:pStyle w:val="A7"/>
+        <w:pStyle w:val="A"/>
         <w:rPr>
           <w:rFonts w:cs="Times New Roman"/>
           <w:lang w:val="uk-UA"/>
@@ -370,7 +370,7 @@
           </w:tcPr>
           <w:p>
             <w:pPr>
-              <w:pStyle w:val="A7"/>
+              <w:pStyle w:val="A"/>
               <w:spacing w:line="240" w:lineRule="auto"/>
               <w:ind w:firstLine="0"/>
               <w:rPr>
@@ -397,7 +397,7 @@
           </w:p>
           <w:p>
             <w:pPr>
-              <w:pStyle w:val="A7"/>
+              <w:pStyle w:val="A"/>
               <w:spacing w:line="240" w:lineRule="auto"/>
               <w:ind w:firstLine="0"/>
               <w:rPr>
@@ -417,7 +417,7 @@
           </w:p>
           <w:p>
             <w:pPr>
-              <w:pStyle w:val="A7"/>
+              <w:pStyle w:val="A"/>
               <w:spacing w:line="240" w:lineRule="auto"/>
               <w:ind w:firstLine="0"/>
               <w:rPr>
@@ -425,18 +425,28 @@
                 <w:lang w:val="uk-UA"/>
               </w:rPr>
             </w:pPr>
+            <w:proofErr w:type="spellStart"/>
             <w:r>
               <w:rPr>
                 <w:rFonts w:cs="Times New Roman"/>
                 <w:color w:val="auto"/>
                 <w:lang w:val="uk-UA"/>
               </w:rPr>
-              <w:t>Дифучин Антон Юрійович</w:t>
+              <w:t>Дифучин</w:t>
+            </w:r>
+            <w:proofErr w:type="spellEnd"/>
+            <w:r>
+              <w:rPr>
+                <w:rFonts w:cs="Times New Roman"/>
+                <w:color w:val="auto"/>
+                <w:lang w:val="uk-UA"/>
+              </w:rPr>
+              <w:t xml:space="preserve"> Антон Юрійович</w:t>
             </w:r>
           </w:p>
           <w:p>
             <w:pPr>
-              <w:pStyle w:val="A7"/>
+              <w:pStyle w:val="A"/>
               <w:spacing w:line="240" w:lineRule="auto"/>
               <w:ind w:firstLine="0"/>
               <w:rPr>
@@ -447,7 +457,7 @@
           </w:p>
           <w:p>
             <w:pPr>
-              <w:pStyle w:val="A7"/>
+              <w:pStyle w:val="A"/>
               <w:spacing w:line="240" w:lineRule="auto"/>
               <w:ind w:firstLine="0"/>
               <w:rPr>
@@ -465,7 +475,7 @@
           </w:p>
           <w:p>
             <w:pPr>
-              <w:pStyle w:val="A7"/>
+              <w:pStyle w:val="A"/>
               <w:spacing w:line="240" w:lineRule="auto"/>
               <w:ind w:firstLine="0"/>
               <w:rPr>
@@ -483,7 +493,7 @@
           </w:p>
           <w:p>
             <w:pPr>
-              <w:pStyle w:val="A7"/>
+              <w:pStyle w:val="A"/>
               <w:spacing w:line="240" w:lineRule="auto"/>
               <w:ind w:firstLine="0"/>
               <w:rPr>
@@ -494,7 +504,7 @@
           </w:p>
           <w:p>
             <w:pPr>
-              <w:pStyle w:val="A7"/>
+              <w:pStyle w:val="A"/>
               <w:spacing w:line="240" w:lineRule="auto"/>
               <w:ind w:firstLine="0"/>
               <w:rPr>
@@ -533,7 +543,7 @@
           </w:p>
           <w:p>
             <w:pPr>
-              <w:pStyle w:val="A7"/>
+              <w:pStyle w:val="A"/>
               <w:spacing w:line="240" w:lineRule="auto"/>
               <w:rPr>
                 <w:rFonts w:cs="Times New Roman"/>
@@ -543,7 +553,7 @@
           </w:p>
           <w:p>
             <w:pPr>
-              <w:pStyle w:val="A7"/>
+              <w:pStyle w:val="A"/>
               <w:spacing w:line="240" w:lineRule="auto"/>
               <w:ind w:firstLine="0"/>
               <w:rPr>
@@ -561,7 +571,7 @@
           </w:p>
           <w:p>
             <w:pPr>
-              <w:pStyle w:val="A7"/>
+              <w:pStyle w:val="A"/>
               <w:spacing w:line="240" w:lineRule="auto"/>
               <w:ind w:firstLine="0"/>
               <w:rPr>
@@ -579,7 +589,7 @@
           </w:p>
           <w:p>
             <w:pPr>
-              <w:pStyle w:val="A7"/>
+              <w:pStyle w:val="A"/>
               <w:spacing w:line="240" w:lineRule="auto"/>
               <w:ind w:firstLine="0"/>
               <w:rPr>
@@ -590,7 +600,7 @@
           </w:p>
           <w:p>
             <w:pPr>
-              <w:pStyle w:val="A7"/>
+              <w:pStyle w:val="A"/>
               <w:spacing w:line="240" w:lineRule="auto"/>
               <w:ind w:firstLine="0"/>
               <w:rPr>
@@ -608,7 +618,7 @@
           </w:p>
           <w:p>
             <w:pPr>
-              <w:pStyle w:val="A7"/>
+              <w:pStyle w:val="A"/>
               <w:spacing w:line="240" w:lineRule="auto"/>
               <w:ind w:firstLine="0"/>
               <w:rPr>
@@ -619,7 +629,7 @@
           </w:p>
           <w:p>
             <w:pPr>
-              <w:pStyle w:val="A7"/>
+              <w:pStyle w:val="A"/>
               <w:spacing w:line="240" w:lineRule="auto"/>
               <w:ind w:firstLine="0"/>
               <w:rPr>
@@ -637,7 +647,7 @@
           </w:p>
           <w:p>
             <w:pPr>
-              <w:pStyle w:val="A7"/>
+              <w:pStyle w:val="A"/>
               <w:spacing w:line="240" w:lineRule="auto"/>
               <w:ind w:firstLine="0"/>
               <w:rPr>
@@ -648,7 +658,7 @@
           </w:p>
           <w:p>
             <w:pPr>
-              <w:pStyle w:val="A7"/>
+              <w:pStyle w:val="A"/>
               <w:spacing w:line="240" w:lineRule="auto"/>
               <w:ind w:firstLine="0"/>
               <w:rPr>
@@ -666,7 +676,7 @@
           </w:p>
           <w:p>
             <w:pPr>
-              <w:pStyle w:val="A7"/>
+              <w:pStyle w:val="A"/>
               <w:spacing w:line="240" w:lineRule="auto"/>
               <w:ind w:firstLine="0"/>
               <w:jc w:val="left"/>
@@ -696,7 +706,7 @@
           </w:tcPr>
           <w:p>
             <w:pPr>
-              <w:pStyle w:val="A7"/>
+              <w:pStyle w:val="A"/>
               <w:spacing w:line="240" w:lineRule="auto"/>
               <w:ind w:firstLine="0"/>
               <w:rPr>
@@ -723,7 +733,7 @@
           </w:p>
           <w:p>
             <w:pPr>
-              <w:pStyle w:val="A7"/>
+              <w:pStyle w:val="A"/>
               <w:spacing w:line="240" w:lineRule="auto"/>
               <w:ind w:firstLine="0"/>
               <w:rPr>
@@ -745,7 +755,7 @@
           </w:p>
           <w:p>
             <w:pPr>
-              <w:pStyle w:val="A7"/>
+              <w:pStyle w:val="A"/>
               <w:spacing w:line="240" w:lineRule="auto"/>
               <w:ind w:firstLine="0"/>
               <w:rPr>
@@ -770,7 +780,7 @@
           </w:p>
           <w:p>
             <w:pPr>
-              <w:pStyle w:val="A7"/>
+              <w:pStyle w:val="A"/>
               <w:spacing w:line="240" w:lineRule="auto"/>
               <w:ind w:firstLine="0"/>
               <w:rPr>
@@ -809,7 +819,7 @@
           </w:p>
           <w:p>
             <w:pPr>
-              <w:pStyle w:val="A7"/>
+              <w:pStyle w:val="A"/>
               <w:spacing w:line="240" w:lineRule="auto"/>
               <w:ind w:firstLine="0"/>
               <w:rPr>
@@ -827,7 +837,7 @@
           </w:p>
           <w:p>
             <w:pPr>
-              <w:pStyle w:val="A7"/>
+              <w:pStyle w:val="A"/>
               <w:spacing w:line="240" w:lineRule="auto"/>
               <w:ind w:firstLine="0"/>
               <w:rPr>
@@ -838,7 +848,7 @@
           </w:p>
           <w:p>
             <w:pPr>
-              <w:pStyle w:val="A7"/>
+              <w:pStyle w:val="A"/>
               <w:spacing w:line="240" w:lineRule="auto"/>
               <w:ind w:firstLine="0"/>
               <w:rPr>
@@ -921,7 +931,7 @@
           </w:p>
           <w:p>
             <w:pPr>
-              <w:pStyle w:val="A7"/>
+              <w:pStyle w:val="A"/>
               <w:spacing w:line="240" w:lineRule="auto"/>
               <w:ind w:firstLine="0"/>
               <w:rPr>
@@ -932,7 +942,7 @@
           </w:p>
           <w:p>
             <w:pPr>
-              <w:pStyle w:val="A7"/>
+              <w:pStyle w:val="A"/>
               <w:spacing w:line="240" w:lineRule="auto"/>
               <w:ind w:firstLine="0"/>
               <w:rPr>
@@ -943,7 +953,7 @@
           </w:p>
           <w:p>
             <w:pPr>
-              <w:pStyle w:val="A7"/>
+              <w:pStyle w:val="A"/>
               <w:spacing w:line="240" w:lineRule="auto"/>
               <w:ind w:firstLine="0"/>
               <w:rPr>
@@ -954,7 +964,7 @@
           </w:p>
           <w:p>
             <w:pPr>
-              <w:pStyle w:val="A7"/>
+              <w:pStyle w:val="A"/>
               <w:spacing w:line="240" w:lineRule="auto"/>
               <w:ind w:firstLine="0"/>
               <w:rPr>
@@ -965,7 +975,7 @@
           </w:p>
           <w:p>
             <w:pPr>
-              <w:pStyle w:val="A7"/>
+              <w:pStyle w:val="A"/>
               <w:spacing w:line="240" w:lineRule="auto"/>
               <w:ind w:firstLine="0"/>
               <w:rPr>
@@ -976,7 +986,7 @@
           </w:p>
           <w:p>
             <w:pPr>
-              <w:pStyle w:val="A7"/>
+              <w:pStyle w:val="A"/>
               <w:spacing w:line="240" w:lineRule="auto"/>
               <w:ind w:firstLine="0"/>
               <w:rPr>
@@ -987,7 +997,7 @@
           </w:p>
           <w:p>
             <w:pPr>
-              <w:pStyle w:val="A7"/>
+              <w:pStyle w:val="A"/>
               <w:spacing w:line="240" w:lineRule="auto"/>
               <w:ind w:firstLine="0"/>
               <w:jc w:val="left"/>
@@ -1006,7 +1016,7 @@
           </w:p>
           <w:p>
             <w:pPr>
-              <w:pStyle w:val="A7"/>
+              <w:pStyle w:val="A"/>
               <w:spacing w:line="240" w:lineRule="auto"/>
               <w:ind w:firstLine="0"/>
               <w:rPr>
@@ -1017,7 +1027,7 @@
           </w:p>
           <w:p>
             <w:pPr>
-              <w:pStyle w:val="A7"/>
+              <w:pStyle w:val="A"/>
               <w:spacing w:line="240" w:lineRule="auto"/>
               <w:ind w:firstLine="0"/>
               <w:jc w:val="left"/>
@@ -1040,7 +1050,7 @@
     </w:tbl>
     <w:p>
       <w:pPr>
-        <w:pStyle w:val="A7"/>
+        <w:pStyle w:val="A"/>
         <w:ind w:firstLine="0"/>
         <w:rPr>
           <w:rFonts w:cs="Times New Roman"/>
@@ -1052,7 +1062,7 @@
     </w:p>
     <w:p>
       <w:pPr>
-        <w:pStyle w:val="A7"/>
+        <w:pStyle w:val="A"/>
         <w:ind w:firstLine="0"/>
         <w:jc w:val="center"/>
         <w:rPr>
@@ -1119,7 +1129,7 @@
     </w:p>
     <w:p>
       <w:pPr>
-        <w:pStyle w:val="A7"/>
+        <w:pStyle w:val="A"/>
         <w:ind w:firstLine="0"/>
         <w:jc w:val="center"/>
         <w:rPr>
@@ -1142,7 +1152,7 @@
     </w:p>
     <w:p>
       <w:pPr>
-        <w:pStyle w:val="A7"/>
+        <w:pStyle w:val="A"/>
         <w:numPr>
           <w:ilvl w:val="0"/>
           <w:numId w:val="7"/>
@@ -1162,7 +1172,7 @@
     </w:p>
     <w:p>
       <w:pPr>
-        <w:pStyle w:val="A7"/>
+        <w:pStyle w:val="A"/>
         <w:numPr>
           <w:ilvl w:val="0"/>
           <w:numId w:val="7"/>
@@ -1182,7 +1192,7 @@
     </w:p>
     <w:p>
       <w:pPr>
-        <w:pStyle w:val="A7"/>
+        <w:pStyle w:val="A"/>
         <w:numPr>
           <w:ilvl w:val="0"/>
           <w:numId w:val="7"/>
@@ -1202,7 +1212,7 @@
     </w:p>
     <w:p>
       <w:pPr>
-        <w:pStyle w:val="A7"/>
+        <w:pStyle w:val="A"/>
         <w:numPr>
           <w:ilvl w:val="0"/>
           <w:numId w:val="7"/>
@@ -1222,7 +1232,7 @@
     </w:p>
     <w:p>
       <w:pPr>
-        <w:pStyle w:val="A7"/>
+        <w:pStyle w:val="A"/>
         <w:numPr>
           <w:ilvl w:val="0"/>
           <w:numId w:val="7"/>
@@ -1242,7 +1252,7 @@
     </w:p>
     <w:p>
       <w:pPr>
-        <w:pStyle w:val="A7"/>
+        <w:pStyle w:val="A"/>
         <w:numPr>
           <w:ilvl w:val="0"/>
           <w:numId w:val="7"/>
@@ -1270,7 +1280,7 @@
     </w:p>
     <w:p>
       <w:pPr>
-        <w:pStyle w:val="A7"/>
+        <w:pStyle w:val="A"/>
         <w:numPr>
           <w:ilvl w:val="0"/>
           <w:numId w:val="7"/>
@@ -1285,12 +1295,44 @@
           <w:rFonts w:cs="Times New Roman"/>
           <w:lang w:val="uk-UA"/>
         </w:rPr>
-        <w:t>Дослідити вплив параметрів паралельного алгоритму на отримуване прискорення. Один з таких параметрів – це кількість підзадач, на які поділена задача при розпаралелюванні її виконання.</w:t>
-      </w:r>
-    </w:p>
-    <w:p>
-      <w:pPr>
-        <w:pStyle w:val="A7"/>
+        <w:t xml:space="preserve">Дослідити вплив параметрів паралельного алгоритму на отримуване прискорення. Один з таких параметрів – це кількість </w:t>
+      </w:r>
+      <w:proofErr w:type="spellStart"/>
+      <w:r>
+        <w:rPr>
+          <w:rFonts w:cs="Times New Roman"/>
+          <w:lang w:val="uk-UA"/>
+        </w:rPr>
+        <w:t>підзадач</w:t>
+      </w:r>
+      <w:proofErr w:type="spellEnd"/>
+      <w:r>
+        <w:rPr>
+          <w:rFonts w:cs="Times New Roman"/>
+          <w:lang w:val="uk-UA"/>
+        </w:rPr>
+        <w:t xml:space="preserve">, на які поділена задача при </w:t>
+      </w:r>
+      <w:proofErr w:type="spellStart"/>
+      <w:r>
+        <w:rPr>
+          <w:rFonts w:cs="Times New Roman"/>
+          <w:lang w:val="uk-UA"/>
+        </w:rPr>
+        <w:t>розпаралелюванні</w:t>
+      </w:r>
+      <w:proofErr w:type="spellEnd"/>
+      <w:r>
+        <w:rPr>
+          <w:rFonts w:cs="Times New Roman"/>
+          <w:lang w:val="uk-UA"/>
+        </w:rPr>
+        <w:t xml:space="preserve"> її виконання.</w:t>
+      </w:r>
+    </w:p>
+    <w:p>
+      <w:pPr>
+        <w:pStyle w:val="A"/>
         <w:numPr>
           <w:ilvl w:val="0"/>
           <w:numId w:val="7"/>
@@ -1321,7 +1363,7 @@
     </w:p>
     <w:p>
       <w:pPr>
-        <w:pStyle w:val="A7"/>
+        <w:pStyle w:val="A"/>
         <w:ind w:firstLine="0"/>
         <w:jc w:val="center"/>
         <w:rPr>
@@ -1344,12 +1386,13 @@
     </w:p>
     <w:p>
       <w:pPr>
-        <w:pStyle w:val="af3"/>
+        <w:pStyle w:val="NormalWeb"/>
         <w:shd w:val="clear" w:color="auto" w:fill="FFFFFF"/>
         <w:spacing w:line="360" w:lineRule="auto"/>
         <w:ind w:firstLine="709"/>
         <w:jc w:val="both"/>
       </w:pPr>
+      <w:proofErr w:type="spellStart"/>
       <w:r>
         <w:rPr>
           <w:b/>
@@ -1357,19 +1400,114 @@
           <w:sz w:val="28"/>
           <w:szCs w:val="28"/>
         </w:rPr>
-        <w:t xml:space="preserve">Структура та обсяг роботи. </w:t>
-      </w:r>
-      <w:r>
-        <w:rPr>
+        <w:t>Структура</w:t>
+      </w:r>
+      <w:proofErr w:type="spellEnd"/>
+      <w:r>
+        <w:rPr>
+          <w:b/>
+          <w:bCs/>
           <w:sz w:val="28"/>
           <w:szCs w:val="28"/>
         </w:rPr>
-        <w:t xml:space="preserve">Пояснювальна записка </w:t>
-      </w:r>
-      <w:r>
-        <w:rPr>
+        <w:t xml:space="preserve"> </w:t>
+      </w:r>
+      <w:proofErr w:type="spellStart"/>
+      <w:r>
+        <w:rPr>
+          <w:b/>
+          <w:bCs/>
           <w:sz w:val="28"/>
           <w:szCs w:val="28"/>
+        </w:rPr>
+        <w:t>та</w:t>
+      </w:r>
+      <w:proofErr w:type="spellEnd"/>
+      <w:r>
+        <w:rPr>
+          <w:b/>
+          <w:bCs/>
+          <w:sz w:val="28"/>
+          <w:szCs w:val="28"/>
+        </w:rPr>
+        <w:t xml:space="preserve"> </w:t>
+      </w:r>
+      <w:proofErr w:type="spellStart"/>
+      <w:r>
+        <w:rPr>
+          <w:b/>
+          <w:bCs/>
+          <w:sz w:val="28"/>
+          <w:szCs w:val="28"/>
+        </w:rPr>
+        <w:t>обсяг</w:t>
+      </w:r>
+      <w:proofErr w:type="spellEnd"/>
+      <w:r>
+        <w:rPr>
+          <w:b/>
+          <w:bCs/>
+          <w:sz w:val="28"/>
+          <w:szCs w:val="28"/>
+        </w:rPr>
+        <w:t xml:space="preserve"> </w:t>
+      </w:r>
+      <w:proofErr w:type="spellStart"/>
+      <w:r>
+        <w:rPr>
+          <w:b/>
+          <w:bCs/>
+          <w:sz w:val="28"/>
+          <w:szCs w:val="28"/>
+        </w:rPr>
+        <w:t>роботи</w:t>
+      </w:r>
+      <w:proofErr w:type="spellEnd"/>
+      <w:r>
+        <w:rPr>
+          <w:b/>
+          <w:bCs/>
+          <w:sz w:val="28"/>
+          <w:szCs w:val="28"/>
+        </w:rPr>
+        <w:t xml:space="preserve">. </w:t>
+      </w:r>
+      <w:proofErr w:type="spellStart"/>
+      <w:r>
+        <w:rPr>
+          <w:sz w:val="28"/>
+          <w:szCs w:val="28"/>
+        </w:rPr>
+        <w:t>Пояснювальна</w:t>
+      </w:r>
+      <w:proofErr w:type="spellEnd"/>
+      <w:r>
+        <w:rPr>
+          <w:sz w:val="28"/>
+          <w:szCs w:val="28"/>
+        </w:rPr>
+        <w:t xml:space="preserve"> </w:t>
+      </w:r>
+      <w:proofErr w:type="spellStart"/>
+      <w:r>
+        <w:rPr>
+          <w:sz w:val="28"/>
+          <w:szCs w:val="28"/>
+        </w:rPr>
+        <w:t>записка</w:t>
+      </w:r>
+      <w:proofErr w:type="spellEnd"/>
+      <w:r>
+        <w:rPr>
+          <w:sz w:val="28"/>
+          <w:szCs w:val="28"/>
+        </w:rPr>
+        <w:t xml:space="preserve"> </w:t>
+      </w:r>
+      <w:r>
+        <w:rPr>
+          <w:sz w:val="28"/>
+          <w:szCs w:val="28"/>
           <w:lang w:val="uk-UA"/>
         </w:rPr>
         <w:t>курсової роботи</w:t>
@@ -1381,17 +1519,26 @@
         </w:rPr>
         <w:t xml:space="preserve"> </w:t>
       </w:r>
+      <w:proofErr w:type="spellStart"/>
       <w:r>
         <w:rPr>
           <w:sz w:val="28"/>
           <w:szCs w:val="28"/>
         </w:rPr>
-        <w:t>складається з</w:t>
-      </w:r>
+        <w:t>складається</w:t>
+      </w:r>
+      <w:proofErr w:type="spellEnd"/>
       <w:r>
         <w:rPr>
           <w:sz w:val="28"/>
           <w:szCs w:val="28"/>
+        </w:rPr>
+        <w:t xml:space="preserve"> з</w:t>
+      </w:r>
+      <w:r>
+        <w:rPr>
+          <w:sz w:val="28"/>
+          <w:szCs w:val="28"/>
           <w:lang w:val="uk-UA"/>
         </w:rPr>
         <w:t xml:space="preserve"> </w:t>
@@ -1432,7 +1579,39 @@
           <w:sz w:val="28"/>
           <w:szCs w:val="28"/>
         </w:rPr>
-        <w:t xml:space="preserve"> розділів, містить </w:t>
+        <w:t xml:space="preserve"> </w:t>
+      </w:r>
+      <w:proofErr w:type="spellStart"/>
+      <w:r>
+        <w:rPr>
+          <w:sz w:val="28"/>
+          <w:szCs w:val="28"/>
+        </w:rPr>
+        <w:t>розділів</w:t>
+      </w:r>
+      <w:proofErr w:type="spellEnd"/>
+      <w:r>
+        <w:rPr>
+          <w:sz w:val="28"/>
+          <w:szCs w:val="28"/>
+        </w:rPr>
+        <w:t xml:space="preserve">, </w:t>
+      </w:r>
+      <w:proofErr w:type="spellStart"/>
+      <w:r>
+        <w:rPr>
+          <w:sz w:val="28"/>
+          <w:szCs w:val="28"/>
+        </w:rPr>
+        <w:t>містить</w:t>
+      </w:r>
+      <w:proofErr w:type="spellEnd"/>
+      <w:r>
+        <w:rPr>
+          <w:sz w:val="28"/>
+          <w:szCs w:val="28"/>
+        </w:rPr>
+        <w:t xml:space="preserve"> </w:t>
       </w:r>
       <w:r>
         <w:rPr>
@@ -1448,16 +1627,25 @@
           <w:sz w:val="28"/>
           <w:szCs w:val="28"/>
         </w:rPr>
-        <w:t xml:space="preserve"> рисунк</w:t>
-      </w:r>
+        <w:t xml:space="preserve"> </w:t>
+      </w:r>
+      <w:proofErr w:type="spellStart"/>
       <w:r>
         <w:rPr>
           <w:sz w:val="28"/>
           <w:szCs w:val="28"/>
+        </w:rPr>
+        <w:t>рисунк</w:t>
+      </w:r>
+      <w:r>
+        <w:rPr>
+          <w:sz w:val="28"/>
+          <w:szCs w:val="28"/>
           <w:lang w:val="uk-UA"/>
         </w:rPr>
         <w:t>ів</w:t>
       </w:r>
+      <w:proofErr w:type="spellEnd"/>
       <w:r>
         <w:rPr>
           <w:sz w:val="28"/>
@@ -1481,12 +1669,21 @@
         </w:rPr>
         <w:t xml:space="preserve"> </w:t>
       </w:r>
+      <w:proofErr w:type="spellStart"/>
       <w:r>
         <w:rPr>
           <w:sz w:val="28"/>
           <w:szCs w:val="28"/>
         </w:rPr>
-        <w:t xml:space="preserve">таблиць, </w:t>
+        <w:t>таблиць</w:t>
+      </w:r>
+      <w:proofErr w:type="spellEnd"/>
+      <w:r>
+        <w:rPr>
+          <w:sz w:val="28"/>
+          <w:szCs w:val="28"/>
+        </w:rPr>
+        <w:t xml:space="preserve">, </w:t>
       </w:r>
       <w:r>
         <w:rPr>
@@ -1526,19 +1723,35 @@
           <w:sz w:val="28"/>
           <w:szCs w:val="28"/>
         </w:rPr>
-        <w:t xml:space="preserve"> джерел.</w:t>
-      </w:r>
+        <w:t xml:space="preserve"> </w:t>
+      </w:r>
+      <w:proofErr w:type="spellStart"/>
       <w:r>
         <w:rPr>
           <w:sz w:val="28"/>
           <w:szCs w:val="28"/>
         </w:rPr>
+        <w:t>джерел</w:t>
+      </w:r>
+      <w:proofErr w:type="spellEnd"/>
+      <w:r>
+        <w:rPr>
+          <w:sz w:val="28"/>
+          <w:szCs w:val="28"/>
+        </w:rPr>
+        <w:t>.</w:t>
+      </w:r>
+      <w:r>
+        <w:rPr>
+          <w:sz w:val="28"/>
+          <w:szCs w:val="28"/>
+        </w:rPr>
         <w:t xml:space="preserve"> </w:t>
       </w:r>
     </w:p>
     <w:p>
       <w:pPr>
-        <w:pStyle w:val="af3"/>
+        <w:pStyle w:val="NormalWeb"/>
         <w:shd w:val="clear" w:color="auto" w:fill="FFFFFF"/>
         <w:spacing w:line="360" w:lineRule="auto"/>
         <w:ind w:firstLine="709"/>
@@ -1549,6 +1762,7 @@
           <w:lang w:val="uk-UA"/>
         </w:rPr>
       </w:pPr>
+      <w:proofErr w:type="spellStart"/>
       <w:r>
         <w:rPr>
           <w:b/>
@@ -1556,20 +1770,156 @@
           <w:sz w:val="28"/>
           <w:szCs w:val="28"/>
         </w:rPr>
-        <w:t>Мета.</w:t>
-      </w:r>
-      <w:r>
-        <w:rPr>
+        <w:t>Мета</w:t>
+      </w:r>
+      <w:proofErr w:type="spellEnd"/>
+      <w:r>
+        <w:rPr>
+          <w:b/>
+          <w:bCs/>
           <w:sz w:val="28"/>
           <w:szCs w:val="28"/>
+        </w:rPr>
+        <w:t>.</w:t>
+      </w:r>
+      <w:r>
+        <w:rPr>
+          <w:sz w:val="28"/>
+          <w:szCs w:val="28"/>
           <w:lang w:val="ru-RU"/>
         </w:rPr>
-        <w:t xml:space="preserve"> Реалізувати та проаналізувати паралельну реалізацію алгоритму сортування злиттям на мові </w:t>
-      </w:r>
+        <w:t xml:space="preserve"> </w:t>
+      </w:r>
+      <w:proofErr w:type="spellStart"/>
       <w:r>
         <w:rPr>
           <w:sz w:val="28"/>
           <w:szCs w:val="28"/>
+          <w:lang w:val="ru-RU"/>
+        </w:rPr>
+        <w:t>Реалізувати</w:t>
+      </w:r>
+      <w:proofErr w:type="spellEnd"/>
+      <w:r>
+        <w:rPr>
+          <w:sz w:val="28"/>
+          <w:szCs w:val="28"/>
+          <w:lang w:val="ru-RU"/>
+        </w:rPr>
+        <w:t xml:space="preserve"> та </w:t>
+      </w:r>
+      <w:proofErr w:type="spellStart"/>
+      <w:r>
+        <w:rPr>
+          <w:sz w:val="28"/>
+          <w:szCs w:val="28"/>
+          <w:lang w:val="ru-RU"/>
+        </w:rPr>
+        <w:t>проаналізувати</w:t>
+      </w:r>
+      <w:proofErr w:type="spellEnd"/>
+      <w:r>
+        <w:rPr>
+          <w:sz w:val="28"/>
+          <w:szCs w:val="28"/>
+          <w:lang w:val="ru-RU"/>
+        </w:rPr>
+        <w:t xml:space="preserve"> </w:t>
+      </w:r>
+      <w:proofErr w:type="spellStart"/>
+      <w:r>
+        <w:rPr>
+          <w:sz w:val="28"/>
+          <w:szCs w:val="28"/>
+          <w:lang w:val="ru-RU"/>
+        </w:rPr>
+        <w:t>паралельну</w:t>
+      </w:r>
+      <w:proofErr w:type="spellEnd"/>
+      <w:r>
+        <w:rPr>
+          <w:sz w:val="28"/>
+          <w:szCs w:val="28"/>
+          <w:lang w:val="ru-RU"/>
+        </w:rPr>
+        <w:t xml:space="preserve"> </w:t>
+      </w:r>
+      <w:proofErr w:type="spellStart"/>
+      <w:r>
+        <w:rPr>
+          <w:sz w:val="28"/>
+          <w:szCs w:val="28"/>
+          <w:lang w:val="ru-RU"/>
+        </w:rPr>
+        <w:t>реалізацію</w:t>
+      </w:r>
+      <w:proofErr w:type="spellEnd"/>
+      <w:r>
+        <w:rPr>
+          <w:sz w:val="28"/>
+          <w:szCs w:val="28"/>
+          <w:lang w:val="ru-RU"/>
+        </w:rPr>
+        <w:t xml:space="preserve"> алгоритму </w:t>
+      </w:r>
+      <w:proofErr w:type="spellStart"/>
+      <w:r>
+        <w:rPr>
+          <w:sz w:val="28"/>
+          <w:szCs w:val="28"/>
+          <w:lang w:val="ru-RU"/>
+        </w:rPr>
+        <w:t>сортування</w:t>
+      </w:r>
+      <w:proofErr w:type="spellEnd"/>
+      <w:r>
+        <w:rPr>
+          <w:sz w:val="28"/>
+          <w:szCs w:val="28"/>
+          <w:lang w:val="ru-RU"/>
+        </w:rPr>
+        <w:t xml:space="preserve"> </w:t>
+      </w:r>
+      <w:proofErr w:type="spellStart"/>
+      <w:r>
+        <w:rPr>
+          <w:sz w:val="28"/>
+          <w:szCs w:val="28"/>
+          <w:lang w:val="ru-RU"/>
+        </w:rPr>
+        <w:t>злиттям</w:t>
+      </w:r>
+      <w:proofErr w:type="spellEnd"/>
+      <w:r>
+        <w:rPr>
+          <w:sz w:val="28"/>
+          <w:szCs w:val="28"/>
+          <w:lang w:val="ru-RU"/>
+        </w:rPr>
+        <w:t xml:space="preserve"> на </w:t>
+      </w:r>
+      <w:proofErr w:type="spellStart"/>
+      <w:r>
+        <w:rPr>
+          <w:sz w:val="28"/>
+          <w:szCs w:val="28"/>
+          <w:lang w:val="ru-RU"/>
+        </w:rPr>
+        <w:t>мові</w:t>
+      </w:r>
+      <w:proofErr w:type="spellEnd"/>
+      <w:r>
+        <w:rPr>
+          <w:sz w:val="28"/>
+          <w:szCs w:val="28"/>
+          <w:lang w:val="ru-RU"/>
+        </w:rPr>
+        <w:t xml:space="preserve"> </w:t>
+      </w:r>
+      <w:r>
+        <w:rPr>
+          <w:sz w:val="28"/>
+          <w:szCs w:val="28"/>
         </w:rPr>
         <w:t xml:space="preserve">Java </w:t>
       </w:r>
@@ -1581,17 +1931,26 @@
         </w:rPr>
         <w:t xml:space="preserve">з використанням </w:t>
       </w:r>
+      <w:proofErr w:type="spellStart"/>
       <w:r>
         <w:rPr>
           <w:sz w:val="28"/>
           <w:szCs w:val="28"/>
         </w:rPr>
-        <w:t>ForkJoin Framework</w:t>
-      </w:r>
+        <w:t>ForkJoin</w:t>
+      </w:r>
+      <w:proofErr w:type="spellEnd"/>
       <w:r>
         <w:rPr>
           <w:sz w:val="28"/>
           <w:szCs w:val="28"/>
+        </w:rPr>
+        <w:t xml:space="preserve"> Framework</w:t>
+      </w:r>
+      <w:r>
+        <w:rPr>
+          <w:sz w:val="28"/>
+          <w:szCs w:val="28"/>
           <w:lang w:val="uk-UA"/>
         </w:rPr>
         <w:t>, що допоможе оптимізувати роботу алгоритму у виконанні задачі сортування.</w:t>
@@ -1599,7 +1958,7 @@
     </w:p>
     <w:p>
       <w:pPr>
-        <w:pStyle w:val="af3"/>
+        <w:pStyle w:val="NormalWeb"/>
         <w:shd w:val="clear" w:color="auto" w:fill="FFFFFF"/>
         <w:spacing w:line="360" w:lineRule="auto"/>
         <w:ind w:firstLine="709"/>
@@ -1637,7 +1996,7 @@
     </w:p>
     <w:p>
       <w:pPr>
-        <w:pStyle w:val="af3"/>
+        <w:pStyle w:val="NormalWeb"/>
         <w:shd w:val="clear" w:color="auto" w:fill="FFFFFF"/>
         <w:ind w:firstLine="709"/>
         <w:rPr>
@@ -1685,7 +2044,7 @@
     </w:p>
     <w:p>
       <w:pPr>
-        <w:pStyle w:val="A7"/>
+        <w:pStyle w:val="A"/>
         <w:ind w:firstLine="0"/>
         <w:jc w:val="center"/>
         <w:rPr>
@@ -1744,7 +2103,7 @@
       <w:sdtContent>
         <w:p>
           <w:pPr>
-            <w:pStyle w:val="a9"/>
+            <w:pStyle w:val="TOCHeading"/>
             <w:rPr>
               <w:rFonts w:cs="Times New Roman"/>
               <w:color w:val="auto"/>
@@ -1773,14 +2132,16 @@
         </w:p>
         <w:p>
           <w:pPr>
-            <w:pStyle w:val="11"/>
+            <w:pStyle w:val="TOC1"/>
             <w:rPr>
               <w:rFonts w:asciiTheme="minorHAnsi" w:eastAsiaTheme="minorEastAsia" w:hAnsiTheme="minorHAnsi" w:cstheme="minorBidi"/>
               <w:bCs w:val="0"/>
+              <w:kern w:val="2"/>
               <w:sz w:val="24"/>
               <w:szCs w:val="24"/>
               <w:bdr w:val="none" w:sz="0" w:space="0" w:color="auto"/>
-              <w:lang w:eastAsia="en-US"/>
+              <w:lang w:val="en-US" w:eastAsia="en-US"/>
+              <w14:ligatures w14:val="standardContextual"/>
             </w:rPr>
           </w:pPr>
           <w:r>
@@ -1801,11 +2162,10 @@
             </w:rPr>
             <w:fldChar w:fldCharType="separate"/>
           </w:r>
-          <w:hyperlink w:anchor="_Toc158713962" w:history="1">
-            <w:r>
-              <w:rPr>
-                <w:rStyle w:val="aa"/>
-                <w:b/>
+          <w:hyperlink w:anchor="_Toc167488147" w:history="1">
+            <w:r>
+              <w:rPr>
+                <w:rStyle w:val="Hyperlink"/>
               </w:rPr>
               <w:t>ВСТУП</w:t>
             </w:r>
@@ -1825,7 +2185,7 @@
               <w:rPr>
                 <w:webHidden/>
               </w:rPr>
-              <w:instrText xml:space="preserve"> PAGEREF _Toc158713962 \h </w:instrText>
+              <w:instrText xml:space="preserve"> PAGEREF _Toc167488147 \h </w:instrText>
             </w:r>
             <w:r>
               <w:rPr>
@@ -1854,21 +2214,22 @@
         </w:p>
         <w:p>
           <w:pPr>
-            <w:pStyle w:val="11"/>
+            <w:pStyle w:val="TOC1"/>
             <w:rPr>
               <w:rFonts w:asciiTheme="minorHAnsi" w:eastAsiaTheme="minorEastAsia" w:hAnsiTheme="minorHAnsi" w:cstheme="minorBidi"/>
               <w:bCs w:val="0"/>
+              <w:kern w:val="2"/>
               <w:sz w:val="24"/>
               <w:szCs w:val="24"/>
               <w:bdr w:val="none" w:sz="0" w:space="0" w:color="auto"/>
-              <w:lang w:eastAsia="en-US"/>
+              <w:lang w:val="en-US" w:eastAsia="en-US"/>
+              <w14:ligatures w14:val="standardContextual"/>
             </w:rPr>
           </w:pPr>
-          <w:hyperlink w:anchor="_Toc158713963" w:history="1">
-            <w:r>
-              <w:rPr>
-                <w:rStyle w:val="aa"/>
-                <w:b/>
+          <w:hyperlink w:anchor="_Toc167488148" w:history="1">
+            <w:r>
+              <w:rPr>
+                <w:rStyle w:val="Hyperlink"/>
               </w:rPr>
               <w:t>1 ОПИС АЛГОРИТМУ ТА ЙОГО ВІДОМИХ ПАРАЛЕЛЬНИХ РЕАЛІЗАЦІЙ</w:t>
             </w:r>
@@ -1888,7 +2249,7 @@
               <w:rPr>
                 <w:webHidden/>
               </w:rPr>
-              <w:instrText xml:space="preserve"> PAGEREF _Toc158713963 \h </w:instrText>
+              <w:instrText xml:space="preserve"> PAGEREF _Toc167488148 \h </w:instrText>
             </w:r>
             <w:r>
               <w:rPr>
@@ -1917,29 +2278,45 @@
         </w:p>
         <w:p>
           <w:pPr>
-            <w:pStyle w:val="21"/>
+            <w:pStyle w:val="TOC2"/>
             <w:tabs>
               <w:tab w:val="right" w:leader="dot" w:pos="9628"/>
             </w:tabs>
             <w:rPr>
               <w:rFonts w:asciiTheme="minorHAnsi" w:eastAsiaTheme="minorEastAsia" w:hAnsiTheme="minorHAnsi"/>
               <w:noProof/>
+              <w:kern w:val="2"/>
               <w:sz w:val="24"/>
               <w:szCs w:val="24"/>
+              <w:lang w:val="en-US"/>
+              <w14:ligatures w14:val="standardContextual"/>
             </w:rPr>
           </w:pPr>
-          <w:hyperlink w:anchor="_Toc158713964" w:history="1">
-            <w:r>
-              <w:rPr>
-                <w:rStyle w:val="aa"/>
-                <w:rFonts w:eastAsia="Arial Unicode MS" w:cs="Times New Roman"/>
-                <w:b/>
-                <w:bCs/>
+          <w:hyperlink w:anchor="_Toc167488149" w:history="1">
+            <w:r>
+              <w:rPr>
+                <w:rStyle w:val="Hyperlink"/>
+                <w:rFonts w:eastAsia="Arial Unicode MS"/>
                 <w:noProof/>
                 <w:bdr w:val="nil"/>
                 <w:lang w:val="uk-UA" w:eastAsia="ru-RU"/>
               </w:rPr>
-              <w:t>1.1 Назва підрозділу</w:t>
+              <w:t>1</w:t>
+            </w:r>
+            <w:r>
+              <w:rPr>
+                <w:rStyle w:val="Hyperlink"/>
+                <w:noProof/>
+              </w:rPr>
+              <w:t xml:space="preserve">.1 </w:t>
+            </w:r>
+            <w:r>
+              <w:rPr>
+                <w:rStyle w:val="Hyperlink"/>
+                <w:noProof/>
+                <w:lang w:val="uk-UA"/>
+              </w:rPr>
+              <w:t>Опис алгоритму</w:t>
             </w:r>
             <w:r>
               <w:rPr>
@@ -1960,7 +2337,7 @@
                 <w:noProof/>
                 <w:webHidden/>
               </w:rPr>
-              <w:instrText xml:space="preserve"> PAGEREF _Toc158713964 \h </w:instrText>
+              <w:instrText xml:space="preserve"> PAGEREF _Toc167488149 \h </w:instrText>
             </w:r>
             <w:r>
               <w:rPr>
@@ -1993,29 +2370,35 @@
         </w:p>
         <w:p>
           <w:pPr>
-            <w:pStyle w:val="21"/>
+            <w:pStyle w:val="TOC2"/>
             <w:tabs>
               <w:tab w:val="right" w:leader="dot" w:pos="9628"/>
             </w:tabs>
             <w:rPr>
               <w:rFonts w:asciiTheme="minorHAnsi" w:eastAsiaTheme="minorEastAsia" w:hAnsiTheme="minorHAnsi"/>
               <w:noProof/>
+              <w:kern w:val="2"/>
               <w:sz w:val="24"/>
               <w:szCs w:val="24"/>
+              <w:lang w:val="en-US"/>
+              <w14:ligatures w14:val="standardContextual"/>
             </w:rPr>
           </w:pPr>
-          <w:hyperlink w:anchor="_Toc158713965" w:history="1">
-            <w:r>
-              <w:rPr>
-                <w:rStyle w:val="aa"/>
-                <w:rFonts w:eastAsia="Arial Unicode MS" w:cs="Times New Roman"/>
-                <w:b/>
-                <w:bCs/>
+          <w:hyperlink w:anchor="_Toc167488150" w:history="1">
+            <w:r>
+              <w:rPr>
+                <w:rStyle w:val="Hyperlink"/>
                 <w:noProof/>
-                <w:bdr w:val="nil"/>
-                <w:lang w:val="uk-UA" w:eastAsia="ru-RU"/>
-              </w:rPr>
-              <w:t>1.2 Назва підрозділу</w:t>
+              </w:rPr>
+              <w:t xml:space="preserve">1.2 </w:t>
+            </w:r>
+            <w:r>
+              <w:rPr>
+                <w:rStyle w:val="Hyperlink"/>
+                <w:noProof/>
+                <w:lang w:val="uk-UA"/>
+              </w:rPr>
+              <w:t>Опис відомих паралельних реалізацій алгоритму</w:t>
             </w:r>
             <w:r>
               <w:rPr>
@@ -2036,7 +2419,7 @@
                 <w:noProof/>
                 <w:webHidden/>
               </w:rPr>
-              <w:instrText xml:space="preserve"> PAGEREF _Toc158713965 \h </w:instrText>
+              <w:instrText xml:space="preserve"> PAGEREF _Toc167488150 \h </w:instrText>
             </w:r>
             <w:r>
               <w:rPr>
@@ -2056,7 +2439,7 @@
                 <w:noProof/>
                 <w:webHidden/>
               </w:rPr>
-              <w:t>6</w:t>
+              <w:t>8</w:t>
             </w:r>
             <w:r>
               <w:rPr>
@@ -2069,21 +2452,22 @@
         </w:p>
         <w:p>
           <w:pPr>
-            <w:pStyle w:val="11"/>
+            <w:pStyle w:val="TOC1"/>
             <w:rPr>
               <w:rFonts w:asciiTheme="minorHAnsi" w:eastAsiaTheme="minorEastAsia" w:hAnsiTheme="minorHAnsi" w:cstheme="minorBidi"/>
               <w:bCs w:val="0"/>
+              <w:kern w:val="2"/>
               <w:sz w:val="24"/>
               <w:szCs w:val="24"/>
               <w:bdr w:val="none" w:sz="0" w:space="0" w:color="auto"/>
-              <w:lang w:eastAsia="en-US"/>
+              <w:lang w:val="en-US" w:eastAsia="en-US"/>
+              <w14:ligatures w14:val="standardContextual"/>
             </w:rPr>
           </w:pPr>
-          <w:hyperlink w:anchor="_Toc158713966" w:history="1">
-            <w:r>
-              <w:rPr>
-                <w:rStyle w:val="aa"/>
-                <w:b/>
+          <w:hyperlink w:anchor="_Toc167488151" w:history="1">
+            <w:r>
+              <w:rPr>
+                <w:rStyle w:val="Hyperlink"/>
               </w:rPr>
               <w:t>2 РОЗРОБКА ПОСЛІДОВНОГО АЛГОРИТМУ ТА АНАЛІЗ ЙОГО ШВИДКОДІЇ</w:t>
             </w:r>
@@ -2103,7 +2487,7 @@
               <w:rPr>
                 <w:webHidden/>
               </w:rPr>
-              <w:instrText xml:space="preserve"> PAGEREF _Toc158713966 \h </w:instrText>
+              <w:instrText xml:space="preserve"> PAGEREF _Toc167488151 \h </w:instrText>
             </w:r>
             <w:r>
               <w:rPr>
@@ -2120,7 +2504,7 @@
               <w:rPr>
                 <w:webHidden/>
               </w:rPr>
-              <w:t>7</w:t>
+              <w:t>9</w:t>
             </w:r>
             <w:r>
               <w:rPr>
@@ -2132,21 +2516,22 @@
         </w:p>
         <w:p>
           <w:pPr>
-            <w:pStyle w:val="11"/>
+            <w:pStyle w:val="TOC1"/>
             <w:rPr>
               <w:rFonts w:asciiTheme="minorHAnsi" w:eastAsiaTheme="minorEastAsia" w:hAnsiTheme="minorHAnsi" w:cstheme="minorBidi"/>
               <w:bCs w:val="0"/>
+              <w:kern w:val="2"/>
               <w:sz w:val="24"/>
               <w:szCs w:val="24"/>
               <w:bdr w:val="none" w:sz="0" w:space="0" w:color="auto"/>
-              <w:lang w:eastAsia="en-US"/>
+              <w:lang w:val="en-US" w:eastAsia="en-US"/>
+              <w14:ligatures w14:val="standardContextual"/>
             </w:rPr>
           </w:pPr>
-          <w:hyperlink w:anchor="_Toc158713967" w:history="1">
-            <w:r>
-              <w:rPr>
-                <w:rStyle w:val="aa"/>
-                <w:b/>
+          <w:hyperlink w:anchor="_Toc167488152" w:history="1">
+            <w:r>
+              <w:rPr>
+                <w:rStyle w:val="Hyperlink"/>
               </w:rPr>
               <w:t>3 ВИБІР ПРОГРАМНОГО ЗАБЕЗПЕЧЕННЯ ДЛЯ РОЗРОБКИ ПАРАЛЕЛЬНИХ ОБЧИСЛЕНЬ ТА ЙОГО КОРОТКИЙ ОПИС</w:t>
             </w:r>
@@ -2166,7 +2551,7 @@
               <w:rPr>
                 <w:webHidden/>
               </w:rPr>
-              <w:instrText xml:space="preserve"> PAGEREF _Toc158713967 \h </w:instrText>
+              <w:instrText xml:space="preserve"> PAGEREF _Toc167488152 \h </w:instrText>
             </w:r>
             <w:r>
               <w:rPr>
@@ -2183,7 +2568,7 @@
               <w:rPr>
                 <w:webHidden/>
               </w:rPr>
-              <w:t>8</w:t>
+              <w:t>10</w:t>
             </w:r>
             <w:r>
               <w:rPr>
@@ -2195,23 +2580,24 @@
         </w:p>
         <w:p>
           <w:pPr>
-            <w:pStyle w:val="11"/>
+            <w:pStyle w:val="TOC1"/>
             <w:rPr>
               <w:rFonts w:asciiTheme="minorHAnsi" w:eastAsiaTheme="minorEastAsia" w:hAnsiTheme="minorHAnsi" w:cstheme="minorBidi"/>
               <w:bCs w:val="0"/>
+              <w:kern w:val="2"/>
               <w:sz w:val="24"/>
               <w:szCs w:val="24"/>
               <w:bdr w:val="none" w:sz="0" w:space="0" w:color="auto"/>
-              <w:lang w:eastAsia="en-US"/>
+              <w:lang w:val="en-US" w:eastAsia="en-US"/>
+              <w14:ligatures w14:val="standardContextual"/>
             </w:rPr>
           </w:pPr>
-          <w:hyperlink w:anchor="_Toc158713968" w:history="1">
-            <w:r>
-              <w:rPr>
-                <w:rStyle w:val="aa"/>
-                <w:b/>
-              </w:rPr>
-              <w:t>4 РОЗРОБКА ПАРАЛЕЛЬНОГО АЛГОРИТМУ З ВИКОРИСТАННЯМ ОБРАНОГО ПРОГРАМНОГО ЗАБЕЗПЕЧЕННЯ: ПРОЕКТУВАННЯ, РЕАЛІЗАЦІЯ, ТЕСТУВАННЯ</w:t>
+          <w:hyperlink w:anchor="_Toc167488153" w:history="1">
+            <w:r>
+              <w:rPr>
+                <w:rStyle w:val="Hyperlink"/>
+              </w:rPr>
+              <w:t>4 РОЗРОБКА ПАРАЛЕЛЬНОГО АЛГОРИТМУ З ВИКОРИСТАННЯМ ОБРАНОГО ПРОГРАМНОГО ЗАБЕЗПЕЧЕННЯ: ПРОЄКТУВАННЯ, РЕАЛІЗАЦІЯ, ТЕСТУВАННЯ</w:t>
             </w:r>
             <w:r>
               <w:rPr>
@@ -2229,7 +2615,7 @@
               <w:rPr>
                 <w:webHidden/>
               </w:rPr>
-              <w:instrText xml:space="preserve"> PAGEREF _Toc158713968 \h </w:instrText>
+              <w:instrText xml:space="preserve"> PAGEREF _Toc167488153 \h </w:instrText>
             </w:r>
             <w:r>
               <w:rPr>
@@ -2246,7 +2632,7 @@
               <w:rPr>
                 <w:webHidden/>
               </w:rPr>
-              <w:t>9</w:t>
+              <w:t>11</w:t>
             </w:r>
             <w:r>
               <w:rPr>
@@ -2258,21 +2644,22 @@
         </w:p>
         <w:p>
           <w:pPr>
-            <w:pStyle w:val="11"/>
+            <w:pStyle w:val="TOC1"/>
             <w:rPr>
               <w:rFonts w:asciiTheme="minorHAnsi" w:eastAsiaTheme="minorEastAsia" w:hAnsiTheme="minorHAnsi" w:cstheme="minorBidi"/>
               <w:bCs w:val="0"/>
+              <w:kern w:val="2"/>
               <w:sz w:val="24"/>
               <w:szCs w:val="24"/>
               <w:bdr w:val="none" w:sz="0" w:space="0" w:color="auto"/>
-              <w:lang w:eastAsia="en-US"/>
+              <w:lang w:val="en-US" w:eastAsia="en-US"/>
+              <w14:ligatures w14:val="standardContextual"/>
             </w:rPr>
           </w:pPr>
-          <w:hyperlink w:anchor="_Toc158713969" w:history="1">
-            <w:r>
-              <w:rPr>
-                <w:rStyle w:val="aa"/>
-                <w:b/>
+          <w:hyperlink w:anchor="_Toc167488154" w:history="1">
+            <w:r>
+              <w:rPr>
+                <w:rStyle w:val="Hyperlink"/>
               </w:rPr>
               <w:t>5 ДОСЛІДЖЕННЯ ЕФЕКТИВНОСТІ ПАРАЛЕЛЬНИХ ОБЧИСЛЕНЬ АЛГОРИТМУ</w:t>
             </w:r>
@@ -2292,7 +2679,7 @@
               <w:rPr>
                 <w:webHidden/>
               </w:rPr>
-              <w:instrText xml:space="preserve"> PAGEREF _Toc158713969 \h </w:instrText>
+              <w:instrText xml:space="preserve"> PAGEREF _Toc167488154 \h </w:instrText>
             </w:r>
             <w:r>
               <w:rPr>
@@ -2309,7 +2696,7 @@
               <w:rPr>
                 <w:webHidden/>
               </w:rPr>
-              <w:t>10</w:t>
+              <w:t>12</w:t>
             </w:r>
             <w:r>
               <w:rPr>
@@ -2321,21 +2708,22 @@
         </w:p>
         <w:p>
           <w:pPr>
-            <w:pStyle w:val="11"/>
+            <w:pStyle w:val="TOC1"/>
             <w:rPr>
               <w:rFonts w:asciiTheme="minorHAnsi" w:eastAsiaTheme="minorEastAsia" w:hAnsiTheme="minorHAnsi" w:cstheme="minorBidi"/>
               <w:bCs w:val="0"/>
+              <w:kern w:val="2"/>
               <w:sz w:val="24"/>
               <w:szCs w:val="24"/>
               <w:bdr w:val="none" w:sz="0" w:space="0" w:color="auto"/>
-              <w:lang w:eastAsia="en-US"/>
+              <w:lang w:val="en-US" w:eastAsia="en-US"/>
+              <w14:ligatures w14:val="standardContextual"/>
             </w:rPr>
           </w:pPr>
-          <w:hyperlink w:anchor="_Toc158713970" w:history="1">
-            <w:r>
-              <w:rPr>
-                <w:rStyle w:val="aa"/>
-                <w:b/>
+          <w:hyperlink w:anchor="_Toc167488155" w:history="1">
+            <w:r>
+              <w:rPr>
+                <w:rStyle w:val="Hyperlink"/>
               </w:rPr>
               <w:t>ВИСНОВКИ</w:t>
             </w:r>
@@ -2355,7 +2743,7 @@
               <w:rPr>
                 <w:webHidden/>
               </w:rPr>
-              <w:instrText xml:space="preserve"> PAGEREF _Toc158713970 \h </w:instrText>
+              <w:instrText xml:space="preserve"> PAGEREF _Toc167488155 \h </w:instrText>
             </w:r>
             <w:r>
               <w:rPr>
@@ -2372,7 +2760,7 @@
               <w:rPr>
                 <w:webHidden/>
               </w:rPr>
-              <w:t>11</w:t>
+              <w:t>13</w:t>
             </w:r>
             <w:r>
               <w:rPr>
@@ -2384,21 +2772,22 @@
         </w:p>
         <w:p>
           <w:pPr>
-            <w:pStyle w:val="11"/>
+            <w:pStyle w:val="TOC1"/>
             <w:rPr>
               <w:rFonts w:asciiTheme="minorHAnsi" w:eastAsiaTheme="minorEastAsia" w:hAnsiTheme="minorHAnsi" w:cstheme="minorBidi"/>
               <w:bCs w:val="0"/>
+              <w:kern w:val="2"/>
               <w:sz w:val="24"/>
               <w:szCs w:val="24"/>
               <w:bdr w:val="none" w:sz="0" w:space="0" w:color="auto"/>
-              <w:lang w:eastAsia="en-US"/>
+              <w:lang w:val="en-US" w:eastAsia="en-US"/>
+              <w14:ligatures w14:val="standardContextual"/>
             </w:rPr>
           </w:pPr>
-          <w:hyperlink w:anchor="_Toc158713971" w:history="1">
-            <w:r>
-              <w:rPr>
-                <w:rStyle w:val="aa"/>
-                <w:b/>
+          <w:hyperlink w:anchor="_Toc167488156" w:history="1">
+            <w:r>
+              <w:rPr>
+                <w:rStyle w:val="Hyperlink"/>
               </w:rPr>
               <w:t>СПИСОК ВИКОРИСТАНИХ ДЖЕРЕЛ</w:t>
             </w:r>
@@ -2418,7 +2807,7 @@
               <w:rPr>
                 <w:webHidden/>
               </w:rPr>
-              <w:instrText xml:space="preserve"> PAGEREF _Toc158713971 \h </w:instrText>
+              <w:instrText xml:space="preserve"> PAGEREF _Toc167488156 \h </w:instrText>
             </w:r>
             <w:r>
               <w:rPr>
@@ -2435,7 +2824,7 @@
               <w:rPr>
                 <w:webHidden/>
               </w:rPr>
-              <w:t>12</w:t>
+              <w:t>14</w:t>
             </w:r>
             <w:r>
               <w:rPr>
@@ -2447,21 +2836,22 @@
         </w:p>
         <w:p>
           <w:pPr>
-            <w:pStyle w:val="11"/>
+            <w:pStyle w:val="TOC1"/>
             <w:rPr>
               <w:rFonts w:asciiTheme="minorHAnsi" w:eastAsiaTheme="minorEastAsia" w:hAnsiTheme="minorHAnsi" w:cstheme="minorBidi"/>
               <w:bCs w:val="0"/>
+              <w:kern w:val="2"/>
               <w:sz w:val="24"/>
               <w:szCs w:val="24"/>
               <w:bdr w:val="none" w:sz="0" w:space="0" w:color="auto"/>
-              <w:lang w:eastAsia="en-US"/>
+              <w:lang w:val="en-US" w:eastAsia="en-US"/>
+              <w14:ligatures w14:val="standardContextual"/>
             </w:rPr>
           </w:pPr>
-          <w:hyperlink w:anchor="_Toc158713972" w:history="1">
-            <w:r>
-              <w:rPr>
-                <w:rStyle w:val="aa"/>
-                <w:b/>
+          <w:hyperlink w:anchor="_Toc167488157" w:history="1">
+            <w:r>
+              <w:rPr>
+                <w:rStyle w:val="Hyperlink"/>
               </w:rPr>
               <w:t>ДОДАТКИ</w:t>
             </w:r>
@@ -2481,7 +2871,7 @@
               <w:rPr>
                 <w:webHidden/>
               </w:rPr>
-              <w:instrText xml:space="preserve"> PAGEREF _Toc158713972 \h </w:instrText>
+              <w:instrText xml:space="preserve"> PAGEREF _Toc167488157 \h </w:instrText>
             </w:r>
             <w:r>
               <w:rPr>
@@ -2498,7 +2888,7 @@
               <w:rPr>
                 <w:webHidden/>
               </w:rPr>
-              <w:t>13</w:t>
+              <w:t>15</w:t>
             </w:r>
             <w:r>
               <w:rPr>
@@ -2510,29 +2900,43 @@
         </w:p>
         <w:p>
           <w:pPr>
-            <w:pStyle w:val="21"/>
+            <w:pStyle w:val="TOC2"/>
             <w:tabs>
               <w:tab w:val="right" w:leader="dot" w:pos="9628"/>
             </w:tabs>
             <w:rPr>
               <w:rFonts w:asciiTheme="minorHAnsi" w:eastAsiaTheme="minorEastAsia" w:hAnsiTheme="minorHAnsi"/>
               <w:noProof/>
+              <w:kern w:val="2"/>
               <w:sz w:val="24"/>
               <w:szCs w:val="24"/>
+              <w:lang w:val="en-US"/>
+              <w14:ligatures w14:val="standardContextual"/>
             </w:rPr>
           </w:pPr>
-          <w:hyperlink w:anchor="_Toc158713973" w:history="1">
-            <w:r>
-              <w:rPr>
-                <w:rStyle w:val="aa"/>
+          <w:hyperlink w:anchor="_Toc167488158" w:history="1">
+            <w:r>
+              <w:rPr>
+                <w:rStyle w:val="Hyperlink"/>
                 <w:rFonts w:eastAsia="Arial Unicode MS" w:cs="Times New Roman"/>
-                <w:b/>
                 <w:bCs/>
                 <w:noProof/>
                 <w:bdr w:val="nil"/>
                 <w:lang w:val="uk-UA" w:eastAsia="ru-RU"/>
               </w:rPr>
-              <w:t>Додаток А. Нзава додатку</w:t>
+              <w:t xml:space="preserve">Додаток А. </w:t>
+            </w:r>
+            <w:r>
+              <w:rPr>
+                <w:rStyle w:val="Hyperlink"/>
+                <w:rFonts w:eastAsia="Arial Unicode MS" w:cs="Times New Roman"/>
+                <w:bCs/>
+                <w:noProof/>
+                <w:highlight w:val="green"/>
+                <w:bdr w:val="nil"/>
+                <w:lang w:val="uk-UA" w:eastAsia="ru-RU"/>
+              </w:rPr>
+              <w:t>Назва додатку</w:t>
             </w:r>
             <w:r>
               <w:rPr>
@@ -2553,7 +2957,7 @@
                 <w:noProof/>
                 <w:webHidden/>
               </w:rPr>
-              <w:instrText xml:space="preserve"> PAGEREF _Toc158713973 \h </w:instrText>
+              <w:instrText xml:space="preserve"> PAGEREF _Toc167488158 \h </w:instrText>
             </w:r>
             <w:r>
               <w:rPr>
@@ -2573,7 +2977,7 @@
                 <w:noProof/>
                 <w:webHidden/>
               </w:rPr>
-              <w:t>13</w:t>
+              <w:t>15</w:t>
             </w:r>
             <w:r>
               <w:rPr>
@@ -2586,23 +2990,25 @@
         </w:p>
         <w:p>
           <w:pPr>
-            <w:pStyle w:val="21"/>
+            <w:pStyle w:val="TOC2"/>
             <w:tabs>
               <w:tab w:val="right" w:leader="dot" w:pos="9628"/>
             </w:tabs>
             <w:rPr>
               <w:rFonts w:asciiTheme="minorHAnsi" w:eastAsiaTheme="minorEastAsia" w:hAnsiTheme="minorHAnsi"/>
               <w:noProof/>
+              <w:kern w:val="2"/>
               <w:sz w:val="24"/>
               <w:szCs w:val="24"/>
+              <w:lang w:val="en-US"/>
+              <w14:ligatures w14:val="standardContextual"/>
             </w:rPr>
           </w:pPr>
-          <w:hyperlink w:anchor="_Toc158713974" w:history="1">
-            <w:r>
-              <w:rPr>
-                <w:rStyle w:val="aa"/>
+          <w:hyperlink w:anchor="_Toc167488159" w:history="1">
+            <w:r>
+              <w:rPr>
+                <w:rStyle w:val="Hyperlink"/>
                 <w:rFonts w:eastAsia="Arial Unicode MS" w:cs="Times New Roman"/>
-                <w:b/>
                 <w:bCs/>
                 <w:noProof/>
                 <w:bdr w:val="nil"/>
@@ -2629,7 +3035,7 @@
                 <w:noProof/>
                 <w:webHidden/>
               </w:rPr>
-              <w:instrText xml:space="preserve"> PAGEREF _Toc158713974 \h </w:instrText>
+              <w:instrText xml:space="preserve"> PAGEREF _Toc167488159 \h </w:instrText>
             </w:r>
             <w:r>
               <w:rPr>
@@ -2649,7 +3055,7 @@
                 <w:noProof/>
                 <w:webHidden/>
               </w:rPr>
-              <w:t>14</w:t>
+              <w:t>16</w:t>
             </w:r>
             <w:r>
               <w:rPr>
@@ -2662,23 +3068,25 @@
         </w:p>
         <w:p>
           <w:pPr>
-            <w:pStyle w:val="21"/>
+            <w:pStyle w:val="TOC2"/>
             <w:tabs>
               <w:tab w:val="right" w:leader="dot" w:pos="9628"/>
             </w:tabs>
             <w:rPr>
               <w:rFonts w:asciiTheme="minorHAnsi" w:eastAsiaTheme="minorEastAsia" w:hAnsiTheme="minorHAnsi"/>
               <w:noProof/>
+              <w:kern w:val="2"/>
               <w:sz w:val="24"/>
               <w:szCs w:val="24"/>
+              <w:lang w:val="en-US"/>
+              <w14:ligatures w14:val="standardContextual"/>
             </w:rPr>
           </w:pPr>
-          <w:hyperlink w:anchor="_Toc158713975" w:history="1">
-            <w:r>
-              <w:rPr>
-                <w:rStyle w:val="aa"/>
+          <w:hyperlink w:anchor="_Toc167488160" w:history="1">
+            <w:r>
+              <w:rPr>
+                <w:rStyle w:val="Hyperlink"/>
                 <w:rFonts w:eastAsia="Arial Unicode MS" w:cs="Times New Roman"/>
-                <w:b/>
                 <w:bCs/>
                 <w:noProof/>
                 <w:bdr w:val="nil"/>
@@ -2705,7 +3113,7 @@
                 <w:noProof/>
                 <w:webHidden/>
               </w:rPr>
-              <w:instrText xml:space="preserve"> PAGEREF _Toc158713975 \h </w:instrText>
+              <w:instrText xml:space="preserve"> PAGEREF _Toc167488160 \h </w:instrText>
             </w:r>
             <w:r>
               <w:rPr>
@@ -2725,7 +3133,7 @@
                 <w:noProof/>
                 <w:webHidden/>
               </w:rPr>
-              <w:t>15</w:t>
+              <w:t>17</w:t>
             </w:r>
             <w:r>
               <w:rPr>
@@ -2784,7 +3192,7 @@
     </w:p>
     <w:p>
       <w:pPr>
-        <w:pStyle w:val="1"/>
+        <w:pStyle w:val="Heading1"/>
         <w:rPr>
           <w:rFonts w:eastAsia="Arial Unicode MS"/>
           <w:b w:val="0"/>
@@ -2793,7 +3201,7 @@
           <w:lang w:val="uk-UA" w:eastAsia="ru-RU"/>
         </w:rPr>
       </w:pPr>
-      <w:bookmarkStart w:id="0" w:name="_Toc158713962"/>
+      <w:bookmarkStart w:id="0" w:name="_Toc167488147"/>
       <w:r>
         <w:lastRenderedPageBreak/>
         <w:t>ВСТУП</w:t>
@@ -2820,8 +3228,21 @@
           <w:bdr w:val="nil"/>
           <w:lang w:val="uk-UA" w:eastAsia="ru-RU"/>
         </w:rPr>
-        <w:t>Алгоритми сортування лежать в основі багатьох операцій з обробки даних. Одним із найпоширеніших алгоритмів є сортування злиттям, який характеризується своєю стабільністю та ефективністю. Даний алгоритм базується на концепції «розділяй і володарюй», бо він розділяє масиви на менші підмасиви</w:t>
-      </w:r>
+        <w:t xml:space="preserve">Алгоритми сортування лежать в основі багатьох операцій з обробки даних. Одним із найпоширеніших алгоритмів є сортування злиттям, який характеризується своєю стабільністю та ефективністю. Даний алгоритм базується на концепції «розділяй і володарюй», бо він розділяє масиви на менші </w:t>
+      </w:r>
+      <w:proofErr w:type="spellStart"/>
+      <w:r>
+        <w:rPr>
+          <w:rFonts w:eastAsia="Arial Unicode MS" w:cs="Times New Roman"/>
+          <w:bCs/>
+          <w:szCs w:val="28"/>
+          <w:u w:color="000000"/>
+          <w:bdr w:val="nil"/>
+          <w:lang w:val="uk-UA" w:eastAsia="ru-RU"/>
+        </w:rPr>
+        <w:t>підмасиви</w:t>
+      </w:r>
+      <w:proofErr w:type="spellEnd"/>
       <w:r>
         <w:rPr>
           <w:rFonts w:eastAsia="Arial Unicode MS" w:cs="Times New Roman"/>
@@ -2857,6 +3278,7 @@
         </w:rPr>
         <w:t>(</w:t>
       </w:r>
+      <w:proofErr w:type="spellStart"/>
       <w:r>
         <w:rPr>
           <w:rFonts w:eastAsia="Arial Unicode MS" w:cs="Times New Roman"/>
@@ -2894,6 +3316,7 @@
         </w:rPr>
         <w:t>n</w:t>
       </w:r>
+      <w:proofErr w:type="spellEnd"/>
       <w:r>
         <w:rPr>
           <w:rFonts w:eastAsia="Arial Unicode MS" w:cs="Times New Roman"/>
@@ -2959,7 +3382,55 @@
           <w:bdr w:val="nil"/>
           <w:lang w:val="uk-UA" w:eastAsia="ru-RU"/>
         </w:rPr>
-        <w:t>Однак, навіть ефективні алгоритми потребують оптимізації, коли мова йде про серйозне збільшення розмірів даних та суворі вимоги до продуктивності. Ефективним рішенням даної проблеми є розпаралелення алгоритмів. Паралельні обчислення дозволяють розподіляти навантаження між кількома потоками, які виконують задачу одночасно, що сильно зменшує загальний час виконання задачі. У контексті нашої задачі розпаралелення може значно прискорити процес виконання, оскільки різні частини масиву можуть сортуватись одночасно.</w:t>
+        <w:t xml:space="preserve">Однак, навіть ефективні алгоритми потребують оптимізації, коли мова йде про серйозне збільшення розмірів даних та суворі вимоги до продуктивності. Ефективним рішенням даної проблеми є </w:t>
+      </w:r>
+      <w:proofErr w:type="spellStart"/>
+      <w:r>
+        <w:rPr>
+          <w:rFonts w:eastAsia="Arial Unicode MS" w:cs="Times New Roman"/>
+          <w:bCs/>
+          <w:szCs w:val="28"/>
+          <w:u w:color="000000"/>
+          <w:bdr w:val="nil"/>
+          <w:lang w:val="uk-UA" w:eastAsia="ru-RU"/>
+        </w:rPr>
+        <w:t>розпаралелення</w:t>
+      </w:r>
+      <w:proofErr w:type="spellEnd"/>
+      <w:r>
+        <w:rPr>
+          <w:rFonts w:eastAsia="Arial Unicode MS" w:cs="Times New Roman"/>
+          <w:bCs/>
+          <w:szCs w:val="28"/>
+          <w:u w:color="000000"/>
+          <w:bdr w:val="nil"/>
+          <w:lang w:val="uk-UA" w:eastAsia="ru-RU"/>
+        </w:rPr>
+        <w:t xml:space="preserve"> алгоритмів. Паралельні обчислення дозволяють розподіляти навантаження між кількома потоками, які виконують задачу одночасно, що сильно зменшує загальний час виконання задачі. У контексті нашої задачі </w:t>
+      </w:r>
+      <w:proofErr w:type="spellStart"/>
+      <w:r>
+        <w:rPr>
+          <w:rFonts w:eastAsia="Arial Unicode MS" w:cs="Times New Roman"/>
+          <w:bCs/>
+          <w:szCs w:val="28"/>
+          <w:u w:color="000000"/>
+          <w:bdr w:val="nil"/>
+          <w:lang w:val="uk-UA" w:eastAsia="ru-RU"/>
+        </w:rPr>
+        <w:t>розпаралелення</w:t>
+      </w:r>
+      <w:proofErr w:type="spellEnd"/>
+      <w:r>
+        <w:rPr>
+          <w:rFonts w:eastAsia="Arial Unicode MS" w:cs="Times New Roman"/>
+          <w:bCs/>
+          <w:szCs w:val="28"/>
+          <w:u w:color="000000"/>
+          <w:bdr w:val="nil"/>
+          <w:lang w:val="uk-UA" w:eastAsia="ru-RU"/>
+        </w:rPr>
+        <w:t xml:space="preserve"> може значно прискорити процес виконання, оскільки різні частини масиву можуть сортуватись одночасно.</w:t>
       </w:r>
     </w:p>
     <w:p>
@@ -2982,7 +3453,31 @@
           <w:bdr w:val="nil"/>
           <w:lang w:val="uk-UA" w:eastAsia="ru-RU"/>
         </w:rPr>
-        <w:t>У сучасному світі все більше комп’ютерів мають багатоядерні процесори, які здатні виконувати багато задач одночасно. Також великі обсяги даних стають дедалі частішою реальністю в сучасних додатках. Усім цим обумовлена доцільність розпаралелення алгоритму сортування злиттям, оскільки це допоможе використовувати ресурси більш ефективно, зменшуючи при цьому час виконання.</w:t>
+        <w:t xml:space="preserve">У сучасному світі все більше комп’ютерів мають багатоядерні процесори, які здатні виконувати багато задач одночасно. Також великі обсяги даних стають дедалі частішою реальністю в сучасних додатках. Усім цим обумовлена доцільність </w:t>
+      </w:r>
+      <w:proofErr w:type="spellStart"/>
+      <w:r>
+        <w:rPr>
+          <w:rFonts w:eastAsia="Arial Unicode MS" w:cs="Times New Roman"/>
+          <w:bCs/>
+          <w:szCs w:val="28"/>
+          <w:u w:color="000000"/>
+          <w:bdr w:val="nil"/>
+          <w:lang w:val="uk-UA" w:eastAsia="ru-RU"/>
+        </w:rPr>
+        <w:t>розпаралелення</w:t>
+      </w:r>
+      <w:proofErr w:type="spellEnd"/>
+      <w:r>
+        <w:rPr>
+          <w:rFonts w:eastAsia="Arial Unicode MS" w:cs="Times New Roman"/>
+          <w:bCs/>
+          <w:szCs w:val="28"/>
+          <w:u w:color="000000"/>
+          <w:bdr w:val="nil"/>
+          <w:lang w:val="uk-UA" w:eastAsia="ru-RU"/>
+        </w:rPr>
+        <w:t xml:space="preserve"> алгоритму сортування злиттям, оскільки це допоможе використовувати ресурси більш ефективно, зменшуючи при цьому час виконання.</w:t>
       </w:r>
     </w:p>
     <w:p>
@@ -3013,7 +3508,7 @@
     </w:p>
     <w:p>
       <w:pPr>
-        <w:pStyle w:val="1"/>
+        <w:pStyle w:val="Heading1"/>
         <w:spacing w:before="0"/>
         <w:rPr>
           <w:rFonts w:eastAsia="Arial Unicode MS" w:cs="Times New Roman"/>
@@ -3026,7 +3521,7 @@
           <w:lang w:val="en-US" w:eastAsia="ru-RU"/>
         </w:rPr>
       </w:pPr>
-      <w:bookmarkStart w:id="1" w:name="_Toc158713963"/>
+      <w:bookmarkStart w:id="1" w:name="_Toc167488148"/>
       <w:r>
         <w:rPr>
           <w:rFonts w:eastAsia="Arial Unicode MS" w:cs="Times New Roman"/>
@@ -3056,7 +3551,7 @@
     </w:p>
     <w:p>
       <w:pPr>
-        <w:pStyle w:val="2"/>
+        <w:pStyle w:val="Heading2"/>
         <w:rPr>
           <w:rFonts w:eastAsia="Arial Unicode MS"/>
           <w:u w:color="000000"/>
@@ -3064,7 +3559,7 @@
           <w:lang w:val="uk-UA" w:eastAsia="ru-RU"/>
         </w:rPr>
       </w:pPr>
-      <w:bookmarkStart w:id="2" w:name="_Toc158713964"/>
+      <w:bookmarkStart w:id="2" w:name="_Toc167488149"/>
       <w:r>
         <w:rPr>
           <w:rFonts w:eastAsia="Arial Unicode MS"/>
@@ -3081,13 +3576,13 @@
       <w:r>
         <w:t xml:space="preserve"> </w:t>
       </w:r>
+      <w:r>
+        <w:rPr>
+          <w:lang w:val="uk-UA"/>
+        </w:rPr>
+        <w:t>Опис алгоритму</w:t>
+      </w:r>
       <w:bookmarkEnd w:id="2"/>
-      <w:r>
-        <w:rPr>
-          <w:lang w:val="uk-UA"/>
-        </w:rPr>
-        <w:t>Опис алгоритму</w:t>
-      </w:r>
     </w:p>
     <w:p>
       <w:pPr>
@@ -3135,7 +3630,33 @@
           <w:bdr w:val="nil"/>
           <w:lang w:val="uk-UA" w:eastAsia="ru-RU"/>
         </w:rPr>
-        <w:t xml:space="preserve">) є класичним алгоритм, що працює за принципом «розділяй і володарюй». Основна ідея полягає в рекурсивному поділі масиву на менші підмасиви до тих пір, поки кожен з них не буде уявляти з себе </w:t>
+        <w:t xml:space="preserve">) є класичним алгоритм, що працює за принципом «розділяй і володарюй». Основна ідея полягає в рекурсивному поділі масиву на менші </w:t>
+      </w:r>
+      <w:proofErr w:type="spellStart"/>
+      <w:r>
+        <w:rPr>
+          <w:rFonts w:eastAsia="Arial Unicode MS" w:cs="Times New Roman"/>
+          <w:bCs/>
+          <w:color w:val="000000"/>
+          <w:szCs w:val="28"/>
+          <w:u w:color="000000"/>
+          <w:bdr w:val="nil"/>
+          <w:lang w:val="uk-UA" w:eastAsia="ru-RU"/>
+        </w:rPr>
+        <w:t>підмасиви</w:t>
+      </w:r>
+      <w:proofErr w:type="spellEnd"/>
+      <w:r>
+        <w:rPr>
+          <w:rFonts w:eastAsia="Arial Unicode MS" w:cs="Times New Roman"/>
+          <w:bCs/>
+          <w:color w:val="000000"/>
+          <w:szCs w:val="28"/>
+          <w:u w:color="000000"/>
+          <w:bdr w:val="nil"/>
+          <w:lang w:val="uk-UA" w:eastAsia="ru-RU"/>
+        </w:rPr>
+        <w:t xml:space="preserve"> до тих пір, поки кожен з них не буде уявляти з себе </w:t>
       </w:r>
       <w:r>
         <w:rPr>
@@ -3159,7 +3680,33 @@
           <w:bdr w:val="nil"/>
           <w:lang w:val="uk-UA" w:eastAsia="ru-RU"/>
         </w:rPr>
-        <w:t>, після ці підмасиви зливаються назад в один відсортований масив.</w:t>
+        <w:t xml:space="preserve">, після ці </w:t>
+      </w:r>
+      <w:proofErr w:type="spellStart"/>
+      <w:r>
+        <w:rPr>
+          <w:rFonts w:eastAsia="Arial Unicode MS" w:cs="Times New Roman"/>
+          <w:bCs/>
+          <w:color w:val="000000"/>
+          <w:szCs w:val="28"/>
+          <w:u w:color="000000"/>
+          <w:bdr w:val="nil"/>
+          <w:lang w:val="uk-UA" w:eastAsia="ru-RU"/>
+        </w:rPr>
+        <w:t>підмасиви</w:t>
+      </w:r>
+      <w:proofErr w:type="spellEnd"/>
+      <w:r>
+        <w:rPr>
+          <w:rFonts w:eastAsia="Arial Unicode MS" w:cs="Times New Roman"/>
+          <w:bCs/>
+          <w:color w:val="000000"/>
+          <w:szCs w:val="28"/>
+          <w:u w:color="000000"/>
+          <w:bdr w:val="nil"/>
+          <w:lang w:val="uk-UA" w:eastAsia="ru-RU"/>
+        </w:rPr>
+        <w:t xml:space="preserve"> зливаються назад в один відсортований масив.</w:t>
       </w:r>
     </w:p>
     <w:p>
@@ -3189,7 +3736,7 @@
     </w:p>
     <w:p>
       <w:pPr>
-        <w:pStyle w:val="ad"/>
+        <w:pStyle w:val="ListParagraph"/>
         <w:numPr>
           <w:ilvl w:val="0"/>
           <w:numId w:val="9"/>
@@ -3219,7 +3766,7 @@
     </w:p>
     <w:p>
       <w:pPr>
-        <w:pStyle w:val="ad"/>
+        <w:pStyle w:val="ListParagraph"/>
         <w:numPr>
           <w:ilvl w:val="0"/>
           <w:numId w:val="9"/>
@@ -3244,12 +3791,38 @@
           <w:bdr w:val="nil"/>
           <w:lang w:val="uk-UA" w:eastAsia="ru-RU"/>
         </w:rPr>
-        <w:t>Рекурсивне сортування. Рекурсивно застосовуємо алгоритм до розділених частин.</w:t>
-      </w:r>
-    </w:p>
-    <w:p>
-      <w:pPr>
-        <w:pStyle w:val="ad"/>
+        <w:t xml:space="preserve">Рекурсивне сортування. </w:t>
+      </w:r>
+      <w:proofErr w:type="spellStart"/>
+      <w:r>
+        <w:rPr>
+          <w:rFonts w:eastAsia="Arial Unicode MS" w:cs="Times New Roman"/>
+          <w:bCs/>
+          <w:color w:val="000000"/>
+          <w:szCs w:val="28"/>
+          <w:u w:color="000000"/>
+          <w:bdr w:val="nil"/>
+          <w:lang w:val="uk-UA" w:eastAsia="ru-RU"/>
+        </w:rPr>
+        <w:t>Рекурсивно</w:t>
+      </w:r>
+      <w:proofErr w:type="spellEnd"/>
+      <w:r>
+        <w:rPr>
+          <w:rFonts w:eastAsia="Arial Unicode MS" w:cs="Times New Roman"/>
+          <w:bCs/>
+          <w:color w:val="000000"/>
+          <w:szCs w:val="28"/>
+          <w:u w:color="000000"/>
+          <w:bdr w:val="nil"/>
+          <w:lang w:val="uk-UA" w:eastAsia="ru-RU"/>
+        </w:rPr>
+        <w:t xml:space="preserve"> застосовуємо алгоритм до розділених частин.</w:t>
+      </w:r>
+    </w:p>
+    <w:p>
+      <w:pPr>
+        <w:pStyle w:val="ListParagraph"/>
         <w:numPr>
           <w:ilvl w:val="0"/>
           <w:numId w:val="9"/>
@@ -3327,6 +3900,7 @@
         </w:rPr>
         <w:t xml:space="preserve">код алгоритму сортування злиттям. Функція </w:t>
       </w:r>
+      <w:proofErr w:type="spellStart"/>
       <w:r>
         <w:rPr>
           <w:rFonts w:eastAsia="Arial Unicode MS" w:cs="Times New Roman"/>
@@ -3339,6 +3913,7 @@
         </w:rPr>
         <w:t>mergeSort</w:t>
       </w:r>
+      <w:proofErr w:type="spellEnd"/>
       <w:r>
         <w:rPr>
           <w:rFonts w:eastAsia="Arial Unicode MS" w:cs="Times New Roman"/>
@@ -3351,6 +3926,7 @@
         </w:rPr>
         <w:t>(</w:t>
       </w:r>
+      <w:proofErr w:type="spellStart"/>
       <w:r>
         <w:rPr>
           <w:rFonts w:eastAsia="Arial Unicode MS" w:cs="Times New Roman"/>
@@ -3363,6 +3939,7 @@
         </w:rPr>
         <w:t>arr</w:t>
       </w:r>
+      <w:proofErr w:type="spellEnd"/>
       <w:r>
         <w:rPr>
           <w:rFonts w:eastAsia="Arial Unicode MS" w:cs="Times New Roman"/>
@@ -3399,6 +3976,7 @@
         </w:rPr>
         <w:t xml:space="preserve"> якості вхідного параметру вона приймає масив </w:t>
       </w:r>
+      <w:proofErr w:type="spellStart"/>
       <w:r>
         <w:rPr>
           <w:rFonts w:eastAsia="Arial Unicode MS" w:cs="Times New Roman"/>
@@ -3411,6 +3989,7 @@
         </w:rPr>
         <w:t>arr</w:t>
       </w:r>
+      <w:proofErr w:type="spellEnd"/>
       <w:r>
         <w:rPr>
           <w:rFonts w:eastAsia="Arial Unicode MS" w:cs="Times New Roman"/>
@@ -3573,6 +4152,7 @@
         </w:rPr>
         <w:t xml:space="preserve">індекс середнього елементу, </w:t>
       </w:r>
+      <w:proofErr w:type="spellStart"/>
       <w:r>
         <w:rPr>
           <w:rFonts w:eastAsia="Arial Unicode MS" w:cs="Times New Roman"/>
@@ -3583,7 +4163,20 @@
           <w:bdr w:val="nil"/>
           <w:lang w:val="en-US" w:eastAsia="ru-RU"/>
         </w:rPr>
-        <w:t xml:space="preserve">len </w:t>
+        <w:t>len</w:t>
+      </w:r>
+      <w:proofErr w:type="spellEnd"/>
+      <w:r>
+        <w:rPr>
+          <w:rFonts w:eastAsia="Arial Unicode MS" w:cs="Times New Roman"/>
+          <w:bCs/>
+          <w:color w:val="000000"/>
+          <w:szCs w:val="28"/>
+          <w:u w:color="000000"/>
+          <w:bdr w:val="nil"/>
+          <w:lang w:val="en-US" w:eastAsia="ru-RU"/>
+        </w:rPr>
+        <w:t xml:space="preserve"> </w:t>
       </w:r>
       <w:r>
         <w:rPr>
@@ -3607,19 +4200,85 @@
           <w:bdr w:val="nil"/>
           <w:lang w:val="uk-UA" w:eastAsia="ru-RU"/>
         </w:rPr>
-        <w:t xml:space="preserve">. Обидві частини сортуються рекурсивно за допомогою викликів відповідних методів </w:t>
-      </w:r>
-      <w:r>
-        <w:rPr>
-          <w:rFonts w:eastAsia="Arial Unicode MS" w:cs="Times New Roman"/>
-          <w:bCs/>
-          <w:color w:val="000000"/>
-          <w:szCs w:val="28"/>
-          <w:u w:color="000000"/>
-          <w:bdr w:val="nil"/>
-          <w:lang w:val="uk-UA" w:eastAsia="ru-RU"/>
-        </w:rPr>
-        <w:t>mergeSort(arr[0:середина])</w:t>
+        <w:t xml:space="preserve">. Обидві частини сортуються </w:t>
+      </w:r>
+      <w:proofErr w:type="spellStart"/>
+      <w:r>
+        <w:rPr>
+          <w:rFonts w:eastAsia="Arial Unicode MS" w:cs="Times New Roman"/>
+          <w:bCs/>
+          <w:color w:val="000000"/>
+          <w:szCs w:val="28"/>
+          <w:u w:color="000000"/>
+          <w:bdr w:val="nil"/>
+          <w:lang w:val="uk-UA" w:eastAsia="ru-RU"/>
+        </w:rPr>
+        <w:t>рекурсивно</w:t>
+      </w:r>
+      <w:proofErr w:type="spellEnd"/>
+      <w:r>
+        <w:rPr>
+          <w:rFonts w:eastAsia="Arial Unicode MS" w:cs="Times New Roman"/>
+          <w:bCs/>
+          <w:color w:val="000000"/>
+          <w:szCs w:val="28"/>
+          <w:u w:color="000000"/>
+          <w:bdr w:val="nil"/>
+          <w:lang w:val="uk-UA" w:eastAsia="ru-RU"/>
+        </w:rPr>
+        <w:t xml:space="preserve"> за допомогою викликів відповідних методів </w:t>
+      </w:r>
+      <w:proofErr w:type="spellStart"/>
+      <w:r>
+        <w:rPr>
+          <w:rFonts w:eastAsia="Arial Unicode MS" w:cs="Times New Roman"/>
+          <w:bCs/>
+          <w:color w:val="000000"/>
+          <w:szCs w:val="28"/>
+          <w:u w:color="000000"/>
+          <w:bdr w:val="nil"/>
+          <w:lang w:val="uk-UA" w:eastAsia="ru-RU"/>
+        </w:rPr>
+        <w:t>mergeSort</w:t>
+      </w:r>
+      <w:proofErr w:type="spellEnd"/>
+      <w:r>
+        <w:rPr>
+          <w:rFonts w:eastAsia="Arial Unicode MS" w:cs="Times New Roman"/>
+          <w:bCs/>
+          <w:color w:val="000000"/>
+          <w:szCs w:val="28"/>
+          <w:u w:color="000000"/>
+          <w:bdr w:val="nil"/>
+          <w:lang w:val="uk-UA" w:eastAsia="ru-RU"/>
+        </w:rPr>
+        <w:t>(</w:t>
+      </w:r>
+      <w:proofErr w:type="spellStart"/>
+      <w:r>
+        <w:rPr>
+          <w:rFonts w:eastAsia="Arial Unicode MS" w:cs="Times New Roman"/>
+          <w:bCs/>
+          <w:color w:val="000000"/>
+          <w:szCs w:val="28"/>
+          <w:u w:color="000000"/>
+          <w:bdr w:val="nil"/>
+          <w:lang w:val="uk-UA" w:eastAsia="ru-RU"/>
+        </w:rPr>
+        <w:t>arr</w:t>
+      </w:r>
+      <w:proofErr w:type="spellEnd"/>
+      <w:r>
+        <w:rPr>
+          <w:rFonts w:eastAsia="Arial Unicode MS" w:cs="Times New Roman"/>
+          <w:bCs/>
+          <w:color w:val="000000"/>
+          <w:szCs w:val="28"/>
+          <w:u w:color="000000"/>
+          <w:bdr w:val="nil"/>
+          <w:lang w:val="uk-UA" w:eastAsia="ru-RU"/>
+        </w:rPr>
+        <w:t>[0:середина])</w:t>
       </w:r>
       <w:r>
         <w:rPr>
@@ -3645,17 +4304,109 @@
         </w:rPr>
         <w:t xml:space="preserve">та </w:t>
       </w:r>
-      <w:r>
-        <w:rPr>
-          <w:rFonts w:eastAsia="Arial Unicode MS" w:cs="Times New Roman"/>
-          <w:bCs/>
-          <w:color w:val="000000"/>
-          <w:szCs w:val="28"/>
-          <w:u w:color="000000"/>
-          <w:bdr w:val="nil"/>
-          <w:lang w:val="uk-UA" w:eastAsia="ru-RU"/>
-        </w:rPr>
-        <w:t>mergeSort(arr[середина:довжина arr])</w:t>
+      <w:proofErr w:type="spellStart"/>
+      <w:r>
+        <w:rPr>
+          <w:rFonts w:eastAsia="Arial Unicode MS" w:cs="Times New Roman"/>
+          <w:bCs/>
+          <w:color w:val="000000"/>
+          <w:szCs w:val="28"/>
+          <w:u w:color="000000"/>
+          <w:bdr w:val="nil"/>
+          <w:lang w:val="uk-UA" w:eastAsia="ru-RU"/>
+        </w:rPr>
+        <w:t>mergeSort</w:t>
+      </w:r>
+      <w:proofErr w:type="spellEnd"/>
+      <w:r>
+        <w:rPr>
+          <w:rFonts w:eastAsia="Arial Unicode MS" w:cs="Times New Roman"/>
+          <w:bCs/>
+          <w:color w:val="000000"/>
+          <w:szCs w:val="28"/>
+          <w:u w:color="000000"/>
+          <w:bdr w:val="nil"/>
+          <w:lang w:val="uk-UA" w:eastAsia="ru-RU"/>
+        </w:rPr>
+        <w:t>(</w:t>
+      </w:r>
+      <w:proofErr w:type="spellStart"/>
+      <w:r>
+        <w:rPr>
+          <w:rFonts w:eastAsia="Arial Unicode MS" w:cs="Times New Roman"/>
+          <w:bCs/>
+          <w:color w:val="000000"/>
+          <w:szCs w:val="28"/>
+          <w:u w:color="000000"/>
+          <w:bdr w:val="nil"/>
+          <w:lang w:val="uk-UA" w:eastAsia="ru-RU"/>
+        </w:rPr>
+        <w:t>arr</w:t>
+      </w:r>
+      <w:proofErr w:type="spellEnd"/>
+      <w:r>
+        <w:rPr>
+          <w:rFonts w:eastAsia="Arial Unicode MS" w:cs="Times New Roman"/>
+          <w:bCs/>
+          <w:color w:val="000000"/>
+          <w:szCs w:val="28"/>
+          <w:u w:color="000000"/>
+          <w:bdr w:val="nil"/>
+          <w:lang w:val="uk-UA" w:eastAsia="ru-RU"/>
+        </w:rPr>
+        <w:t>[</w:t>
+      </w:r>
+      <w:proofErr w:type="spellStart"/>
+      <w:r>
+        <w:rPr>
+          <w:rFonts w:eastAsia="Arial Unicode MS" w:cs="Times New Roman"/>
+          <w:bCs/>
+          <w:color w:val="000000"/>
+          <w:szCs w:val="28"/>
+          <w:u w:color="000000"/>
+          <w:bdr w:val="nil"/>
+          <w:lang w:val="uk-UA" w:eastAsia="ru-RU"/>
+        </w:rPr>
+        <w:t>середина:довжина</w:t>
+      </w:r>
+      <w:proofErr w:type="spellEnd"/>
+      <w:r>
+        <w:rPr>
+          <w:rFonts w:eastAsia="Arial Unicode MS" w:cs="Times New Roman"/>
+          <w:bCs/>
+          <w:color w:val="000000"/>
+          <w:szCs w:val="28"/>
+          <w:u w:color="000000"/>
+          <w:bdr w:val="nil"/>
+          <w:lang w:val="uk-UA" w:eastAsia="ru-RU"/>
+        </w:rPr>
+        <w:t xml:space="preserve"> </w:t>
+      </w:r>
+      <w:proofErr w:type="spellStart"/>
+      <w:r>
+        <w:rPr>
+          <w:rFonts w:eastAsia="Arial Unicode MS" w:cs="Times New Roman"/>
+          <w:bCs/>
+          <w:color w:val="000000"/>
+          <w:szCs w:val="28"/>
+          <w:u w:color="000000"/>
+          <w:bdr w:val="nil"/>
+          <w:lang w:val="uk-UA" w:eastAsia="ru-RU"/>
+        </w:rPr>
+        <w:t>arr</w:t>
+      </w:r>
+      <w:proofErr w:type="spellEnd"/>
+      <w:r>
+        <w:rPr>
+          <w:rFonts w:eastAsia="Arial Unicode MS" w:cs="Times New Roman"/>
+          <w:bCs/>
+          <w:color w:val="000000"/>
+          <w:szCs w:val="28"/>
+          <w:u w:color="000000"/>
+          <w:bdr w:val="nil"/>
+          <w:lang w:val="uk-UA" w:eastAsia="ru-RU"/>
+        </w:rPr>
+        <w:t>])</w:t>
       </w:r>
       <w:r>
         <w:rPr>
@@ -3791,7 +4542,59 @@
           <w:bdr w:val="nil"/>
           <w:lang w:val="uk-UA" w:eastAsia="ru-RU"/>
         </w:rPr>
-        <w:t xml:space="preserve"> mergeSort(arr):</w:t>
+        <w:t xml:space="preserve"> </w:t>
+      </w:r>
+      <w:proofErr w:type="spellStart"/>
+      <w:r>
+        <w:rPr>
+          <w:rFonts w:eastAsia="Arial Unicode MS" w:cs="Times New Roman"/>
+          <w:bCs/>
+          <w:color w:val="000000"/>
+          <w:szCs w:val="28"/>
+          <w:u w:color="000000"/>
+          <w:bdr w:val="nil"/>
+          <w:lang w:val="uk-UA" w:eastAsia="ru-RU"/>
+        </w:rPr>
+        <w:t>mergeSort</w:t>
+      </w:r>
+      <w:proofErr w:type="spellEnd"/>
+      <w:r>
+        <w:rPr>
+          <w:rFonts w:eastAsia="Arial Unicode MS" w:cs="Times New Roman"/>
+          <w:bCs/>
+          <w:color w:val="000000"/>
+          <w:szCs w:val="28"/>
+          <w:u w:color="000000"/>
+          <w:bdr w:val="nil"/>
+          <w:lang w:val="uk-UA" w:eastAsia="ru-RU"/>
+        </w:rPr>
+        <w:t>(</w:t>
+      </w:r>
+      <w:proofErr w:type="spellStart"/>
+      <w:r>
+        <w:rPr>
+          <w:rFonts w:eastAsia="Arial Unicode MS" w:cs="Times New Roman"/>
+          <w:bCs/>
+          <w:color w:val="000000"/>
+          <w:szCs w:val="28"/>
+          <w:u w:color="000000"/>
+          <w:bdr w:val="nil"/>
+          <w:lang w:val="uk-UA" w:eastAsia="ru-RU"/>
+        </w:rPr>
+        <w:t>arr</w:t>
+      </w:r>
+      <w:proofErr w:type="spellEnd"/>
+      <w:r>
+        <w:rPr>
+          <w:rFonts w:eastAsia="Arial Unicode MS" w:cs="Times New Roman"/>
+          <w:bCs/>
+          <w:color w:val="000000"/>
+          <w:szCs w:val="28"/>
+          <w:u w:color="000000"/>
+          <w:bdr w:val="nil"/>
+          <w:lang w:val="uk-UA" w:eastAsia="ru-RU"/>
+        </w:rPr>
+        <w:t>):</w:t>
       </w:r>
     </w:p>
     <w:p>
@@ -3840,7 +4643,33 @@
           <w:bdr w:val="nil"/>
           <w:lang w:val="uk-UA" w:eastAsia="ru-RU"/>
         </w:rPr>
-        <w:t xml:space="preserve"> довжина arr ≤ 1:</w:t>
+        <w:t xml:space="preserve"> довжина </w:t>
+      </w:r>
+      <w:proofErr w:type="spellStart"/>
+      <w:r>
+        <w:rPr>
+          <w:rFonts w:eastAsia="Arial Unicode MS" w:cs="Times New Roman"/>
+          <w:bCs/>
+          <w:color w:val="000000"/>
+          <w:szCs w:val="28"/>
+          <w:u w:color="000000"/>
+          <w:bdr w:val="nil"/>
+          <w:lang w:val="uk-UA" w:eastAsia="ru-RU"/>
+        </w:rPr>
+        <w:t>arr</w:t>
+      </w:r>
+      <w:proofErr w:type="spellEnd"/>
+      <w:r>
+        <w:rPr>
+          <w:rFonts w:eastAsia="Arial Unicode MS" w:cs="Times New Roman"/>
+          <w:bCs/>
+          <w:color w:val="000000"/>
+          <w:szCs w:val="28"/>
+          <w:u w:color="000000"/>
+          <w:bdr w:val="nil"/>
+          <w:lang w:val="uk-UA" w:eastAsia="ru-RU"/>
+        </w:rPr>
+        <w:t xml:space="preserve"> ≤ 1:</w:t>
       </w:r>
     </w:p>
     <w:p>
@@ -3889,8 +4718,22 @@
           <w:bdr w:val="nil"/>
           <w:lang w:val="uk-UA" w:eastAsia="ru-RU"/>
         </w:rPr>
-        <w:t xml:space="preserve"> arr</w:t>
-      </w:r>
+        <w:t xml:space="preserve"> </w:t>
+      </w:r>
+      <w:proofErr w:type="spellStart"/>
+      <w:r>
+        <w:rPr>
+          <w:rFonts w:eastAsia="Arial Unicode MS" w:cs="Times New Roman"/>
+          <w:bCs/>
+          <w:color w:val="000000"/>
+          <w:szCs w:val="28"/>
+          <w:u w:color="000000"/>
+          <w:bdr w:val="nil"/>
+          <w:lang w:val="uk-UA" w:eastAsia="ru-RU"/>
+        </w:rPr>
+        <w:t>arr</w:t>
+      </w:r>
+      <w:proofErr w:type="spellEnd"/>
     </w:p>
     <w:p>
       <w:pPr>
@@ -3938,7 +4781,33 @@
           <w:bdr w:val="nil"/>
           <w:lang w:val="uk-UA" w:eastAsia="ru-RU"/>
         </w:rPr>
-        <w:t xml:space="preserve"> = довжина arr / 2</w:t>
+        <w:t xml:space="preserve"> = довжина </w:t>
+      </w:r>
+      <w:proofErr w:type="spellStart"/>
+      <w:r>
+        <w:rPr>
+          <w:rFonts w:eastAsia="Arial Unicode MS" w:cs="Times New Roman"/>
+          <w:bCs/>
+          <w:color w:val="000000"/>
+          <w:szCs w:val="28"/>
+          <w:u w:color="000000"/>
+          <w:bdr w:val="nil"/>
+          <w:lang w:val="uk-UA" w:eastAsia="ru-RU"/>
+        </w:rPr>
+        <w:t>arr</w:t>
+      </w:r>
+      <w:proofErr w:type="spellEnd"/>
+      <w:r>
+        <w:rPr>
+          <w:rFonts w:eastAsia="Arial Unicode MS" w:cs="Times New Roman"/>
+          <w:bCs/>
+          <w:color w:val="000000"/>
+          <w:szCs w:val="28"/>
+          <w:u w:color="000000"/>
+          <w:bdr w:val="nil"/>
+          <w:lang w:val="uk-UA" w:eastAsia="ru-RU"/>
+        </w:rPr>
+        <w:t xml:space="preserve"> / 2</w:t>
       </w:r>
     </w:p>
     <w:p>
@@ -3987,7 +4856,85 @@
           <w:bdr w:val="nil"/>
           <w:lang w:val="uk-UA" w:eastAsia="ru-RU"/>
         </w:rPr>
-        <w:t>= mergeSort(arr[0:середина])</w:t>
+        <w:t xml:space="preserve">= </w:t>
+      </w:r>
+      <w:proofErr w:type="spellStart"/>
+      <w:r>
+        <w:rPr>
+          <w:rFonts w:eastAsia="Arial Unicode MS" w:cs="Times New Roman"/>
+          <w:bCs/>
+          <w:color w:val="000000"/>
+          <w:szCs w:val="28"/>
+          <w:u w:color="000000"/>
+          <w:bdr w:val="nil"/>
+          <w:lang w:val="uk-UA" w:eastAsia="ru-RU"/>
+        </w:rPr>
+        <w:t>mergeSort</w:t>
+      </w:r>
+      <w:proofErr w:type="spellEnd"/>
+      <w:r>
+        <w:rPr>
+          <w:rFonts w:eastAsia="Arial Unicode MS" w:cs="Times New Roman"/>
+          <w:bCs/>
+          <w:color w:val="000000"/>
+          <w:szCs w:val="28"/>
+          <w:u w:color="000000"/>
+          <w:bdr w:val="nil"/>
+          <w:lang w:val="uk-UA" w:eastAsia="ru-RU"/>
+        </w:rPr>
+        <w:t>(</w:t>
+      </w:r>
+      <w:proofErr w:type="spellStart"/>
+      <w:r>
+        <w:rPr>
+          <w:rFonts w:eastAsia="Arial Unicode MS" w:cs="Times New Roman"/>
+          <w:bCs/>
+          <w:color w:val="000000"/>
+          <w:szCs w:val="28"/>
+          <w:u w:color="000000"/>
+          <w:bdr w:val="nil"/>
+          <w:lang w:val="uk-UA" w:eastAsia="ru-RU"/>
+        </w:rPr>
+        <w:t>arr</w:t>
+      </w:r>
+      <w:proofErr w:type="spellEnd"/>
+      <w:r>
+        <w:rPr>
+          <w:rFonts w:eastAsia="Arial Unicode MS" w:cs="Times New Roman"/>
+          <w:bCs/>
+          <w:color w:val="000000"/>
+          <w:szCs w:val="28"/>
+          <w:u w:color="000000"/>
+          <w:bdr w:val="nil"/>
+          <w:lang w:val="uk-UA" w:eastAsia="ru-RU"/>
+        </w:rPr>
+        <w:t>[</w:t>
+      </w:r>
+      <w:proofErr w:type="gramStart"/>
+      <w:r>
+        <w:rPr>
+          <w:rFonts w:eastAsia="Arial Unicode MS" w:cs="Times New Roman"/>
+          <w:bCs/>
+          <w:color w:val="000000"/>
+          <w:szCs w:val="28"/>
+          <w:u w:color="000000"/>
+          <w:bdr w:val="nil"/>
+          <w:lang w:val="uk-UA" w:eastAsia="ru-RU"/>
+        </w:rPr>
+        <w:t>0:середина</w:t>
+      </w:r>
+      <w:proofErr w:type="gramEnd"/>
+      <w:r>
+        <w:rPr>
+          <w:rFonts w:eastAsia="Arial Unicode MS" w:cs="Times New Roman"/>
+          <w:bCs/>
+          <w:color w:val="000000"/>
+          <w:szCs w:val="28"/>
+          <w:u w:color="000000"/>
+          <w:bdr w:val="nil"/>
+          <w:lang w:val="uk-UA" w:eastAsia="ru-RU"/>
+        </w:rPr>
+        <w:t>])</w:t>
       </w:r>
     </w:p>
     <w:p>
@@ -4048,7 +4995,113 @@
           <w:bdr w:val="nil"/>
           <w:lang w:val="uk-UA" w:eastAsia="ru-RU"/>
         </w:rPr>
-        <w:t>= mergeSort(arr[середина:довжина arr])</w:t>
+        <w:t xml:space="preserve">= </w:t>
+      </w:r>
+      <w:proofErr w:type="spellStart"/>
+      <w:proofErr w:type="gramStart"/>
+      <w:r>
+        <w:rPr>
+          <w:rFonts w:eastAsia="Arial Unicode MS" w:cs="Times New Roman"/>
+          <w:bCs/>
+          <w:color w:val="000000"/>
+          <w:szCs w:val="28"/>
+          <w:u w:color="000000"/>
+          <w:bdr w:val="nil"/>
+          <w:lang w:val="uk-UA" w:eastAsia="ru-RU"/>
+        </w:rPr>
+        <w:t>mergeSort</w:t>
+      </w:r>
+      <w:proofErr w:type="spellEnd"/>
+      <w:r>
+        <w:rPr>
+          <w:rFonts w:eastAsia="Arial Unicode MS" w:cs="Times New Roman"/>
+          <w:bCs/>
+          <w:color w:val="000000"/>
+          <w:szCs w:val="28"/>
+          <w:u w:color="000000"/>
+          <w:bdr w:val="nil"/>
+          <w:lang w:val="uk-UA" w:eastAsia="ru-RU"/>
+        </w:rPr>
+        <w:t>(</w:t>
+      </w:r>
+      <w:proofErr w:type="spellStart"/>
+      <w:proofErr w:type="gramEnd"/>
+      <w:r>
+        <w:rPr>
+          <w:rFonts w:eastAsia="Arial Unicode MS" w:cs="Times New Roman"/>
+          <w:bCs/>
+          <w:color w:val="000000"/>
+          <w:szCs w:val="28"/>
+          <w:u w:color="000000"/>
+          <w:bdr w:val="nil"/>
+          <w:lang w:val="uk-UA" w:eastAsia="ru-RU"/>
+        </w:rPr>
+        <w:t>arr</w:t>
+      </w:r>
+      <w:proofErr w:type="spellEnd"/>
+      <w:r>
+        <w:rPr>
+          <w:rFonts w:eastAsia="Arial Unicode MS" w:cs="Times New Roman"/>
+          <w:bCs/>
+          <w:color w:val="000000"/>
+          <w:szCs w:val="28"/>
+          <w:u w:color="000000"/>
+          <w:bdr w:val="nil"/>
+          <w:lang w:val="uk-UA" w:eastAsia="ru-RU"/>
+        </w:rPr>
+        <w:t>[</w:t>
+      </w:r>
+      <w:proofErr w:type="spellStart"/>
+      <w:r>
+        <w:rPr>
+          <w:rFonts w:eastAsia="Arial Unicode MS" w:cs="Times New Roman"/>
+          <w:bCs/>
+          <w:color w:val="000000"/>
+          <w:szCs w:val="28"/>
+          <w:u w:color="000000"/>
+          <w:bdr w:val="nil"/>
+          <w:lang w:val="uk-UA" w:eastAsia="ru-RU"/>
+        </w:rPr>
+        <w:t>середина:довжина</w:t>
+      </w:r>
+      <w:proofErr w:type="spellEnd"/>
+      <w:r>
+        <w:rPr>
+          <w:rFonts w:eastAsia="Arial Unicode MS" w:cs="Times New Roman"/>
+          <w:bCs/>
+          <w:color w:val="000000"/>
+          <w:szCs w:val="28"/>
+          <w:u w:color="000000"/>
+          <w:bdr w:val="nil"/>
+          <w:lang w:val="uk-UA" w:eastAsia="ru-RU"/>
+        </w:rPr>
+        <w:t xml:space="preserve"> </w:t>
+      </w:r>
+      <w:proofErr w:type="spellStart"/>
+      <w:r>
+        <w:rPr>
+          <w:rFonts w:eastAsia="Arial Unicode MS" w:cs="Times New Roman"/>
+          <w:bCs/>
+          <w:color w:val="000000"/>
+          <w:szCs w:val="28"/>
+          <w:u w:color="000000"/>
+          <w:bdr w:val="nil"/>
+          <w:lang w:val="uk-UA" w:eastAsia="ru-RU"/>
+        </w:rPr>
+        <w:t>arr</w:t>
+      </w:r>
+      <w:proofErr w:type="spellEnd"/>
+      <w:r>
+        <w:rPr>
+          <w:rFonts w:eastAsia="Arial Unicode MS" w:cs="Times New Roman"/>
+          <w:bCs/>
+          <w:color w:val="000000"/>
+          <w:szCs w:val="28"/>
+          <w:u w:color="000000"/>
+          <w:bdr w:val="nil"/>
+          <w:lang w:val="uk-UA" w:eastAsia="ru-RU"/>
+        </w:rPr>
+        <w:t>])</w:t>
       </w:r>
     </w:p>
     <w:p>
@@ -5240,6 +6293,7 @@
         </w:rPr>
         <w:t>(</w:t>
       </w:r>
+      <w:proofErr w:type="spellStart"/>
       <w:r>
         <w:rPr>
           <w:rFonts w:eastAsia="Arial Unicode MS" w:cs="Times New Roman"/>
@@ -5280,6 +6334,7 @@
         </w:rPr>
         <w:t>n</w:t>
       </w:r>
+      <w:proofErr w:type="spellEnd"/>
       <w:r>
         <w:rPr>
           <w:rFonts w:eastAsia="Arial Unicode MS" w:cs="Times New Roman"/>
@@ -5366,28 +6421,54 @@
           <w:bdr w:val="nil"/>
           <w:lang w:val="uk-UA" w:eastAsia="ru-RU"/>
         </w:rPr>
-        <w:t>, оскільки потрібен простір для злиття підмасивів.</w:t>
-      </w:r>
-    </w:p>
-    <w:p>
-      <w:pPr>
-        <w:pStyle w:val="2"/>
+        <w:t xml:space="preserve">, оскільки потрібен простір для злиття </w:t>
+      </w:r>
+      <w:proofErr w:type="spellStart"/>
+      <w:r>
+        <w:rPr>
+          <w:rFonts w:eastAsia="Arial Unicode MS" w:cs="Times New Roman"/>
+          <w:bCs/>
+          <w:color w:val="000000"/>
+          <w:szCs w:val="28"/>
+          <w:u w:color="000000"/>
+          <w:bdr w:val="nil"/>
+          <w:lang w:val="uk-UA" w:eastAsia="ru-RU"/>
+        </w:rPr>
+        <w:t>підмасивів</w:t>
+      </w:r>
+      <w:proofErr w:type="spellEnd"/>
+      <w:r>
+        <w:rPr>
+          <w:rFonts w:eastAsia="Arial Unicode MS" w:cs="Times New Roman"/>
+          <w:bCs/>
+          <w:color w:val="000000"/>
+          <w:szCs w:val="28"/>
+          <w:u w:color="000000"/>
+          <w:bdr w:val="nil"/>
+          <w:lang w:val="uk-UA" w:eastAsia="ru-RU"/>
+        </w:rPr>
+        <w:t>.</w:t>
+      </w:r>
+    </w:p>
+    <w:p>
+      <w:pPr>
+        <w:pStyle w:val="Heading2"/>
         <w:rPr>
           <w:lang w:val="uk-UA"/>
         </w:rPr>
       </w:pPr>
-      <w:bookmarkStart w:id="3" w:name="_Toc158713965"/>
+      <w:bookmarkStart w:id="3" w:name="_Toc167488150"/>
       <w:r>
         <w:lastRenderedPageBreak/>
         <w:t xml:space="preserve">1.2 </w:t>
       </w:r>
+      <w:r>
+        <w:rPr>
+          <w:lang w:val="uk-UA"/>
+        </w:rPr>
+        <w:t>Опис відомих паралельних реалізацій алгоритму</w:t>
+      </w:r>
       <w:bookmarkEnd w:id="3"/>
-      <w:r>
-        <w:rPr>
-          <w:lang w:val="uk-UA"/>
-        </w:rPr>
-        <w:t>Опис відомих паралельних реалізацій алгоритму</w:t>
-      </w:r>
     </w:p>
     <w:p>
       <w:pPr>
@@ -5412,7 +6493,33 @@
           <w:lang w:val="uk-UA" w:eastAsia="ru-RU"/>
         </w:rPr>
         <w:tab/>
-        <w:t>Паралельні реалізації алгоритму сортування злиттям дозволяють прискорити сортування за рахунок розподілу навантаження між кількома процесорами або ядрами. Для виконання задач розпаралелювання даного алгоритму існує кілька підходів. Розглянемо основні відомі підходи до вирішення цієї задачі.</w:t>
+        <w:t xml:space="preserve">Паралельні реалізації алгоритму сортування злиттям дозволяють прискорити сортування за рахунок розподілу навантаження між кількома процесорами або ядрами. Для виконання задач </w:t>
+      </w:r>
+      <w:proofErr w:type="spellStart"/>
+      <w:r>
+        <w:rPr>
+          <w:rFonts w:eastAsia="Arial Unicode MS" w:cs="Times New Roman"/>
+          <w:bCs/>
+          <w:color w:val="000000"/>
+          <w:szCs w:val="28"/>
+          <w:u w:color="000000"/>
+          <w:bdr w:val="nil"/>
+          <w:lang w:val="uk-UA" w:eastAsia="ru-RU"/>
+        </w:rPr>
+        <w:t>розпаралелювання</w:t>
+      </w:r>
+      <w:proofErr w:type="spellEnd"/>
+      <w:r>
+        <w:rPr>
+          <w:rFonts w:eastAsia="Arial Unicode MS" w:cs="Times New Roman"/>
+          <w:bCs/>
+          <w:color w:val="000000"/>
+          <w:szCs w:val="28"/>
+          <w:u w:color="000000"/>
+          <w:bdr w:val="nil"/>
+          <w:lang w:val="uk-UA" w:eastAsia="ru-RU"/>
+        </w:rPr>
+        <w:t xml:space="preserve"> даного алгоритму існує кілька підходів. Розглянемо основні відомі підходи до вирішення цієї задачі.</w:t>
       </w:r>
     </w:p>
     <w:p>
@@ -5486,7 +6593,59 @@
           <w:bdr w:val="nil"/>
           <w:lang w:val="uk-UA" w:eastAsia="ru-RU"/>
         </w:rPr>
-        <w:t xml:space="preserve"> дозволяє реалізовувати паралельні обчислення шляхом рекурсивного розподілу завдань на підзадачі. Кожна задача розбивається на дві підзадачі, які виконуються паралельно, після чого результати зливаються.</w:t>
+        <w:t xml:space="preserve"> дозволяє реалізовувати паралельні обчислення шляхом рекурсивного розподілу завдань на </w:t>
+      </w:r>
+      <w:proofErr w:type="spellStart"/>
+      <w:r>
+        <w:rPr>
+          <w:rFonts w:eastAsia="Arial Unicode MS" w:cs="Times New Roman"/>
+          <w:bCs/>
+          <w:color w:val="000000"/>
+          <w:szCs w:val="28"/>
+          <w:u w:color="000000"/>
+          <w:bdr w:val="nil"/>
+          <w:lang w:val="uk-UA" w:eastAsia="ru-RU"/>
+        </w:rPr>
+        <w:t>підзадачі</w:t>
+      </w:r>
+      <w:proofErr w:type="spellEnd"/>
+      <w:r>
+        <w:rPr>
+          <w:rFonts w:eastAsia="Arial Unicode MS" w:cs="Times New Roman"/>
+          <w:bCs/>
+          <w:color w:val="000000"/>
+          <w:szCs w:val="28"/>
+          <w:u w:color="000000"/>
+          <w:bdr w:val="nil"/>
+          <w:lang w:val="uk-UA" w:eastAsia="ru-RU"/>
+        </w:rPr>
+        <w:t xml:space="preserve">. Кожна задача розбивається на дві </w:t>
+      </w:r>
+      <w:proofErr w:type="spellStart"/>
+      <w:r>
+        <w:rPr>
+          <w:rFonts w:eastAsia="Arial Unicode MS" w:cs="Times New Roman"/>
+          <w:bCs/>
+          <w:color w:val="000000"/>
+          <w:szCs w:val="28"/>
+          <w:u w:color="000000"/>
+          <w:bdr w:val="nil"/>
+          <w:lang w:val="uk-UA" w:eastAsia="ru-RU"/>
+        </w:rPr>
+        <w:t>підзадачі</w:t>
+      </w:r>
+      <w:proofErr w:type="spellEnd"/>
+      <w:r>
+        <w:rPr>
+          <w:rFonts w:eastAsia="Arial Unicode MS" w:cs="Times New Roman"/>
+          <w:bCs/>
+          <w:color w:val="000000"/>
+          <w:szCs w:val="28"/>
+          <w:u w:color="000000"/>
+          <w:bdr w:val="nil"/>
+          <w:lang w:val="uk-UA" w:eastAsia="ru-RU"/>
+        </w:rPr>
+        <w:t>, які виконуються паралельно, після чого результати зливаються.</w:t>
       </w:r>
     </w:p>
     <w:p>
@@ -5560,7 +6719,33 @@
           <w:bdr w:val="nil"/>
           <w:lang w:val="uk-UA" w:eastAsia="ru-RU"/>
         </w:rPr>
-        <w:t xml:space="preserve"> потоків. У цьому випадку для кожної рекурсивної задачі створюється новий потік, який виконує сортування підмасиву.</w:t>
+        <w:t xml:space="preserve"> потоків. У цьому випадку для кожної рекурсивної задачі створюється новий потік, який виконує сортування </w:t>
+      </w:r>
+      <w:proofErr w:type="spellStart"/>
+      <w:r>
+        <w:rPr>
+          <w:rFonts w:eastAsia="Arial Unicode MS" w:cs="Times New Roman"/>
+          <w:bCs/>
+          <w:color w:val="000000"/>
+          <w:szCs w:val="28"/>
+          <w:u w:color="000000"/>
+          <w:bdr w:val="nil"/>
+          <w:lang w:val="uk-UA" w:eastAsia="ru-RU"/>
+        </w:rPr>
+        <w:t>підмасиву</w:t>
+      </w:r>
+      <w:proofErr w:type="spellEnd"/>
+      <w:r>
+        <w:rPr>
+          <w:rFonts w:eastAsia="Arial Unicode MS" w:cs="Times New Roman"/>
+          <w:bCs/>
+          <w:color w:val="000000"/>
+          <w:szCs w:val="28"/>
+          <w:u w:color="000000"/>
+          <w:bdr w:val="nil"/>
+          <w:lang w:val="uk-UA" w:eastAsia="ru-RU"/>
+        </w:rPr>
+        <w:t>.</w:t>
       </w:r>
     </w:p>
     <w:p>
@@ -5627,7 +6812,7 @@
     </w:p>
     <w:p>
       <w:pPr>
-        <w:pStyle w:val="1"/>
+        <w:pStyle w:val="Heading1"/>
         <w:rPr>
           <w:rFonts w:eastAsia="Arial Unicode MS"/>
           <w:b w:val="0"/>
@@ -5636,7 +6821,7 @@
           <w:lang w:val="uk-UA" w:eastAsia="ru-RU"/>
         </w:rPr>
       </w:pPr>
-      <w:bookmarkStart w:id="4" w:name="_Toc158713966"/>
+      <w:bookmarkStart w:id="4" w:name="_Toc167488151"/>
       <w:r>
         <w:rPr>
           <w:rFonts w:eastAsia="Arial Unicode MS"/>
@@ -5672,11 +6857,286 @@
     </w:p>
     <w:p>
       <w:pPr>
+        <w:ind w:firstLine="0"/>
         <w:rPr>
           <w:rFonts w:cs="Times New Roman"/>
           <w:lang w:val="uk-UA" w:eastAsia="ru-RU"/>
         </w:rPr>
       </w:pPr>
+      <w:r>
+        <w:rPr>
+          <w:rFonts w:cs="Times New Roman"/>
+          <w:lang w:val="en-US" w:eastAsia="ru-RU"/>
+        </w:rPr>
+        <w:tab/>
+      </w:r>
+      <w:r>
+        <w:rPr>
+          <w:rFonts w:cs="Times New Roman"/>
+          <w:lang w:val="uk-UA" w:eastAsia="ru-RU"/>
+        </w:rPr>
+        <w:t xml:space="preserve">При розробці паралельного алгоритму за допомогою </w:t>
+      </w:r>
+      <w:r>
+        <w:rPr>
+          <w:rFonts w:cs="Times New Roman"/>
+          <w:lang w:val="en-US" w:eastAsia="ru-RU"/>
+        </w:rPr>
+        <w:t>Fork/Join</w:t>
+      </w:r>
+      <w:r>
+        <w:rPr>
+          <w:rFonts w:cs="Times New Roman"/>
+          <w:lang w:val="uk-UA" w:eastAsia="ru-RU"/>
+        </w:rPr>
+        <w:t xml:space="preserve"> наявність окремої реалізації послідовного алгоритму є обов’язковою, оскільки при розділенні на </w:t>
+      </w:r>
+      <w:proofErr w:type="spellStart"/>
+      <w:r>
+        <w:rPr>
+          <w:rFonts w:cs="Times New Roman"/>
+          <w:lang w:val="uk-UA" w:eastAsia="ru-RU"/>
+        </w:rPr>
+        <w:t>підзадачі</w:t>
+      </w:r>
+      <w:proofErr w:type="spellEnd"/>
+      <w:r>
+        <w:rPr>
+          <w:rFonts w:cs="Times New Roman"/>
+          <w:lang w:val="uk-UA" w:eastAsia="ru-RU"/>
+        </w:rPr>
+        <w:t xml:space="preserve"> ми маємо порогове значення нижче якого розділення не може відбуватись, а </w:t>
+      </w:r>
+      <w:proofErr w:type="spellStart"/>
+      <w:r>
+        <w:rPr>
+          <w:rFonts w:cs="Times New Roman"/>
+          <w:lang w:val="uk-UA" w:eastAsia="ru-RU"/>
+        </w:rPr>
+        <w:t>підмасиви</w:t>
+      </w:r>
+      <w:proofErr w:type="spellEnd"/>
+      <w:r>
+        <w:rPr>
+          <w:rFonts w:cs="Times New Roman"/>
+          <w:lang w:val="uk-UA" w:eastAsia="ru-RU"/>
+        </w:rPr>
+        <w:t xml:space="preserve"> розміром менше цього значення будуть сортуватись </w:t>
+      </w:r>
+      <w:r>
+        <w:rPr>
+          <w:rFonts w:cs="Times New Roman"/>
+          <w:lang w:val="uk-UA" w:eastAsia="ru-RU"/>
+        </w:rPr>
+        <w:t xml:space="preserve">послідовним </w:t>
+      </w:r>
+      <w:r>
+        <w:rPr>
+          <w:rFonts w:cs="Times New Roman"/>
+          <w:lang w:val="uk-UA" w:eastAsia="ru-RU"/>
+        </w:rPr>
+        <w:t>сортуванням</w:t>
+      </w:r>
+      <w:r>
+        <w:rPr>
+          <w:rFonts w:cs="Times New Roman"/>
+          <w:lang w:val="uk-UA" w:eastAsia="ru-RU"/>
+        </w:rPr>
+        <w:t xml:space="preserve">, оскільки розділення маленьких задач на </w:t>
+      </w:r>
+      <w:proofErr w:type="spellStart"/>
+      <w:r>
+        <w:rPr>
+          <w:rFonts w:cs="Times New Roman"/>
+          <w:lang w:val="uk-UA" w:eastAsia="ru-RU"/>
+        </w:rPr>
+        <w:t>підзадачі</w:t>
+      </w:r>
+      <w:proofErr w:type="spellEnd"/>
+      <w:r>
+        <w:rPr>
+          <w:rFonts w:cs="Times New Roman"/>
+          <w:lang w:val="uk-UA" w:eastAsia="ru-RU"/>
+        </w:rPr>
+        <w:t xml:space="preserve"> тільки сповільнить виконання роботи.</w:t>
+      </w:r>
+    </w:p>
+    <w:p>
+      <w:pPr>
+        <w:ind w:firstLine="0"/>
+        <w:rPr>
+          <w:rFonts w:cs="Times New Roman"/>
+          <w:lang w:val="uk-UA" w:eastAsia="ru-RU"/>
+        </w:rPr>
+      </w:pPr>
+      <w:r>
+        <w:rPr>
+          <w:rFonts w:cs="Times New Roman"/>
+          <w:lang w:val="uk-UA" w:eastAsia="ru-RU"/>
+        </w:rPr>
+        <w:tab/>
+        <w:t>Нижче наведено код послідовного алгоритму сортування злиттям (рис. 2.1)</w:t>
+      </w:r>
+    </w:p>
+    <w:p>
+      <w:pPr>
+        <w:ind w:firstLine="0"/>
+        <w:rPr>
+          <w:rFonts w:cs="Times New Roman"/>
+          <w:lang w:val="uk-UA" w:eastAsia="ru-RU"/>
+        </w:rPr>
+      </w:pPr>
+    </w:p>
+    <w:p>
+      <w:pPr>
+        <w:ind w:firstLine="0"/>
+        <w:rPr>
+          <w:rFonts w:cs="Times New Roman"/>
+          <w:lang w:val="uk-UA" w:eastAsia="ru-RU"/>
+        </w:rPr>
+      </w:pPr>
+      <w:r>
+        <w:rPr>
+          <w:rFonts w:cs="Times New Roman"/>
+          <w:lang w:val="uk-UA" w:eastAsia="ru-RU"/>
+        </w:rPr>
+        <w:tab/>
+        <w:t xml:space="preserve">Алгоритм починається з перевірки, щоб індекс початку масиву був меншим за індекс кінця, інакше це масив з одного елементу, який і так є відсортованим. Якщо індекс початку все-таки менше, то </w:t>
+      </w:r>
+      <w:proofErr w:type="spellStart"/>
+      <w:r>
+        <w:rPr>
+          <w:rFonts w:cs="Times New Roman"/>
+          <w:lang w:val="uk-UA" w:eastAsia="ru-RU"/>
+        </w:rPr>
+        <w:t>рекурсивно</w:t>
+      </w:r>
+      <w:proofErr w:type="spellEnd"/>
+      <w:r>
+        <w:rPr>
+          <w:rFonts w:cs="Times New Roman"/>
+          <w:lang w:val="uk-UA" w:eastAsia="ru-RU"/>
+        </w:rPr>
+        <w:t xml:space="preserve"> викликається сортування для двох </w:t>
+      </w:r>
+      <w:proofErr w:type="spellStart"/>
+      <w:r>
+        <w:rPr>
+          <w:rFonts w:cs="Times New Roman"/>
+          <w:lang w:val="uk-UA" w:eastAsia="ru-RU"/>
+        </w:rPr>
+        <w:t>підмасивів</w:t>
+      </w:r>
+      <w:proofErr w:type="spellEnd"/>
+      <w:r>
+        <w:rPr>
+          <w:rFonts w:cs="Times New Roman"/>
+          <w:lang w:val="uk-UA" w:eastAsia="ru-RU"/>
+        </w:rPr>
+        <w:t xml:space="preserve">, на які було поділено початковий масив за індексом </w:t>
+      </w:r>
+      <w:r>
+        <w:rPr>
+          <w:rFonts w:cs="Times New Roman"/>
+          <w:lang w:val="en-US" w:eastAsia="ru-RU"/>
+        </w:rPr>
+        <w:t>mid</w:t>
+      </w:r>
+      <w:r>
+        <w:rPr>
+          <w:rFonts w:cs="Times New Roman"/>
+          <w:lang w:val="uk-UA" w:eastAsia="ru-RU"/>
+        </w:rPr>
+        <w:t xml:space="preserve">. Після сортування обидва </w:t>
+      </w:r>
+      <w:proofErr w:type="spellStart"/>
+      <w:r>
+        <w:rPr>
+          <w:rFonts w:cs="Times New Roman"/>
+          <w:lang w:val="uk-UA" w:eastAsia="ru-RU"/>
+        </w:rPr>
+        <w:t>підмасива</w:t>
+      </w:r>
+      <w:proofErr w:type="spellEnd"/>
+      <w:r>
+        <w:rPr>
+          <w:rFonts w:cs="Times New Roman"/>
+          <w:lang w:val="uk-UA" w:eastAsia="ru-RU"/>
+        </w:rPr>
+        <w:t xml:space="preserve"> зливаються у відсортований масив</w:t>
+      </w:r>
+      <w:r>
+        <w:rPr>
+          <w:rFonts w:cs="Times New Roman"/>
+          <w:lang w:val="uk-UA" w:eastAsia="ru-RU"/>
+        </w:rPr>
+        <w:t xml:space="preserve">. </w:t>
+      </w:r>
+    </w:p>
+    <w:p>
+      <w:pPr>
+        <w:ind w:firstLine="0"/>
+        <w:rPr>
+          <w:rFonts w:cs="Times New Roman"/>
+          <w:lang w:val="uk-UA" w:eastAsia="ru-RU"/>
+        </w:rPr>
+      </w:pPr>
+      <w:r>
+        <w:rPr>
+          <w:rFonts w:cs="Times New Roman"/>
+          <w:lang w:val="uk-UA" w:eastAsia="ru-RU"/>
+        </w:rPr>
+        <w:tab/>
+        <w:t xml:space="preserve">Злиття в свою чергу починається з виділення тимчасового масиву для збереження даних при злитті. Потім визначаємо індекси початку обох </w:t>
+      </w:r>
+      <w:proofErr w:type="spellStart"/>
+      <w:r>
+        <w:rPr>
+          <w:rFonts w:cs="Times New Roman"/>
+          <w:lang w:val="uk-UA" w:eastAsia="ru-RU"/>
+        </w:rPr>
+        <w:t>підмасивів</w:t>
+      </w:r>
+      <w:proofErr w:type="spellEnd"/>
+      <w:r>
+        <w:rPr>
+          <w:rFonts w:cs="Times New Roman"/>
+          <w:lang w:val="uk-UA" w:eastAsia="ru-RU"/>
+        </w:rPr>
+        <w:t xml:space="preserve"> та індекс для ітерації по тимчасовому масиву. Маємо цикл, який проходиться одночасно по двом </w:t>
+      </w:r>
+      <w:proofErr w:type="spellStart"/>
+      <w:r>
+        <w:rPr>
+          <w:rFonts w:cs="Times New Roman"/>
+          <w:lang w:val="uk-UA" w:eastAsia="ru-RU"/>
+        </w:rPr>
+        <w:t>підмасивам</w:t>
+      </w:r>
+      <w:proofErr w:type="spellEnd"/>
+      <w:r>
+        <w:rPr>
+          <w:rFonts w:cs="Times New Roman"/>
+          <w:lang w:val="uk-UA" w:eastAsia="ru-RU"/>
+        </w:rPr>
+        <w:t xml:space="preserve"> та порівнює між собою елементи цих </w:t>
+      </w:r>
+      <w:proofErr w:type="spellStart"/>
+      <w:r>
+        <w:rPr>
+          <w:rFonts w:cs="Times New Roman"/>
+          <w:lang w:val="uk-UA" w:eastAsia="ru-RU"/>
+        </w:rPr>
+        <w:t>підмасивів</w:t>
+      </w:r>
+      <w:proofErr w:type="spellEnd"/>
+      <w:r>
+        <w:rPr>
+          <w:rFonts w:cs="Times New Roman"/>
+          <w:lang w:val="uk-UA" w:eastAsia="ru-RU"/>
+        </w:rPr>
+        <w:t>, менший з яких записуючи в результуючий масив, після чого здвигає індекси належним чином.</w:t>
+      </w:r>
     </w:p>
     <w:p>
       <w:pPr>
@@ -5702,7 +7162,7 @@
           <w:szCs w:val="28"/>
           <w:u w:color="000000"/>
           <w:bdr w:val="nil"/>
-          <w:lang w:val="uk-UA" w:eastAsia="ru-RU"/>
+          <w:lang w:val="en-US" w:eastAsia="ru-RU"/>
         </w:rPr>
       </w:pPr>
       <w:r>
@@ -5720,7 +7180,7 @@
     </w:p>
     <w:p>
       <w:pPr>
-        <w:pStyle w:val="1"/>
+        <w:pStyle w:val="Heading1"/>
         <w:spacing w:before="0"/>
         <w:rPr>
           <w:rFonts w:eastAsia="Arial Unicode MS" w:cs="Times New Roman"/>
@@ -5733,7 +7193,7 @@
           <w:lang w:val="uk-UA" w:eastAsia="ru-RU"/>
         </w:rPr>
       </w:pPr>
-      <w:bookmarkStart w:id="5" w:name="_Toc158713967"/>
+      <w:bookmarkStart w:id="5" w:name="_Toc167488152"/>
       <w:r>
         <w:rPr>
           <w:rFonts w:eastAsia="Arial Unicode MS" w:cs="Times New Roman"/>
@@ -5955,7 +7415,33 @@
           <w:bdr w:val="nil"/>
           <w:lang w:val="uk-UA" w:eastAsia="ru-RU"/>
         </w:rPr>
-        <w:t>забезпечує високий рівень безпеки і стабільності програми, має вбудовану підтримку багатопотоковості, що сильно допомагає в паралельних обчислення, має набір бібліотек, які допомагають у розробці додатків з паралельним обчисленням.</w:t>
+        <w:t xml:space="preserve">забезпечує високий рівень безпеки і стабільності програми, має вбудовану підтримку </w:t>
+      </w:r>
+      <w:proofErr w:type="spellStart"/>
+      <w:r>
+        <w:rPr>
+          <w:rFonts w:eastAsia="Arial Unicode MS" w:cs="Times New Roman"/>
+          <w:bCs/>
+          <w:color w:val="000000"/>
+          <w:szCs w:val="28"/>
+          <w:u w:color="000000"/>
+          <w:bdr w:val="nil"/>
+          <w:lang w:val="uk-UA" w:eastAsia="ru-RU"/>
+        </w:rPr>
+        <w:t>багатопотоковості</w:t>
+      </w:r>
+      <w:proofErr w:type="spellEnd"/>
+      <w:r>
+        <w:rPr>
+          <w:rFonts w:eastAsia="Arial Unicode MS" w:cs="Times New Roman"/>
+          <w:bCs/>
+          <w:color w:val="000000"/>
+          <w:szCs w:val="28"/>
+          <w:u w:color="000000"/>
+          <w:bdr w:val="nil"/>
+          <w:lang w:val="uk-UA" w:eastAsia="ru-RU"/>
+        </w:rPr>
+        <w:t>, що сильно допомагає в паралельних обчислення, має набір бібліотек, які допомагають у розробці додатків з паралельним обчисленням.</w:t>
       </w:r>
     </w:p>
     <w:p>
@@ -6006,7 +7492,33 @@
           <w:bdr w:val="nil"/>
           <w:lang w:val="uk-UA" w:eastAsia="ru-RU"/>
         </w:rPr>
-        <w:t xml:space="preserve">є інструментом для реалізації паралельних обчислень за принципом «розділяй і володарюй». Дана бібліотека дозволяє розбивати задачі на менші підзадачі, які виконуються паралельно, що сприяє пришвидшенню виконання алгоритму на багатоядерних процесорах. З основних переваг бібліотеки можна виділити автоматичне управління потоками, оскільки </w:t>
+        <w:t xml:space="preserve">є інструментом для реалізації паралельних обчислень за принципом «розділяй і володарюй». Дана бібліотека дозволяє розбивати задачі на менші </w:t>
+      </w:r>
+      <w:proofErr w:type="spellStart"/>
+      <w:r>
+        <w:rPr>
+          <w:rFonts w:eastAsia="Arial Unicode MS" w:cs="Times New Roman"/>
+          <w:bCs/>
+          <w:color w:val="000000"/>
+          <w:szCs w:val="28"/>
+          <w:u w:color="000000"/>
+          <w:bdr w:val="nil"/>
+          <w:lang w:val="uk-UA" w:eastAsia="ru-RU"/>
+        </w:rPr>
+        <w:t>підзадачі</w:t>
+      </w:r>
+      <w:proofErr w:type="spellEnd"/>
+      <w:r>
+        <w:rPr>
+          <w:rFonts w:eastAsia="Arial Unicode MS" w:cs="Times New Roman"/>
+          <w:bCs/>
+          <w:color w:val="000000"/>
+          <w:szCs w:val="28"/>
+          <w:u w:color="000000"/>
+          <w:bdr w:val="nil"/>
+          <w:lang w:val="uk-UA" w:eastAsia="ru-RU"/>
+        </w:rPr>
+        <w:t xml:space="preserve">, які виконуються паралельно, що сприяє пришвидшенню виконання алгоритму на багатоядерних процесорах. З основних переваг бібліотеки можна виділити автоматичне управління потоками, оскільки </w:t>
       </w:r>
       <w:r>
         <w:rPr>
@@ -6172,7 +7684,7 @@
     </w:p>
     <w:p>
       <w:pPr>
-        <w:pStyle w:val="1"/>
+        <w:pStyle w:val="Heading1"/>
         <w:spacing w:before="0"/>
         <w:rPr>
           <w:rFonts w:eastAsia="Arial Unicode MS" w:cs="Times New Roman"/>
@@ -6185,7 +7697,7 @@
           <w:lang w:val="uk-UA" w:eastAsia="ru-RU"/>
         </w:rPr>
       </w:pPr>
-      <w:bookmarkStart w:id="6" w:name="_Toc158713968"/>
+      <w:bookmarkStart w:id="6" w:name="_Toc167488153"/>
       <w:r>
         <w:rPr>
           <w:rFonts w:eastAsia="Arial Unicode MS" w:cs="Times New Roman"/>
@@ -6311,7 +7823,7 @@
     </w:p>
     <w:p>
       <w:pPr>
-        <w:pStyle w:val="1"/>
+        <w:pStyle w:val="Heading1"/>
         <w:spacing w:before="0"/>
         <w:rPr>
           <w:rFonts w:eastAsia="Arial Unicode MS" w:cs="Times New Roman"/>
@@ -6324,7 +7836,7 @@
           <w:lang w:val="uk-UA" w:eastAsia="ru-RU"/>
         </w:rPr>
       </w:pPr>
-      <w:bookmarkStart w:id="7" w:name="_Toc158713969"/>
+      <w:bookmarkStart w:id="7" w:name="_Toc167488154"/>
       <w:r>
         <w:rPr>
           <w:rFonts w:eastAsia="Arial Unicode MS" w:cs="Times New Roman"/>
@@ -6424,8 +7936,22 @@
           <w:bdr w:val="nil"/>
           <w:lang w:val="uk-UA" w:eastAsia="ru-RU"/>
         </w:rPr>
-        <w:t>представлені у таблиці 5.1…..</w:t>
-      </w:r>
+        <w:t>представлені у таблиці 5.1</w:t>
+      </w:r>
+      <w:proofErr w:type="gramStart"/>
+      <w:r>
+        <w:rPr>
+          <w:rFonts w:eastAsia="Arial Unicode MS" w:cs="Times New Roman"/>
+          <w:bCs/>
+          <w:color w:val="000000"/>
+          <w:szCs w:val="28"/>
+          <w:u w:color="000000"/>
+          <w:bdr w:val="nil"/>
+          <w:lang w:val="uk-UA" w:eastAsia="ru-RU"/>
+        </w:rPr>
+        <w:t>…..</w:t>
+      </w:r>
+      <w:proofErr w:type="gramEnd"/>
     </w:p>
     <w:p>
       <w:pPr>
@@ -6480,7 +8006,7 @@
     </w:p>
     <w:tbl>
       <w:tblPr>
-        <w:tblStyle w:val="ae"/>
+        <w:tblStyle w:val="TableGrid"/>
         <w:tblW w:w="0" w:type="auto"/>
         <w:tblLook w:val="04A0" w:firstRow="1" w:lastRow="0" w:firstColumn="1" w:lastColumn="0" w:noHBand="0" w:noVBand="1"/>
       </w:tblPr>
@@ -6939,7 +8465,7 @@
     </w:p>
     <w:p>
       <w:pPr>
-        <w:pStyle w:val="af1"/>
+        <w:pStyle w:val="Title"/>
         <w:rPr>
           <w:rFonts w:eastAsia="Arial Unicode MS"/>
           <w:u w:color="000000"/>
@@ -6950,7 +8476,7 @@
     </w:p>
     <w:p>
       <w:pPr>
-        <w:pStyle w:val="af1"/>
+        <w:pStyle w:val="Title"/>
         <w:rPr>
           <w:rFonts w:eastAsia="Arial Unicode MS"/>
           <w:u w:color="000000"/>
@@ -7054,10 +8580,46 @@
       </w:r>
       <w:r>
         <w:rPr>
-          <w:rStyle w:val="af2"/>
-        </w:rPr>
-        <w:t>Результат виконання програми у консолі</w:t>
-      </w:r>
+          <w:rStyle w:val="TitleChar"/>
+        </w:rPr>
+        <w:t xml:space="preserve">Результат </w:t>
+      </w:r>
+      <w:proofErr w:type="spellStart"/>
+      <w:r>
+        <w:rPr>
+          <w:rStyle w:val="TitleChar"/>
+        </w:rPr>
+        <w:t>виконання</w:t>
+      </w:r>
+      <w:proofErr w:type="spellEnd"/>
+      <w:r>
+        <w:rPr>
+          <w:rStyle w:val="TitleChar"/>
+        </w:rPr>
+        <w:t xml:space="preserve"> </w:t>
+      </w:r>
+      <w:proofErr w:type="spellStart"/>
+      <w:r>
+        <w:rPr>
+          <w:rStyle w:val="TitleChar"/>
+        </w:rPr>
+        <w:t>програми</w:t>
+      </w:r>
+      <w:proofErr w:type="spellEnd"/>
+      <w:r>
+        <w:rPr>
+          <w:rStyle w:val="TitleChar"/>
+        </w:rPr>
+        <w:t xml:space="preserve"> у </w:t>
+      </w:r>
+      <w:proofErr w:type="spellStart"/>
+      <w:r>
+        <w:rPr>
+          <w:rStyle w:val="TitleChar"/>
+        </w:rPr>
+        <w:t>консолі</w:t>
+      </w:r>
+      <w:proofErr w:type="spellEnd"/>
     </w:p>
     <w:p>
       <w:pPr>
@@ -7084,7 +8646,7 @@
     </w:p>
     <w:p>
       <w:pPr>
-        <w:pStyle w:val="1"/>
+        <w:pStyle w:val="Heading1"/>
         <w:spacing w:before="0"/>
         <w:rPr>
           <w:rFonts w:eastAsia="Arial Unicode MS" w:cs="Times New Roman"/>
@@ -7097,7 +8659,7 @@
           <w:lang w:val="uk-UA" w:eastAsia="ru-RU"/>
         </w:rPr>
       </w:pPr>
-      <w:bookmarkStart w:id="8" w:name="_Toc158713970"/>
+      <w:bookmarkStart w:id="8" w:name="_Toc167488155"/>
       <w:r>
         <w:rPr>
           <w:rFonts w:eastAsia="Arial Unicode MS" w:cs="Times New Roman"/>
@@ -7166,7 +8728,7 @@
     </w:p>
     <w:p>
       <w:pPr>
-        <w:pStyle w:val="1"/>
+        <w:pStyle w:val="Heading1"/>
         <w:rPr>
           <w:rFonts w:eastAsia="Arial Unicode MS"/>
           <w:b w:val="0"/>
@@ -7175,7 +8737,7 @@
           <w:lang w:val="uk-UA" w:eastAsia="ru-RU"/>
         </w:rPr>
       </w:pPr>
-      <w:bookmarkStart w:id="9" w:name="_Toc158713971"/>
+      <w:bookmarkStart w:id="9" w:name="_Toc167488156"/>
       <w:r>
         <w:rPr>
           <w:rFonts w:eastAsia="Arial Unicode MS"/>
@@ -7211,7 +8773,7 @@
     </w:p>
     <w:p>
       <w:pPr>
-        <w:pStyle w:val="ad"/>
+        <w:pStyle w:val="ListParagraph"/>
         <w:numPr>
           <w:ilvl w:val="0"/>
           <w:numId w:val="6"/>
@@ -7253,7 +8815,7 @@
     </w:p>
     <w:p>
       <w:pPr>
-        <w:pStyle w:val="ad"/>
+        <w:pStyle w:val="ListParagraph"/>
         <w:numPr>
           <w:ilvl w:val="0"/>
           <w:numId w:val="6"/>
@@ -7295,7 +8857,7 @@
     </w:p>
     <w:p>
       <w:pPr>
-        <w:pStyle w:val="ad"/>
+        <w:pStyle w:val="ListParagraph"/>
         <w:numPr>
           <w:ilvl w:val="0"/>
           <w:numId w:val="6"/>
@@ -7337,7 +8899,7 @@
     </w:p>
     <w:p>
       <w:pPr>
-        <w:pStyle w:val="ad"/>
+        <w:pStyle w:val="ListParagraph"/>
         <w:numPr>
           <w:ilvl w:val="0"/>
           <w:numId w:val="6"/>
@@ -7367,7 +8929,7 @@
     </w:p>
     <w:p>
       <w:pPr>
-        <w:pStyle w:val="ad"/>
+        <w:pStyle w:val="ListParagraph"/>
         <w:numPr>
           <w:ilvl w:val="0"/>
           <w:numId w:val="6"/>
@@ -7422,7 +8984,7 @@
     </w:p>
     <w:p>
       <w:pPr>
-        <w:pStyle w:val="1"/>
+        <w:pStyle w:val="Heading1"/>
         <w:rPr>
           <w:rFonts w:eastAsia="Arial Unicode MS" w:cs="Times New Roman"/>
           <w:b w:val="0"/>
@@ -7434,7 +8996,7 @@
           <w:lang w:val="uk-UA" w:eastAsia="ru-RU"/>
         </w:rPr>
       </w:pPr>
-      <w:bookmarkStart w:id="10" w:name="_Toc158713972"/>
+      <w:bookmarkStart w:id="10" w:name="_Toc167488157"/>
       <w:r>
         <w:rPr>
           <w:rFonts w:eastAsia="Arial Unicode MS" w:cs="Times New Roman"/>
@@ -7452,7 +9014,7 @@
     </w:p>
     <w:p>
       <w:pPr>
-        <w:pStyle w:val="2"/>
+        <w:pStyle w:val="Heading2"/>
         <w:jc w:val="center"/>
         <w:rPr>
           <w:rFonts w:eastAsia="Arial Unicode MS" w:cs="Times New Roman"/>
@@ -7465,7 +9027,7 @@
           <w:lang w:val="uk-UA" w:eastAsia="ru-RU"/>
         </w:rPr>
       </w:pPr>
-      <w:bookmarkStart w:id="11" w:name="_Toc158713973"/>
+      <w:bookmarkStart w:id="11" w:name="_Toc167488158"/>
       <w:r>
         <w:rPr>
           <w:rFonts w:eastAsia="Arial Unicode MS" w:cs="Times New Roman"/>
@@ -7549,7 +9111,7 @@
     </w:p>
     <w:p>
       <w:pPr>
-        <w:pStyle w:val="2"/>
+        <w:pStyle w:val="Heading2"/>
         <w:jc w:val="center"/>
         <w:rPr>
           <w:rFonts w:eastAsia="Arial Unicode MS" w:cs="Times New Roman"/>
@@ -7562,7 +9124,7 @@
           <w:lang w:val="uk-UA" w:eastAsia="ru-RU"/>
         </w:rPr>
       </w:pPr>
-      <w:bookmarkStart w:id="12" w:name="_Toc158713974"/>
+      <w:bookmarkStart w:id="12" w:name="_Toc167488159"/>
       <w:r>
         <w:rPr>
           <w:rFonts w:eastAsia="Arial Unicode MS" w:cs="Times New Roman"/>
@@ -7619,7 +9181,7 @@
     </w:p>
     <w:p>
       <w:pPr>
-        <w:pStyle w:val="2"/>
+        <w:pStyle w:val="Heading2"/>
         <w:jc w:val="center"/>
         <w:rPr>
           <w:rFonts w:eastAsia="Arial Unicode MS" w:cs="Times New Roman"/>
@@ -7632,7 +9194,7 @@
           <w:lang w:val="uk-UA" w:eastAsia="ru-RU"/>
         </w:rPr>
       </w:pPr>
-      <w:bookmarkStart w:id="13" w:name="_Toc158713975"/>
+      <w:bookmarkStart w:id="13" w:name="_Toc167488160"/>
       <w:r>
         <w:rPr>
           <w:rFonts w:eastAsia="Arial Unicode MS" w:cs="Times New Roman"/>
@@ -7754,7 +9316,7 @@
     <w:sdtContent>
       <w:p>
         <w:pPr>
-          <w:pStyle w:val="a3"/>
+          <w:pStyle w:val="Header"/>
           <w:jc w:val="right"/>
           <w:rPr>
             <w:rFonts w:cs="Times New Roman"/>
@@ -7802,7 +9364,7 @@
   </w:sdt>
   <w:p>
     <w:pPr>
-      <w:pStyle w:val="a3"/>
+      <w:pStyle w:val="Header"/>
       <w:rPr>
         <w:rFonts w:cs="Times New Roman"/>
         <w:szCs w:val="28"/>
@@ -9243,7 +10805,7 @@
     <w:lsdException w:name="Unresolved Mention" w:semiHidden="1" w:unhideWhenUsed="1"/>
     <w:lsdException w:name="Smart Link" w:semiHidden="1" w:unhideWhenUsed="1"/>
   </w:latentStyles>
-  <w:style w:type="paragraph" w:default="1" w:styleId="a">
+  <w:style w:type="paragraph" w:default="1" w:styleId="Normal">
     <w:name w:val="Normal"/>
     <w:qFormat/>
     <w:rsid w:val="008A0724"/>
@@ -9257,11 +10819,11 @@
       <w:sz w:val="28"/>
     </w:rPr>
   </w:style>
-  <w:style w:type="paragraph" w:styleId="1">
+  <w:style w:type="paragraph" w:styleId="Heading1">
     <w:name w:val="heading 1"/>
-    <w:basedOn w:val="a"/>
-    <w:next w:val="a"/>
-    <w:link w:val="10"/>
+    <w:basedOn w:val="Normal"/>
+    <w:next w:val="Normal"/>
+    <w:link w:val="Heading1Char"/>
     <w:uiPriority w:val="9"/>
     <w:qFormat/>
     <w:rsid w:val="003F2758"/>
@@ -9281,11 +10843,11 @@
       <w:szCs w:val="32"/>
     </w:rPr>
   </w:style>
-  <w:style w:type="paragraph" w:styleId="2">
+  <w:style w:type="paragraph" w:styleId="Heading2">
     <w:name w:val="heading 2"/>
-    <w:basedOn w:val="a"/>
-    <w:next w:val="a"/>
-    <w:link w:val="20"/>
+    <w:basedOn w:val="Normal"/>
+    <w:next w:val="Normal"/>
+    <w:link w:val="Heading2Char"/>
     <w:uiPriority w:val="9"/>
     <w:unhideWhenUsed/>
     <w:qFormat/>
@@ -9302,13 +10864,13 @@
       <w:szCs w:val="26"/>
     </w:rPr>
   </w:style>
-  <w:style w:type="character" w:default="1" w:styleId="a0">
+  <w:style w:type="character" w:default="1" w:styleId="DefaultParagraphFont">
     <w:name w:val="Default Paragraph Font"/>
     <w:uiPriority w:val="1"/>
     <w:semiHidden/>
     <w:unhideWhenUsed/>
   </w:style>
-  <w:style w:type="table" w:default="1" w:styleId="a1">
+  <w:style w:type="table" w:default="1" w:styleId="TableNormal">
     <w:name w:val="Normal Table"/>
     <w:uiPriority w:val="99"/>
     <w:semiHidden/>
@@ -9323,16 +10885,16 @@
       </w:tblCellMar>
     </w:tblPr>
   </w:style>
-  <w:style w:type="numbering" w:default="1" w:styleId="a2">
+  <w:style w:type="numbering" w:default="1" w:styleId="NoList">
     <w:name w:val="No List"/>
     <w:uiPriority w:val="99"/>
     <w:semiHidden/>
     <w:unhideWhenUsed/>
   </w:style>
-  <w:style w:type="paragraph" w:styleId="a3">
+  <w:style w:type="paragraph" w:styleId="Header">
     <w:name w:val="header"/>
-    <w:basedOn w:val="a"/>
-    <w:link w:val="a4"/>
+    <w:basedOn w:val="Normal"/>
+    <w:link w:val="HeaderChar"/>
     <w:uiPriority w:val="99"/>
     <w:unhideWhenUsed/>
     <w:rsid w:val="00370F02"/>
@@ -9344,17 +10906,17 @@
       <w:spacing w:line="240" w:lineRule="auto"/>
     </w:pPr>
   </w:style>
-  <w:style w:type="character" w:customStyle="1" w:styleId="a4">
-    <w:name w:val="Верхній колонтитул Знак"/>
-    <w:basedOn w:val="a0"/>
-    <w:link w:val="a3"/>
+  <w:style w:type="character" w:customStyle="1" w:styleId="HeaderChar">
+    <w:name w:val="Header Char"/>
+    <w:basedOn w:val="DefaultParagraphFont"/>
+    <w:link w:val="Header"/>
     <w:uiPriority w:val="99"/>
     <w:rsid w:val="00370F02"/>
   </w:style>
-  <w:style w:type="paragraph" w:styleId="a5">
+  <w:style w:type="paragraph" w:styleId="Footer">
     <w:name w:val="footer"/>
-    <w:basedOn w:val="a"/>
-    <w:link w:val="a6"/>
+    <w:basedOn w:val="Normal"/>
+    <w:link w:val="FooterChar"/>
     <w:uiPriority w:val="99"/>
     <w:unhideWhenUsed/>
     <w:rsid w:val="00370F02"/>
@@ -9366,10 +10928,10 @@
       <w:spacing w:line="240" w:lineRule="auto"/>
     </w:pPr>
   </w:style>
-  <w:style w:type="character" w:customStyle="1" w:styleId="a6">
-    <w:name w:val="Нижній колонтитул Знак"/>
-    <w:basedOn w:val="a0"/>
-    <w:link w:val="a5"/>
+  <w:style w:type="character" w:customStyle="1" w:styleId="FooterChar">
+    <w:name w:val="Footer Char"/>
+    <w:basedOn w:val="DefaultParagraphFont"/>
+    <w:link w:val="Footer"/>
     <w:uiPriority w:val="99"/>
     <w:rsid w:val="00370F02"/>
   </w:style>
@@ -9404,7 +10966,7 @@
       </w:tblCellMar>
     </w:tblPr>
   </w:style>
-  <w:style w:type="paragraph" w:customStyle="1" w:styleId="A7">
+  <w:style w:type="paragraph" w:customStyle="1" w:styleId="A">
     <w:name w:val="Основний текст A"/>
     <w:rsid w:val="00370F02"/>
     <w:pPr>
@@ -9430,7 +10992,7 @@
       <w:lang w:eastAsia="ru-RU"/>
     </w:rPr>
   </w:style>
-  <w:style w:type="paragraph" w:styleId="a8">
+  <w:style w:type="paragraph" w:styleId="Caption">
     <w:name w:val="caption"/>
     <w:rsid w:val="00370F02"/>
     <w:pPr>
@@ -9455,10 +11017,10 @@
       <w:lang w:eastAsia="ru-RU"/>
     </w:rPr>
   </w:style>
-  <w:style w:type="character" w:customStyle="1" w:styleId="10">
-    <w:name w:val="Заголовок 1 Знак"/>
-    <w:basedOn w:val="a0"/>
-    <w:link w:val="1"/>
+  <w:style w:type="character" w:customStyle="1" w:styleId="Heading1Char">
+    <w:name w:val="Heading 1 Char"/>
+    <w:basedOn w:val="DefaultParagraphFont"/>
+    <w:link w:val="Heading1"/>
     <w:uiPriority w:val="9"/>
     <w:rsid w:val="003F2758"/>
     <w:rPr>
@@ -9470,10 +11032,10 @@
       <w:szCs w:val="32"/>
     </w:rPr>
   </w:style>
-  <w:style w:type="paragraph" w:styleId="a9">
+  <w:style w:type="paragraph" w:styleId="TOCHeading">
     <w:name w:val="TOC Heading"/>
-    <w:basedOn w:val="1"/>
-    <w:next w:val="a"/>
+    <w:basedOn w:val="Heading1"/>
+    <w:next w:val="Normal"/>
     <w:uiPriority w:val="39"/>
     <w:unhideWhenUsed/>
     <w:qFormat/>
@@ -9485,10 +11047,10 @@
       <w:lang w:eastAsia="ru-RU"/>
     </w:rPr>
   </w:style>
-  <w:style w:type="paragraph" w:styleId="11">
+  <w:style w:type="paragraph" w:styleId="TOC1">
     <w:name w:val="toc 1"/>
-    <w:basedOn w:val="a"/>
-    <w:next w:val="a"/>
+    <w:basedOn w:val="Normal"/>
+    <w:next w:val="Normal"/>
     <w:autoRedefine/>
     <w:uiPriority w:val="39"/>
     <w:unhideWhenUsed/>
@@ -9508,9 +11070,9 @@
       <w:lang w:val="uk-UA" w:eastAsia="ru-RU"/>
     </w:rPr>
   </w:style>
-  <w:style w:type="character" w:styleId="aa">
+  <w:style w:type="character" w:styleId="Hyperlink">
     <w:name w:val="Hyperlink"/>
-    <w:basedOn w:val="a0"/>
+    <w:basedOn w:val="DefaultParagraphFont"/>
     <w:uiPriority w:val="99"/>
     <w:unhideWhenUsed/>
     <w:rsid w:val="00B070DD"/>
@@ -9519,10 +11081,10 @@
       <w:u w:val="single"/>
     </w:rPr>
   </w:style>
-  <w:style w:type="character" w:customStyle="1" w:styleId="20">
-    <w:name w:val="Заголовок 2 Знак"/>
-    <w:basedOn w:val="a0"/>
-    <w:link w:val="2"/>
+  <w:style w:type="character" w:customStyle="1" w:styleId="Heading2Char">
+    <w:name w:val="Heading 2 Char"/>
+    <w:basedOn w:val="DefaultParagraphFont"/>
+    <w:link w:val="Heading2"/>
     <w:uiPriority w:val="9"/>
     <w:rsid w:val="003F2758"/>
     <w:rPr>
@@ -9533,10 +11095,10 @@
       <w:szCs w:val="26"/>
     </w:rPr>
   </w:style>
-  <w:style w:type="paragraph" w:styleId="21">
+  <w:style w:type="paragraph" w:styleId="TOC2">
     <w:name w:val="toc 2"/>
-    <w:basedOn w:val="a"/>
-    <w:next w:val="a"/>
+    <w:basedOn w:val="Normal"/>
+    <w:next w:val="Normal"/>
     <w:autoRedefine/>
     <w:uiPriority w:val="39"/>
     <w:unhideWhenUsed/>
@@ -9545,10 +11107,10 @@
       <w:ind w:left="221"/>
     </w:pPr>
   </w:style>
-  <w:style w:type="paragraph" w:styleId="ab">
+  <w:style w:type="paragraph" w:styleId="BalloonText">
     <w:name w:val="Balloon Text"/>
-    <w:basedOn w:val="a"/>
-    <w:link w:val="ac"/>
+    <w:basedOn w:val="Normal"/>
+    <w:link w:val="BalloonTextChar"/>
     <w:uiPriority w:val="99"/>
     <w:semiHidden/>
     <w:unhideWhenUsed/>
@@ -9562,10 +11124,10 @@
       <w:szCs w:val="18"/>
     </w:rPr>
   </w:style>
-  <w:style w:type="character" w:customStyle="1" w:styleId="ac">
-    <w:name w:val="Текст у виносці Знак"/>
-    <w:basedOn w:val="a0"/>
-    <w:link w:val="ab"/>
+  <w:style w:type="character" w:customStyle="1" w:styleId="BalloonTextChar">
+    <w:name w:val="Balloon Text Char"/>
+    <w:basedOn w:val="DefaultParagraphFont"/>
+    <w:link w:val="BalloonText"/>
     <w:uiPriority w:val="99"/>
     <w:semiHidden/>
     <w:rsid w:val="004E0023"/>
@@ -9575,9 +11137,9 @@
       <w:szCs w:val="18"/>
     </w:rPr>
   </w:style>
-  <w:style w:type="paragraph" w:styleId="ad">
+  <w:style w:type="paragraph" w:styleId="ListParagraph">
     <w:name w:val="List Paragraph"/>
-    <w:basedOn w:val="a"/>
+    <w:basedOn w:val="Normal"/>
     <w:uiPriority w:val="34"/>
     <w:qFormat/>
     <w:rsid w:val="00E90BE5"/>
@@ -9586,9 +11148,9 @@
       <w:contextualSpacing/>
     </w:pPr>
   </w:style>
-  <w:style w:type="table" w:styleId="ae">
+  <w:style w:type="table" w:styleId="TableGrid">
     <w:name w:val="Table Grid"/>
-    <w:basedOn w:val="a1"/>
+    <w:basedOn w:val="TableNormal"/>
     <w:uiPriority w:val="39"/>
     <w:rsid w:val="00F12964"/>
     <w:pPr>
@@ -9605,10 +11167,10 @@
       </w:tblBorders>
     </w:tblPr>
   </w:style>
-  <w:style w:type="paragraph" w:styleId="HTML">
+  <w:style w:type="paragraph" w:styleId="HTMLPreformatted">
     <w:name w:val="HTML Preformatted"/>
-    <w:basedOn w:val="a"/>
-    <w:link w:val="HTML0"/>
+    <w:basedOn w:val="Normal"/>
+    <w:link w:val="HTMLPreformattedChar"/>
     <w:uiPriority w:val="99"/>
     <w:unhideWhenUsed/>
     <w:rsid w:val="00FC21D0"/>
@@ -9640,10 +11202,10 @@
       <w:lang w:eastAsia="ru-RU"/>
     </w:rPr>
   </w:style>
-  <w:style w:type="character" w:customStyle="1" w:styleId="HTML0">
-    <w:name w:val="Стандартний HTML Знак"/>
-    <w:basedOn w:val="a0"/>
-    <w:link w:val="HTML"/>
+  <w:style w:type="character" w:customStyle="1" w:styleId="HTMLPreformattedChar">
+    <w:name w:val="HTML Preformatted Char"/>
+    <w:basedOn w:val="DefaultParagraphFont"/>
+    <w:link w:val="HTMLPreformatted"/>
     <w:uiPriority w:val="99"/>
     <w:rsid w:val="00FC21D0"/>
     <w:rPr>
@@ -9655,7 +11217,7 @@
   </w:style>
   <w:style w:type="character" w:customStyle="1" w:styleId="UnresolvedMention1">
     <w:name w:val="Unresolved Mention1"/>
-    <w:basedOn w:val="a0"/>
+    <w:basedOn w:val="DefaultParagraphFont"/>
     <w:uiPriority w:val="99"/>
     <w:semiHidden/>
     <w:unhideWhenUsed/>
@@ -9665,9 +11227,9 @@
       <w:shd w:val="clear" w:color="auto" w:fill="E1DFDD"/>
     </w:rPr>
   </w:style>
-  <w:style w:type="character" w:styleId="af">
+  <w:style w:type="character" w:styleId="FollowedHyperlink">
     <w:name w:val="FollowedHyperlink"/>
-    <w:basedOn w:val="a0"/>
+    <w:basedOn w:val="DefaultParagraphFont"/>
     <w:uiPriority w:val="99"/>
     <w:semiHidden/>
     <w:unhideWhenUsed/>
@@ -9677,9 +11239,9 @@
       <w:u w:val="single"/>
     </w:rPr>
   </w:style>
-  <w:style w:type="character" w:styleId="af0">
+  <w:style w:type="character" w:styleId="PlaceholderText">
     <w:name w:val="Placeholder Text"/>
-    <w:basedOn w:val="a0"/>
+    <w:basedOn w:val="DefaultParagraphFont"/>
     <w:uiPriority w:val="99"/>
     <w:semiHidden/>
     <w:rsid w:val="00BC1AAA"/>
@@ -9687,12 +11249,12 @@
       <w:color w:val="808080"/>
     </w:rPr>
   </w:style>
-  <w:style w:type="paragraph" w:styleId="af1">
+  <w:style w:type="paragraph" w:styleId="Title">
     <w:name w:val="Title"/>
     <w:aliases w:val="Figure"/>
-    <w:basedOn w:val="a"/>
-    <w:next w:val="a"/>
-    <w:link w:val="af2"/>
+    <w:basedOn w:val="Normal"/>
+    <w:next w:val="Normal"/>
+    <w:link w:val="TitleChar"/>
     <w:uiPriority w:val="10"/>
     <w:qFormat/>
     <w:rsid w:val="003F2758"/>
@@ -9709,11 +11271,11 @@
       <w:szCs w:val="56"/>
     </w:rPr>
   </w:style>
-  <w:style w:type="character" w:customStyle="1" w:styleId="af2">
-    <w:name w:val="Назва Знак"/>
-    <w:aliases w:val="Figure Знак"/>
-    <w:basedOn w:val="a0"/>
-    <w:link w:val="af1"/>
+  <w:style w:type="character" w:customStyle="1" w:styleId="TitleChar">
+    <w:name w:val="Title Char"/>
+    <w:aliases w:val="Figure Char"/>
+    <w:basedOn w:val="DefaultParagraphFont"/>
+    <w:link w:val="Title"/>
     <w:uiPriority w:val="10"/>
     <w:rsid w:val="003F2758"/>
     <w:rPr>
@@ -9726,7 +11288,7 @@
   </w:style>
   <w:style w:type="paragraph" w:customStyle="1" w:styleId="Formula">
     <w:name w:val="Formula"/>
-    <w:basedOn w:val="a"/>
+    <w:basedOn w:val="Normal"/>
     <w:qFormat/>
     <w:rsid w:val="003F2758"/>
     <w:pPr>
@@ -9741,7 +11303,7 @@
   </w:style>
   <w:style w:type="paragraph" w:customStyle="1" w:styleId="Table">
     <w:name w:val="Table"/>
-    <w:basedOn w:val="a"/>
+    <w:basedOn w:val="Normal"/>
     <w:qFormat/>
     <w:rsid w:val="00E3043E"/>
     <w:rPr>
@@ -9754,9 +11316,9 @@
       <w:lang w:val="uk-UA" w:eastAsia="ru-RU"/>
     </w:rPr>
   </w:style>
-  <w:style w:type="paragraph" w:styleId="af3">
+  <w:style w:type="paragraph" w:styleId="NormalWeb">
     <w:name w:val="Normal (Web)"/>
-    <w:basedOn w:val="a"/>
+    <w:basedOn w:val="Normal"/>
     <w:uiPriority w:val="99"/>
     <w:unhideWhenUsed/>
     <w:rsid w:val="00B83F03"/>

</xml_diff>

<commit_message>
4 part is done
</commit_message>
<xml_diff>
--- a/report/Курсова_робота.docx
+++ b/report/Курсова_робота.docx
@@ -9936,6 +9936,1732 @@
           <w:lang w:val="uk-UA" w:eastAsia="ru-RU"/>
         </w:rPr>
       </w:pPr>
+      <w:r>
+        <w:rPr>
+          <w:lang w:val="uk-UA" w:eastAsia="ru-RU"/>
+        </w:rPr>
+        <w:tab/>
+        <w:t xml:space="preserve">Реалізація паралельного алгоритму є достатньо схожою на послідовний алгоритм. Тільки тепер ми маємо критичну зону, яка визначається не зменшенням </w:t>
+      </w:r>
+      <w:proofErr w:type="spellStart"/>
+      <w:r>
+        <w:rPr>
+          <w:lang w:val="uk-UA" w:eastAsia="ru-RU"/>
+        </w:rPr>
+        <w:t>підмасиву</w:t>
+      </w:r>
+      <w:proofErr w:type="spellEnd"/>
+      <w:r>
+        <w:rPr>
+          <w:lang w:val="uk-UA" w:eastAsia="ru-RU"/>
+        </w:rPr>
+        <w:t xml:space="preserve"> до одного елементу, а зменшенням до певного порогового значення, після якого масив сортується звичайним послідовним </w:t>
+      </w:r>
+      <w:r>
+        <w:rPr>
+          <w:lang w:val="uk-UA" w:eastAsia="ru-RU"/>
+        </w:rPr>
+        <w:lastRenderedPageBreak/>
+        <w:t xml:space="preserve">сортуванням. Визначення центрального елементу, за яким ділиться масив, також не зазнало змін. Сам алгоритм виконується в методі </w:t>
+      </w:r>
+      <w:r>
+        <w:rPr>
+          <w:lang w:val="en-US" w:eastAsia="ru-RU"/>
+        </w:rPr>
+        <w:t>compute()</w:t>
+      </w:r>
+      <w:r>
+        <w:rPr>
+          <w:lang w:val="uk-UA" w:eastAsia="ru-RU"/>
+        </w:rPr>
+        <w:t xml:space="preserve">, який викликається при спробі виконати задачу. Тобто тепер при рекурсивному виклику сортування </w:t>
+      </w:r>
+      <w:proofErr w:type="spellStart"/>
+      <w:r>
+        <w:rPr>
+          <w:lang w:val="uk-UA" w:eastAsia="ru-RU"/>
+        </w:rPr>
+        <w:t>підмасивів</w:t>
+      </w:r>
+      <w:proofErr w:type="spellEnd"/>
+      <w:r>
+        <w:rPr>
+          <w:lang w:val="uk-UA" w:eastAsia="ru-RU"/>
+        </w:rPr>
+        <w:t xml:space="preserve">, у нас кожен </w:t>
+      </w:r>
+      <w:proofErr w:type="spellStart"/>
+      <w:r>
+        <w:rPr>
+          <w:lang w:val="uk-UA" w:eastAsia="ru-RU"/>
+        </w:rPr>
+        <w:t>підмасив</w:t>
+      </w:r>
+      <w:proofErr w:type="spellEnd"/>
+      <w:r>
+        <w:rPr>
+          <w:lang w:val="uk-UA" w:eastAsia="ru-RU"/>
+        </w:rPr>
+        <w:t xml:space="preserve"> і є новою задачею для </w:t>
+      </w:r>
+      <w:proofErr w:type="spellStart"/>
+      <w:r>
+        <w:rPr>
+          <w:lang w:val="en-US" w:eastAsia="ru-RU"/>
+        </w:rPr>
+        <w:t>ForkJoin</w:t>
+      </w:r>
+      <w:proofErr w:type="spellEnd"/>
+      <w:r>
+        <w:rPr>
+          <w:lang w:val="uk-UA" w:eastAsia="ru-RU"/>
+        </w:rPr>
+        <w:t xml:space="preserve">. Цими задачами в подальшому оперує </w:t>
+      </w:r>
+      <w:proofErr w:type="spellStart"/>
+      <w:r>
+        <w:rPr>
+          <w:lang w:val="en-US" w:eastAsia="ru-RU"/>
+        </w:rPr>
+        <w:t>ForkJoinPool</w:t>
+      </w:r>
+      <w:proofErr w:type="spellEnd"/>
+      <w:r>
+        <w:rPr>
+          <w:lang w:val="uk-UA" w:eastAsia="ru-RU"/>
+        </w:rPr>
+        <w:t>, виконуючи їх паралельно в заданій кількості потоків.</w:t>
+      </w:r>
+      <w:r>
+        <w:rPr>
+          <w:lang w:val="uk-UA" w:eastAsia="ru-RU"/>
+        </w:rPr>
+        <w:t xml:space="preserve"> Після виконання </w:t>
+      </w:r>
+      <w:proofErr w:type="spellStart"/>
+      <w:r>
+        <w:rPr>
+          <w:lang w:val="uk-UA" w:eastAsia="ru-RU"/>
+        </w:rPr>
+        <w:t>підзадач</w:t>
+      </w:r>
+      <w:proofErr w:type="spellEnd"/>
+      <w:r>
+        <w:rPr>
+          <w:lang w:val="uk-UA" w:eastAsia="ru-RU"/>
+        </w:rPr>
+        <w:t xml:space="preserve"> викликається метод </w:t>
+      </w:r>
+      <w:r>
+        <w:rPr>
+          <w:lang w:val="en-US" w:eastAsia="ru-RU"/>
+        </w:rPr>
+        <w:t>merge()</w:t>
+      </w:r>
+      <w:r>
+        <w:rPr>
+          <w:lang w:val="uk-UA" w:eastAsia="ru-RU"/>
+        </w:rPr>
+        <w:t>, який об’єднує відсортовані масиви.</w:t>
+      </w:r>
+    </w:p>
+    <w:p>
+      <w:pPr>
+        <w:ind w:firstLine="0"/>
+        <w:rPr>
+          <w:lang w:val="uk-UA" w:eastAsia="ru-RU"/>
+        </w:rPr>
+      </w:pPr>
+      <w:r>
+        <w:rPr>
+          <w:lang w:val="uk-UA" w:eastAsia="ru-RU"/>
+        </w:rPr>
+        <w:tab/>
+        <w:t xml:space="preserve">Отже, основною відмінністю паралельної реалізації є обгортка у вигляді </w:t>
+      </w:r>
+      <w:proofErr w:type="spellStart"/>
+      <w:r>
+        <w:rPr>
+          <w:lang w:val="en-US" w:eastAsia="ru-RU"/>
+        </w:rPr>
+        <w:t>ForkJoin</w:t>
+      </w:r>
+      <w:proofErr w:type="spellEnd"/>
+      <w:r>
+        <w:rPr>
+          <w:lang w:val="uk-UA" w:eastAsia="ru-RU"/>
+        </w:rPr>
+        <w:t xml:space="preserve">, яка не просто розділяє масив на </w:t>
+      </w:r>
+      <w:proofErr w:type="spellStart"/>
+      <w:r>
+        <w:rPr>
+          <w:lang w:val="uk-UA" w:eastAsia="ru-RU"/>
+        </w:rPr>
+        <w:t>підмасиви</w:t>
+      </w:r>
+      <w:proofErr w:type="spellEnd"/>
+      <w:r>
+        <w:rPr>
+          <w:lang w:val="uk-UA" w:eastAsia="ru-RU"/>
+        </w:rPr>
+        <w:t xml:space="preserve">, а надає ці </w:t>
+      </w:r>
+      <w:proofErr w:type="spellStart"/>
+      <w:r>
+        <w:rPr>
+          <w:lang w:val="uk-UA" w:eastAsia="ru-RU"/>
+        </w:rPr>
+        <w:t>підмасиви</w:t>
+      </w:r>
+      <w:proofErr w:type="spellEnd"/>
+      <w:r>
+        <w:rPr>
+          <w:lang w:val="uk-UA" w:eastAsia="ru-RU"/>
+        </w:rPr>
+        <w:t xml:space="preserve"> окремим </w:t>
+      </w:r>
+      <w:proofErr w:type="spellStart"/>
+      <w:r>
+        <w:rPr>
+          <w:lang w:val="uk-UA" w:eastAsia="ru-RU"/>
+        </w:rPr>
+        <w:t>підзадачам</w:t>
+      </w:r>
+      <w:proofErr w:type="spellEnd"/>
+      <w:r>
+        <w:rPr>
+          <w:lang w:val="uk-UA" w:eastAsia="ru-RU"/>
+        </w:rPr>
+        <w:t xml:space="preserve">, які так само </w:t>
+      </w:r>
+      <w:proofErr w:type="spellStart"/>
+      <w:r>
+        <w:rPr>
+          <w:lang w:val="uk-UA" w:eastAsia="ru-RU"/>
+        </w:rPr>
+        <w:t>рекурсивно</w:t>
+      </w:r>
+      <w:proofErr w:type="spellEnd"/>
+      <w:r>
+        <w:rPr>
+          <w:lang w:val="uk-UA" w:eastAsia="ru-RU"/>
+        </w:rPr>
+        <w:t xml:space="preserve"> сортують їх, а виконанням цим задач керує </w:t>
+      </w:r>
+      <w:proofErr w:type="spellStart"/>
+      <w:r>
+        <w:rPr>
+          <w:lang w:val="en-US" w:eastAsia="ru-RU"/>
+        </w:rPr>
+        <w:t>ForkJoinPool</w:t>
+      </w:r>
+      <w:proofErr w:type="spellEnd"/>
+      <w:r>
+        <w:rPr>
+          <w:lang w:val="uk-UA" w:eastAsia="ru-RU"/>
+        </w:rPr>
+        <w:t>.</w:t>
+      </w:r>
+    </w:p>
+    <w:p>
+      <w:pPr>
+        <w:ind w:firstLine="0"/>
+        <w:rPr>
+          <w:lang w:val="uk-UA" w:eastAsia="ru-RU"/>
+        </w:rPr>
+      </w:pPr>
+      <w:r>
+        <w:rPr>
+          <w:lang w:val="uk-UA" w:eastAsia="ru-RU"/>
+        </w:rPr>
+        <w:tab/>
+        <w:t>Код паралельної реалізації алгоритму сортування злиттям наведено нижче (рис. 4.2.1).</w:t>
+      </w:r>
+    </w:p>
+    <w:p>
+      <w:pPr>
+        <w:ind w:firstLine="0"/>
+        <w:jc w:val="center"/>
+        <w:rPr>
+          <w:lang w:val="uk-UA" w:eastAsia="ru-RU"/>
+        </w:rPr>
+      </w:pPr>
+      <w:r>
+        <w:rPr>
+          <w:lang w:val="uk-UA" w:eastAsia="ru-RU"/>
+        </w:rPr>
+        <w:drawing>
+          <wp:inline distT="0" distB="0" distL="0" distR="0" wp14:anchorId="3C4F9339" wp14:editId="109B1B84">
+            <wp:extent cx="4523873" cy="1838087"/>
+            <wp:effectExtent l="0" t="0" r="0" b="0"/>
+            <wp:docPr id="1481311596" name="Рисунок 1" descr="Зображення, що містить текст, знімок екрана, Шрифт&#10;&#10;Автоматично згенерований опис"/>
+            <wp:cNvGraphicFramePr>
+              <a:graphicFrameLocks xmlns:a="http://schemas.openxmlformats.org/drawingml/2006/main" noChangeAspect="1"/>
+            </wp:cNvGraphicFramePr>
+            <a:graphic xmlns:a="http://schemas.openxmlformats.org/drawingml/2006/main">
+              <a:graphicData uri="http://schemas.openxmlformats.org/drawingml/2006/picture">
+                <pic:pic xmlns:pic="http://schemas.openxmlformats.org/drawingml/2006/picture">
+                  <pic:nvPicPr>
+                    <pic:cNvPr id="1481311596" name="Рисунок 1" descr="Зображення, що містить текст, знімок екрана, Шрифт&#10;&#10;Автоматично згенерований опис"/>
+                    <pic:cNvPicPr/>
+                  </pic:nvPicPr>
+                  <pic:blipFill>
+                    <a:blip r:embed="rId12"/>
+                    <a:stretch>
+                      <a:fillRect/>
+                    </a:stretch>
+                  </pic:blipFill>
+                  <pic:spPr>
+                    <a:xfrm>
+                      <a:off x="0" y="0"/>
+                      <a:ext cx="4532137" cy="1841445"/>
+                    </a:xfrm>
+                    <a:prstGeom prst="rect">
+                      <a:avLst/>
+                    </a:prstGeom>
+                  </pic:spPr>
+                </pic:pic>
+              </a:graphicData>
+            </a:graphic>
+          </wp:inline>
+        </w:drawing>
+      </w:r>
+    </w:p>
+    <w:p>
+      <w:pPr>
+        <w:ind w:firstLine="0"/>
+        <w:jc w:val="center"/>
+        <w:rPr>
+          <w:lang w:val="uk-UA" w:eastAsia="ru-RU"/>
+        </w:rPr>
+      </w:pPr>
+      <w:r>
+        <w:rPr>
+          <w:lang w:val="uk-UA" w:eastAsia="ru-RU"/>
+        </w:rPr>
+        <w:t>Рисунок 4.2.1 – Паралельна реалізація алгоритму сортування злиттям.</w:t>
+      </w:r>
+    </w:p>
+    <w:p>
+      <w:pPr>
+        <w:ind w:firstLine="0"/>
+        <w:rPr>
+          <w:lang w:val="uk-UA" w:eastAsia="ru-RU"/>
+        </w:rPr>
+      </w:pPr>
+      <w:r>
+        <w:rPr>
+          <w:lang w:val="uk-UA" w:eastAsia="ru-RU"/>
+        </w:rPr>
+        <w:tab/>
+        <w:t>Код створення пулу потоків та запуску виконання задачі наведено нижче (рис. 4.2.2).</w:t>
+      </w:r>
+    </w:p>
+    <w:p>
+      <w:pPr>
+        <w:ind w:firstLine="0"/>
+        <w:jc w:val="center"/>
+        <w:rPr>
+          <w:lang w:val="uk-UA" w:eastAsia="ru-RU"/>
+        </w:rPr>
+      </w:pPr>
+      <w:r>
+        <w:rPr>
+          <w:lang w:val="uk-UA" w:eastAsia="ru-RU"/>
+        </w:rPr>
+        <w:drawing>
+          <wp:inline distT="0" distB="0" distL="0" distR="0" wp14:anchorId="53D88979" wp14:editId="036CC81A">
+            <wp:extent cx="5190767" cy="458325"/>
+            <wp:effectExtent l="0" t="0" r="0" b="0"/>
+            <wp:docPr id="1896991926" name="Рисунок 1"/>
+            <wp:cNvGraphicFramePr>
+              <a:graphicFrameLocks xmlns:a="http://schemas.openxmlformats.org/drawingml/2006/main" noChangeAspect="1"/>
+            </wp:cNvGraphicFramePr>
+            <a:graphic xmlns:a="http://schemas.openxmlformats.org/drawingml/2006/main">
+              <a:graphicData uri="http://schemas.openxmlformats.org/drawingml/2006/picture">
+                <pic:pic xmlns:pic="http://schemas.openxmlformats.org/drawingml/2006/picture">
+                  <pic:nvPicPr>
+                    <pic:cNvPr id="1896991926" name=""/>
+                    <pic:cNvPicPr/>
+                  </pic:nvPicPr>
+                  <pic:blipFill>
+                    <a:blip r:embed="rId13"/>
+                    <a:stretch>
+                      <a:fillRect/>
+                    </a:stretch>
+                  </pic:blipFill>
+                  <pic:spPr>
+                    <a:xfrm>
+                      <a:off x="0" y="0"/>
+                      <a:ext cx="5260493" cy="464482"/>
+                    </a:xfrm>
+                    <a:prstGeom prst="rect">
+                      <a:avLst/>
+                    </a:prstGeom>
+                  </pic:spPr>
+                </pic:pic>
+              </a:graphicData>
+            </a:graphic>
+          </wp:inline>
+        </w:drawing>
+      </w:r>
+    </w:p>
+    <w:p>
+      <w:pPr>
+        <w:ind w:firstLine="0"/>
+        <w:jc w:val="center"/>
+        <w:rPr>
+          <w:lang w:val="uk-UA" w:eastAsia="ru-RU"/>
+        </w:rPr>
+      </w:pPr>
+      <w:r>
+        <w:rPr>
+          <w:lang w:val="uk-UA" w:eastAsia="ru-RU"/>
+        </w:rPr>
+        <w:t>Рисунок 4.2.2 – Створення пулу потоків та запуск виконання задачі.</w:t>
+      </w:r>
+    </w:p>
+    <w:p>
+      <w:pPr>
+        <w:pStyle w:val="2"/>
+        <w:rPr>
+          <w:lang w:val="uk-UA" w:eastAsia="ru-RU"/>
+        </w:rPr>
+      </w:pPr>
+      <w:r>
+        <w:rPr>
+          <w:lang w:val="uk-UA" w:eastAsia="ru-RU"/>
+        </w:rPr>
+        <w:t>4.3 Тестування</w:t>
+      </w:r>
+    </w:p>
+    <w:p>
+      <w:pPr>
+        <w:ind w:firstLine="0"/>
+        <w:rPr>
+          <w:lang w:val="uk-UA" w:eastAsia="ru-RU"/>
+        </w:rPr>
+      </w:pPr>
+      <w:r>
+        <w:rPr>
+          <w:lang w:val="en-US" w:eastAsia="ru-RU"/>
+        </w:rPr>
+        <w:tab/>
+      </w:r>
+      <w:r>
+        <w:rPr>
+          <w:lang w:val="uk-UA" w:eastAsia="ru-RU"/>
+        </w:rPr>
+        <w:t xml:space="preserve">Для тестування </w:t>
+      </w:r>
+      <w:r>
+        <w:rPr>
+          <w:lang w:val="uk-UA" w:eastAsia="ru-RU"/>
+        </w:rPr>
+        <w:t xml:space="preserve">правильної </w:t>
+      </w:r>
+      <w:r>
+        <w:rPr>
+          <w:lang w:val="uk-UA" w:eastAsia="ru-RU"/>
+        </w:rPr>
+        <w:t xml:space="preserve">роботи паралельної реалізації алгоритму сортування злиттям проведемо </w:t>
+      </w:r>
+      <w:r>
+        <w:rPr>
+          <w:lang w:val="uk-UA" w:eastAsia="ru-RU"/>
+        </w:rPr>
+        <w:t>два</w:t>
+      </w:r>
+      <w:r>
+        <w:rPr>
+          <w:lang w:val="uk-UA" w:eastAsia="ru-RU"/>
+        </w:rPr>
+        <w:t xml:space="preserve"> експеримент</w:t>
+      </w:r>
+      <w:r>
+        <w:rPr>
+          <w:lang w:val="uk-UA" w:eastAsia="ru-RU"/>
+        </w:rPr>
+        <w:t>и</w:t>
+      </w:r>
+      <w:r>
+        <w:rPr>
+          <w:lang w:val="uk-UA" w:eastAsia="ru-RU"/>
+        </w:rPr>
+        <w:t>, як</w:t>
+      </w:r>
+      <w:r>
+        <w:rPr>
+          <w:lang w:val="uk-UA" w:eastAsia="ru-RU"/>
+        </w:rPr>
+        <w:t>і</w:t>
+      </w:r>
+      <w:r>
+        <w:rPr>
+          <w:lang w:val="uk-UA" w:eastAsia="ru-RU"/>
+        </w:rPr>
+        <w:t xml:space="preserve"> схожий з тим, що ми робили з послідовним алгоритмом. </w:t>
+      </w:r>
+      <w:r>
+        <w:rPr>
+          <w:lang w:val="uk-UA" w:eastAsia="ru-RU"/>
+        </w:rPr>
+        <w:t xml:space="preserve">Для першого експерименту ми будемо </w:t>
+      </w:r>
+      <w:r>
+        <w:rPr>
+          <w:lang w:val="uk-UA" w:eastAsia="ru-RU"/>
+        </w:rPr>
+        <w:lastRenderedPageBreak/>
+        <w:t>генерувати різні набори даних для кожної ітерації виконання сортування. Це допоможе нам перевірити правильність самого сортування на різних масивах. При кожній ітерації будемо перевіряти порядок елементів у відсортованому масиві. Для даного експерименту маємо наступний код (рис. 4.3.1).</w:t>
+      </w:r>
+      <w:r>
+        <w:rPr>
+          <w:lang w:val="uk-UA" w:eastAsia="ru-RU"/>
+        </w:rPr>
+        <w:t xml:space="preserve"> На даному етапі розмірність та кількість потоків не важлива, оскільки ми просто перевіряємо правильність виконання алгоритму.</w:t>
+      </w:r>
+      <w:r>
+        <w:rPr>
+          <w:lang w:val="en-US" w:eastAsia="ru-RU"/>
+        </w:rPr>
+        <w:t xml:space="preserve"> </w:t>
+      </w:r>
+      <w:r>
+        <w:rPr>
+          <w:lang w:val="uk-UA" w:eastAsia="ru-RU"/>
+        </w:rPr>
+        <w:t>Протестуємо правильність виконання на 30 ітераціях</w:t>
+      </w:r>
+      <w:r>
+        <w:rPr>
+          <w:lang w:val="uk-UA" w:eastAsia="ru-RU"/>
+        </w:rPr>
+        <w:t xml:space="preserve"> (рис. 4.3.2)</w:t>
+      </w:r>
+      <w:r>
+        <w:rPr>
+          <w:lang w:val="uk-UA" w:eastAsia="ru-RU"/>
+        </w:rPr>
+        <w:t>.</w:t>
+      </w:r>
+    </w:p>
+    <w:p>
+      <w:pPr>
+        <w:ind w:firstLine="0"/>
+        <w:jc w:val="center"/>
+        <w:rPr>
+          <w:lang w:val="uk-UA" w:eastAsia="ru-RU"/>
+        </w:rPr>
+      </w:pPr>
+      <w:r>
+        <w:rPr>
+          <w:lang w:val="uk-UA" w:eastAsia="ru-RU"/>
+        </w:rPr>
+        <w:drawing>
+          <wp:inline distT="0" distB="0" distL="0" distR="0" wp14:anchorId="50AAFF6E" wp14:editId="4CEDDB1E">
+            <wp:extent cx="4867633" cy="2705027"/>
+            <wp:effectExtent l="0" t="0" r="0" b="635"/>
+            <wp:docPr id="547193739" name="Рисунок 1" descr="Зображення, що містить текст, знімок екрана, програмне забезпечення&#10;&#10;Автоматично згенерований опис"/>
+            <wp:cNvGraphicFramePr>
+              <a:graphicFrameLocks xmlns:a="http://schemas.openxmlformats.org/drawingml/2006/main" noChangeAspect="1"/>
+            </wp:cNvGraphicFramePr>
+            <a:graphic xmlns:a="http://schemas.openxmlformats.org/drawingml/2006/main">
+              <a:graphicData uri="http://schemas.openxmlformats.org/drawingml/2006/picture">
+                <pic:pic xmlns:pic="http://schemas.openxmlformats.org/drawingml/2006/picture">
+                  <pic:nvPicPr>
+                    <pic:cNvPr id="547193739" name="Рисунок 1" descr="Зображення, що містить текст, знімок екрана, програмне забезпечення&#10;&#10;Автоматично згенерований опис"/>
+                    <pic:cNvPicPr/>
+                  </pic:nvPicPr>
+                  <pic:blipFill>
+                    <a:blip r:embed="rId14"/>
+                    <a:stretch>
+                      <a:fillRect/>
+                    </a:stretch>
+                  </pic:blipFill>
+                  <pic:spPr>
+                    <a:xfrm>
+                      <a:off x="0" y="0"/>
+                      <a:ext cx="4884724" cy="2714525"/>
+                    </a:xfrm>
+                    <a:prstGeom prst="rect">
+                      <a:avLst/>
+                    </a:prstGeom>
+                  </pic:spPr>
+                </pic:pic>
+              </a:graphicData>
+            </a:graphic>
+          </wp:inline>
+        </w:drawing>
+      </w:r>
+    </w:p>
+    <w:p>
+      <w:pPr>
+        <w:ind w:firstLine="0"/>
+        <w:jc w:val="center"/>
+        <w:rPr>
+          <w:lang w:val="uk-UA" w:eastAsia="ru-RU"/>
+        </w:rPr>
+      </w:pPr>
+      <w:r>
+        <w:rPr>
+          <w:lang w:val="uk-UA" w:eastAsia="ru-RU"/>
+        </w:rPr>
+        <w:t xml:space="preserve">Рисунок 4.3.1 </w:t>
+      </w:r>
+      <w:r>
+        <w:rPr>
+          <w:lang w:val="uk-UA" w:eastAsia="ru-RU"/>
+        </w:rPr>
+        <w:t>–</w:t>
+      </w:r>
+      <w:r>
+        <w:rPr>
+          <w:lang w:val="uk-UA" w:eastAsia="ru-RU"/>
+        </w:rPr>
+        <w:t xml:space="preserve"> Код</w:t>
+      </w:r>
+      <w:r>
+        <w:rPr>
+          <w:lang w:val="uk-UA" w:eastAsia="ru-RU"/>
+        </w:rPr>
+        <w:t xml:space="preserve"> для тестування паралельної реалізації.</w:t>
+      </w:r>
+    </w:p>
+    <w:p>
+      <w:pPr>
+        <w:ind w:firstLine="0"/>
+        <w:jc w:val="center"/>
+        <w:rPr>
+          <w:lang w:val="uk-UA" w:eastAsia="ru-RU"/>
+        </w:rPr>
+      </w:pPr>
+      <w:r>
+        <w:rPr>
+          <w:lang w:val="uk-UA" w:eastAsia="ru-RU"/>
+        </w:rPr>
+        <w:drawing>
+          <wp:inline distT="0" distB="0" distL="0" distR="0" wp14:anchorId="5AA86576" wp14:editId="191C1DF3">
+            <wp:extent cx="2543819" cy="3542877"/>
+            <wp:effectExtent l="0" t="0" r="8890" b="635"/>
+            <wp:docPr id="2144637109" name="Рисунок 1" descr="Зображення, що містить текст, знімок екрана&#10;&#10;Автоматично згенерований опис"/>
+            <wp:cNvGraphicFramePr>
+              <a:graphicFrameLocks xmlns:a="http://schemas.openxmlformats.org/drawingml/2006/main" noChangeAspect="1"/>
+            </wp:cNvGraphicFramePr>
+            <a:graphic xmlns:a="http://schemas.openxmlformats.org/drawingml/2006/main">
+              <a:graphicData uri="http://schemas.openxmlformats.org/drawingml/2006/picture">
+                <pic:pic xmlns:pic="http://schemas.openxmlformats.org/drawingml/2006/picture">
+                  <pic:nvPicPr>
+                    <pic:cNvPr id="2144637109" name="Рисунок 1" descr="Зображення, що містить текст, знімок екрана&#10;&#10;Автоматично згенерований опис"/>
+                    <pic:cNvPicPr/>
+                  </pic:nvPicPr>
+                  <pic:blipFill>
+                    <a:blip r:embed="rId15"/>
+                    <a:stretch>
+                      <a:fillRect/>
+                    </a:stretch>
+                  </pic:blipFill>
+                  <pic:spPr>
+                    <a:xfrm>
+                      <a:off x="0" y="0"/>
+                      <a:ext cx="2583474" cy="3598106"/>
+                    </a:xfrm>
+                    <a:prstGeom prst="rect">
+                      <a:avLst/>
+                    </a:prstGeom>
+                  </pic:spPr>
+                </pic:pic>
+              </a:graphicData>
+            </a:graphic>
+          </wp:inline>
+        </w:drawing>
+      </w:r>
+    </w:p>
+    <w:p>
+      <w:pPr>
+        <w:ind w:firstLine="0"/>
+        <w:jc w:val="center"/>
+        <w:rPr>
+          <w:lang w:val="uk-UA" w:eastAsia="ru-RU"/>
+        </w:rPr>
+      </w:pPr>
+      <w:r>
+        <w:rPr>
+          <w:lang w:val="uk-UA" w:eastAsia="ru-RU"/>
+        </w:rPr>
+        <w:t>Рисунок 4.3.2 – Результати тестування правильності роботи алгоритму.</w:t>
+      </w:r>
+    </w:p>
+    <w:p>
+      <w:pPr>
+        <w:ind w:firstLine="0"/>
+        <w:rPr>
+          <w:lang w:val="uk-UA" w:eastAsia="ru-RU"/>
+        </w:rPr>
+      </w:pPr>
+      <w:r>
+        <w:rPr>
+          <w:lang w:val="uk-UA" w:eastAsia="ru-RU"/>
+        </w:rPr>
+        <w:lastRenderedPageBreak/>
+        <w:tab/>
+        <w:t>З результатів бачимо, що в усіх 30 випадках масиви було успішно відсортовано, що свідчить про правильність роботи паралельної реалізації.</w:t>
+      </w:r>
+    </w:p>
+    <w:p>
+      <w:pPr>
+        <w:ind w:firstLine="0"/>
+        <w:rPr>
+          <w:lang w:val="uk-UA" w:eastAsia="ru-RU"/>
+        </w:rPr>
+      </w:pPr>
+      <w:r>
+        <w:rPr>
+          <w:lang w:val="uk-UA" w:eastAsia="ru-RU"/>
+        </w:rPr>
+        <w:tab/>
+        <w:t>У другому експерименті протестуємо роботу алгоритму на однаковому масиві, тут на</w:t>
+      </w:r>
+      <w:r>
+        <w:rPr>
+          <w:lang w:val="uk-UA" w:eastAsia="ru-RU"/>
+        </w:rPr>
+        <w:t>с</w:t>
+      </w:r>
+      <w:r>
+        <w:rPr>
+          <w:lang w:val="uk-UA" w:eastAsia="ru-RU"/>
+        </w:rPr>
+        <w:t xml:space="preserve"> вже цікавить середній час виконання на різних </w:t>
+      </w:r>
+      <w:proofErr w:type="spellStart"/>
+      <w:r>
+        <w:rPr>
+          <w:lang w:val="uk-UA" w:eastAsia="ru-RU"/>
+        </w:rPr>
+        <w:t>розмірностях</w:t>
+      </w:r>
+      <w:proofErr w:type="spellEnd"/>
+      <w:r>
+        <w:rPr>
+          <w:lang w:val="uk-UA" w:eastAsia="ru-RU"/>
+        </w:rPr>
+        <w:t xml:space="preserve">. Для цього експерименту будемо використовувати той же код. </w:t>
+      </w:r>
+      <w:r>
+        <w:rPr>
+          <w:lang w:val="uk-UA" w:eastAsia="ru-RU"/>
+        </w:rPr>
+        <w:t xml:space="preserve">Для об’єктивності результатів будемо обраховувати середній час з 20 ітерацій виконання програми та з попереднім прогріванням. </w:t>
+      </w:r>
+      <w:r>
+        <w:rPr>
+          <w:lang w:val="uk-UA" w:eastAsia="ru-RU"/>
+        </w:rPr>
+        <w:t>Тестування будемо проводити на 6 потоках.</w:t>
+      </w:r>
+      <w:r>
+        <w:rPr>
+          <w:lang w:val="uk-UA" w:eastAsia="ru-RU"/>
+        </w:rPr>
+        <w:t xml:space="preserve"> </w:t>
+      </w:r>
+      <w:r>
+        <w:rPr>
+          <w:lang w:val="uk-UA" w:eastAsia="ru-RU"/>
+        </w:rPr>
+        <w:t>Нижче наведено таблицю з результатами тестування</w:t>
+      </w:r>
+      <w:r>
+        <w:rPr>
+          <w:lang w:val="uk-UA" w:eastAsia="ru-RU"/>
+        </w:rPr>
+        <w:t xml:space="preserve"> (табл. 4.3.1). </w:t>
+      </w:r>
+    </w:p>
+    <w:p>
+      <w:pPr>
+        <w:ind w:firstLine="0"/>
+        <w:rPr>
+          <w:lang w:val="en-US" w:eastAsia="ru-RU"/>
+        </w:rPr>
+      </w:pPr>
+    </w:p>
+    <w:p>
+      <w:pPr>
+        <w:ind w:firstLine="0"/>
+        <w:rPr>
+          <w:lang w:val="uk-UA" w:eastAsia="ru-RU"/>
+        </w:rPr>
+      </w:pPr>
+      <w:r>
+        <w:rPr>
+          <w:lang w:val="uk-UA" w:eastAsia="ru-RU"/>
+        </w:rPr>
+        <w:tab/>
+        <w:t>Таблиця 4.3.1 – Результати тестування паралельного алгоритму.</w:t>
+      </w:r>
+    </w:p>
+    <w:tbl>
+      <w:tblPr>
+        <w:tblStyle w:val="ae"/>
+        <w:tblW w:w="0" w:type="auto"/>
+        <w:jc w:val="center"/>
+        <w:tblLook w:val="04A0" w:firstRow="1" w:lastRow="0" w:firstColumn="1" w:lastColumn="0" w:noHBand="0" w:noVBand="1"/>
+      </w:tblPr>
+      <w:tblGrid>
+        <w:gridCol w:w="3260"/>
+        <w:gridCol w:w="4475"/>
+      </w:tblGrid>
+      <w:tr>
+        <w:trPr>
+          <w:trHeight w:val="674"/>
+          <w:jc w:val="center"/>
+        </w:trPr>
+        <w:tc>
+          <w:tcPr>
+            <w:tcW w:w="3260" w:type="dxa"/>
+            <w:shd w:val="clear" w:color="auto" w:fill="BFBFBF" w:themeFill="background1" w:themeFillShade="BF"/>
+            <w:vAlign w:val="center"/>
+          </w:tcPr>
+          <w:p>
+            <w:pPr>
+              <w:ind w:firstLine="0"/>
+              <w:jc w:val="center"/>
+              <w:rPr>
+                <w:rFonts w:eastAsia="Arial Unicode MS" w:cs="Times New Roman"/>
+                <w:bCs/>
+                <w:color w:val="000000"/>
+                <w:szCs w:val="28"/>
+                <w:u w:color="000000"/>
+                <w:bdr w:val="nil"/>
+                <w:lang w:val="uk-UA" w:eastAsia="ru-RU"/>
+              </w:rPr>
+            </w:pPr>
+            <w:r>
+              <w:rPr>
+                <w:rFonts w:eastAsia="Arial Unicode MS" w:cs="Times New Roman"/>
+                <w:bCs/>
+                <w:color w:val="000000"/>
+                <w:szCs w:val="28"/>
+                <w:u w:color="000000"/>
+                <w:bdr w:val="nil"/>
+                <w:lang w:val="uk-UA" w:eastAsia="ru-RU"/>
+              </w:rPr>
+              <w:t>Кількість елементів</w:t>
+            </w:r>
+          </w:p>
+        </w:tc>
+        <w:tc>
+          <w:tcPr>
+            <w:tcW w:w="4475" w:type="dxa"/>
+            <w:shd w:val="clear" w:color="auto" w:fill="BFBFBF" w:themeFill="background1" w:themeFillShade="BF"/>
+            <w:vAlign w:val="center"/>
+          </w:tcPr>
+          <w:p>
+            <w:pPr>
+              <w:ind w:firstLine="0"/>
+              <w:jc w:val="center"/>
+              <w:rPr>
+                <w:rFonts w:eastAsia="Arial Unicode MS" w:cs="Times New Roman"/>
+                <w:bCs/>
+                <w:color w:val="000000"/>
+                <w:szCs w:val="28"/>
+                <w:u w:color="000000"/>
+                <w:bdr w:val="nil"/>
+                <w:lang w:val="uk-UA" w:eastAsia="ru-RU"/>
+              </w:rPr>
+            </w:pPr>
+            <w:r>
+              <w:rPr>
+                <w:rFonts w:eastAsia="Arial Unicode MS" w:cs="Times New Roman"/>
+                <w:bCs/>
+                <w:color w:val="000000"/>
+                <w:szCs w:val="28"/>
+                <w:u w:color="000000"/>
+                <w:bdr w:val="nil"/>
+                <w:lang w:val="uk-UA" w:eastAsia="ru-RU"/>
+              </w:rPr>
+              <w:t>Середній ч</w:t>
+            </w:r>
+            <w:r>
+              <w:rPr>
+                <w:rFonts w:eastAsia="Arial Unicode MS" w:cs="Times New Roman"/>
+                <w:bCs/>
+                <w:color w:val="000000"/>
+                <w:szCs w:val="28"/>
+                <w:u w:color="000000"/>
+                <w:bdr w:val="nil"/>
+                <w:lang w:val="uk-UA" w:eastAsia="ru-RU"/>
+              </w:rPr>
+              <w:t xml:space="preserve">ас </w:t>
+            </w:r>
+            <w:r>
+              <w:rPr>
+                <w:rFonts w:eastAsia="Arial Unicode MS" w:cs="Times New Roman"/>
+                <w:bCs/>
+                <w:color w:val="000000"/>
+                <w:szCs w:val="28"/>
+                <w:u w:color="000000"/>
+                <w:bdr w:val="nil"/>
+                <w:lang w:val="uk-UA" w:eastAsia="ru-RU"/>
+              </w:rPr>
+              <w:t>паралельного</w:t>
+            </w:r>
+            <w:r>
+              <w:rPr>
+                <w:rFonts w:eastAsia="Arial Unicode MS" w:cs="Times New Roman"/>
+                <w:bCs/>
+                <w:color w:val="000000"/>
+                <w:szCs w:val="28"/>
+                <w:u w:color="000000"/>
+                <w:bdr w:val="nil"/>
+                <w:lang w:val="uk-UA" w:eastAsia="ru-RU"/>
+              </w:rPr>
+              <w:t xml:space="preserve"> алгоритму</w:t>
+            </w:r>
+            <w:r>
+              <w:rPr>
+                <w:rFonts w:eastAsia="Arial Unicode MS" w:cs="Times New Roman"/>
+                <w:bCs/>
+                <w:color w:val="000000" w:themeColor="text1"/>
+                <w:szCs w:val="28"/>
+                <w:u w:color="000000"/>
+                <w:bdr w:val="nil"/>
+                <w:lang w:val="uk-UA" w:eastAsia="ru-RU"/>
+              </w:rPr>
+              <w:t xml:space="preserve">, </w:t>
+            </w:r>
+            <w:proofErr w:type="spellStart"/>
+            <w:r>
+              <w:rPr>
+                <w:rFonts w:eastAsia="Arial Unicode MS" w:cs="Times New Roman"/>
+                <w:bCs/>
+                <w:color w:val="000000" w:themeColor="text1"/>
+                <w:szCs w:val="28"/>
+                <w:u w:color="000000"/>
+                <w:bdr w:val="nil"/>
+                <w:lang w:val="uk-UA" w:eastAsia="ru-RU"/>
+              </w:rPr>
+              <w:t>мі</w:t>
+            </w:r>
+            <w:r>
+              <w:rPr>
+                <w:rFonts w:eastAsia="Arial Unicode MS" w:cs="Times New Roman"/>
+                <w:bCs/>
+                <w:color w:val="000000" w:themeColor="text1"/>
+                <w:szCs w:val="28"/>
+                <w:u w:color="000000"/>
+                <w:bdr w:val="nil"/>
+                <w:lang w:val="uk-UA" w:eastAsia="ru-RU"/>
+              </w:rPr>
+              <w:t>лі</w:t>
+            </w:r>
+            <w:r>
+              <w:rPr>
+                <w:rFonts w:eastAsia="Arial Unicode MS" w:cs="Times New Roman"/>
+                <w:bCs/>
+                <w:color w:val="000000" w:themeColor="text1"/>
+                <w:szCs w:val="28"/>
+                <w:u w:color="000000"/>
+                <w:bdr w:val="nil"/>
+                <w:lang w:val="uk-UA" w:eastAsia="ru-RU"/>
+              </w:rPr>
+              <w:t>секунд</w:t>
+            </w:r>
+            <w:proofErr w:type="spellEnd"/>
+          </w:p>
+        </w:tc>
+      </w:tr>
+      <w:tr>
+        <w:trPr>
+          <w:trHeight w:val="437"/>
+          <w:jc w:val="center"/>
+        </w:trPr>
+        <w:tc>
+          <w:tcPr>
+            <w:tcW w:w="3260" w:type="dxa"/>
+            <w:vAlign w:val="center"/>
+          </w:tcPr>
+          <w:p>
+            <w:pPr>
+              <w:ind w:firstLine="0"/>
+              <w:jc w:val="center"/>
+              <w:rPr>
+                <w:rFonts w:eastAsia="Arial Unicode MS" w:cs="Times New Roman"/>
+                <w:bCs/>
+                <w:color w:val="000000"/>
+                <w:szCs w:val="28"/>
+                <w:u w:color="000000"/>
+                <w:bdr w:val="nil"/>
+                <w:lang w:val="en-US" w:eastAsia="ru-RU"/>
+              </w:rPr>
+            </w:pPr>
+            <w:r>
+              <w:rPr>
+                <w:rFonts w:eastAsia="Arial Unicode MS" w:cs="Times New Roman"/>
+                <w:bCs/>
+                <w:color w:val="000000"/>
+                <w:szCs w:val="28"/>
+                <w:u w:color="000000"/>
+                <w:bdr w:val="nil"/>
+                <w:lang w:val="en-US" w:eastAsia="ru-RU"/>
+              </w:rPr>
+              <w:t>100000</w:t>
+            </w:r>
+          </w:p>
+        </w:tc>
+        <w:tc>
+          <w:tcPr>
+            <w:tcW w:w="4475" w:type="dxa"/>
+            <w:vAlign w:val="center"/>
+          </w:tcPr>
+          <w:p>
+            <w:pPr>
+              <w:ind w:firstLine="0"/>
+              <w:jc w:val="center"/>
+              <w:rPr>
+                <w:rFonts w:eastAsia="Arial Unicode MS" w:cs="Times New Roman"/>
+                <w:bCs/>
+                <w:color w:val="000000"/>
+                <w:szCs w:val="28"/>
+                <w:u w:color="000000"/>
+                <w:bdr w:val="nil"/>
+                <w:lang w:val="en-US" w:eastAsia="ru-RU"/>
+              </w:rPr>
+            </w:pPr>
+            <w:r>
+              <w:rPr>
+                <w:rFonts w:eastAsia="Arial Unicode MS" w:cs="Times New Roman"/>
+                <w:bCs/>
+                <w:color w:val="000000"/>
+                <w:szCs w:val="28"/>
+                <w:u w:color="000000"/>
+                <w:bdr w:val="nil"/>
+                <w:lang w:val="en-US" w:eastAsia="ru-RU"/>
+              </w:rPr>
+              <w:t>10</w:t>
+            </w:r>
+            <w:r>
+              <w:rPr>
+                <w:rFonts w:eastAsia="Arial Unicode MS" w:cs="Times New Roman"/>
+                <w:bCs/>
+                <w:color w:val="000000"/>
+                <w:szCs w:val="28"/>
+                <w:u w:color="000000"/>
+                <w:bdr w:val="nil"/>
+                <w:lang w:val="en-US" w:eastAsia="ru-RU"/>
+              </w:rPr>
+              <w:t>.05</w:t>
+            </w:r>
+          </w:p>
+        </w:tc>
+      </w:tr>
+      <w:tr>
+        <w:trPr>
+          <w:trHeight w:val="449"/>
+          <w:jc w:val="center"/>
+        </w:trPr>
+        <w:tc>
+          <w:tcPr>
+            <w:tcW w:w="3260" w:type="dxa"/>
+            <w:vAlign w:val="center"/>
+          </w:tcPr>
+          <w:p>
+            <w:pPr>
+              <w:ind w:firstLine="0"/>
+              <w:jc w:val="center"/>
+              <w:rPr>
+                <w:rFonts w:eastAsia="Arial Unicode MS" w:cs="Times New Roman"/>
+                <w:bCs/>
+                <w:color w:val="000000"/>
+                <w:szCs w:val="28"/>
+                <w:u w:color="000000"/>
+                <w:bdr w:val="nil"/>
+                <w:lang w:val="en-US" w:eastAsia="ru-RU"/>
+              </w:rPr>
+            </w:pPr>
+            <w:r>
+              <w:rPr>
+                <w:rFonts w:eastAsia="Arial Unicode MS" w:cs="Times New Roman"/>
+                <w:bCs/>
+                <w:color w:val="000000"/>
+                <w:szCs w:val="28"/>
+                <w:u w:color="000000"/>
+                <w:bdr w:val="nil"/>
+                <w:lang w:val="en-US" w:eastAsia="ru-RU"/>
+              </w:rPr>
+              <w:t>250000</w:t>
+            </w:r>
+          </w:p>
+        </w:tc>
+        <w:tc>
+          <w:tcPr>
+            <w:tcW w:w="4475" w:type="dxa"/>
+            <w:vAlign w:val="center"/>
+          </w:tcPr>
+          <w:p>
+            <w:pPr>
+              <w:ind w:firstLine="0"/>
+              <w:jc w:val="center"/>
+              <w:rPr>
+                <w:rFonts w:eastAsia="Arial Unicode MS" w:cs="Times New Roman"/>
+                <w:bCs/>
+                <w:color w:val="000000"/>
+                <w:szCs w:val="28"/>
+                <w:u w:color="000000"/>
+                <w:bdr w:val="nil"/>
+                <w:lang w:val="en-US" w:eastAsia="ru-RU"/>
+              </w:rPr>
+            </w:pPr>
+            <w:r>
+              <w:rPr>
+                <w:rFonts w:eastAsia="Arial Unicode MS" w:cs="Times New Roman"/>
+                <w:bCs/>
+                <w:color w:val="000000"/>
+                <w:szCs w:val="28"/>
+                <w:u w:color="000000"/>
+                <w:bdr w:val="nil"/>
+                <w:lang w:val="en-US" w:eastAsia="ru-RU"/>
+              </w:rPr>
+              <w:t>35.5</w:t>
+            </w:r>
+          </w:p>
+        </w:tc>
+      </w:tr>
+      <w:tr>
+        <w:trPr>
+          <w:trHeight w:val="449"/>
+          <w:jc w:val="center"/>
+        </w:trPr>
+        <w:tc>
+          <w:tcPr>
+            <w:tcW w:w="3260" w:type="dxa"/>
+            <w:vAlign w:val="center"/>
+          </w:tcPr>
+          <w:p>
+            <w:pPr>
+              <w:ind w:firstLine="0"/>
+              <w:jc w:val="center"/>
+              <w:rPr>
+                <w:rFonts w:eastAsia="Arial Unicode MS" w:cs="Times New Roman"/>
+                <w:bCs/>
+                <w:color w:val="000000"/>
+                <w:szCs w:val="28"/>
+                <w:u w:color="000000"/>
+                <w:bdr w:val="nil"/>
+                <w:lang w:val="uk-UA" w:eastAsia="ru-RU"/>
+              </w:rPr>
+            </w:pPr>
+            <w:r>
+              <w:rPr>
+                <w:rFonts w:eastAsia="Arial Unicode MS" w:cs="Times New Roman"/>
+                <w:bCs/>
+                <w:color w:val="000000"/>
+                <w:szCs w:val="28"/>
+                <w:u w:color="000000"/>
+                <w:bdr w:val="nil"/>
+                <w:lang w:val="uk-UA" w:eastAsia="ru-RU"/>
+              </w:rPr>
+              <w:t>500000</w:t>
+            </w:r>
+          </w:p>
+        </w:tc>
+        <w:tc>
+          <w:tcPr>
+            <w:tcW w:w="4475" w:type="dxa"/>
+            <w:vAlign w:val="center"/>
+          </w:tcPr>
+          <w:p>
+            <w:pPr>
+              <w:ind w:firstLine="0"/>
+              <w:jc w:val="center"/>
+              <w:rPr>
+                <w:rFonts w:eastAsia="Arial Unicode MS" w:cs="Times New Roman"/>
+                <w:bCs/>
+                <w:color w:val="000000"/>
+                <w:szCs w:val="28"/>
+                <w:u w:color="000000"/>
+                <w:bdr w:val="nil"/>
+                <w:lang w:val="en-US" w:eastAsia="ru-RU"/>
+              </w:rPr>
+            </w:pPr>
+            <w:r>
+              <w:rPr>
+                <w:rFonts w:eastAsia="Arial Unicode MS" w:cs="Times New Roman"/>
+                <w:bCs/>
+                <w:color w:val="000000"/>
+                <w:szCs w:val="28"/>
+                <w:u w:color="000000"/>
+                <w:bdr w:val="nil"/>
+                <w:lang w:val="en-US" w:eastAsia="ru-RU"/>
+              </w:rPr>
+              <w:t>81.05</w:t>
+            </w:r>
+          </w:p>
+        </w:tc>
+      </w:tr>
+      <w:tr>
+        <w:trPr>
+          <w:trHeight w:val="449"/>
+          <w:jc w:val="center"/>
+        </w:trPr>
+        <w:tc>
+          <w:tcPr>
+            <w:tcW w:w="3260" w:type="dxa"/>
+            <w:vAlign w:val="center"/>
+          </w:tcPr>
+          <w:p>
+            <w:pPr>
+              <w:ind w:firstLine="0"/>
+              <w:jc w:val="center"/>
+              <w:rPr>
+                <w:rFonts w:eastAsia="Arial Unicode MS" w:cs="Times New Roman"/>
+                <w:bCs/>
+                <w:color w:val="000000"/>
+                <w:szCs w:val="28"/>
+                <w:u w:color="000000"/>
+                <w:bdr w:val="nil"/>
+                <w:lang w:val="en-US" w:eastAsia="ru-RU"/>
+              </w:rPr>
+            </w:pPr>
+            <w:r>
+              <w:rPr>
+                <w:rFonts w:eastAsia="Arial Unicode MS" w:cs="Times New Roman"/>
+                <w:bCs/>
+                <w:color w:val="000000"/>
+                <w:szCs w:val="28"/>
+                <w:u w:color="000000"/>
+                <w:bdr w:val="nil"/>
+                <w:lang w:val="uk-UA" w:eastAsia="ru-RU"/>
+              </w:rPr>
+              <w:t>1000</w:t>
+            </w:r>
+            <w:r>
+              <w:rPr>
+                <w:rFonts w:eastAsia="Arial Unicode MS" w:cs="Times New Roman"/>
+                <w:bCs/>
+                <w:color w:val="000000"/>
+                <w:szCs w:val="28"/>
+                <w:u w:color="000000"/>
+                <w:bdr w:val="nil"/>
+                <w:lang w:val="en-US" w:eastAsia="ru-RU"/>
+              </w:rPr>
+              <w:t>000</w:t>
+            </w:r>
+          </w:p>
+        </w:tc>
+        <w:tc>
+          <w:tcPr>
+            <w:tcW w:w="4475" w:type="dxa"/>
+            <w:vAlign w:val="center"/>
+          </w:tcPr>
+          <w:p>
+            <w:pPr>
+              <w:ind w:firstLine="0"/>
+              <w:jc w:val="center"/>
+              <w:rPr>
+                <w:rFonts w:eastAsia="Arial Unicode MS" w:cs="Times New Roman"/>
+                <w:bCs/>
+                <w:color w:val="000000"/>
+                <w:szCs w:val="28"/>
+                <w:u w:color="000000"/>
+                <w:bdr w:val="nil"/>
+                <w:lang w:val="en-US" w:eastAsia="ru-RU"/>
+              </w:rPr>
+            </w:pPr>
+            <w:r>
+              <w:rPr>
+                <w:rFonts w:eastAsia="Arial Unicode MS" w:cs="Times New Roman"/>
+                <w:bCs/>
+                <w:color w:val="000000"/>
+                <w:szCs w:val="28"/>
+                <w:u w:color="000000"/>
+                <w:bdr w:val="nil"/>
+                <w:lang w:val="en-US" w:eastAsia="ru-RU"/>
+              </w:rPr>
+              <w:t>181.6</w:t>
+            </w:r>
+          </w:p>
+        </w:tc>
+      </w:tr>
+      <w:tr>
+        <w:trPr>
+          <w:trHeight w:val="449"/>
+          <w:jc w:val="center"/>
+        </w:trPr>
+        <w:tc>
+          <w:tcPr>
+            <w:tcW w:w="3260" w:type="dxa"/>
+            <w:vAlign w:val="center"/>
+          </w:tcPr>
+          <w:p>
+            <w:pPr>
+              <w:ind w:firstLine="0"/>
+              <w:jc w:val="center"/>
+              <w:rPr>
+                <w:rFonts w:eastAsia="Arial Unicode MS" w:cs="Times New Roman"/>
+                <w:bCs/>
+                <w:color w:val="000000"/>
+                <w:szCs w:val="28"/>
+                <w:u w:color="000000"/>
+                <w:bdr w:val="nil"/>
+                <w:lang w:val="uk-UA" w:eastAsia="ru-RU"/>
+              </w:rPr>
+            </w:pPr>
+            <w:r>
+              <w:rPr>
+                <w:rFonts w:eastAsia="Arial Unicode MS" w:cs="Times New Roman"/>
+                <w:bCs/>
+                <w:color w:val="000000"/>
+                <w:szCs w:val="28"/>
+                <w:u w:color="000000"/>
+                <w:bdr w:val="nil"/>
+                <w:lang w:val="uk-UA" w:eastAsia="ru-RU"/>
+              </w:rPr>
+              <w:t>1500000</w:t>
+            </w:r>
+          </w:p>
+        </w:tc>
+        <w:tc>
+          <w:tcPr>
+            <w:tcW w:w="4475" w:type="dxa"/>
+            <w:vAlign w:val="center"/>
+          </w:tcPr>
+          <w:p>
+            <w:pPr>
+              <w:ind w:firstLine="0"/>
+              <w:jc w:val="center"/>
+              <w:rPr>
+                <w:rFonts w:eastAsia="Arial Unicode MS" w:cs="Times New Roman"/>
+                <w:bCs/>
+                <w:color w:val="000000"/>
+                <w:szCs w:val="28"/>
+                <w:u w:color="000000"/>
+                <w:bdr w:val="nil"/>
+                <w:lang w:val="en-US" w:eastAsia="ru-RU"/>
+              </w:rPr>
+            </w:pPr>
+            <w:r>
+              <w:rPr>
+                <w:rFonts w:eastAsia="Arial Unicode MS" w:cs="Times New Roman"/>
+                <w:bCs/>
+                <w:color w:val="000000"/>
+                <w:szCs w:val="28"/>
+                <w:u w:color="000000"/>
+                <w:bdr w:val="nil"/>
+                <w:lang w:val="en-US" w:eastAsia="ru-RU"/>
+              </w:rPr>
+              <w:t>302.6</w:t>
+            </w:r>
+          </w:p>
+        </w:tc>
+      </w:tr>
+      <w:tr>
+        <w:trPr>
+          <w:trHeight w:val="437"/>
+          <w:jc w:val="center"/>
+        </w:trPr>
+        <w:tc>
+          <w:tcPr>
+            <w:tcW w:w="3260" w:type="dxa"/>
+            <w:vAlign w:val="center"/>
+          </w:tcPr>
+          <w:p>
+            <w:pPr>
+              <w:ind w:firstLine="0"/>
+              <w:jc w:val="center"/>
+              <w:rPr>
+                <w:rFonts w:eastAsia="Arial Unicode MS" w:cs="Times New Roman"/>
+                <w:bCs/>
+                <w:color w:val="000000"/>
+                <w:szCs w:val="28"/>
+                <w:u w:color="000000"/>
+                <w:bdr w:val="nil"/>
+                <w:lang w:val="uk-UA" w:eastAsia="ru-RU"/>
+              </w:rPr>
+            </w:pPr>
+            <w:r>
+              <w:rPr>
+                <w:rFonts w:eastAsia="Arial Unicode MS" w:cs="Times New Roman"/>
+                <w:bCs/>
+                <w:color w:val="000000"/>
+                <w:szCs w:val="28"/>
+                <w:u w:color="000000"/>
+                <w:bdr w:val="nil"/>
+                <w:lang w:val="uk-UA" w:eastAsia="ru-RU"/>
+              </w:rPr>
+              <w:t>2000000</w:t>
+            </w:r>
+          </w:p>
+        </w:tc>
+        <w:tc>
+          <w:tcPr>
+            <w:tcW w:w="4475" w:type="dxa"/>
+            <w:vAlign w:val="center"/>
+          </w:tcPr>
+          <w:p>
+            <w:pPr>
+              <w:ind w:firstLine="0"/>
+              <w:jc w:val="center"/>
+              <w:rPr>
+                <w:rFonts w:eastAsia="Arial Unicode MS" w:cs="Times New Roman"/>
+                <w:bCs/>
+                <w:color w:val="000000"/>
+                <w:szCs w:val="28"/>
+                <w:u w:color="000000"/>
+                <w:bdr w:val="nil"/>
+                <w:lang w:val="en-US" w:eastAsia="ru-RU"/>
+              </w:rPr>
+            </w:pPr>
+            <w:r>
+              <w:rPr>
+                <w:rFonts w:eastAsia="Arial Unicode MS" w:cs="Times New Roman"/>
+                <w:bCs/>
+                <w:color w:val="000000"/>
+                <w:szCs w:val="28"/>
+                <w:u w:color="000000"/>
+                <w:bdr w:val="nil"/>
+                <w:lang w:val="en-US" w:eastAsia="ru-RU"/>
+              </w:rPr>
+              <w:t>420.35</w:t>
+            </w:r>
+          </w:p>
+        </w:tc>
+      </w:tr>
+      <w:tr>
+        <w:trPr>
+          <w:trHeight w:val="449"/>
+          <w:jc w:val="center"/>
+        </w:trPr>
+        <w:tc>
+          <w:tcPr>
+            <w:tcW w:w="3260" w:type="dxa"/>
+            <w:vAlign w:val="center"/>
+          </w:tcPr>
+          <w:p>
+            <w:pPr>
+              <w:ind w:firstLine="0"/>
+              <w:jc w:val="center"/>
+              <w:rPr>
+                <w:rFonts w:eastAsia="Arial Unicode MS" w:cs="Times New Roman"/>
+                <w:bCs/>
+                <w:color w:val="000000"/>
+                <w:szCs w:val="28"/>
+                <w:u w:color="000000"/>
+                <w:bdr w:val="nil"/>
+                <w:lang w:val="uk-UA" w:eastAsia="ru-RU"/>
+              </w:rPr>
+            </w:pPr>
+            <w:r>
+              <w:rPr>
+                <w:rFonts w:eastAsia="Arial Unicode MS" w:cs="Times New Roman"/>
+                <w:bCs/>
+                <w:color w:val="000000"/>
+                <w:szCs w:val="28"/>
+                <w:u w:color="000000"/>
+                <w:bdr w:val="nil"/>
+                <w:lang w:val="uk-UA" w:eastAsia="ru-RU"/>
+              </w:rPr>
+              <w:t>3000000</w:t>
+            </w:r>
+          </w:p>
+        </w:tc>
+        <w:tc>
+          <w:tcPr>
+            <w:tcW w:w="4475" w:type="dxa"/>
+            <w:vAlign w:val="center"/>
+          </w:tcPr>
+          <w:p>
+            <w:pPr>
+              <w:ind w:firstLine="0"/>
+              <w:jc w:val="center"/>
+              <w:rPr>
+                <w:rFonts w:eastAsia="Arial Unicode MS" w:cs="Times New Roman"/>
+                <w:bCs/>
+                <w:color w:val="000000"/>
+                <w:szCs w:val="28"/>
+                <w:u w:color="000000"/>
+                <w:bdr w:val="nil"/>
+                <w:lang w:val="en-US" w:eastAsia="ru-RU"/>
+              </w:rPr>
+            </w:pPr>
+            <w:r>
+              <w:rPr>
+                <w:rFonts w:eastAsia="Arial Unicode MS" w:cs="Times New Roman"/>
+                <w:bCs/>
+                <w:color w:val="000000"/>
+                <w:szCs w:val="28"/>
+                <w:u w:color="000000"/>
+                <w:bdr w:val="nil"/>
+                <w:lang w:val="en-US" w:eastAsia="ru-RU"/>
+              </w:rPr>
+              <w:t>650.1</w:t>
+            </w:r>
+          </w:p>
+        </w:tc>
+      </w:tr>
+      <w:tr>
+        <w:trPr>
+          <w:trHeight w:val="449"/>
+          <w:jc w:val="center"/>
+        </w:trPr>
+        <w:tc>
+          <w:tcPr>
+            <w:tcW w:w="3260" w:type="dxa"/>
+            <w:vAlign w:val="center"/>
+          </w:tcPr>
+          <w:p>
+            <w:pPr>
+              <w:ind w:firstLine="0"/>
+              <w:jc w:val="center"/>
+              <w:rPr>
+                <w:rFonts w:eastAsia="Arial Unicode MS" w:cs="Times New Roman"/>
+                <w:bCs/>
+                <w:color w:val="000000"/>
+                <w:szCs w:val="28"/>
+                <w:u w:color="000000"/>
+                <w:bdr w:val="nil"/>
+                <w:lang w:val="en-US" w:eastAsia="ru-RU"/>
+              </w:rPr>
+            </w:pPr>
+            <w:r>
+              <w:rPr>
+                <w:rFonts w:eastAsia="Arial Unicode MS" w:cs="Times New Roman"/>
+                <w:bCs/>
+                <w:color w:val="000000"/>
+                <w:szCs w:val="28"/>
+                <w:u w:color="000000"/>
+                <w:bdr w:val="nil"/>
+                <w:lang w:val="en-US" w:eastAsia="ru-RU"/>
+              </w:rPr>
+              <w:t>5000000</w:t>
+            </w:r>
+          </w:p>
+        </w:tc>
+        <w:tc>
+          <w:tcPr>
+            <w:tcW w:w="4475" w:type="dxa"/>
+            <w:vAlign w:val="center"/>
+          </w:tcPr>
+          <w:p>
+            <w:pPr>
+              <w:ind w:firstLine="0"/>
+              <w:jc w:val="center"/>
+              <w:rPr>
+                <w:rFonts w:eastAsia="Arial Unicode MS" w:cs="Times New Roman"/>
+                <w:bCs/>
+                <w:color w:val="000000"/>
+                <w:szCs w:val="28"/>
+                <w:u w:color="000000"/>
+                <w:bdr w:val="nil"/>
+                <w:lang w:val="en-US" w:eastAsia="ru-RU"/>
+              </w:rPr>
+            </w:pPr>
+            <w:r>
+              <w:rPr>
+                <w:rFonts w:eastAsia="Arial Unicode MS" w:cs="Times New Roman"/>
+                <w:bCs/>
+                <w:color w:val="000000"/>
+                <w:szCs w:val="28"/>
+                <w:u w:color="000000"/>
+                <w:bdr w:val="nil"/>
+                <w:lang w:val="en-US" w:eastAsia="ru-RU"/>
+              </w:rPr>
+              <w:t>1269.3</w:t>
+            </w:r>
+          </w:p>
+        </w:tc>
+      </w:tr>
+      <w:tr>
+        <w:trPr>
+          <w:trHeight w:val="449"/>
+          <w:jc w:val="center"/>
+        </w:trPr>
+        <w:tc>
+          <w:tcPr>
+            <w:tcW w:w="3260" w:type="dxa"/>
+            <w:vAlign w:val="center"/>
+          </w:tcPr>
+          <w:p>
+            <w:pPr>
+              <w:ind w:firstLine="0"/>
+              <w:jc w:val="center"/>
+              <w:rPr>
+                <w:rFonts w:eastAsia="Arial Unicode MS" w:cs="Times New Roman"/>
+                <w:bCs/>
+                <w:color w:val="000000"/>
+                <w:szCs w:val="28"/>
+                <w:u w:color="000000"/>
+                <w:bdr w:val="nil"/>
+                <w:lang w:val="en-US" w:eastAsia="ru-RU"/>
+              </w:rPr>
+            </w:pPr>
+            <w:r>
+              <w:rPr>
+                <w:rFonts w:eastAsia="Arial Unicode MS" w:cs="Times New Roman"/>
+                <w:bCs/>
+                <w:color w:val="000000"/>
+                <w:szCs w:val="28"/>
+                <w:u w:color="000000"/>
+                <w:bdr w:val="nil"/>
+                <w:lang w:val="en-US" w:eastAsia="ru-RU"/>
+              </w:rPr>
+              <w:t>10000000</w:t>
+            </w:r>
+          </w:p>
+        </w:tc>
+        <w:tc>
+          <w:tcPr>
+            <w:tcW w:w="4475" w:type="dxa"/>
+            <w:vAlign w:val="center"/>
+          </w:tcPr>
+          <w:p>
+            <w:pPr>
+              <w:ind w:firstLine="0"/>
+              <w:jc w:val="center"/>
+              <w:rPr>
+                <w:rFonts w:eastAsia="Arial Unicode MS" w:cs="Times New Roman"/>
+                <w:bCs/>
+                <w:color w:val="000000"/>
+                <w:szCs w:val="28"/>
+                <w:u w:color="000000"/>
+                <w:bdr w:val="nil"/>
+                <w:lang w:val="en-US" w:eastAsia="ru-RU"/>
+              </w:rPr>
+            </w:pPr>
+            <w:r>
+              <w:rPr>
+                <w:rFonts w:eastAsia="Arial Unicode MS" w:cs="Times New Roman"/>
+                <w:bCs/>
+                <w:color w:val="000000"/>
+                <w:szCs w:val="28"/>
+                <w:u w:color="000000"/>
+                <w:bdr w:val="nil"/>
+                <w:lang w:val="en-US" w:eastAsia="ru-RU"/>
+              </w:rPr>
+              <w:t>2623.75</w:t>
+            </w:r>
+          </w:p>
+        </w:tc>
+      </w:tr>
+    </w:tbl>
+    <w:p>
+      <w:pPr>
+        <w:ind w:firstLine="0"/>
+        <w:rPr>
+          <w:lang w:val="uk-UA" w:eastAsia="ru-RU"/>
+        </w:rPr>
+      </w:pPr>
+    </w:p>
+    <w:p>
+      <w:pPr>
+        <w:ind w:firstLine="0"/>
+        <w:rPr>
+          <w:lang w:val="uk-UA" w:eastAsia="ru-RU"/>
+        </w:rPr>
+      </w:pPr>
+      <w:r>
+        <w:rPr>
+          <w:lang w:val="uk-UA" w:eastAsia="ru-RU"/>
+        </w:rPr>
+        <w:tab/>
+        <w:t>З результатів бачимо ситуацію схожу на послідовний алгоритм, але швидкість виконання значно зросла в усіх випадках. Бачимо, що при збільшенні кількості елементів удвічі, середній час збільшується трохи більше, ніж удвічі. Це також свідчить про лінійно-логарифмічну залежність. Для кращого розуміння побудуємо графік залежності часу виконання від кількості елементів (рис. 4.3.3).</w:t>
+      </w:r>
+    </w:p>
+    <w:p>
+      <w:pPr>
+        <w:ind w:firstLine="0"/>
+        <w:jc w:val="center"/>
+        <w:rPr>
+          <w:lang w:val="uk-UA" w:eastAsia="ru-RU"/>
+        </w:rPr>
+      </w:pPr>
+      <w:r>
+        <w:rPr>
+          <w:noProof/>
+        </w:rPr>
+        <w:lastRenderedPageBreak/>
+        <w:drawing>
+          <wp:inline distT="0" distB="0" distL="0" distR="0" wp14:anchorId="40307B26" wp14:editId="4478513A">
+            <wp:extent cx="3973859" cy="2663121"/>
+            <wp:effectExtent l="0" t="0" r="7620" b="4445"/>
+            <wp:docPr id="722824" name="Рисунок 8" descr="Зображення, що містить текст, знімок екрана, ряд, схема&#10;&#10;Автоматично згенерований опис"/>
+            <wp:cNvGraphicFramePr>
+              <a:graphicFrameLocks xmlns:a="http://schemas.openxmlformats.org/drawingml/2006/main" noChangeAspect="1"/>
+            </wp:cNvGraphicFramePr>
+            <a:graphic xmlns:a="http://schemas.openxmlformats.org/drawingml/2006/main">
+              <a:graphicData uri="http://schemas.openxmlformats.org/drawingml/2006/picture">
+                <pic:pic xmlns:pic="http://schemas.openxmlformats.org/drawingml/2006/picture">
+                  <pic:nvPicPr>
+                    <pic:cNvPr id="722824" name="Рисунок 8" descr="Зображення, що містить текст, знімок екрана, ряд, схема&#10;&#10;Автоматично згенерований опис"/>
+                    <pic:cNvPicPr>
+                      <a:picLocks noChangeAspect="1" noChangeArrowheads="1"/>
+                    </pic:cNvPicPr>
+                  </pic:nvPicPr>
+                  <pic:blipFill>
+                    <a:blip r:embed="rId16" cstate="print">
+                      <a:extLst>
+                        <a:ext uri="{28A0092B-C50C-407E-A947-70E740481C1C}">
+                          <a14:useLocalDpi xmlns:a14="http://schemas.microsoft.com/office/drawing/2010/main" val="0"/>
+                        </a:ext>
+                      </a:extLst>
+                    </a:blip>
+                    <a:srcRect/>
+                    <a:stretch>
+                      <a:fillRect/>
+                    </a:stretch>
+                  </pic:blipFill>
+                  <pic:spPr bwMode="auto">
+                    <a:xfrm>
+                      <a:off x="0" y="0"/>
+                      <a:ext cx="3986323" cy="2671474"/>
+                    </a:xfrm>
+                    <a:prstGeom prst="rect">
+                      <a:avLst/>
+                    </a:prstGeom>
+                    <a:noFill/>
+                    <a:ln>
+                      <a:noFill/>
+                    </a:ln>
+                  </pic:spPr>
+                </pic:pic>
+              </a:graphicData>
+            </a:graphic>
+          </wp:inline>
+        </w:drawing>
+      </w:r>
+    </w:p>
+    <w:p>
+      <w:pPr>
+        <w:ind w:firstLine="0"/>
+        <w:jc w:val="center"/>
+        <w:rPr>
+          <w:lang w:val="uk-UA" w:eastAsia="ru-RU"/>
+        </w:rPr>
+      </w:pPr>
+      <w:r>
+        <w:rPr>
+          <w:lang w:val="uk-UA" w:eastAsia="ru-RU"/>
+        </w:rPr>
+        <w:t>Рисунок 4.3.3 – Графік залежності часу виконання від кількості елементів масиву.</w:t>
+      </w:r>
+    </w:p>
+    <w:p>
+      <w:pPr>
+        <w:ind w:firstLine="0"/>
+        <w:rPr>
+          <w:lang w:val="uk-UA" w:eastAsia="ru-RU"/>
+        </w:rPr>
+      </w:pPr>
+      <w:r>
+        <w:rPr>
+          <w:lang w:val="uk-UA" w:eastAsia="ru-RU"/>
+        </w:rPr>
+        <w:tab/>
+        <w:t xml:space="preserve">Цей графік є дуже схожим на графік залежності послідовного алгоритму, окрім швидкості виконання, яка тут значно вище. На самому графіку видно лінійно-логарифмічну функцію, яка відповідає часовій складності нашого алгоритму. </w:t>
+      </w:r>
     </w:p>
     <w:p>
       <w:pPr>
@@ -11379,7 +13105,7 @@
       </w:pPr>
     </w:p>
     <w:sectPr>
-      <w:headerReference w:type="default" r:id="rId12"/>
+      <w:headerReference w:type="default" r:id="rId17"/>
       <w:pgSz w:w="11906" w:h="16838"/>
       <w:pgMar w:top="1134" w:right="1134" w:bottom="1134" w:left="1134" w:header="709" w:footer="709" w:gutter="0"/>
       <w:cols w:space="708"/>
@@ -13067,7 +14793,7 @@
   <w:style w:type="paragraph" w:default="1" w:styleId="a">
     <w:name w:val="Normal"/>
     <w:qFormat/>
-    <w:rsid w:val="00F0383F"/>
+    <w:rsid w:val="000873A4"/>
     <w:pPr>
       <w:spacing w:after="0" w:line="360" w:lineRule="auto"/>
       <w:ind w:firstLine="709"/>

</xml_diff>